<commit_message>
Results in report discussed
</commit_message>
<xml_diff>
--- a/Deep Learning Model Report.docx
+++ b/Deep Learning Model Report.docx
@@ -37,8 +37,6 @@
           <w:rFonts w:ascii="Segoe UI" w:eastAsia="Times New Roman" w:hAnsi="Segoe UI" w:cs="Segoe UI"/>
           <w:color w:val="2B2B2B"/>
           <w:kern w:val="0"/>
-          <w:sz w:val="20"/>
-          <w:szCs w:val="20"/>
           <w:lang w:eastAsia="en-GB"/>
           <w14:ligatures w14:val="none"/>
         </w:rPr>
@@ -50,8 +48,6 @@
           <w:bCs/>
           <w:color w:val="2B2B2B"/>
           <w:kern w:val="0"/>
-          <w:sz w:val="20"/>
-          <w:szCs w:val="20"/>
           <w:lang w:eastAsia="en-GB"/>
           <w14:ligatures w14:val="none"/>
         </w:rPr>
@@ -62,8 +58,6 @@
           <w:rFonts w:ascii="Segoe UI" w:eastAsia="Times New Roman" w:hAnsi="Segoe UI" w:cs="Segoe UI"/>
           <w:color w:val="2B2B2B"/>
           <w:kern w:val="0"/>
-          <w:sz w:val="20"/>
-          <w:szCs w:val="20"/>
           <w:lang w:eastAsia="en-GB"/>
           <w14:ligatures w14:val="none"/>
         </w:rPr>
@@ -156,8 +150,6 @@
           <w:rFonts w:ascii="Segoe UI" w:eastAsia="Times New Roman" w:hAnsi="Segoe UI" w:cs="Segoe UI"/>
           <w:color w:val="2B2B2B"/>
           <w:kern w:val="0"/>
-          <w:sz w:val="20"/>
-          <w:szCs w:val="20"/>
           <w:lang w:eastAsia="en-GB"/>
           <w14:ligatures w14:val="none"/>
         </w:rPr>
@@ -169,8 +161,6 @@
           <w:bCs/>
           <w:color w:val="2B2B2B"/>
           <w:kern w:val="0"/>
-          <w:sz w:val="20"/>
-          <w:szCs w:val="20"/>
           <w:lang w:eastAsia="en-GB"/>
           <w14:ligatures w14:val="none"/>
         </w:rPr>
@@ -181,8 +171,6 @@
           <w:rFonts w:ascii="Segoe UI" w:eastAsia="Times New Roman" w:hAnsi="Segoe UI" w:cs="Segoe UI"/>
           <w:color w:val="2B2B2B"/>
           <w:kern w:val="0"/>
-          <w:sz w:val="20"/>
-          <w:szCs w:val="20"/>
           <w:lang w:eastAsia="en-GB"/>
           <w14:ligatures w14:val="none"/>
         </w:rPr>
@@ -260,7 +248,7 @@
           <w:lang w:eastAsia="en-GB"/>
           <w14:ligatures w14:val="none"/>
         </w:rPr>
-        <w:t xml:space="preserve"> ‘IS_SUCCESSFUL’ – a binary classification of if an application is likely to </w:t>
+        <w:t xml:space="preserve"> IS_SUCCESSFUL – a binary classification of if an application is likely to </w:t>
       </w:r>
       <w:r>
         <w:rPr>
@@ -607,84 +595,368 @@
     <w:p>
       <w:pPr>
         <w:pStyle w:val="ListParagraph"/>
+        <w:numPr>
+          <w:ilvl w:val="0"/>
+          <w:numId w:val="4"/>
+        </w:numPr>
         <w:spacing w:before="100" w:beforeAutospacing="1" w:after="120" w:line="360" w:lineRule="atLeast"/>
-        <w:ind w:left="1800"/>
-        <w:rPr>
-          <w:rFonts w:ascii="Segoe UI" w:eastAsia="Times New Roman" w:hAnsi="Segoe UI" w:cs="Segoe UI"/>
-          <w:color w:val="2B2B2B"/>
-          <w:kern w:val="0"/>
-          <w:sz w:val="20"/>
-          <w:szCs w:val="20"/>
-          <w:lang w:eastAsia="en-GB"/>
-          <w14:ligatures w14:val="none"/>
-        </w:rPr>
-      </w:pPr>
+        <w:rPr>
+          <w:rFonts w:ascii="Segoe UI" w:eastAsia="Times New Roman" w:hAnsi="Segoe UI" w:cs="Segoe UI"/>
+          <w:color w:val="2B2B2B"/>
+          <w:kern w:val="0"/>
+          <w:sz w:val="20"/>
+          <w:szCs w:val="20"/>
+          <w:lang w:eastAsia="en-GB"/>
+          <w14:ligatures w14:val="none"/>
+        </w:rPr>
+      </w:pPr>
+      <w:r>
+        <w:rPr>
+          <w:rFonts w:ascii="Segoe UI" w:eastAsia="Times New Roman" w:hAnsi="Segoe UI" w:cs="Segoe UI"/>
+          <w:b/>
+          <w:bCs/>
+          <w:color w:val="2B2B2B"/>
+          <w:kern w:val="0"/>
+          <w:sz w:val="20"/>
+          <w:szCs w:val="20"/>
+          <w:lang w:eastAsia="en-GB"/>
+          <w14:ligatures w14:val="none"/>
+        </w:rPr>
+        <w:t>Removed variables:</w:t>
+      </w:r>
+      <w:r>
+        <w:rPr>
+          <w:rFonts w:ascii="Segoe UI" w:eastAsia="Times New Roman" w:hAnsi="Segoe UI" w:cs="Segoe UI"/>
+          <w:b/>
+          <w:bCs/>
+          <w:color w:val="2B2B2B"/>
+          <w:kern w:val="0"/>
+          <w:sz w:val="20"/>
+          <w:szCs w:val="20"/>
+          <w:lang w:eastAsia="en-GB"/>
+          <w14:ligatures w14:val="none"/>
+        </w:rPr>
+        <w:t xml:space="preserve"> </w:t>
+      </w:r>
+      <w:r>
+        <w:rPr>
+          <w:rFonts w:ascii="Segoe UI" w:eastAsia="Times New Roman" w:hAnsi="Segoe UI" w:cs="Segoe UI"/>
+          <w:color w:val="2B2B2B"/>
+          <w:kern w:val="0"/>
+          <w:sz w:val="20"/>
+          <w:szCs w:val="20"/>
+          <w:lang w:eastAsia="en-GB"/>
+          <w14:ligatures w14:val="none"/>
+        </w:rPr>
+        <w:t>Removed from the input data</w:t>
+      </w:r>
+      <w:r>
+        <w:rPr>
+          <w:rFonts w:ascii="Segoe UI" w:eastAsia="Times New Roman" w:hAnsi="Segoe UI" w:cs="Segoe UI"/>
+          <w:color w:val="2B2B2B"/>
+          <w:kern w:val="0"/>
+          <w:sz w:val="20"/>
+          <w:szCs w:val="20"/>
+          <w:lang w:eastAsia="en-GB"/>
+          <w14:ligatures w14:val="none"/>
+        </w:rPr>
+        <w:t xml:space="preserve"> because they were not considered to be either a target or a feature within the optimized model:</w:t>
+      </w:r>
     </w:p>
     <w:p>
       <w:pPr>
+        <w:pStyle w:val="ListParagraph"/>
         <w:numPr>
           <w:ilvl w:val="1"/>
-          <w:numId w:val="2"/>
+          <w:numId w:val="4"/>
         </w:numPr>
-        <w:spacing w:before="100" w:beforeAutospacing="1" w:after="100" w:afterAutospacing="1" w:line="360" w:lineRule="atLeast"/>
-        <w:rPr>
-          <w:rFonts w:ascii="Segoe UI" w:eastAsia="Times New Roman" w:hAnsi="Segoe UI" w:cs="Segoe UI"/>
-          <w:color w:val="2B2B2B"/>
-          <w:kern w:val="0"/>
-          <w:sz w:val="20"/>
-          <w:szCs w:val="20"/>
-          <w:lang w:eastAsia="en-GB"/>
-          <w14:ligatures w14:val="none"/>
-        </w:rPr>
-      </w:pPr>
-      <w:r>
-        <w:rPr>
-          <w:rFonts w:ascii="Segoe UI" w:eastAsia="Times New Roman" w:hAnsi="Segoe UI" w:cs="Segoe UI"/>
-          <w:color w:val="2B2B2B"/>
-          <w:kern w:val="0"/>
-          <w:sz w:val="20"/>
-          <w:szCs w:val="20"/>
-          <w:lang w:eastAsia="en-GB"/>
-          <w14:ligatures w14:val="none"/>
-        </w:rPr>
-        <w:t>What variable(s) should be removed from the input data because they are neither targets nor features?</w:t>
+        <w:spacing w:before="100" w:beforeAutospacing="1" w:after="120" w:line="360" w:lineRule="atLeast"/>
+        <w:rPr>
+          <w:rFonts w:ascii="Segoe UI" w:eastAsia="Times New Roman" w:hAnsi="Segoe UI" w:cs="Segoe UI"/>
+          <w:color w:val="2B2B2B"/>
+          <w:kern w:val="0"/>
+          <w:sz w:val="20"/>
+          <w:szCs w:val="20"/>
+          <w:lang w:eastAsia="en-GB"/>
+          <w14:ligatures w14:val="none"/>
+        </w:rPr>
+      </w:pPr>
+      <w:r>
+        <w:rPr>
+          <w:rFonts w:ascii="Segoe UI" w:eastAsia="Times New Roman" w:hAnsi="Segoe UI" w:cs="Segoe UI"/>
+          <w:color w:val="2B2B2B"/>
+          <w:kern w:val="0"/>
+          <w:sz w:val="20"/>
+          <w:szCs w:val="20"/>
+          <w:lang w:eastAsia="en-GB"/>
+          <w14:ligatures w14:val="none"/>
+        </w:rPr>
+        <w:t>EIN</w:t>
+      </w:r>
+      <w:r>
+        <w:rPr>
+          <w:rFonts w:ascii="Segoe UI" w:eastAsia="Times New Roman" w:hAnsi="Segoe UI" w:cs="Segoe UI"/>
+          <w:color w:val="2B2B2B"/>
+          <w:kern w:val="0"/>
+          <w:sz w:val="20"/>
+          <w:szCs w:val="20"/>
+          <w:lang w:eastAsia="en-GB"/>
+          <w14:ligatures w14:val="none"/>
+        </w:rPr>
+        <w:t xml:space="preserve"> – </w:t>
+      </w:r>
+      <w:r>
+        <w:rPr>
+          <w:rFonts w:ascii="Segoe UI" w:eastAsia="Times New Roman" w:hAnsi="Segoe UI" w:cs="Segoe UI"/>
+          <w:color w:val="2B2B2B"/>
+          <w:kern w:val="0"/>
+          <w:sz w:val="20"/>
+          <w:szCs w:val="20"/>
+          <w:lang w:eastAsia="en-GB"/>
+          <w14:ligatures w14:val="none"/>
+        </w:rPr>
+        <w:t xml:space="preserve">Identification </w:t>
       </w:r>
     </w:p>
     <w:p>
       <w:pPr>
+        <w:pStyle w:val="ListParagraph"/>
+        <w:numPr>
+          <w:ilvl w:val="1"/>
+          <w:numId w:val="4"/>
+        </w:numPr>
+        <w:spacing w:before="100" w:beforeAutospacing="1" w:after="120" w:line="360" w:lineRule="atLeast"/>
+        <w:rPr>
+          <w:rFonts w:ascii="Segoe UI" w:eastAsia="Times New Roman" w:hAnsi="Segoe UI" w:cs="Segoe UI"/>
+          <w:color w:val="2B2B2B"/>
+          <w:kern w:val="0"/>
+          <w:sz w:val="20"/>
+          <w:szCs w:val="20"/>
+          <w:lang w:eastAsia="en-GB"/>
+          <w14:ligatures w14:val="none"/>
+        </w:rPr>
+      </w:pPr>
+      <w:r>
+        <w:rPr>
+          <w:rFonts w:ascii="Segoe UI" w:eastAsia="Times New Roman" w:hAnsi="Segoe UI" w:cs="Segoe UI"/>
+          <w:color w:val="2B2B2B"/>
+          <w:kern w:val="0"/>
+          <w:sz w:val="20"/>
+          <w:szCs w:val="20"/>
+          <w:lang w:eastAsia="en-GB"/>
+          <w14:ligatures w14:val="none"/>
+        </w:rPr>
+        <w:t xml:space="preserve">NAME </w:t>
+      </w:r>
+      <w:r>
+        <w:rPr>
+          <w:rFonts w:ascii="Segoe UI" w:eastAsia="Times New Roman" w:hAnsi="Segoe UI" w:cs="Segoe UI"/>
+          <w:color w:val="2B2B2B"/>
+          <w:kern w:val="0"/>
+          <w:sz w:val="20"/>
+          <w:szCs w:val="20"/>
+          <w:lang w:eastAsia="en-GB"/>
+          <w14:ligatures w14:val="none"/>
+        </w:rPr>
+        <w:t xml:space="preserve">– </w:t>
+      </w:r>
+      <w:r>
+        <w:rPr>
+          <w:rFonts w:ascii="Segoe UI" w:eastAsia="Times New Roman" w:hAnsi="Segoe UI" w:cs="Segoe UI"/>
+          <w:color w:val="2B2B2B"/>
+          <w:kern w:val="0"/>
+          <w:sz w:val="20"/>
+          <w:szCs w:val="20"/>
+          <w:lang w:eastAsia="en-GB"/>
+          <w14:ligatures w14:val="none"/>
+        </w:rPr>
+        <w:t>Identification</w:t>
+      </w:r>
+    </w:p>
+    <w:p>
+      <w:pPr>
+        <w:pStyle w:val="ListParagraph"/>
+        <w:numPr>
+          <w:ilvl w:val="1"/>
+          <w:numId w:val="4"/>
+        </w:numPr>
+        <w:spacing w:before="100" w:beforeAutospacing="1" w:after="120" w:line="360" w:lineRule="atLeast"/>
+        <w:rPr>
+          <w:rFonts w:ascii="Segoe UI" w:eastAsia="Times New Roman" w:hAnsi="Segoe UI" w:cs="Segoe UI"/>
+          <w:color w:val="2B2B2B"/>
+          <w:kern w:val="0"/>
+          <w:sz w:val="20"/>
+          <w:szCs w:val="20"/>
+          <w:lang w:eastAsia="en-GB"/>
+          <w14:ligatures w14:val="none"/>
+        </w:rPr>
+      </w:pPr>
+      <w:r>
+        <w:rPr>
+          <w:rFonts w:ascii="Segoe UI" w:eastAsia="Times New Roman" w:hAnsi="Segoe UI" w:cs="Segoe UI"/>
+          <w:color w:val="2B2B2B"/>
+          <w:kern w:val="0"/>
+          <w:sz w:val="20"/>
+          <w:szCs w:val="20"/>
+          <w:lang w:eastAsia="en-GB"/>
+          <w14:ligatures w14:val="none"/>
+        </w:rPr>
+        <w:t xml:space="preserve">STATUS </w:t>
+      </w:r>
+      <w:r>
+        <w:rPr>
+          <w:rFonts w:ascii="Segoe UI" w:eastAsia="Times New Roman" w:hAnsi="Segoe UI" w:cs="Segoe UI"/>
+          <w:color w:val="2B2B2B"/>
+          <w:kern w:val="0"/>
+          <w:sz w:val="20"/>
+          <w:szCs w:val="20"/>
+          <w:lang w:eastAsia="en-GB"/>
+          <w14:ligatures w14:val="none"/>
+        </w:rPr>
+        <w:t xml:space="preserve">– </w:t>
+      </w:r>
+      <w:r>
+        <w:rPr>
+          <w:rFonts w:ascii="Segoe UI" w:eastAsia="Times New Roman" w:hAnsi="Segoe UI" w:cs="Segoe UI"/>
+          <w:color w:val="2B2B2B"/>
+          <w:kern w:val="0"/>
+          <w:sz w:val="20"/>
+          <w:szCs w:val="20"/>
+          <w:lang w:eastAsia="en-GB"/>
+          <w14:ligatures w14:val="none"/>
+        </w:rPr>
+        <w:t>Active status</w:t>
+      </w:r>
+    </w:p>
+    <w:p>
+      <w:pPr>
+        <w:spacing w:before="100" w:beforeAutospacing="1" w:after="120" w:line="360" w:lineRule="atLeast"/>
+        <w:ind w:firstLine="720"/>
+        <w:rPr>
+          <w:rFonts w:ascii="Segoe UI" w:eastAsia="Times New Roman" w:hAnsi="Segoe UI" w:cs="Segoe UI"/>
+          <w:color w:val="2B2B2B"/>
+          <w:kern w:val="0"/>
+          <w:sz w:val="20"/>
+          <w:szCs w:val="20"/>
+          <w:lang w:eastAsia="en-GB"/>
+          <w14:ligatures w14:val="none"/>
+        </w:rPr>
+      </w:pPr>
+      <w:r>
+        <w:rPr>
+          <w:rFonts w:ascii="Segoe UI" w:eastAsia="Times New Roman" w:hAnsi="Segoe UI" w:cs="Segoe UI"/>
+          <w:color w:val="2B2B2B"/>
+          <w:kern w:val="0"/>
+          <w:sz w:val="20"/>
+          <w:szCs w:val="20"/>
+          <w:u w:val="single"/>
+          <w:lang w:eastAsia="en-GB"/>
+          <w14:ligatures w14:val="none"/>
+        </w:rPr>
+        <w:t>Compiling, Training, and Evaluating the Model</w:t>
+      </w:r>
+    </w:p>
+    <w:p>
+      <w:pPr>
+        <w:pStyle w:val="ListParagraph"/>
         <w:numPr>
           <w:ilvl w:val="0"/>
-          <w:numId w:val="2"/>
+          <w:numId w:val="8"/>
         </w:numPr>
-        <w:spacing w:before="150" w:after="0" w:line="360" w:lineRule="atLeast"/>
-        <w:rPr>
-          <w:rFonts w:ascii="Segoe UI" w:eastAsia="Times New Roman" w:hAnsi="Segoe UI" w:cs="Segoe UI"/>
-          <w:color w:val="2B2B2B"/>
-          <w:kern w:val="0"/>
-          <w:sz w:val="20"/>
-          <w:szCs w:val="20"/>
-          <w:lang w:eastAsia="en-GB"/>
-          <w14:ligatures w14:val="none"/>
-        </w:rPr>
-      </w:pPr>
-      <w:r>
-        <w:rPr>
-          <w:rFonts w:ascii="Segoe UI" w:eastAsia="Times New Roman" w:hAnsi="Segoe UI" w:cs="Segoe UI"/>
-          <w:color w:val="2B2B2B"/>
-          <w:kern w:val="0"/>
-          <w:sz w:val="20"/>
-          <w:szCs w:val="20"/>
-          <w:lang w:eastAsia="en-GB"/>
-          <w14:ligatures w14:val="none"/>
-        </w:rPr>
-        <w:t>Compiling, Training, and Evaluating the Model</w:t>
+        <w:spacing w:before="100" w:beforeAutospacing="1" w:after="120" w:line="360" w:lineRule="atLeast"/>
+        <w:rPr>
+          <w:rFonts w:ascii="Segoe UI" w:eastAsia="Times New Roman" w:hAnsi="Segoe UI" w:cs="Segoe UI"/>
+          <w:color w:val="2B2B2B"/>
+          <w:kern w:val="0"/>
+          <w:sz w:val="20"/>
+          <w:szCs w:val="20"/>
+          <w:lang w:eastAsia="en-GB"/>
+          <w14:ligatures w14:val="none"/>
+        </w:rPr>
+      </w:pPr>
+      <w:r>
+        <w:rPr>
+          <w:rFonts w:ascii="Segoe UI" w:eastAsia="Times New Roman" w:hAnsi="Segoe UI" w:cs="Segoe UI"/>
+          <w:b/>
+          <w:bCs/>
+          <w:color w:val="2B2B2B"/>
+          <w:kern w:val="0"/>
+          <w:sz w:val="20"/>
+          <w:szCs w:val="20"/>
+          <w:lang w:eastAsia="en-GB"/>
+          <w14:ligatures w14:val="none"/>
+        </w:rPr>
+        <w:t>Neurons:</w:t>
+      </w:r>
+      <w:r>
+        <w:rPr>
+          <w:rFonts w:ascii="Segoe UI" w:eastAsia="Times New Roman" w:hAnsi="Segoe UI" w:cs="Segoe UI"/>
+          <w:color w:val="2B2B2B"/>
+          <w:kern w:val="0"/>
+          <w:sz w:val="20"/>
+          <w:szCs w:val="20"/>
+          <w:lang w:eastAsia="en-GB"/>
+          <w14:ligatures w14:val="none"/>
+        </w:rPr>
+        <w:t xml:space="preserve"> </w:t>
+      </w:r>
+      <w:r>
+        <w:rPr>
+          <w:rFonts w:ascii="Segoe UI" w:eastAsia="Times New Roman" w:hAnsi="Segoe UI" w:cs="Segoe UI"/>
+          <w:color w:val="2B2B2B"/>
+          <w:kern w:val="0"/>
+          <w:sz w:val="20"/>
+          <w:szCs w:val="20"/>
+          <w:u w:val="single"/>
+          <w:lang w:eastAsia="en-GB"/>
+          <w14:ligatures w14:val="none"/>
+        </w:rPr>
+        <w:t>11</w:t>
+      </w:r>
+      <w:r>
+        <w:rPr>
+          <w:rFonts w:ascii="Segoe UI" w:eastAsia="Times New Roman" w:hAnsi="Segoe UI" w:cs="Segoe UI"/>
+          <w:color w:val="2B2B2B"/>
+          <w:kern w:val="0"/>
+          <w:sz w:val="20"/>
+          <w:szCs w:val="20"/>
+          <w:lang w:eastAsia="en-GB"/>
+          <w14:ligatures w14:val="none"/>
+        </w:rPr>
+        <w:t xml:space="preserve"> neurons were used in the first hidden layer and </w:t>
+      </w:r>
+      <w:r>
+        <w:rPr>
+          <w:rFonts w:ascii="Segoe UI" w:eastAsia="Times New Roman" w:hAnsi="Segoe UI" w:cs="Segoe UI"/>
+          <w:color w:val="2B2B2B"/>
+          <w:kern w:val="0"/>
+          <w:sz w:val="20"/>
+          <w:szCs w:val="20"/>
+          <w:u w:val="single"/>
+          <w:lang w:eastAsia="en-GB"/>
+          <w14:ligatures w14:val="none"/>
+        </w:rPr>
+        <w:t>28</w:t>
+      </w:r>
+      <w:r>
+        <w:rPr>
+          <w:rFonts w:ascii="Segoe UI" w:eastAsia="Times New Roman" w:hAnsi="Segoe UI" w:cs="Segoe UI"/>
+          <w:color w:val="2B2B2B"/>
+          <w:kern w:val="0"/>
+          <w:sz w:val="20"/>
+          <w:szCs w:val="20"/>
+          <w:lang w:eastAsia="en-GB"/>
+          <w14:ligatures w14:val="none"/>
+        </w:rPr>
+        <w:t xml:space="preserve"> neurons were used in the second hidden layer. </w:t>
       </w:r>
     </w:p>
     <w:p>
       <w:pPr>
+        <w:pStyle w:val="ListParagraph"/>
         <w:numPr>
           <w:ilvl w:val="1"/>
-          <w:numId w:val="2"/>
+          <w:numId w:val="8"/>
         </w:numPr>
         <w:spacing w:before="100" w:beforeAutospacing="1" w:after="120" w:line="360" w:lineRule="atLeast"/>
         <w:rPr>
@@ -707,14 +979,15 @@
           <w:lang w:eastAsia="en-GB"/>
           <w14:ligatures w14:val="none"/>
         </w:rPr>
-        <w:t>How many neurons, layers, and activation functions did you select for your neural network model, and why?</w:t>
+        <w:t>A general rule states that 2-3 x more neutrons than the input features should be used. However, with 42 input features, it was preferable to avoid this rule whilst still achieving the desired accuracy as more computational resources would be required.</w:t>
       </w:r>
     </w:p>
     <w:p>
       <w:pPr>
+        <w:pStyle w:val="ListParagraph"/>
         <w:numPr>
           <w:ilvl w:val="1"/>
-          <w:numId w:val="2"/>
+          <w:numId w:val="8"/>
         </w:numPr>
         <w:spacing w:before="100" w:beforeAutospacing="1" w:after="120" w:line="360" w:lineRule="atLeast"/>
         <w:rPr>
@@ -737,37 +1010,1192 @@
           <w:lang w:eastAsia="en-GB"/>
           <w14:ligatures w14:val="none"/>
         </w:rPr>
-        <w:t>Were you able to achieve the target model performance?</w:t>
+        <w:t>A</w:t>
+      </w:r>
+      <w:r>
+        <w:rPr>
+          <w:rFonts w:ascii="Segoe UI" w:eastAsia="Times New Roman" w:hAnsi="Segoe UI" w:cs="Segoe UI"/>
+          <w:color w:val="2B2B2B"/>
+          <w:kern w:val="0"/>
+          <w:sz w:val="20"/>
+          <w:szCs w:val="20"/>
+          <w:lang w:eastAsia="en-GB"/>
+          <w14:ligatures w14:val="none"/>
+        </w:rPr>
+        <w:t xml:space="preserve"> keras auto tuner was ran which trialled the possible hyperparameter combinations on the original model created. The </w:t>
+      </w:r>
+      <w:r>
+        <w:rPr>
+          <w:rFonts w:ascii="Segoe UI" w:eastAsia="Times New Roman" w:hAnsi="Segoe UI" w:cs="Segoe UI"/>
+          <w:color w:val="2B2B2B"/>
+          <w:kern w:val="0"/>
+          <w:sz w:val="20"/>
+          <w:szCs w:val="20"/>
+          <w:lang w:eastAsia="en-GB"/>
+          <w14:ligatures w14:val="none"/>
+        </w:rPr>
+        <w:t>suggested number of neurons in the results were used as guidance which returned a near respectable accuracy.</w:t>
+      </w:r>
+      <w:r>
+        <w:rPr>
+          <w:rFonts w:ascii="Segoe UI" w:eastAsia="Times New Roman" w:hAnsi="Segoe UI" w:cs="Segoe UI"/>
+          <w:color w:val="2B2B2B"/>
+          <w:kern w:val="0"/>
+          <w:sz w:val="20"/>
+          <w:szCs w:val="20"/>
+          <w:lang w:eastAsia="en-GB"/>
+          <w14:ligatures w14:val="none"/>
+        </w:rPr>
+        <w:t xml:space="preserve"> </w:t>
       </w:r>
     </w:p>
     <w:p>
       <w:pPr>
+        <w:pStyle w:val="ListParagraph"/>
         <w:numPr>
           <w:ilvl w:val="1"/>
-          <w:numId w:val="2"/>
+          <w:numId w:val="8"/>
         </w:numPr>
-        <w:spacing w:before="100" w:beforeAutospacing="1" w:after="100" w:afterAutospacing="1" w:line="360" w:lineRule="atLeast"/>
-        <w:rPr>
-          <w:rFonts w:ascii="Segoe UI" w:eastAsia="Times New Roman" w:hAnsi="Segoe UI" w:cs="Segoe UI"/>
-          <w:color w:val="2B2B2B"/>
-          <w:kern w:val="0"/>
-          <w:sz w:val="20"/>
-          <w:szCs w:val="20"/>
-          <w:lang w:eastAsia="en-GB"/>
-          <w14:ligatures w14:val="none"/>
-        </w:rPr>
-      </w:pPr>
-      <w:r>
-        <w:rPr>
-          <w:rFonts w:ascii="Segoe UI" w:eastAsia="Times New Roman" w:hAnsi="Segoe UI" w:cs="Segoe UI"/>
-          <w:color w:val="2B2B2B"/>
-          <w:kern w:val="0"/>
-          <w:sz w:val="20"/>
-          <w:szCs w:val="20"/>
-          <w:lang w:eastAsia="en-GB"/>
-          <w14:ligatures w14:val="none"/>
-        </w:rPr>
-        <w:t>What steps did you take in your attempts to increase model performance?</w:t>
+        <w:spacing w:before="100" w:beforeAutospacing="1" w:after="120" w:line="360" w:lineRule="atLeast"/>
+        <w:rPr>
+          <w:rFonts w:ascii="Segoe UI" w:eastAsia="Times New Roman" w:hAnsi="Segoe UI" w:cs="Segoe UI"/>
+          <w:color w:val="2B2B2B"/>
+          <w:kern w:val="0"/>
+          <w:sz w:val="20"/>
+          <w:szCs w:val="20"/>
+          <w:lang w:eastAsia="en-GB"/>
+          <w14:ligatures w14:val="none"/>
+        </w:rPr>
+      </w:pPr>
+      <w:r>
+        <w:rPr>
+          <w:rFonts w:ascii="Segoe UI" w:eastAsia="Times New Roman" w:hAnsi="Segoe UI" w:cs="Segoe UI"/>
+          <w:color w:val="2B2B2B"/>
+          <w:kern w:val="0"/>
+          <w:sz w:val="20"/>
+          <w:szCs w:val="20"/>
+          <w:lang w:eastAsia="en-GB"/>
+          <w14:ligatures w14:val="none"/>
+        </w:rPr>
+        <w:lastRenderedPageBreak/>
+        <w:t>However</w:t>
+      </w:r>
+      <w:r>
+        <w:rPr>
+          <w:rFonts w:ascii="Segoe UI" w:eastAsia="Times New Roman" w:hAnsi="Segoe UI" w:cs="Segoe UI"/>
+          <w:color w:val="2B2B2B"/>
+          <w:kern w:val="0"/>
+          <w:sz w:val="20"/>
+          <w:szCs w:val="20"/>
+          <w:lang w:eastAsia="en-GB"/>
+          <w14:ligatures w14:val="none"/>
+        </w:rPr>
+        <w:t xml:space="preserve">, </w:t>
+      </w:r>
+      <w:r>
+        <w:rPr>
+          <w:rFonts w:ascii="Segoe UI" w:eastAsia="Times New Roman" w:hAnsi="Segoe UI" w:cs="Segoe UI"/>
+          <w:color w:val="2B2B2B"/>
+          <w:kern w:val="0"/>
+          <w:sz w:val="20"/>
+          <w:szCs w:val="20"/>
+          <w:lang w:eastAsia="en-GB"/>
+          <w14:ligatures w14:val="none"/>
+        </w:rPr>
+        <w:t xml:space="preserve">some changes were made to </w:t>
+      </w:r>
+      <w:r>
+        <w:rPr>
+          <w:rFonts w:ascii="Segoe UI" w:eastAsia="Times New Roman" w:hAnsi="Segoe UI" w:cs="Segoe UI"/>
+          <w:color w:val="2B2B2B"/>
+          <w:kern w:val="0"/>
+          <w:sz w:val="20"/>
+          <w:szCs w:val="20"/>
+          <w:lang w:eastAsia="en-GB"/>
+          <w14:ligatures w14:val="none"/>
+        </w:rPr>
+        <w:t xml:space="preserve">composition of the features within the </w:t>
+      </w:r>
+      <w:r>
+        <w:rPr>
+          <w:rFonts w:ascii="Segoe UI" w:eastAsia="Times New Roman" w:hAnsi="Segoe UI" w:cs="Segoe UI"/>
+          <w:color w:val="2B2B2B"/>
+          <w:kern w:val="0"/>
+          <w:sz w:val="20"/>
+          <w:szCs w:val="20"/>
+          <w:lang w:eastAsia="en-GB"/>
+          <w14:ligatures w14:val="none"/>
+        </w:rPr>
+        <w:t xml:space="preserve"> optimized model</w:t>
+      </w:r>
+      <w:r>
+        <w:rPr>
+          <w:rFonts w:ascii="Segoe UI" w:eastAsia="Times New Roman" w:hAnsi="Segoe UI" w:cs="Segoe UI"/>
+          <w:color w:val="2B2B2B"/>
+          <w:kern w:val="0"/>
+          <w:sz w:val="20"/>
+          <w:szCs w:val="20"/>
+          <w:lang w:eastAsia="en-GB"/>
+          <w14:ligatures w14:val="none"/>
+        </w:rPr>
+        <w:t>,</w:t>
+      </w:r>
+      <w:r>
+        <w:rPr>
+          <w:rFonts w:ascii="Segoe UI" w:eastAsia="Times New Roman" w:hAnsi="Segoe UI" w:cs="Segoe UI"/>
+          <w:color w:val="2B2B2B"/>
+          <w:kern w:val="0"/>
+          <w:sz w:val="20"/>
+          <w:szCs w:val="20"/>
+          <w:lang w:eastAsia="en-GB"/>
+          <w14:ligatures w14:val="none"/>
+        </w:rPr>
+        <w:t xml:space="preserve"> and due to time constraints another keras autotuner was not ran</w:t>
+      </w:r>
+      <w:r>
+        <w:rPr>
+          <w:rFonts w:ascii="Segoe UI" w:eastAsia="Times New Roman" w:hAnsi="Segoe UI" w:cs="Segoe UI"/>
+          <w:color w:val="2B2B2B"/>
+          <w:kern w:val="0"/>
+          <w:sz w:val="20"/>
+          <w:szCs w:val="20"/>
+          <w:lang w:eastAsia="en-GB"/>
+          <w14:ligatures w14:val="none"/>
+        </w:rPr>
+        <w:t>. Therefore, t</w:t>
+      </w:r>
+      <w:r>
+        <w:rPr>
+          <w:rFonts w:ascii="Segoe UI" w:eastAsia="Times New Roman" w:hAnsi="Segoe UI" w:cs="Segoe UI"/>
+          <w:color w:val="2B2B2B"/>
+          <w:kern w:val="0"/>
+          <w:sz w:val="20"/>
+          <w:szCs w:val="20"/>
+          <w:lang w:eastAsia="en-GB"/>
+          <w14:ligatures w14:val="none"/>
+        </w:rPr>
+        <w:t xml:space="preserve">o help stem efficiency on the optimised model, the number of neurons was increased in the second layer to help </w:t>
+      </w:r>
+      <w:r>
+        <w:rPr>
+          <w:rFonts w:ascii="Segoe UI" w:eastAsia="Times New Roman" w:hAnsi="Segoe UI" w:cs="Segoe UI"/>
+          <w:color w:val="2B2B2B"/>
+          <w:kern w:val="0"/>
+          <w:sz w:val="20"/>
+          <w:szCs w:val="20"/>
+          <w:lang w:eastAsia="en-GB"/>
+          <w14:ligatures w14:val="none"/>
+        </w:rPr>
+        <w:t>stem more communications between the computations which were taking place on each node</w:t>
+      </w:r>
+      <w:r>
+        <w:rPr>
+          <w:rFonts w:ascii="Segoe UI" w:eastAsia="Times New Roman" w:hAnsi="Segoe UI" w:cs="Segoe UI"/>
+          <w:color w:val="2B2B2B"/>
+          <w:kern w:val="0"/>
+          <w:sz w:val="20"/>
+          <w:szCs w:val="20"/>
+          <w:lang w:eastAsia="en-GB"/>
+          <w14:ligatures w14:val="none"/>
+        </w:rPr>
+        <w:t xml:space="preserve"> due to the complexity of the input features</w:t>
+      </w:r>
+      <w:r>
+        <w:rPr>
+          <w:rFonts w:ascii="Segoe UI" w:eastAsia="Times New Roman" w:hAnsi="Segoe UI" w:cs="Segoe UI"/>
+          <w:color w:val="2B2B2B"/>
+          <w:kern w:val="0"/>
+          <w:sz w:val="20"/>
+          <w:szCs w:val="20"/>
+          <w:lang w:eastAsia="en-GB"/>
+          <w14:ligatures w14:val="none"/>
+        </w:rPr>
+        <w:t xml:space="preserve">. </w:t>
+      </w:r>
+    </w:p>
+    <w:p>
+      <w:pPr>
+        <w:pStyle w:val="ListParagraph"/>
+        <w:numPr>
+          <w:ilvl w:val="0"/>
+          <w:numId w:val="8"/>
+        </w:numPr>
+        <w:spacing w:before="100" w:beforeAutospacing="1" w:after="120" w:line="360" w:lineRule="atLeast"/>
+        <w:rPr>
+          <w:rFonts w:ascii="Segoe UI" w:eastAsia="Times New Roman" w:hAnsi="Segoe UI" w:cs="Segoe UI"/>
+          <w:b/>
+          <w:bCs/>
+          <w:color w:val="2B2B2B"/>
+          <w:kern w:val="0"/>
+          <w:sz w:val="20"/>
+          <w:szCs w:val="20"/>
+          <w:lang w:eastAsia="en-GB"/>
+          <w14:ligatures w14:val="none"/>
+        </w:rPr>
+      </w:pPr>
+      <w:r>
+        <w:rPr>
+          <w:rFonts w:ascii="Segoe UI" w:eastAsia="Times New Roman" w:hAnsi="Segoe UI" w:cs="Segoe UI"/>
+          <w:b/>
+          <w:bCs/>
+          <w:color w:val="2B2B2B"/>
+          <w:kern w:val="0"/>
+          <w:sz w:val="20"/>
+          <w:szCs w:val="20"/>
+          <w:lang w:eastAsia="en-GB"/>
+          <w14:ligatures w14:val="none"/>
+        </w:rPr>
+        <w:t>Layers:</w:t>
+      </w:r>
+      <w:r>
+        <w:rPr>
+          <w:rFonts w:ascii="Segoe UI" w:eastAsia="Times New Roman" w:hAnsi="Segoe UI" w:cs="Segoe UI"/>
+          <w:b/>
+          <w:bCs/>
+          <w:color w:val="2B2B2B"/>
+          <w:kern w:val="0"/>
+          <w:sz w:val="20"/>
+          <w:szCs w:val="20"/>
+          <w:lang w:eastAsia="en-GB"/>
+          <w14:ligatures w14:val="none"/>
+        </w:rPr>
+        <w:t xml:space="preserve"> </w:t>
+      </w:r>
+      <w:r>
+        <w:rPr>
+          <w:rFonts w:ascii="Segoe UI" w:eastAsia="Times New Roman" w:hAnsi="Segoe UI" w:cs="Segoe UI"/>
+          <w:color w:val="2B2B2B"/>
+          <w:kern w:val="0"/>
+          <w:sz w:val="20"/>
+          <w:szCs w:val="20"/>
+          <w:u w:val="single"/>
+          <w:lang w:eastAsia="en-GB"/>
+          <w14:ligatures w14:val="none"/>
+        </w:rPr>
+        <w:t>3</w:t>
+      </w:r>
+      <w:r>
+        <w:rPr>
+          <w:rFonts w:ascii="Segoe UI" w:eastAsia="Times New Roman" w:hAnsi="Segoe UI" w:cs="Segoe UI"/>
+          <w:b/>
+          <w:bCs/>
+          <w:color w:val="2B2B2B"/>
+          <w:kern w:val="0"/>
+          <w:sz w:val="20"/>
+          <w:szCs w:val="20"/>
+          <w:lang w:eastAsia="en-GB"/>
+          <w14:ligatures w14:val="none"/>
+        </w:rPr>
+        <w:t xml:space="preserve"> </w:t>
+      </w:r>
+      <w:r>
+        <w:rPr>
+          <w:rFonts w:ascii="Segoe UI" w:eastAsia="Times New Roman" w:hAnsi="Segoe UI" w:cs="Segoe UI"/>
+          <w:color w:val="2B2B2B"/>
+          <w:kern w:val="0"/>
+          <w:sz w:val="20"/>
+          <w:szCs w:val="20"/>
+          <w:lang w:eastAsia="en-GB"/>
+          <w14:ligatures w14:val="none"/>
+        </w:rPr>
+        <w:t>layers</w:t>
+      </w:r>
+      <w:r>
+        <w:rPr>
+          <w:rFonts w:ascii="Segoe UI" w:eastAsia="Times New Roman" w:hAnsi="Segoe UI" w:cs="Segoe UI"/>
+          <w:color w:val="2B2B2B"/>
+          <w:kern w:val="0"/>
+          <w:sz w:val="20"/>
+          <w:szCs w:val="20"/>
+          <w:lang w:eastAsia="en-GB"/>
+          <w14:ligatures w14:val="none"/>
+        </w:rPr>
+        <w:t xml:space="preserve"> were used</w:t>
+      </w:r>
+    </w:p>
+    <w:p>
+      <w:pPr>
+        <w:pStyle w:val="ListParagraph"/>
+        <w:numPr>
+          <w:ilvl w:val="1"/>
+          <w:numId w:val="8"/>
+        </w:numPr>
+        <w:spacing w:before="100" w:beforeAutospacing="1" w:after="120" w:line="360" w:lineRule="atLeast"/>
+        <w:rPr>
+          <w:rFonts w:ascii="Segoe UI" w:eastAsia="Times New Roman" w:hAnsi="Segoe UI" w:cs="Segoe UI"/>
+          <w:color w:val="2B2B2B"/>
+          <w:kern w:val="0"/>
+          <w:sz w:val="20"/>
+          <w:szCs w:val="20"/>
+          <w:lang w:eastAsia="en-GB"/>
+          <w14:ligatures w14:val="none"/>
+        </w:rPr>
+      </w:pPr>
+      <w:r>
+        <w:rPr>
+          <w:rFonts w:ascii="Segoe UI" w:eastAsia="Times New Roman" w:hAnsi="Segoe UI" w:cs="Segoe UI"/>
+          <w:color w:val="2B2B2B"/>
+          <w:kern w:val="0"/>
+          <w:sz w:val="20"/>
+          <w:szCs w:val="20"/>
+          <w:lang w:eastAsia="en-GB"/>
+          <w14:ligatures w14:val="none"/>
+        </w:rPr>
+        <w:t xml:space="preserve">There is an ongoing argument within the data scientist community that even the most complex interactions can be characterized by as few a 3 hidden layers. </w:t>
+      </w:r>
+    </w:p>
+    <w:p>
+      <w:pPr>
+        <w:pStyle w:val="ListParagraph"/>
+        <w:numPr>
+          <w:ilvl w:val="1"/>
+          <w:numId w:val="8"/>
+        </w:numPr>
+        <w:spacing w:before="100" w:beforeAutospacing="1" w:after="120" w:line="360" w:lineRule="atLeast"/>
+        <w:rPr>
+          <w:rFonts w:ascii="Segoe UI" w:eastAsia="Times New Roman" w:hAnsi="Segoe UI" w:cs="Segoe UI"/>
+          <w:color w:val="2B2B2B"/>
+          <w:kern w:val="0"/>
+          <w:sz w:val="20"/>
+          <w:szCs w:val="20"/>
+          <w:lang w:eastAsia="en-GB"/>
+          <w14:ligatures w14:val="none"/>
+        </w:rPr>
+      </w:pPr>
+      <w:r>
+        <w:rPr>
+          <w:rFonts w:ascii="Segoe UI" w:eastAsia="Times New Roman" w:hAnsi="Segoe UI" w:cs="Segoe UI"/>
+          <w:color w:val="2B2B2B"/>
+          <w:kern w:val="0"/>
+          <w:sz w:val="20"/>
+          <w:szCs w:val="20"/>
+          <w:lang w:eastAsia="en-GB"/>
+          <w14:ligatures w14:val="none"/>
+        </w:rPr>
+        <w:t xml:space="preserve">3 was sufficient in considering enough of the interactions between variables. Although some of the Keras autotuner results suggested to use more than 3 layers, with each </w:t>
+      </w:r>
+      <w:r>
+        <w:rPr>
+          <w:rFonts w:ascii="Segoe UI" w:eastAsia="Times New Roman" w:hAnsi="Segoe UI" w:cs="Segoe UI"/>
+          <w:color w:val="2B2B2B"/>
+          <w:kern w:val="0"/>
+          <w:sz w:val="20"/>
+          <w:szCs w:val="20"/>
+          <w:lang w:eastAsia="en-GB"/>
+          <w14:ligatures w14:val="none"/>
+        </w:rPr>
+        <w:t>additional</w:t>
+      </w:r>
+      <w:r>
+        <w:rPr>
+          <w:rFonts w:ascii="Segoe UI" w:eastAsia="Times New Roman" w:hAnsi="Segoe UI" w:cs="Segoe UI"/>
+          <w:color w:val="2B2B2B"/>
+          <w:kern w:val="0"/>
+          <w:sz w:val="20"/>
+          <w:szCs w:val="20"/>
+          <w:lang w:eastAsia="en-GB"/>
+          <w14:ligatures w14:val="none"/>
+        </w:rPr>
+        <w:t xml:space="preserve"> layer comes more computational resources and therefore for a non-profit organization, 3 </w:t>
+      </w:r>
+      <w:r>
+        <w:rPr>
+          <w:rFonts w:ascii="Segoe UI" w:eastAsia="Times New Roman" w:hAnsi="Segoe UI" w:cs="Segoe UI"/>
+          <w:color w:val="2B2B2B"/>
+          <w:kern w:val="0"/>
+          <w:sz w:val="20"/>
+          <w:szCs w:val="20"/>
+          <w:lang w:eastAsia="en-GB"/>
+          <w14:ligatures w14:val="none"/>
+        </w:rPr>
+        <w:t xml:space="preserve">was adequate. </w:t>
+      </w:r>
+    </w:p>
+    <w:p>
+      <w:pPr>
+        <w:pStyle w:val="ListParagraph"/>
+        <w:numPr>
+          <w:ilvl w:val="0"/>
+          <w:numId w:val="8"/>
+        </w:numPr>
+        <w:spacing w:before="100" w:beforeAutospacing="1" w:after="120" w:line="360" w:lineRule="atLeast"/>
+        <w:rPr>
+          <w:rFonts w:ascii="Segoe UI" w:eastAsia="Times New Roman" w:hAnsi="Segoe UI" w:cs="Segoe UI"/>
+          <w:b/>
+          <w:bCs/>
+          <w:color w:val="2B2B2B"/>
+          <w:kern w:val="0"/>
+          <w:sz w:val="20"/>
+          <w:szCs w:val="20"/>
+          <w:u w:val="single"/>
+          <w:lang w:eastAsia="en-GB"/>
+          <w14:ligatures w14:val="none"/>
+        </w:rPr>
+      </w:pPr>
+      <w:r>
+        <w:rPr>
+          <w:rFonts w:ascii="Segoe UI" w:eastAsia="Times New Roman" w:hAnsi="Segoe UI" w:cs="Segoe UI"/>
+          <w:b/>
+          <w:bCs/>
+          <w:color w:val="2B2B2B"/>
+          <w:kern w:val="0"/>
+          <w:sz w:val="20"/>
+          <w:szCs w:val="20"/>
+          <w:lang w:eastAsia="en-GB"/>
+          <w14:ligatures w14:val="none"/>
+        </w:rPr>
+        <w:t>Activation Functions</w:t>
+      </w:r>
+      <w:r>
+        <w:rPr>
+          <w:rFonts w:ascii="Segoe UI" w:eastAsia="Times New Roman" w:hAnsi="Segoe UI" w:cs="Segoe UI"/>
+          <w:b/>
+          <w:bCs/>
+          <w:color w:val="2B2B2B"/>
+          <w:kern w:val="0"/>
+          <w:sz w:val="20"/>
+          <w:szCs w:val="20"/>
+          <w:lang w:eastAsia="en-GB"/>
+          <w14:ligatures w14:val="none"/>
+        </w:rPr>
+        <w:t>:</w:t>
+      </w:r>
+      <w:r>
+        <w:rPr>
+          <w:rFonts w:ascii="Segoe UI" w:eastAsia="Times New Roman" w:hAnsi="Segoe UI" w:cs="Segoe UI"/>
+          <w:b/>
+          <w:bCs/>
+          <w:color w:val="2B2B2B"/>
+          <w:kern w:val="0"/>
+          <w:sz w:val="20"/>
+          <w:szCs w:val="20"/>
+          <w:lang w:eastAsia="en-GB"/>
+          <w14:ligatures w14:val="none"/>
+        </w:rPr>
+        <w:t xml:space="preserve"> </w:t>
+      </w:r>
+      <w:r>
+        <w:rPr>
+          <w:rFonts w:ascii="Segoe UI" w:eastAsia="Times New Roman" w:hAnsi="Segoe UI" w:cs="Segoe UI"/>
+          <w:color w:val="2B2B2B"/>
+          <w:kern w:val="0"/>
+          <w:sz w:val="20"/>
+          <w:szCs w:val="20"/>
+          <w:lang w:eastAsia="en-GB"/>
+          <w14:ligatures w14:val="none"/>
+        </w:rPr>
+        <w:t xml:space="preserve">Layer 1 </w:t>
+      </w:r>
+      <w:r>
+        <w:rPr>
+          <w:rFonts w:ascii="Segoe UI" w:eastAsia="Times New Roman" w:hAnsi="Segoe UI" w:cs="Segoe UI"/>
+          <w:color w:val="2B2B2B"/>
+          <w:kern w:val="0"/>
+          <w:sz w:val="20"/>
+          <w:szCs w:val="20"/>
+          <w:lang w:eastAsia="en-GB"/>
+          <w14:ligatures w14:val="none"/>
+        </w:rPr>
+        <w:t xml:space="preserve">- </w:t>
+      </w:r>
+      <w:r>
+        <w:rPr>
+          <w:rFonts w:ascii="Segoe UI" w:eastAsia="Times New Roman" w:hAnsi="Segoe UI" w:cs="Segoe UI"/>
+          <w:color w:val="2B2B2B"/>
+          <w:kern w:val="0"/>
+          <w:sz w:val="20"/>
+          <w:szCs w:val="20"/>
+          <w:u w:val="single"/>
+          <w:lang w:eastAsia="en-GB"/>
+          <w14:ligatures w14:val="none"/>
+        </w:rPr>
+        <w:t>Tanh</w:t>
+      </w:r>
+      <w:r>
+        <w:rPr>
+          <w:rFonts w:ascii="Segoe UI" w:eastAsia="Times New Roman" w:hAnsi="Segoe UI" w:cs="Segoe UI"/>
+          <w:color w:val="2B2B2B"/>
+          <w:kern w:val="0"/>
+          <w:sz w:val="20"/>
+          <w:szCs w:val="20"/>
+          <w:lang w:eastAsia="en-GB"/>
+          <w14:ligatures w14:val="none"/>
+        </w:rPr>
+        <w:t xml:space="preserve">, Layer 2 – </w:t>
+      </w:r>
+      <w:r>
+        <w:rPr>
+          <w:rFonts w:ascii="Segoe UI" w:eastAsia="Times New Roman" w:hAnsi="Segoe UI" w:cs="Segoe UI"/>
+          <w:color w:val="2B2B2B"/>
+          <w:kern w:val="0"/>
+          <w:sz w:val="20"/>
+          <w:szCs w:val="20"/>
+          <w:u w:val="single"/>
+          <w:lang w:eastAsia="en-GB"/>
+          <w14:ligatures w14:val="none"/>
+        </w:rPr>
+        <w:t>Relu</w:t>
+      </w:r>
+      <w:r>
+        <w:rPr>
+          <w:rFonts w:ascii="Segoe UI" w:eastAsia="Times New Roman" w:hAnsi="Segoe UI" w:cs="Segoe UI"/>
+          <w:color w:val="2B2B2B"/>
+          <w:kern w:val="0"/>
+          <w:sz w:val="20"/>
+          <w:szCs w:val="20"/>
+          <w:lang w:eastAsia="en-GB"/>
+          <w14:ligatures w14:val="none"/>
+        </w:rPr>
+        <w:t xml:space="preserve">, Layer 3 - </w:t>
+      </w:r>
+      <w:r>
+        <w:rPr>
+          <w:rFonts w:ascii="Segoe UI" w:eastAsia="Times New Roman" w:hAnsi="Segoe UI" w:cs="Segoe UI"/>
+          <w:color w:val="2B2B2B"/>
+          <w:kern w:val="0"/>
+          <w:sz w:val="20"/>
+          <w:szCs w:val="20"/>
+          <w:u w:val="single"/>
+          <w:lang w:eastAsia="en-GB"/>
+          <w14:ligatures w14:val="none"/>
+        </w:rPr>
+        <w:t xml:space="preserve">Sigmoid </w:t>
+      </w:r>
+    </w:p>
+    <w:p>
+      <w:pPr>
+        <w:pStyle w:val="ListParagraph"/>
+        <w:numPr>
+          <w:ilvl w:val="1"/>
+          <w:numId w:val="8"/>
+        </w:numPr>
+        <w:spacing w:before="100" w:beforeAutospacing="1" w:after="120" w:line="360" w:lineRule="atLeast"/>
+        <w:rPr>
+          <w:rFonts w:ascii="Segoe UI" w:eastAsia="Times New Roman" w:hAnsi="Segoe UI" w:cs="Segoe UI"/>
+          <w:color w:val="2B2B2B"/>
+          <w:kern w:val="0"/>
+          <w:sz w:val="20"/>
+          <w:szCs w:val="20"/>
+          <w:lang w:eastAsia="en-GB"/>
+          <w14:ligatures w14:val="none"/>
+        </w:rPr>
+      </w:pPr>
+      <w:r>
+        <w:rPr>
+          <w:rFonts w:ascii="Segoe UI" w:eastAsia="Times New Roman" w:hAnsi="Segoe UI" w:cs="Segoe UI"/>
+          <w:color w:val="2B2B2B"/>
+          <w:kern w:val="0"/>
+          <w:sz w:val="20"/>
+          <w:szCs w:val="20"/>
+          <w:lang w:eastAsia="en-GB"/>
+          <w14:ligatures w14:val="none"/>
+        </w:rPr>
+        <w:t xml:space="preserve">Layer 1 – Tanh: The Tanh activation function </w:t>
+      </w:r>
+      <w:r>
+        <w:rPr>
+          <w:rFonts w:ascii="Segoe UI" w:eastAsia="Times New Roman" w:hAnsi="Segoe UI" w:cs="Segoe UI"/>
+          <w:color w:val="2B2B2B"/>
+          <w:kern w:val="0"/>
+          <w:sz w:val="20"/>
+          <w:szCs w:val="20"/>
+          <w:lang w:eastAsia="en-GB"/>
+          <w14:ligatures w14:val="none"/>
+        </w:rPr>
+        <w:t xml:space="preserve">was used as it can </w:t>
+      </w:r>
+      <w:r>
+        <w:rPr>
+          <w:rFonts w:ascii="Segoe UI" w:eastAsia="Times New Roman" w:hAnsi="Segoe UI" w:cs="Segoe UI"/>
+          <w:color w:val="2B2B2B"/>
+          <w:kern w:val="0"/>
+          <w:sz w:val="20"/>
+          <w:szCs w:val="20"/>
+          <w:lang w:eastAsia="en-GB"/>
+          <w14:ligatures w14:val="none"/>
+        </w:rPr>
+        <w:t>be used for classification or regression. It was able to take</w:t>
+      </w:r>
+      <w:r>
+        <w:rPr>
+          <w:rFonts w:ascii="Segoe UI" w:eastAsia="Times New Roman" w:hAnsi="Segoe UI" w:cs="Segoe UI"/>
+          <w:color w:val="2B2B2B"/>
+          <w:kern w:val="0"/>
+          <w:sz w:val="20"/>
+          <w:szCs w:val="20"/>
+          <w:lang w:eastAsia="en-GB"/>
+          <w14:ligatures w14:val="none"/>
+        </w:rPr>
+        <w:t xml:space="preserve"> in the input features and </w:t>
+      </w:r>
+      <w:r>
+        <w:rPr>
+          <w:rFonts w:ascii="Segoe UI" w:eastAsia="Times New Roman" w:hAnsi="Segoe UI" w:cs="Segoe UI"/>
+          <w:color w:val="2B2B2B"/>
+          <w:kern w:val="0"/>
+          <w:sz w:val="20"/>
+          <w:szCs w:val="20"/>
+          <w:lang w:eastAsia="en-GB"/>
+          <w14:ligatures w14:val="none"/>
+        </w:rPr>
+        <w:t xml:space="preserve">transform </w:t>
+      </w:r>
+      <w:r>
+        <w:rPr>
+          <w:rFonts w:ascii="Segoe UI" w:eastAsia="Times New Roman" w:hAnsi="Segoe UI" w:cs="Segoe UI"/>
+          <w:color w:val="2B2B2B"/>
+          <w:kern w:val="0"/>
+          <w:sz w:val="20"/>
+          <w:szCs w:val="20"/>
+          <w:lang w:eastAsia="en-GB"/>
+          <w14:ligatures w14:val="none"/>
+        </w:rPr>
+        <w:t xml:space="preserve">the </w:t>
+      </w:r>
+      <w:r>
+        <w:rPr>
+          <w:rFonts w:ascii="Segoe UI" w:eastAsia="Times New Roman" w:hAnsi="Segoe UI" w:cs="Segoe UI"/>
+          <w:color w:val="2B2B2B"/>
+          <w:kern w:val="0"/>
+          <w:sz w:val="20"/>
+          <w:szCs w:val="20"/>
+          <w:lang w:eastAsia="en-GB"/>
+          <w14:ligatures w14:val="none"/>
+        </w:rPr>
+        <w:t>output to a range between -1 and 1. On the initial data set, it helps to classify data into one of two classes</w:t>
+      </w:r>
+      <w:r>
+        <w:rPr>
+          <w:rFonts w:ascii="Segoe UI" w:eastAsia="Times New Roman" w:hAnsi="Segoe UI" w:cs="Segoe UI"/>
+          <w:color w:val="2B2B2B"/>
+          <w:kern w:val="0"/>
+          <w:sz w:val="20"/>
+          <w:szCs w:val="20"/>
+          <w:lang w:eastAsia="en-GB"/>
+          <w14:ligatures w14:val="none"/>
+        </w:rPr>
+        <w:t xml:space="preserve"> which would then be fed into the next layer where more complex patterns could be distinguished.</w:t>
+      </w:r>
+    </w:p>
+    <w:p>
+      <w:pPr>
+        <w:pStyle w:val="ListParagraph"/>
+        <w:numPr>
+          <w:ilvl w:val="1"/>
+          <w:numId w:val="8"/>
+        </w:numPr>
+        <w:spacing w:before="100" w:beforeAutospacing="1" w:after="120" w:line="360" w:lineRule="atLeast"/>
+        <w:rPr>
+          <w:rFonts w:ascii="Segoe UI" w:eastAsia="Times New Roman" w:hAnsi="Segoe UI" w:cs="Segoe UI"/>
+          <w:color w:val="2B2B2B"/>
+          <w:kern w:val="0"/>
+          <w:sz w:val="20"/>
+          <w:szCs w:val="20"/>
+          <w:lang w:eastAsia="en-GB"/>
+          <w14:ligatures w14:val="none"/>
+        </w:rPr>
+      </w:pPr>
+      <w:r>
+        <w:rPr>
+          <w:rFonts w:ascii="Segoe UI" w:eastAsia="Times New Roman" w:hAnsi="Segoe UI" w:cs="Segoe UI"/>
+          <w:color w:val="2B2B2B"/>
+          <w:kern w:val="0"/>
+          <w:sz w:val="20"/>
+          <w:szCs w:val="20"/>
+          <w:lang w:eastAsia="en-GB"/>
+          <w14:ligatures w14:val="none"/>
+        </w:rPr>
+        <w:t xml:space="preserve">Layer 2 – Relu: The rectified linear unit </w:t>
+      </w:r>
+      <w:r>
+        <w:rPr>
+          <w:rFonts w:ascii="Segoe UI" w:eastAsia="Times New Roman" w:hAnsi="Segoe UI" w:cs="Segoe UI"/>
+          <w:color w:val="2B2B2B"/>
+          <w:kern w:val="0"/>
+          <w:sz w:val="20"/>
+          <w:szCs w:val="20"/>
+          <w:lang w:eastAsia="en-GB"/>
+          <w14:ligatures w14:val="none"/>
+        </w:rPr>
+        <w:t>activation function</w:t>
+      </w:r>
+      <w:r>
+        <w:rPr>
+          <w:rFonts w:ascii="Segoe UI" w:eastAsia="Times New Roman" w:hAnsi="Segoe UI" w:cs="Segoe UI"/>
+          <w:color w:val="2B2B2B"/>
+          <w:kern w:val="0"/>
+          <w:sz w:val="20"/>
+          <w:szCs w:val="20"/>
+          <w:lang w:eastAsia="en-GB"/>
+          <w14:ligatures w14:val="none"/>
+        </w:rPr>
+        <w:t xml:space="preserve"> was used as it is ideal for modelling non-linear input data for classification or regression. All the -1 values from the first layer would be changed to 0 at this stage which s</w:t>
+      </w:r>
+      <w:r>
+        <w:rPr>
+          <w:rFonts w:ascii="Segoe UI" w:eastAsia="Times New Roman" w:hAnsi="Segoe UI" w:cs="Segoe UI"/>
+          <w:color w:val="2B2B2B"/>
+          <w:kern w:val="0"/>
+          <w:sz w:val="20"/>
+          <w:szCs w:val="20"/>
+          <w:lang w:eastAsia="en-GB"/>
+          <w14:ligatures w14:val="none"/>
+        </w:rPr>
+        <w:t>till yielded a accuracy of 75% so this combination seemed to work well with the input features.</w:t>
+      </w:r>
+    </w:p>
+    <w:p>
+      <w:pPr>
+        <w:pStyle w:val="ListParagraph"/>
+        <w:numPr>
+          <w:ilvl w:val="1"/>
+          <w:numId w:val="8"/>
+        </w:numPr>
+        <w:spacing w:before="100" w:beforeAutospacing="1" w:after="120" w:line="360" w:lineRule="atLeast"/>
+        <w:rPr>
+          <w:rFonts w:ascii="Segoe UI" w:eastAsia="Times New Roman" w:hAnsi="Segoe UI" w:cs="Segoe UI"/>
+          <w:color w:val="2B2B2B"/>
+          <w:kern w:val="0"/>
+          <w:sz w:val="20"/>
+          <w:szCs w:val="20"/>
+          <w:lang w:eastAsia="en-GB"/>
+          <w14:ligatures w14:val="none"/>
+        </w:rPr>
+      </w:pPr>
+      <w:r>
+        <w:rPr>
+          <w:rFonts w:ascii="Segoe UI" w:eastAsia="Times New Roman" w:hAnsi="Segoe UI" w:cs="Segoe UI"/>
+          <w:color w:val="2B2B2B"/>
+          <w:kern w:val="0"/>
+          <w:sz w:val="20"/>
+          <w:szCs w:val="20"/>
+          <w:lang w:eastAsia="en-GB"/>
+          <w14:ligatures w14:val="none"/>
+        </w:rPr>
+        <w:t xml:space="preserve">Layer 3 – Sigmoid: Generally, a less complex activation should be used on the output layer as the output is going to take the form of a simple binary classification. By this layer, only the most meaningful synapse communications would reach this layer. Therefore, the sigmoid activation function was selected due to its ability to </w:t>
+      </w:r>
+      <w:r>
+        <w:rPr>
+          <w:rFonts w:ascii="Segoe UI" w:eastAsia="Times New Roman" w:hAnsi="Segoe UI" w:cs="Segoe UI"/>
+          <w:color w:val="2B2B2B"/>
+          <w:kern w:val="0"/>
+          <w:sz w:val="20"/>
+          <w:szCs w:val="20"/>
+          <w:lang w:eastAsia="en-GB"/>
+          <w14:ligatures w14:val="none"/>
+        </w:rPr>
+        <w:t xml:space="preserve">simply </w:t>
+      </w:r>
+      <w:r>
+        <w:rPr>
+          <w:rFonts w:ascii="Segoe UI" w:eastAsia="Times New Roman" w:hAnsi="Segoe UI" w:cs="Segoe UI"/>
+          <w:color w:val="2B2B2B"/>
+          <w:kern w:val="0"/>
+          <w:sz w:val="20"/>
+          <w:szCs w:val="20"/>
+          <w:lang w:eastAsia="en-GB"/>
+          <w14:ligatures w14:val="none"/>
+        </w:rPr>
+        <w:t>predict probabilities and using them to categorise an s-curve.</w:t>
+      </w:r>
+    </w:p>
+    <w:p>
+      <w:pPr>
+        <w:pStyle w:val="ListParagraph"/>
+        <w:numPr>
+          <w:ilvl w:val="0"/>
+          <w:numId w:val="9"/>
+        </w:numPr>
+        <w:spacing w:before="100" w:beforeAutospacing="1" w:after="120" w:line="360" w:lineRule="atLeast"/>
+        <w:rPr>
+          <w:rFonts w:ascii="Segoe UI" w:eastAsia="Times New Roman" w:hAnsi="Segoe UI" w:cs="Segoe UI"/>
+          <w:color w:val="2B2B2B"/>
+          <w:kern w:val="0"/>
+          <w:sz w:val="20"/>
+          <w:szCs w:val="20"/>
+          <w:lang w:eastAsia="en-GB"/>
+          <w14:ligatures w14:val="none"/>
+        </w:rPr>
+      </w:pPr>
+      <w:r>
+        <w:rPr>
+          <w:rFonts w:ascii="Segoe UI" w:eastAsia="Times New Roman" w:hAnsi="Segoe UI" w:cs="Segoe UI"/>
+          <w:b/>
+          <w:bCs/>
+          <w:color w:val="2B2B2B"/>
+          <w:kern w:val="0"/>
+          <w:sz w:val="20"/>
+          <w:szCs w:val="20"/>
+          <w:lang w:eastAsia="en-GB"/>
+          <w14:ligatures w14:val="none"/>
+        </w:rPr>
+        <w:t xml:space="preserve">Model </w:t>
+      </w:r>
+      <w:r>
+        <w:rPr>
+          <w:rFonts w:ascii="Segoe UI" w:eastAsia="Times New Roman" w:hAnsi="Segoe UI" w:cs="Segoe UI"/>
+          <w:b/>
+          <w:bCs/>
+          <w:color w:val="2B2B2B"/>
+          <w:kern w:val="0"/>
+          <w:sz w:val="20"/>
+          <w:szCs w:val="20"/>
+          <w:lang w:eastAsia="en-GB"/>
+          <w14:ligatures w14:val="none"/>
+        </w:rPr>
+        <w:t>P</w:t>
+      </w:r>
+      <w:r>
+        <w:rPr>
+          <w:rFonts w:ascii="Segoe UI" w:eastAsia="Times New Roman" w:hAnsi="Segoe UI" w:cs="Segoe UI"/>
+          <w:b/>
+          <w:bCs/>
+          <w:color w:val="2B2B2B"/>
+          <w:kern w:val="0"/>
+          <w:sz w:val="20"/>
+          <w:szCs w:val="20"/>
+          <w:lang w:eastAsia="en-GB"/>
+          <w14:ligatures w14:val="none"/>
+        </w:rPr>
+        <w:t>erformance:</w:t>
+      </w:r>
+      <w:r>
+        <w:rPr>
+          <w:rFonts w:ascii="Segoe UI" w:eastAsia="Times New Roman" w:hAnsi="Segoe UI" w:cs="Segoe UI"/>
+          <w:color w:val="2B2B2B"/>
+          <w:kern w:val="0"/>
+          <w:sz w:val="20"/>
+          <w:szCs w:val="20"/>
+          <w:lang w:eastAsia="en-GB"/>
+          <w14:ligatures w14:val="none"/>
+        </w:rPr>
+        <w:t xml:space="preserve"> </w:t>
+      </w:r>
+    </w:p>
+    <w:p>
+      <w:pPr>
+        <w:pStyle w:val="ListParagraph"/>
+        <w:numPr>
+          <w:ilvl w:val="1"/>
+          <w:numId w:val="9"/>
+        </w:numPr>
+        <w:spacing w:before="100" w:beforeAutospacing="1" w:after="120" w:line="360" w:lineRule="atLeast"/>
+        <w:rPr>
+          <w:rFonts w:ascii="Segoe UI" w:eastAsia="Times New Roman" w:hAnsi="Segoe UI" w:cs="Segoe UI"/>
+          <w:color w:val="2B2B2B"/>
+          <w:kern w:val="0"/>
+          <w:sz w:val="20"/>
+          <w:szCs w:val="20"/>
+          <w:lang w:eastAsia="en-GB"/>
+          <w14:ligatures w14:val="none"/>
+        </w:rPr>
+      </w:pPr>
+      <w:r>
+        <w:rPr>
+          <w:rFonts w:ascii="Segoe UI" w:eastAsia="Times New Roman" w:hAnsi="Segoe UI" w:cs="Segoe UI"/>
+          <w:color w:val="2B2B2B"/>
+          <w:kern w:val="0"/>
+          <w:sz w:val="20"/>
+          <w:szCs w:val="20"/>
+          <w:lang w:eastAsia="en-GB"/>
+          <w14:ligatures w14:val="none"/>
+        </w:rPr>
+        <w:t>Once optimised, the 75% target performance was met.</w:t>
+      </w:r>
+    </w:p>
+    <w:p>
+      <w:pPr>
+        <w:pStyle w:val="ListParagraph"/>
+        <w:numPr>
+          <w:ilvl w:val="1"/>
+          <w:numId w:val="9"/>
+        </w:numPr>
+        <w:spacing w:before="100" w:beforeAutospacing="1" w:after="120" w:line="360" w:lineRule="atLeast"/>
+        <w:rPr>
+          <w:rFonts w:ascii="Segoe UI" w:eastAsia="Times New Roman" w:hAnsi="Segoe UI" w:cs="Segoe UI"/>
+          <w:color w:val="2B2B2B"/>
+          <w:kern w:val="0"/>
+          <w:sz w:val="20"/>
+          <w:szCs w:val="20"/>
+          <w:lang w:eastAsia="en-GB"/>
+          <w14:ligatures w14:val="none"/>
+        </w:rPr>
+      </w:pPr>
+      <w:r>
+        <w:rPr>
+          <w:rFonts w:ascii="Segoe UI" w:eastAsia="Times New Roman" w:hAnsi="Segoe UI" w:cs="Segoe UI"/>
+          <w:color w:val="2B2B2B"/>
+          <w:kern w:val="0"/>
+          <w:sz w:val="20"/>
+          <w:szCs w:val="20"/>
+          <w:lang w:eastAsia="en-GB"/>
+          <w14:ligatures w14:val="none"/>
+        </w:rPr>
+        <w:t>The initial model did not reach this 75% accuracy bench mark on the testing data, it instead returned an accuracy of 72.6%. Therefore the following steps were taken to increase model performance:</w:t>
+      </w:r>
+    </w:p>
+    <w:p>
+      <w:pPr>
+        <w:pStyle w:val="ListParagraph"/>
+        <w:numPr>
+          <w:ilvl w:val="2"/>
+          <w:numId w:val="9"/>
+        </w:numPr>
+        <w:spacing w:before="100" w:beforeAutospacing="1" w:after="120" w:line="360" w:lineRule="atLeast"/>
+        <w:rPr>
+          <w:rFonts w:ascii="Segoe UI" w:eastAsia="Times New Roman" w:hAnsi="Segoe UI" w:cs="Segoe UI"/>
+          <w:color w:val="2B2B2B"/>
+          <w:kern w:val="0"/>
+          <w:sz w:val="20"/>
+          <w:szCs w:val="20"/>
+          <w:lang w:eastAsia="en-GB"/>
+          <w14:ligatures w14:val="none"/>
+        </w:rPr>
+      </w:pPr>
+      <w:r>
+        <w:rPr>
+          <w:rFonts w:ascii="Segoe UI" w:eastAsia="Times New Roman" w:hAnsi="Segoe UI" w:cs="Segoe UI"/>
+          <w:color w:val="2B2B2B"/>
+          <w:kern w:val="0"/>
+          <w:sz w:val="20"/>
+          <w:szCs w:val="20"/>
+          <w:lang w:eastAsia="en-GB"/>
+          <w14:ligatures w14:val="none"/>
+        </w:rPr>
+        <w:t>On the original model, STATUS was considered as a feature. However, this column was dropped upon optimization to reduce noise as the machine learning algorithm appeared to be learning bad habits from this feature.</w:t>
+      </w:r>
+    </w:p>
+    <w:p>
+      <w:pPr>
+        <w:pStyle w:val="ListParagraph"/>
+        <w:numPr>
+          <w:ilvl w:val="2"/>
+          <w:numId w:val="9"/>
+        </w:numPr>
+        <w:spacing w:before="100" w:beforeAutospacing="1" w:after="120" w:line="360" w:lineRule="atLeast"/>
+        <w:rPr>
+          <w:rFonts w:ascii="Segoe UI" w:eastAsia="Times New Roman" w:hAnsi="Segoe UI" w:cs="Segoe UI"/>
+          <w:color w:val="2B2B2B"/>
+          <w:kern w:val="0"/>
+          <w:sz w:val="20"/>
+          <w:szCs w:val="20"/>
+          <w:lang w:eastAsia="en-GB"/>
+          <w14:ligatures w14:val="none"/>
+        </w:rPr>
+      </w:pPr>
+      <w:r>
+        <w:rPr>
+          <w:rFonts w:ascii="Segoe UI" w:eastAsia="Times New Roman" w:hAnsi="Segoe UI" w:cs="Segoe UI"/>
+          <w:color w:val="2B2B2B"/>
+          <w:kern w:val="0"/>
+          <w:sz w:val="20"/>
+          <w:szCs w:val="20"/>
+          <w:lang w:eastAsia="en-GB"/>
+          <w14:ligatures w14:val="none"/>
+        </w:rPr>
+        <w:t>The number of values in the ‘other’ bin was increased</w:t>
+      </w:r>
+      <w:r>
+        <w:rPr>
+          <w:rFonts w:ascii="Segoe UI" w:eastAsia="Times New Roman" w:hAnsi="Segoe UI" w:cs="Segoe UI"/>
+          <w:color w:val="2B2B2B"/>
+          <w:kern w:val="0"/>
+          <w:sz w:val="20"/>
+          <w:szCs w:val="20"/>
+          <w:lang w:eastAsia="en-GB"/>
+          <w14:ligatures w14:val="none"/>
+        </w:rPr>
+        <w:t xml:space="preserve"> for the CLASSIFICATION feature</w:t>
+      </w:r>
+      <w:r>
+        <w:rPr>
+          <w:rFonts w:ascii="Segoe UI" w:eastAsia="Times New Roman" w:hAnsi="Segoe UI" w:cs="Segoe UI"/>
+          <w:color w:val="2B2B2B"/>
+          <w:kern w:val="0"/>
+          <w:sz w:val="20"/>
+          <w:szCs w:val="20"/>
+          <w:lang w:eastAsia="en-GB"/>
+          <w14:ligatures w14:val="none"/>
+        </w:rPr>
+        <w:t xml:space="preserve">. On the original model, any values which </w:t>
+      </w:r>
+      <w:r>
+        <w:rPr>
+          <w:rFonts w:ascii="Segoe UI" w:eastAsia="Times New Roman" w:hAnsi="Segoe UI" w:cs="Segoe UI"/>
+          <w:color w:val="2B2B2B"/>
+          <w:kern w:val="0"/>
+          <w:sz w:val="20"/>
+          <w:szCs w:val="20"/>
+          <w:lang w:eastAsia="en-GB"/>
+          <w14:ligatures w14:val="none"/>
+        </w:rPr>
+        <w:lastRenderedPageBreak/>
+        <w:t xml:space="preserve">represented less than 1% of all applications were </w:t>
+      </w:r>
+      <w:r>
+        <w:rPr>
+          <w:rFonts w:ascii="Segoe UI" w:eastAsia="Times New Roman" w:hAnsi="Segoe UI" w:cs="Segoe UI"/>
+          <w:color w:val="2B2B2B"/>
+          <w:kern w:val="0"/>
+          <w:sz w:val="20"/>
+          <w:szCs w:val="20"/>
+          <w:lang w:eastAsia="en-GB"/>
+          <w14:ligatures w14:val="none"/>
+        </w:rPr>
+        <w:t>binned into an ‘Other’ bin. However, this was increased to 3% in the optimized model.</w:t>
+      </w:r>
+    </w:p>
+    <w:p>
+      <w:pPr>
+        <w:pStyle w:val="ListParagraph"/>
+        <w:numPr>
+          <w:ilvl w:val="2"/>
+          <w:numId w:val="9"/>
+        </w:numPr>
+        <w:spacing w:before="100" w:beforeAutospacing="1" w:after="120" w:line="360" w:lineRule="atLeast"/>
+        <w:rPr>
+          <w:rFonts w:ascii="Segoe UI" w:eastAsia="Times New Roman" w:hAnsi="Segoe UI" w:cs="Segoe UI"/>
+          <w:color w:val="2B2B2B"/>
+          <w:kern w:val="0"/>
+          <w:sz w:val="20"/>
+          <w:szCs w:val="20"/>
+          <w:lang w:eastAsia="en-GB"/>
+          <w14:ligatures w14:val="none"/>
+        </w:rPr>
+      </w:pPr>
+      <w:r>
+        <w:rPr>
+          <w:rFonts w:ascii="Segoe UI" w:eastAsia="Times New Roman" w:hAnsi="Segoe UI" w:cs="Segoe UI"/>
+          <w:color w:val="2B2B2B"/>
+          <w:kern w:val="0"/>
+          <w:sz w:val="20"/>
+          <w:szCs w:val="20"/>
+          <w:lang w:eastAsia="en-GB"/>
+          <w14:ligatures w14:val="none"/>
+        </w:rPr>
+        <w:t xml:space="preserve">The unoptimized model has 21 neurons in the second hidden layer, this was increased to 28 in the optimized model. </w:t>
+      </w:r>
+    </w:p>
+    <w:p>
+      <w:pPr>
+        <w:pStyle w:val="ListParagraph"/>
+        <w:numPr>
+          <w:ilvl w:val="2"/>
+          <w:numId w:val="9"/>
+        </w:numPr>
+        <w:spacing w:before="100" w:beforeAutospacing="1" w:after="120" w:line="360" w:lineRule="atLeast"/>
+        <w:rPr>
+          <w:rFonts w:ascii="Segoe UI" w:eastAsia="Times New Roman" w:hAnsi="Segoe UI" w:cs="Segoe UI"/>
+          <w:color w:val="2B2B2B"/>
+          <w:kern w:val="0"/>
+          <w:sz w:val="20"/>
+          <w:szCs w:val="20"/>
+          <w:lang w:eastAsia="en-GB"/>
+          <w14:ligatures w14:val="none"/>
+        </w:rPr>
+      </w:pPr>
+      <w:r>
+        <w:rPr>
+          <w:rFonts w:ascii="Segoe UI" w:eastAsia="Times New Roman" w:hAnsi="Segoe UI" w:cs="Segoe UI"/>
+          <w:color w:val="2B2B2B"/>
+          <w:kern w:val="0"/>
+          <w:sz w:val="20"/>
+          <w:szCs w:val="20"/>
+          <w:lang w:eastAsia="en-GB"/>
+          <w14:ligatures w14:val="none"/>
+        </w:rPr>
+        <w:t xml:space="preserve">Within the unoptimized model, the first layer has an activation of relu, however, this was changed to tanh in the first layer of </w:t>
+      </w:r>
+      <w:r>
+        <w:rPr>
+          <w:rFonts w:ascii="Segoe UI" w:eastAsia="Times New Roman" w:hAnsi="Segoe UI" w:cs="Segoe UI"/>
+          <w:color w:val="2B2B2B"/>
+          <w:kern w:val="0"/>
+          <w:sz w:val="20"/>
+          <w:szCs w:val="20"/>
+          <w:lang w:eastAsia="en-GB"/>
+          <w14:ligatures w14:val="none"/>
+        </w:rPr>
+        <w:t>the optimized model</w:t>
+      </w:r>
+      <w:r>
+        <w:rPr>
+          <w:rFonts w:ascii="Segoe UI" w:eastAsia="Times New Roman" w:hAnsi="Segoe UI" w:cs="Segoe UI"/>
+          <w:color w:val="2B2B2B"/>
+          <w:kern w:val="0"/>
+          <w:sz w:val="20"/>
+          <w:szCs w:val="20"/>
+          <w:lang w:eastAsia="en-GB"/>
+          <w14:ligatures w14:val="none"/>
+        </w:rPr>
+        <w:t>.</w:t>
+      </w:r>
+    </w:p>
+    <w:p>
+      <w:pPr>
+        <w:pStyle w:val="ListParagraph"/>
+        <w:numPr>
+          <w:ilvl w:val="2"/>
+          <w:numId w:val="9"/>
+        </w:numPr>
+        <w:spacing w:before="100" w:beforeAutospacing="1" w:after="120" w:line="360" w:lineRule="atLeast"/>
+        <w:rPr>
+          <w:rFonts w:ascii="Segoe UI" w:eastAsia="Times New Roman" w:hAnsi="Segoe UI" w:cs="Segoe UI"/>
+          <w:color w:val="2B2B2B"/>
+          <w:kern w:val="0"/>
+          <w:sz w:val="20"/>
+          <w:szCs w:val="20"/>
+          <w:lang w:eastAsia="en-GB"/>
+          <w14:ligatures w14:val="none"/>
+        </w:rPr>
+      </w:pPr>
+      <w:r>
+        <w:rPr>
+          <w:rFonts w:ascii="Segoe UI" w:eastAsia="Times New Roman" w:hAnsi="Segoe UI" w:cs="Segoe UI"/>
+          <w:color w:val="2B2B2B"/>
+          <w:kern w:val="0"/>
+          <w:sz w:val="20"/>
+          <w:szCs w:val="20"/>
+          <w:lang w:eastAsia="en-GB"/>
+          <w14:ligatures w14:val="none"/>
+        </w:rPr>
+        <w:t xml:space="preserve">The number of epochs was deliberately not increased </w:t>
+      </w:r>
+      <w:r>
+        <w:rPr>
+          <w:rFonts w:ascii="Segoe UI" w:eastAsia="Times New Roman" w:hAnsi="Segoe UI" w:cs="Segoe UI"/>
+          <w:color w:val="2B2B2B"/>
+          <w:kern w:val="0"/>
+          <w:sz w:val="20"/>
+          <w:szCs w:val="20"/>
+          <w:lang w:eastAsia="en-GB"/>
+          <w14:ligatures w14:val="none"/>
+        </w:rPr>
+        <w:t>due to the amount of input</w:t>
+      </w:r>
+      <w:r>
+        <w:rPr>
+          <w:rFonts w:ascii="Segoe UI" w:eastAsia="Times New Roman" w:hAnsi="Segoe UI" w:cs="Segoe UI"/>
+          <w:color w:val="2B2B2B"/>
+          <w:kern w:val="0"/>
+          <w:sz w:val="20"/>
+          <w:szCs w:val="20"/>
+          <w:lang w:eastAsia="en-GB"/>
+          <w14:ligatures w14:val="none"/>
+        </w:rPr>
+        <w:t xml:space="preserve"> features</w:t>
+      </w:r>
+      <w:r>
+        <w:rPr>
+          <w:rFonts w:ascii="Segoe UI" w:eastAsia="Times New Roman" w:hAnsi="Segoe UI" w:cs="Segoe UI"/>
+          <w:color w:val="2B2B2B"/>
+          <w:kern w:val="0"/>
+          <w:sz w:val="20"/>
+          <w:szCs w:val="20"/>
+          <w:lang w:eastAsia="en-GB"/>
+          <w14:ligatures w14:val="none"/>
+        </w:rPr>
+        <w:t xml:space="preserve">, if the epochs was significantly increased, it ran the risk of overfitting. </w:t>
       </w:r>
     </w:p>
     <w:p>
@@ -794,8 +2222,6 @@
           <w:bCs/>
           <w:color w:val="2B2B2B"/>
           <w:kern w:val="0"/>
-          <w:sz w:val="20"/>
-          <w:szCs w:val="20"/>
           <w:lang w:eastAsia="en-GB"/>
           <w14:ligatures w14:val="none"/>
         </w:rPr>
@@ -806,12 +2232,22 @@
           <w:rFonts w:ascii="Segoe UI" w:eastAsia="Times New Roman" w:hAnsi="Segoe UI" w:cs="Segoe UI"/>
           <w:color w:val="2B2B2B"/>
           <w:kern w:val="0"/>
-          <w:sz w:val="20"/>
-          <w:szCs w:val="20"/>
-          <w:lang w:eastAsia="en-GB"/>
-          <w14:ligatures w14:val="none"/>
-        </w:rPr>
-        <w:t>: Summarize the overall results of the deep learning model. Include a recommendation for how a different model could solve this classification problem, and then explain your recommendation.</w:t>
+          <w:lang w:eastAsia="en-GB"/>
+          <w14:ligatures w14:val="none"/>
+        </w:rPr>
+        <w:t xml:space="preserve">: </w:t>
+      </w:r>
+      <w:r>
+        <w:rPr>
+          <w:rFonts w:ascii="Segoe UI" w:eastAsia="Times New Roman" w:hAnsi="Segoe UI" w:cs="Segoe UI"/>
+          <w:color w:val="2B2B2B"/>
+          <w:kern w:val="0"/>
+          <w:sz w:val="20"/>
+          <w:szCs w:val="20"/>
+          <w:lang w:eastAsia="en-GB"/>
+          <w14:ligatures w14:val="none"/>
+        </w:rPr>
+        <w:t>Summarize the overall results of the deep learning model. Include a recommendation for how a different model could solve this classification problem, and then explain your recommendation.</w:t>
       </w:r>
     </w:p>
     <w:p>
@@ -959,6 +2395,345 @@
     </w:lvl>
   </w:abstractNum>
   <w:abstractNum w:abstractNumId="1" w15:restartNumberingAfterBreak="0">
+    <w:nsid w:val="1758384E"/>
+    <w:multiLevelType w:val="hybridMultilevel"/>
+    <w:tmpl w:val="3A8A0BF2"/>
+    <w:lvl w:ilvl="0" w:tplc="08090001">
+      <w:start w:val="1"/>
+      <w:numFmt w:val="bullet"/>
+      <w:lvlText w:val=""/>
+      <w:lvlJc w:val="left"/>
+      <w:pPr>
+        <w:ind w:left="720" w:hanging="360"/>
+      </w:pPr>
+      <w:rPr>
+        <w:rFonts w:ascii="Symbol" w:hAnsi="Symbol" w:hint="default"/>
+      </w:rPr>
+    </w:lvl>
+    <w:lvl w:ilvl="1" w:tplc="08090003">
+      <w:start w:val="1"/>
+      <w:numFmt w:val="bullet"/>
+      <w:lvlText w:val="o"/>
+      <w:lvlJc w:val="left"/>
+      <w:pPr>
+        <w:ind w:left="1440" w:hanging="360"/>
+      </w:pPr>
+      <w:rPr>
+        <w:rFonts w:ascii="Courier New" w:hAnsi="Courier New" w:cs="Courier New" w:hint="default"/>
+      </w:rPr>
+    </w:lvl>
+    <w:lvl w:ilvl="2" w:tplc="08090005">
+      <w:start w:val="1"/>
+      <w:numFmt w:val="bullet"/>
+      <w:lvlText w:val=""/>
+      <w:lvlJc w:val="left"/>
+      <w:pPr>
+        <w:ind w:left="2160" w:hanging="360"/>
+      </w:pPr>
+      <w:rPr>
+        <w:rFonts w:ascii="Wingdings" w:hAnsi="Wingdings" w:hint="default"/>
+      </w:rPr>
+    </w:lvl>
+    <w:lvl w:ilvl="3" w:tplc="08090001" w:tentative="1">
+      <w:start w:val="1"/>
+      <w:numFmt w:val="bullet"/>
+      <w:lvlText w:val=""/>
+      <w:lvlJc w:val="left"/>
+      <w:pPr>
+        <w:ind w:left="2880" w:hanging="360"/>
+      </w:pPr>
+      <w:rPr>
+        <w:rFonts w:ascii="Symbol" w:hAnsi="Symbol" w:hint="default"/>
+      </w:rPr>
+    </w:lvl>
+    <w:lvl w:ilvl="4" w:tplc="08090003" w:tentative="1">
+      <w:start w:val="1"/>
+      <w:numFmt w:val="bullet"/>
+      <w:lvlText w:val="o"/>
+      <w:lvlJc w:val="left"/>
+      <w:pPr>
+        <w:ind w:left="3600" w:hanging="360"/>
+      </w:pPr>
+      <w:rPr>
+        <w:rFonts w:ascii="Courier New" w:hAnsi="Courier New" w:cs="Courier New" w:hint="default"/>
+      </w:rPr>
+    </w:lvl>
+    <w:lvl w:ilvl="5" w:tplc="08090005" w:tentative="1">
+      <w:start w:val="1"/>
+      <w:numFmt w:val="bullet"/>
+      <w:lvlText w:val=""/>
+      <w:lvlJc w:val="left"/>
+      <w:pPr>
+        <w:ind w:left="4320" w:hanging="360"/>
+      </w:pPr>
+      <w:rPr>
+        <w:rFonts w:ascii="Wingdings" w:hAnsi="Wingdings" w:hint="default"/>
+      </w:rPr>
+    </w:lvl>
+    <w:lvl w:ilvl="6" w:tplc="08090001" w:tentative="1">
+      <w:start w:val="1"/>
+      <w:numFmt w:val="bullet"/>
+      <w:lvlText w:val=""/>
+      <w:lvlJc w:val="left"/>
+      <w:pPr>
+        <w:ind w:left="5040" w:hanging="360"/>
+      </w:pPr>
+      <w:rPr>
+        <w:rFonts w:ascii="Symbol" w:hAnsi="Symbol" w:hint="default"/>
+      </w:rPr>
+    </w:lvl>
+    <w:lvl w:ilvl="7" w:tplc="08090003" w:tentative="1">
+      <w:start w:val="1"/>
+      <w:numFmt w:val="bullet"/>
+      <w:lvlText w:val="o"/>
+      <w:lvlJc w:val="left"/>
+      <w:pPr>
+        <w:ind w:left="5760" w:hanging="360"/>
+      </w:pPr>
+      <w:rPr>
+        <w:rFonts w:ascii="Courier New" w:hAnsi="Courier New" w:cs="Courier New" w:hint="default"/>
+      </w:rPr>
+    </w:lvl>
+    <w:lvl w:ilvl="8" w:tplc="08090005" w:tentative="1">
+      <w:start w:val="1"/>
+      <w:numFmt w:val="bullet"/>
+      <w:lvlText w:val=""/>
+      <w:lvlJc w:val="left"/>
+      <w:pPr>
+        <w:ind w:left="6480" w:hanging="360"/>
+      </w:pPr>
+      <w:rPr>
+        <w:rFonts w:ascii="Wingdings" w:hAnsi="Wingdings" w:hint="default"/>
+      </w:rPr>
+    </w:lvl>
+  </w:abstractNum>
+  <w:abstractNum w:abstractNumId="2" w15:restartNumberingAfterBreak="0">
+    <w:nsid w:val="1DAD2134"/>
+    <w:multiLevelType w:val="hybridMultilevel"/>
+    <w:tmpl w:val="FB6E35BE"/>
+    <w:lvl w:ilvl="0" w:tplc="08090001">
+      <w:start w:val="1"/>
+      <w:numFmt w:val="bullet"/>
+      <w:lvlText w:val=""/>
+      <w:lvlJc w:val="left"/>
+      <w:pPr>
+        <w:ind w:left="1440" w:hanging="360"/>
+      </w:pPr>
+      <w:rPr>
+        <w:rFonts w:ascii="Symbol" w:hAnsi="Symbol" w:hint="default"/>
+      </w:rPr>
+    </w:lvl>
+    <w:lvl w:ilvl="1" w:tplc="08090003" w:tentative="1">
+      <w:start w:val="1"/>
+      <w:numFmt w:val="bullet"/>
+      <w:lvlText w:val="o"/>
+      <w:lvlJc w:val="left"/>
+      <w:pPr>
+        <w:ind w:left="2160" w:hanging="360"/>
+      </w:pPr>
+      <w:rPr>
+        <w:rFonts w:ascii="Courier New" w:hAnsi="Courier New" w:cs="Courier New" w:hint="default"/>
+      </w:rPr>
+    </w:lvl>
+    <w:lvl w:ilvl="2" w:tplc="08090005" w:tentative="1">
+      <w:start w:val="1"/>
+      <w:numFmt w:val="bullet"/>
+      <w:lvlText w:val=""/>
+      <w:lvlJc w:val="left"/>
+      <w:pPr>
+        <w:ind w:left="2880" w:hanging="360"/>
+      </w:pPr>
+      <w:rPr>
+        <w:rFonts w:ascii="Wingdings" w:hAnsi="Wingdings" w:hint="default"/>
+      </w:rPr>
+    </w:lvl>
+    <w:lvl w:ilvl="3" w:tplc="08090001" w:tentative="1">
+      <w:start w:val="1"/>
+      <w:numFmt w:val="bullet"/>
+      <w:lvlText w:val=""/>
+      <w:lvlJc w:val="left"/>
+      <w:pPr>
+        <w:ind w:left="3600" w:hanging="360"/>
+      </w:pPr>
+      <w:rPr>
+        <w:rFonts w:ascii="Symbol" w:hAnsi="Symbol" w:hint="default"/>
+      </w:rPr>
+    </w:lvl>
+    <w:lvl w:ilvl="4" w:tplc="08090003" w:tentative="1">
+      <w:start w:val="1"/>
+      <w:numFmt w:val="bullet"/>
+      <w:lvlText w:val="o"/>
+      <w:lvlJc w:val="left"/>
+      <w:pPr>
+        <w:ind w:left="4320" w:hanging="360"/>
+      </w:pPr>
+      <w:rPr>
+        <w:rFonts w:ascii="Courier New" w:hAnsi="Courier New" w:cs="Courier New" w:hint="default"/>
+      </w:rPr>
+    </w:lvl>
+    <w:lvl w:ilvl="5" w:tplc="08090005" w:tentative="1">
+      <w:start w:val="1"/>
+      <w:numFmt w:val="bullet"/>
+      <w:lvlText w:val=""/>
+      <w:lvlJc w:val="left"/>
+      <w:pPr>
+        <w:ind w:left="5040" w:hanging="360"/>
+      </w:pPr>
+      <w:rPr>
+        <w:rFonts w:ascii="Wingdings" w:hAnsi="Wingdings" w:hint="default"/>
+      </w:rPr>
+    </w:lvl>
+    <w:lvl w:ilvl="6" w:tplc="08090001" w:tentative="1">
+      <w:start w:val="1"/>
+      <w:numFmt w:val="bullet"/>
+      <w:lvlText w:val=""/>
+      <w:lvlJc w:val="left"/>
+      <w:pPr>
+        <w:ind w:left="5760" w:hanging="360"/>
+      </w:pPr>
+      <w:rPr>
+        <w:rFonts w:ascii="Symbol" w:hAnsi="Symbol" w:hint="default"/>
+      </w:rPr>
+    </w:lvl>
+    <w:lvl w:ilvl="7" w:tplc="08090003" w:tentative="1">
+      <w:start w:val="1"/>
+      <w:numFmt w:val="bullet"/>
+      <w:lvlText w:val="o"/>
+      <w:lvlJc w:val="left"/>
+      <w:pPr>
+        <w:ind w:left="6480" w:hanging="360"/>
+      </w:pPr>
+      <w:rPr>
+        <w:rFonts w:ascii="Courier New" w:hAnsi="Courier New" w:cs="Courier New" w:hint="default"/>
+      </w:rPr>
+    </w:lvl>
+    <w:lvl w:ilvl="8" w:tplc="08090005" w:tentative="1">
+      <w:start w:val="1"/>
+      <w:numFmt w:val="bullet"/>
+      <w:lvlText w:val=""/>
+      <w:lvlJc w:val="left"/>
+      <w:pPr>
+        <w:ind w:left="7200" w:hanging="360"/>
+      </w:pPr>
+      <w:rPr>
+        <w:rFonts w:ascii="Wingdings" w:hAnsi="Wingdings" w:hint="default"/>
+      </w:rPr>
+    </w:lvl>
+  </w:abstractNum>
+  <w:abstractNum w:abstractNumId="3" w15:restartNumberingAfterBreak="0">
+    <w:nsid w:val="33D778F9"/>
+    <w:multiLevelType w:val="hybridMultilevel"/>
+    <w:tmpl w:val="784A5344"/>
+    <w:lvl w:ilvl="0" w:tplc="08090001">
+      <w:start w:val="1"/>
+      <w:numFmt w:val="bullet"/>
+      <w:lvlText w:val=""/>
+      <w:lvlJc w:val="left"/>
+      <w:pPr>
+        <w:ind w:left="720" w:hanging="360"/>
+      </w:pPr>
+      <w:rPr>
+        <w:rFonts w:ascii="Symbol" w:hAnsi="Symbol" w:hint="default"/>
+      </w:rPr>
+    </w:lvl>
+    <w:lvl w:ilvl="1" w:tplc="08090003" w:tentative="1">
+      <w:start w:val="1"/>
+      <w:numFmt w:val="bullet"/>
+      <w:lvlText w:val="o"/>
+      <w:lvlJc w:val="left"/>
+      <w:pPr>
+        <w:ind w:left="1440" w:hanging="360"/>
+      </w:pPr>
+      <w:rPr>
+        <w:rFonts w:ascii="Courier New" w:hAnsi="Courier New" w:cs="Courier New" w:hint="default"/>
+      </w:rPr>
+    </w:lvl>
+    <w:lvl w:ilvl="2" w:tplc="08090005" w:tentative="1">
+      <w:start w:val="1"/>
+      <w:numFmt w:val="bullet"/>
+      <w:lvlText w:val=""/>
+      <w:lvlJc w:val="left"/>
+      <w:pPr>
+        <w:ind w:left="2160" w:hanging="360"/>
+      </w:pPr>
+      <w:rPr>
+        <w:rFonts w:ascii="Wingdings" w:hAnsi="Wingdings" w:hint="default"/>
+      </w:rPr>
+    </w:lvl>
+    <w:lvl w:ilvl="3" w:tplc="08090001" w:tentative="1">
+      <w:start w:val="1"/>
+      <w:numFmt w:val="bullet"/>
+      <w:lvlText w:val=""/>
+      <w:lvlJc w:val="left"/>
+      <w:pPr>
+        <w:ind w:left="2880" w:hanging="360"/>
+      </w:pPr>
+      <w:rPr>
+        <w:rFonts w:ascii="Symbol" w:hAnsi="Symbol" w:hint="default"/>
+      </w:rPr>
+    </w:lvl>
+    <w:lvl w:ilvl="4" w:tplc="08090003" w:tentative="1">
+      <w:start w:val="1"/>
+      <w:numFmt w:val="bullet"/>
+      <w:lvlText w:val="o"/>
+      <w:lvlJc w:val="left"/>
+      <w:pPr>
+        <w:ind w:left="3600" w:hanging="360"/>
+      </w:pPr>
+      <w:rPr>
+        <w:rFonts w:ascii="Courier New" w:hAnsi="Courier New" w:cs="Courier New" w:hint="default"/>
+      </w:rPr>
+    </w:lvl>
+    <w:lvl w:ilvl="5" w:tplc="08090005" w:tentative="1">
+      <w:start w:val="1"/>
+      <w:numFmt w:val="bullet"/>
+      <w:lvlText w:val=""/>
+      <w:lvlJc w:val="left"/>
+      <w:pPr>
+        <w:ind w:left="4320" w:hanging="360"/>
+      </w:pPr>
+      <w:rPr>
+        <w:rFonts w:ascii="Wingdings" w:hAnsi="Wingdings" w:hint="default"/>
+      </w:rPr>
+    </w:lvl>
+    <w:lvl w:ilvl="6" w:tplc="08090001" w:tentative="1">
+      <w:start w:val="1"/>
+      <w:numFmt w:val="bullet"/>
+      <w:lvlText w:val=""/>
+      <w:lvlJc w:val="left"/>
+      <w:pPr>
+        <w:ind w:left="5040" w:hanging="360"/>
+      </w:pPr>
+      <w:rPr>
+        <w:rFonts w:ascii="Symbol" w:hAnsi="Symbol" w:hint="default"/>
+      </w:rPr>
+    </w:lvl>
+    <w:lvl w:ilvl="7" w:tplc="08090003" w:tentative="1">
+      <w:start w:val="1"/>
+      <w:numFmt w:val="bullet"/>
+      <w:lvlText w:val="o"/>
+      <w:lvlJc w:val="left"/>
+      <w:pPr>
+        <w:ind w:left="5760" w:hanging="360"/>
+      </w:pPr>
+      <w:rPr>
+        <w:rFonts w:ascii="Courier New" w:hAnsi="Courier New" w:cs="Courier New" w:hint="default"/>
+      </w:rPr>
+    </w:lvl>
+    <w:lvl w:ilvl="8" w:tplc="08090005" w:tentative="1">
+      <w:start w:val="1"/>
+      <w:numFmt w:val="bullet"/>
+      <w:lvlText w:val=""/>
+      <w:lvlJc w:val="left"/>
+      <w:pPr>
+        <w:ind w:left="6480" w:hanging="360"/>
+      </w:pPr>
+      <w:rPr>
+        <w:rFonts w:ascii="Wingdings" w:hAnsi="Wingdings" w:hint="default"/>
+      </w:rPr>
+    </w:lvl>
+  </w:abstractNum>
+  <w:abstractNum w:abstractNumId="4" w15:restartNumberingAfterBreak="0">
     <w:nsid w:val="3E090E1C"/>
     <w:multiLevelType w:val="multilevel"/>
     <w:tmpl w:val="19C4BB46"/>
@@ -1071,10 +2846,10 @@
       </w:pPr>
     </w:lvl>
   </w:abstractNum>
-  <w:abstractNum w:abstractNumId="2" w15:restartNumberingAfterBreak="0">
+  <w:abstractNum w:abstractNumId="5" w15:restartNumberingAfterBreak="0">
     <w:nsid w:val="48507936"/>
     <w:multiLevelType w:val="hybridMultilevel"/>
-    <w:tmpl w:val="C78601FE"/>
+    <w:tmpl w:val="E884D488"/>
     <w:lvl w:ilvl="0" w:tplc="08090001">
       <w:start w:val="1"/>
       <w:numFmt w:val="bullet"/>
@@ -1184,7 +2959,232 @@
       </w:rPr>
     </w:lvl>
   </w:abstractNum>
-  <w:abstractNum w:abstractNumId="3" w15:restartNumberingAfterBreak="0">
+  <w:abstractNum w:abstractNumId="6" w15:restartNumberingAfterBreak="0">
+    <w:nsid w:val="5DD33F58"/>
+    <w:multiLevelType w:val="hybridMultilevel"/>
+    <w:tmpl w:val="934C3BAA"/>
+    <w:lvl w:ilvl="0" w:tplc="08090001">
+      <w:start w:val="1"/>
+      <w:numFmt w:val="bullet"/>
+      <w:lvlText w:val=""/>
+      <w:lvlJc w:val="left"/>
+      <w:pPr>
+        <w:ind w:left="720" w:hanging="360"/>
+      </w:pPr>
+      <w:rPr>
+        <w:rFonts w:ascii="Symbol" w:hAnsi="Symbol" w:hint="default"/>
+      </w:rPr>
+    </w:lvl>
+    <w:lvl w:ilvl="1" w:tplc="08090003">
+      <w:start w:val="1"/>
+      <w:numFmt w:val="bullet"/>
+      <w:lvlText w:val="o"/>
+      <w:lvlJc w:val="left"/>
+      <w:pPr>
+        <w:ind w:left="1440" w:hanging="360"/>
+      </w:pPr>
+      <w:rPr>
+        <w:rFonts w:ascii="Courier New" w:hAnsi="Courier New" w:cs="Courier New" w:hint="default"/>
+      </w:rPr>
+    </w:lvl>
+    <w:lvl w:ilvl="2" w:tplc="08090005">
+      <w:start w:val="1"/>
+      <w:numFmt w:val="bullet"/>
+      <w:lvlText w:val=""/>
+      <w:lvlJc w:val="left"/>
+      <w:pPr>
+        <w:ind w:left="2160" w:hanging="360"/>
+      </w:pPr>
+      <w:rPr>
+        <w:rFonts w:ascii="Wingdings" w:hAnsi="Wingdings" w:hint="default"/>
+      </w:rPr>
+    </w:lvl>
+    <w:lvl w:ilvl="3" w:tplc="08090001" w:tentative="1">
+      <w:start w:val="1"/>
+      <w:numFmt w:val="bullet"/>
+      <w:lvlText w:val=""/>
+      <w:lvlJc w:val="left"/>
+      <w:pPr>
+        <w:ind w:left="2880" w:hanging="360"/>
+      </w:pPr>
+      <w:rPr>
+        <w:rFonts w:ascii="Symbol" w:hAnsi="Symbol" w:hint="default"/>
+      </w:rPr>
+    </w:lvl>
+    <w:lvl w:ilvl="4" w:tplc="08090003" w:tentative="1">
+      <w:start w:val="1"/>
+      <w:numFmt w:val="bullet"/>
+      <w:lvlText w:val="o"/>
+      <w:lvlJc w:val="left"/>
+      <w:pPr>
+        <w:ind w:left="3600" w:hanging="360"/>
+      </w:pPr>
+      <w:rPr>
+        <w:rFonts w:ascii="Courier New" w:hAnsi="Courier New" w:cs="Courier New" w:hint="default"/>
+      </w:rPr>
+    </w:lvl>
+    <w:lvl w:ilvl="5" w:tplc="08090005" w:tentative="1">
+      <w:start w:val="1"/>
+      <w:numFmt w:val="bullet"/>
+      <w:lvlText w:val=""/>
+      <w:lvlJc w:val="left"/>
+      <w:pPr>
+        <w:ind w:left="4320" w:hanging="360"/>
+      </w:pPr>
+      <w:rPr>
+        <w:rFonts w:ascii="Wingdings" w:hAnsi="Wingdings" w:hint="default"/>
+      </w:rPr>
+    </w:lvl>
+    <w:lvl w:ilvl="6" w:tplc="08090001" w:tentative="1">
+      <w:start w:val="1"/>
+      <w:numFmt w:val="bullet"/>
+      <w:lvlText w:val=""/>
+      <w:lvlJc w:val="left"/>
+      <w:pPr>
+        <w:ind w:left="5040" w:hanging="360"/>
+      </w:pPr>
+      <w:rPr>
+        <w:rFonts w:ascii="Symbol" w:hAnsi="Symbol" w:hint="default"/>
+      </w:rPr>
+    </w:lvl>
+    <w:lvl w:ilvl="7" w:tplc="08090003" w:tentative="1">
+      <w:start w:val="1"/>
+      <w:numFmt w:val="bullet"/>
+      <w:lvlText w:val="o"/>
+      <w:lvlJc w:val="left"/>
+      <w:pPr>
+        <w:ind w:left="5760" w:hanging="360"/>
+      </w:pPr>
+      <w:rPr>
+        <w:rFonts w:ascii="Courier New" w:hAnsi="Courier New" w:cs="Courier New" w:hint="default"/>
+      </w:rPr>
+    </w:lvl>
+    <w:lvl w:ilvl="8" w:tplc="08090005" w:tentative="1">
+      <w:start w:val="1"/>
+      <w:numFmt w:val="bullet"/>
+      <w:lvlText w:val=""/>
+      <w:lvlJc w:val="left"/>
+      <w:pPr>
+        <w:ind w:left="6480" w:hanging="360"/>
+      </w:pPr>
+      <w:rPr>
+        <w:rFonts w:ascii="Wingdings" w:hAnsi="Wingdings" w:hint="default"/>
+      </w:rPr>
+    </w:lvl>
+  </w:abstractNum>
+  <w:abstractNum w:abstractNumId="7" w15:restartNumberingAfterBreak="0">
+    <w:nsid w:val="75E05582"/>
+    <w:multiLevelType w:val="hybridMultilevel"/>
+    <w:tmpl w:val="C00642AE"/>
+    <w:lvl w:ilvl="0" w:tplc="7A60561A">
+      <w:numFmt w:val="bullet"/>
+      <w:lvlText w:val="-"/>
+      <w:lvlJc w:val="left"/>
+      <w:pPr>
+        <w:ind w:left="720" w:hanging="360"/>
+      </w:pPr>
+      <w:rPr>
+        <w:rFonts w:ascii="Segoe UI" w:eastAsia="Times New Roman" w:hAnsi="Segoe UI" w:cs="Segoe UI" w:hint="default"/>
+      </w:rPr>
+    </w:lvl>
+    <w:lvl w:ilvl="1" w:tplc="08090003" w:tentative="1">
+      <w:start w:val="1"/>
+      <w:numFmt w:val="bullet"/>
+      <w:lvlText w:val="o"/>
+      <w:lvlJc w:val="left"/>
+      <w:pPr>
+        <w:ind w:left="1440" w:hanging="360"/>
+      </w:pPr>
+      <w:rPr>
+        <w:rFonts w:ascii="Courier New" w:hAnsi="Courier New" w:cs="Courier New" w:hint="default"/>
+      </w:rPr>
+    </w:lvl>
+    <w:lvl w:ilvl="2" w:tplc="08090005" w:tentative="1">
+      <w:start w:val="1"/>
+      <w:numFmt w:val="bullet"/>
+      <w:lvlText w:val=""/>
+      <w:lvlJc w:val="left"/>
+      <w:pPr>
+        <w:ind w:left="2160" w:hanging="360"/>
+      </w:pPr>
+      <w:rPr>
+        <w:rFonts w:ascii="Wingdings" w:hAnsi="Wingdings" w:hint="default"/>
+      </w:rPr>
+    </w:lvl>
+    <w:lvl w:ilvl="3" w:tplc="08090001" w:tentative="1">
+      <w:start w:val="1"/>
+      <w:numFmt w:val="bullet"/>
+      <w:lvlText w:val=""/>
+      <w:lvlJc w:val="left"/>
+      <w:pPr>
+        <w:ind w:left="2880" w:hanging="360"/>
+      </w:pPr>
+      <w:rPr>
+        <w:rFonts w:ascii="Symbol" w:hAnsi="Symbol" w:hint="default"/>
+      </w:rPr>
+    </w:lvl>
+    <w:lvl w:ilvl="4" w:tplc="08090003" w:tentative="1">
+      <w:start w:val="1"/>
+      <w:numFmt w:val="bullet"/>
+      <w:lvlText w:val="o"/>
+      <w:lvlJc w:val="left"/>
+      <w:pPr>
+        <w:ind w:left="3600" w:hanging="360"/>
+      </w:pPr>
+      <w:rPr>
+        <w:rFonts w:ascii="Courier New" w:hAnsi="Courier New" w:cs="Courier New" w:hint="default"/>
+      </w:rPr>
+    </w:lvl>
+    <w:lvl w:ilvl="5" w:tplc="08090005" w:tentative="1">
+      <w:start w:val="1"/>
+      <w:numFmt w:val="bullet"/>
+      <w:lvlText w:val=""/>
+      <w:lvlJc w:val="left"/>
+      <w:pPr>
+        <w:ind w:left="4320" w:hanging="360"/>
+      </w:pPr>
+      <w:rPr>
+        <w:rFonts w:ascii="Wingdings" w:hAnsi="Wingdings" w:hint="default"/>
+      </w:rPr>
+    </w:lvl>
+    <w:lvl w:ilvl="6" w:tplc="08090001" w:tentative="1">
+      <w:start w:val="1"/>
+      <w:numFmt w:val="bullet"/>
+      <w:lvlText w:val=""/>
+      <w:lvlJc w:val="left"/>
+      <w:pPr>
+        <w:ind w:left="5040" w:hanging="360"/>
+      </w:pPr>
+      <w:rPr>
+        <w:rFonts w:ascii="Symbol" w:hAnsi="Symbol" w:hint="default"/>
+      </w:rPr>
+    </w:lvl>
+    <w:lvl w:ilvl="7" w:tplc="08090003" w:tentative="1">
+      <w:start w:val="1"/>
+      <w:numFmt w:val="bullet"/>
+      <w:lvlText w:val="o"/>
+      <w:lvlJc w:val="left"/>
+      <w:pPr>
+        <w:ind w:left="5760" w:hanging="360"/>
+      </w:pPr>
+      <w:rPr>
+        <w:rFonts w:ascii="Courier New" w:hAnsi="Courier New" w:cs="Courier New" w:hint="default"/>
+      </w:rPr>
+    </w:lvl>
+    <w:lvl w:ilvl="8" w:tplc="08090005" w:tentative="1">
+      <w:start w:val="1"/>
+      <w:numFmt w:val="bullet"/>
+      <w:lvlText w:val=""/>
+      <w:lvlJc w:val="left"/>
+      <w:pPr>
+        <w:ind w:left="6480" w:hanging="360"/>
+      </w:pPr>
+      <w:rPr>
+        <w:rFonts w:ascii="Wingdings" w:hAnsi="Wingdings" w:hint="default"/>
+      </w:rPr>
+    </w:lvl>
+  </w:abstractNum>
+  <w:abstractNum w:abstractNumId="8" w15:restartNumberingAfterBreak="0">
     <w:nsid w:val="7AC95088"/>
     <w:multiLevelType w:val="multilevel"/>
     <w:tmpl w:val="7B5CE684"/>
@@ -1337,13 +3337,28 @@
     <w:abstractNumId w:val="0"/>
   </w:num>
   <w:num w:numId="2" w16cid:durableId="825512565">
+    <w:abstractNumId w:val="8"/>
+  </w:num>
+  <w:num w:numId="3" w16cid:durableId="444234795">
+    <w:abstractNumId w:val="4"/>
+  </w:num>
+  <w:num w:numId="4" w16cid:durableId="1092630513">
+    <w:abstractNumId w:val="5"/>
+  </w:num>
+  <w:num w:numId="5" w16cid:durableId="984235743">
+    <w:abstractNumId w:val="7"/>
+  </w:num>
+  <w:num w:numId="6" w16cid:durableId="42486486">
     <w:abstractNumId w:val="3"/>
   </w:num>
-  <w:num w:numId="3" w16cid:durableId="444234795">
+  <w:num w:numId="7" w16cid:durableId="1372417188">
+    <w:abstractNumId w:val="2"/>
+  </w:num>
+  <w:num w:numId="8" w16cid:durableId="968047706">
     <w:abstractNumId w:val="1"/>
   </w:num>
-  <w:num w:numId="4" w16cid:durableId="1092630513">
-    <w:abstractNumId w:val="2"/>
+  <w:num w:numId="9" w16cid:durableId="1451438161">
+    <w:abstractNumId w:val="6"/>
   </w:num>
 </w:numbering>
 </file>

</xml_diff>

<commit_message>
Images added to report
</commit_message>
<xml_diff>
--- a/Deep Learning Model Report.docx
+++ b/Deep Learning Model Report.docx
@@ -88,7 +88,101 @@
           <w:lang w:eastAsia="en-GB"/>
           <w14:ligatures w14:val="none"/>
         </w:rPr>
-        <w:t>A deep learning model has been created for the nonprofit foundation Alphabet Soup. The purpose of this model is to predict whether a</w:t>
+        <w:t xml:space="preserve">A deep learning model has been created for the nonprofit foundation Alphabet Soup. </w:t>
+      </w:r>
+    </w:p>
+    <w:p>
+      <w:pPr>
+        <w:spacing w:before="150" w:after="0" w:line="360" w:lineRule="atLeast"/>
+        <w:ind w:left="360"/>
+        <w:rPr>
+          <w:rFonts w:ascii="Segoe UI" w:eastAsia="Times New Roman" w:hAnsi="Segoe UI" w:cs="Segoe UI"/>
+          <w:color w:val="2B2B2B"/>
+          <w:kern w:val="0"/>
+          <w:sz w:val="20"/>
+          <w:szCs w:val="20"/>
+          <w:lang w:eastAsia="en-GB"/>
+          <w14:ligatures w14:val="none"/>
+        </w:rPr>
+      </w:pPr>
+      <w:r>
+        <w:rPr>
+          <w:noProof/>
+        </w:rPr>
+        <w:drawing>
+          <wp:anchor distT="0" distB="0" distL="114300" distR="114300" simplePos="0" relativeHeight="251659264" behindDoc="0" locked="0" layoutInCell="1" allowOverlap="1" wp14:anchorId="5F9DA73E" wp14:editId="5F007E0A">
+            <wp:simplePos x="0" y="0"/>
+            <wp:positionH relativeFrom="column">
+              <wp:posOffset>1088500</wp:posOffset>
+            </wp:positionH>
+            <wp:positionV relativeFrom="paragraph">
+              <wp:posOffset>1356139</wp:posOffset>
+            </wp:positionV>
+            <wp:extent cx="3891280" cy="2432685"/>
+            <wp:effectExtent l="0" t="0" r="0" b="5715"/>
+            <wp:wrapTopAndBottom/>
+            <wp:docPr id="392259603" name="Picture 1" descr="8 Benefits of Application Modernization - Programmersinc"/>
+            <wp:cNvGraphicFramePr>
+              <a:graphicFrameLocks xmlns:a="http://schemas.openxmlformats.org/drawingml/2006/main" noChangeAspect="1"/>
+            </wp:cNvGraphicFramePr>
+            <a:graphic xmlns:a="http://schemas.openxmlformats.org/drawingml/2006/main">
+              <a:graphicData uri="http://schemas.openxmlformats.org/drawingml/2006/picture">
+                <pic:pic xmlns:pic="http://schemas.openxmlformats.org/drawingml/2006/picture">
+                  <pic:nvPicPr>
+                    <pic:cNvPr id="0" name="Picture 1" descr="8 Benefits of Application Modernization - Programmersinc"/>
+                    <pic:cNvPicPr>
+                      <a:picLocks noChangeAspect="1" noChangeArrowheads="1"/>
+                    </pic:cNvPicPr>
+                  </pic:nvPicPr>
+                  <pic:blipFill>
+                    <a:blip r:embed="rId5" cstate="print">
+                      <a:extLst>
+                        <a:ext uri="{28A0092B-C50C-407E-A947-70E740481C1C}">
+                          <a14:useLocalDpi xmlns:a14="http://schemas.microsoft.com/office/drawing/2010/main" val="0"/>
+                        </a:ext>
+                      </a:extLst>
+                    </a:blip>
+                    <a:srcRect/>
+                    <a:stretch>
+                      <a:fillRect/>
+                    </a:stretch>
+                  </pic:blipFill>
+                  <pic:spPr bwMode="auto">
+                    <a:xfrm>
+                      <a:off x="0" y="0"/>
+                      <a:ext cx="3891280" cy="2432685"/>
+                    </a:xfrm>
+                    <a:prstGeom prst="rect">
+                      <a:avLst/>
+                    </a:prstGeom>
+                    <a:noFill/>
+                    <a:ln>
+                      <a:noFill/>
+                    </a:ln>
+                  </pic:spPr>
+                </pic:pic>
+              </a:graphicData>
+            </a:graphic>
+            <wp14:sizeRelH relativeFrom="margin">
+              <wp14:pctWidth>0</wp14:pctWidth>
+            </wp14:sizeRelH>
+            <wp14:sizeRelV relativeFrom="margin">
+              <wp14:pctHeight>0</wp14:pctHeight>
+            </wp14:sizeRelV>
+          </wp:anchor>
+        </w:drawing>
+      </w:r>
+      <w:r>
+        <w:rPr>
+          <w:rFonts w:ascii="Segoe UI" w:eastAsia="Times New Roman" w:hAnsi="Segoe UI" w:cs="Segoe UI"/>
+          <w:color w:val="2B2B2B"/>
+          <w:kern w:val="0"/>
+          <w:sz w:val="20"/>
+          <w:szCs w:val="20"/>
+          <w:lang w:eastAsia="en-GB"/>
+          <w14:ligatures w14:val="none"/>
+        </w:rPr>
+        <w:t>The purpose of this model is to predict whether a</w:t>
       </w:r>
       <w:r>
         <w:rPr>
@@ -112,7 +206,31 @@
           <w:lang w:eastAsia="en-GB"/>
           <w14:ligatures w14:val="none"/>
         </w:rPr>
-        <w:t>application is likely to be successful or unsuccessful. However, the model needs to be accurate and trustworthy once generalised and therefore a reviewal of the steps taken to create the model and it’s performance will be undertaken to help</w:t>
+        <w:t xml:space="preserve">application </w:t>
+      </w:r>
+      <w:r>
+        <w:rPr>
+          <w:rFonts w:ascii="Segoe UI" w:eastAsia="Times New Roman" w:hAnsi="Segoe UI" w:cs="Segoe UI"/>
+          <w:color w:val="2B2B2B"/>
+          <w:kern w:val="0"/>
+          <w:sz w:val="20"/>
+          <w:szCs w:val="20"/>
+          <w:lang w:eastAsia="en-GB"/>
+          <w14:ligatures w14:val="none"/>
+        </w:rPr>
+        <w:t xml:space="preserve">such as money required for product development, preservation, health care or community service </w:t>
+      </w:r>
+      <w:r>
+        <w:rPr>
+          <w:rFonts w:ascii="Segoe UI" w:eastAsia="Times New Roman" w:hAnsi="Segoe UI" w:cs="Segoe UI"/>
+          <w:color w:val="2B2B2B"/>
+          <w:kern w:val="0"/>
+          <w:sz w:val="20"/>
+          <w:szCs w:val="20"/>
+          <w:lang w:eastAsia="en-GB"/>
+          <w14:ligatures w14:val="none"/>
+        </w:rPr>
+        <w:t>is likely to be successful or unsuccessful. However, the model needs to be accurate and trustworthy once generalised and therefore a reviewal of the steps taken to create the model and it’s performance will be undertaken to help</w:t>
       </w:r>
       <w:r>
         <w:rPr>
@@ -138,6 +256,36 @@
         </w:rPr>
         <w:t xml:space="preserve"> evaluate the model created. </w:t>
       </w:r>
+    </w:p>
+    <w:p>
+      <w:pPr>
+        <w:spacing w:before="150" w:after="0" w:line="360" w:lineRule="atLeast"/>
+        <w:ind w:left="360"/>
+        <w:jc w:val="center"/>
+        <w:rPr>
+          <w:rFonts w:ascii="Segoe UI" w:eastAsia="Times New Roman" w:hAnsi="Segoe UI" w:cs="Segoe UI"/>
+          <w:color w:val="2B2B2B"/>
+          <w:kern w:val="0"/>
+          <w:sz w:val="16"/>
+          <w:szCs w:val="16"/>
+          <w:lang w:eastAsia="en-GB"/>
+          <w14:ligatures w14:val="none"/>
+        </w:rPr>
+      </w:pPr>
+      <w:hyperlink r:id="rId6" w:history="1">
+        <w:r>
+          <w:rPr>
+            <w:rStyle w:val="Hyperlink"/>
+            <w:rFonts w:ascii="Segoe UI" w:eastAsia="Times New Roman" w:hAnsi="Segoe UI" w:cs="Segoe UI"/>
+            <w:kern w:val="0"/>
+            <w:sz w:val="16"/>
+            <w:szCs w:val="16"/>
+            <w:lang w:eastAsia="en-GB"/>
+            <w14:ligatures w14:val="none"/>
+          </w:rPr>
+          <w:t>Programmers 2023</w:t>
+        </w:r>
+      </w:hyperlink>
     </w:p>
     <w:p>
       <w:pPr>
@@ -194,6 +342,73 @@
       </w:pPr>
       <w:r>
         <w:rPr>
+          <w:noProof/>
+        </w:rPr>
+        <w:drawing>
+          <wp:anchor distT="0" distB="0" distL="114300" distR="114300" simplePos="0" relativeHeight="251660288" behindDoc="0" locked="0" layoutInCell="1" allowOverlap="1" wp14:anchorId="0A866FD1" wp14:editId="620B1A65">
+            <wp:simplePos x="0" y="0"/>
+            <wp:positionH relativeFrom="column">
+              <wp:posOffset>2035010</wp:posOffset>
+            </wp:positionH>
+            <wp:positionV relativeFrom="paragraph">
+              <wp:posOffset>564515</wp:posOffset>
+            </wp:positionV>
+            <wp:extent cx="1820545" cy="1023620"/>
+            <wp:effectExtent l="0" t="0" r="8255" b="5080"/>
+            <wp:wrapTopAndBottom/>
+            <wp:docPr id="1670312671" name="Picture 2" descr="25 Reasons You Are Not as Successful as You Should Be | Inc.com"/>
+            <wp:cNvGraphicFramePr>
+              <a:graphicFrameLocks xmlns:a="http://schemas.openxmlformats.org/drawingml/2006/main" noChangeAspect="1"/>
+            </wp:cNvGraphicFramePr>
+            <a:graphic xmlns:a="http://schemas.openxmlformats.org/drawingml/2006/main">
+              <a:graphicData uri="http://schemas.openxmlformats.org/drawingml/2006/picture">
+                <pic:pic xmlns:pic="http://schemas.openxmlformats.org/drawingml/2006/picture">
+                  <pic:nvPicPr>
+                    <pic:cNvPr id="0" name="Picture 3" descr="25 Reasons You Are Not as Successful as You Should Be | Inc.com"/>
+                    <pic:cNvPicPr>
+                      <a:picLocks noChangeAspect="1" noChangeArrowheads="1"/>
+                    </pic:cNvPicPr>
+                  </pic:nvPicPr>
+                  <pic:blipFill>
+                    <a:blip r:embed="rId7" cstate="print">
+                      <a:extLst>
+                        <a:ext uri="{28A0092B-C50C-407E-A947-70E740481C1C}">
+                          <a14:useLocalDpi xmlns:a14="http://schemas.microsoft.com/office/drawing/2010/main" val="0"/>
+                        </a:ext>
+                      </a:extLst>
+                    </a:blip>
+                    <a:srcRect/>
+                    <a:stretch>
+                      <a:fillRect/>
+                    </a:stretch>
+                  </pic:blipFill>
+                  <pic:spPr bwMode="auto">
+                    <a:xfrm>
+                      <a:off x="0" y="0"/>
+                      <a:ext cx="1820545" cy="1023620"/>
+                    </a:xfrm>
+                    <a:prstGeom prst="rect">
+                      <a:avLst/>
+                    </a:prstGeom>
+                    <a:noFill/>
+                    <a:ln>
+                      <a:noFill/>
+                    </a:ln>
+                  </pic:spPr>
+                </pic:pic>
+              </a:graphicData>
+            </a:graphic>
+            <wp14:sizeRelH relativeFrom="margin">
+              <wp14:pctWidth>0</wp14:pctWidth>
+            </wp14:sizeRelH>
+            <wp14:sizeRelV relativeFrom="margin">
+              <wp14:pctHeight>0</wp14:pctHeight>
+            </wp14:sizeRelV>
+          </wp:anchor>
+        </w:drawing>
+      </w:r>
+      <w:r>
+        <w:rPr>
           <w:rFonts w:ascii="Segoe UI" w:eastAsia="Times New Roman" w:hAnsi="Segoe UI" w:cs="Segoe UI"/>
           <w:color w:val="2B2B2B"/>
           <w:kern w:val="0"/>
@@ -205,6 +420,37 @@
         </w:rPr>
         <w:t>Data Preprocessing</w:t>
       </w:r>
+    </w:p>
+    <w:p>
+      <w:pPr>
+        <w:spacing w:before="150" w:after="0" w:line="360" w:lineRule="atLeast"/>
+        <w:ind w:left="360"/>
+        <w:jc w:val="center"/>
+        <w:rPr>
+          <w:rFonts w:ascii="Segoe UI" w:eastAsia="Times New Roman" w:hAnsi="Segoe UI" w:cs="Segoe UI"/>
+          <w:color w:val="2B2B2B"/>
+          <w:kern w:val="0"/>
+          <w:sz w:val="16"/>
+          <w:szCs w:val="16"/>
+          <w:u w:val="single"/>
+          <w:lang w:eastAsia="en-GB"/>
+          <w14:ligatures w14:val="none"/>
+        </w:rPr>
+      </w:pPr>
+      <w:hyperlink r:id="rId8" w:history="1">
+        <w:r>
+          <w:rPr>
+            <w:rStyle w:val="Hyperlink"/>
+            <w:rFonts w:ascii="Segoe UI" w:eastAsia="Times New Roman" w:hAnsi="Segoe UI" w:cs="Segoe UI"/>
+            <w:kern w:val="0"/>
+            <w:sz w:val="16"/>
+            <w:szCs w:val="16"/>
+            <w:lang w:eastAsia="en-GB"/>
+            <w14:ligatures w14:val="none"/>
+          </w:rPr>
+          <w:t>Inc. 2016</w:t>
+        </w:r>
+      </w:hyperlink>
     </w:p>
     <w:p>
       <w:pPr>
@@ -236,7 +482,21 @@
           <w:lang w:eastAsia="en-GB"/>
           <w14:ligatures w14:val="none"/>
         </w:rPr>
-        <w:t>Target variable:</w:t>
+        <w:t>Target</w:t>
+      </w:r>
+      <w:r>
+        <w:rPr>
+          <w:rFonts w:ascii="Segoe UI" w:eastAsia="Times New Roman" w:hAnsi="Segoe UI" w:cs="Segoe UI"/>
+          <w:b/>
+          <w:bCs/>
+          <w:color w:val="2B2B2B"/>
+          <w:kern w:val="0"/>
+          <w:sz w:val="20"/>
+          <w:szCs w:val="20"/>
+          <w:lang w:eastAsia="en-GB"/>
+          <w14:ligatures w14:val="none"/>
+        </w:rPr>
+        <w:t xml:space="preserve"> variable:</w:t>
       </w:r>
       <w:r>
         <w:rPr>
@@ -298,6 +558,127 @@
         </w:rPr>
         <w:t>.</w:t>
       </w:r>
+    </w:p>
+    <w:p>
+      <w:pPr>
+        <w:spacing w:before="100" w:beforeAutospacing="1" w:after="120" w:line="360" w:lineRule="atLeast"/>
+        <w:rPr>
+          <w:rFonts w:ascii="Segoe UI" w:eastAsia="Times New Roman" w:hAnsi="Segoe UI" w:cs="Segoe UI"/>
+          <w:color w:val="2B2B2B"/>
+          <w:kern w:val="0"/>
+          <w:sz w:val="20"/>
+          <w:szCs w:val="20"/>
+          <w:lang w:eastAsia="en-GB"/>
+          <w14:ligatures w14:val="none"/>
+        </w:rPr>
+      </w:pPr>
+    </w:p>
+    <w:p>
+      <w:pPr>
+        <w:spacing w:before="100" w:beforeAutospacing="1" w:after="120" w:line="360" w:lineRule="atLeast"/>
+        <w:rPr>
+          <w:rFonts w:ascii="Segoe UI" w:eastAsia="Times New Roman" w:hAnsi="Segoe UI" w:cs="Segoe UI"/>
+          <w:color w:val="2B2B2B"/>
+          <w:kern w:val="0"/>
+          <w:sz w:val="20"/>
+          <w:szCs w:val="20"/>
+          <w:lang w:eastAsia="en-GB"/>
+          <w14:ligatures w14:val="none"/>
+        </w:rPr>
+      </w:pPr>
+    </w:p>
+    <w:p>
+      <w:pPr>
+        <w:spacing w:before="100" w:beforeAutospacing="1" w:after="120" w:line="360" w:lineRule="atLeast"/>
+        <w:jc w:val="center"/>
+        <w:rPr>
+          <w:rFonts w:ascii="Segoe UI" w:eastAsia="Times New Roman" w:hAnsi="Segoe UI" w:cs="Segoe UI"/>
+          <w:color w:val="2B2B2B"/>
+          <w:kern w:val="0"/>
+          <w:sz w:val="16"/>
+          <w:szCs w:val="16"/>
+          <w:lang w:eastAsia="en-GB"/>
+          <w14:ligatures w14:val="none"/>
+        </w:rPr>
+      </w:pPr>
+      <w:r>
+        <w:rPr>
+          <w:noProof/>
+          <w:sz w:val="18"/>
+          <w:szCs w:val="18"/>
+        </w:rPr>
+        <w:lastRenderedPageBreak/>
+        <w:drawing>
+          <wp:anchor distT="0" distB="0" distL="114300" distR="114300" simplePos="0" relativeHeight="251661312" behindDoc="0" locked="0" layoutInCell="1" allowOverlap="1" wp14:anchorId="1E8101A5" wp14:editId="1DA1C4E4">
+            <wp:simplePos x="0" y="0"/>
+            <wp:positionH relativeFrom="column">
+              <wp:posOffset>1423283</wp:posOffset>
+            </wp:positionH>
+            <wp:positionV relativeFrom="paragraph">
+              <wp:posOffset>47707</wp:posOffset>
+            </wp:positionV>
+            <wp:extent cx="3285751" cy="1765190"/>
+            <wp:effectExtent l="0" t="0" r="0" b="6985"/>
+            <wp:wrapTopAndBottom/>
+            <wp:docPr id="1375623277" name="Picture 3" descr="The Difference Between Training Data vs. Test Data in Machine Learning"/>
+            <wp:cNvGraphicFramePr>
+              <a:graphicFrameLocks xmlns:a="http://schemas.openxmlformats.org/drawingml/2006/main" noChangeAspect="1"/>
+            </wp:cNvGraphicFramePr>
+            <a:graphic xmlns:a="http://schemas.openxmlformats.org/drawingml/2006/main">
+              <a:graphicData uri="http://schemas.openxmlformats.org/drawingml/2006/picture">
+                <pic:pic xmlns:pic="http://schemas.openxmlformats.org/drawingml/2006/picture">
+                  <pic:nvPicPr>
+                    <pic:cNvPr id="0" name="Picture 5" descr="The Difference Between Training Data vs. Test Data in Machine Learning"/>
+                    <pic:cNvPicPr>
+                      <a:picLocks noChangeAspect="1" noChangeArrowheads="1"/>
+                    </pic:cNvPicPr>
+                  </pic:nvPicPr>
+                  <pic:blipFill>
+                    <a:blip r:embed="rId9" cstate="print">
+                      <a:extLst>
+                        <a:ext uri="{28A0092B-C50C-407E-A947-70E740481C1C}">
+                          <a14:useLocalDpi xmlns:a14="http://schemas.microsoft.com/office/drawing/2010/main" val="0"/>
+                        </a:ext>
+                      </a:extLst>
+                    </a:blip>
+                    <a:srcRect/>
+                    <a:stretch>
+                      <a:fillRect/>
+                    </a:stretch>
+                  </pic:blipFill>
+                  <pic:spPr bwMode="auto">
+                    <a:xfrm>
+                      <a:off x="0" y="0"/>
+                      <a:ext cx="3285751" cy="1765190"/>
+                    </a:xfrm>
+                    <a:prstGeom prst="rect">
+                      <a:avLst/>
+                    </a:prstGeom>
+                    <a:noFill/>
+                    <a:ln>
+                      <a:noFill/>
+                    </a:ln>
+                  </pic:spPr>
+                </pic:pic>
+              </a:graphicData>
+            </a:graphic>
+          </wp:anchor>
+        </w:drawing>
+      </w:r>
+      <w:hyperlink r:id="rId10" w:history="1">
+        <w:r>
+          <w:rPr>
+            <w:rStyle w:val="Hyperlink"/>
+            <w:rFonts w:ascii="Segoe UI" w:eastAsia="Times New Roman" w:hAnsi="Segoe UI" w:cs="Segoe UI"/>
+            <w:kern w:val="0"/>
+            <w:sz w:val="16"/>
+            <w:szCs w:val="16"/>
+            <w:lang w:eastAsia="en-GB"/>
+            <w14:ligatures w14:val="none"/>
+          </w:rPr>
+          <w:t>Obviously AI 2023</w:t>
+        </w:r>
+      </w:hyperlink>
     </w:p>
     <w:p>
       <w:pPr>
@@ -581,6 +962,66 @@
       </w:pPr>
       <w:r>
         <w:rPr>
+          <w:noProof/>
+        </w:rPr>
+        <w:drawing>
+          <wp:anchor distT="0" distB="0" distL="114300" distR="114300" simplePos="0" relativeHeight="251662336" behindDoc="0" locked="0" layoutInCell="1" allowOverlap="1" wp14:anchorId="18575A20" wp14:editId="1475E145">
+            <wp:simplePos x="0" y="0"/>
+            <wp:positionH relativeFrom="column">
+              <wp:posOffset>1630018</wp:posOffset>
+            </wp:positionH>
+            <wp:positionV relativeFrom="paragraph">
+              <wp:posOffset>534891</wp:posOffset>
+            </wp:positionV>
+            <wp:extent cx="2581910" cy="1701165"/>
+            <wp:effectExtent l="0" t="0" r="8890" b="0"/>
+            <wp:wrapTopAndBottom/>
+            <wp:docPr id="1852238763" name="Picture 1" descr="A white puzzle with one missing piece"/>
+            <wp:cNvGraphicFramePr>
+              <a:graphicFrameLocks xmlns:a="http://schemas.openxmlformats.org/drawingml/2006/main" noChangeAspect="1"/>
+            </wp:cNvGraphicFramePr>
+            <a:graphic xmlns:a="http://schemas.openxmlformats.org/drawingml/2006/main">
+              <a:graphicData uri="http://schemas.openxmlformats.org/drawingml/2006/picture">
+                <pic:pic xmlns:pic="http://schemas.openxmlformats.org/drawingml/2006/picture">
+                  <pic:nvPicPr>
+                    <pic:cNvPr id="1852238763" name="Picture 1" descr="A white puzzle with one missing piece"/>
+                    <pic:cNvPicPr/>
+                  </pic:nvPicPr>
+                  <pic:blipFill>
+                    <a:blip r:embed="rId11">
+                      <a:extLst>
+                        <a:ext uri="{28A0092B-C50C-407E-A947-70E740481C1C}">
+                          <a14:useLocalDpi xmlns:a14="http://schemas.microsoft.com/office/drawing/2010/main" val="0"/>
+                        </a:ext>
+                      </a:extLst>
+                    </a:blip>
+                    <a:stretch>
+                      <a:fillRect/>
+                    </a:stretch>
+                  </pic:blipFill>
+                  <pic:spPr>
+                    <a:xfrm>
+                      <a:off x="0" y="0"/>
+                      <a:ext cx="2581910" cy="1701165"/>
+                    </a:xfrm>
+                    <a:prstGeom prst="rect">
+                      <a:avLst/>
+                    </a:prstGeom>
+                  </pic:spPr>
+                </pic:pic>
+              </a:graphicData>
+            </a:graphic>
+            <wp14:sizeRelH relativeFrom="margin">
+              <wp14:pctWidth>0</wp14:pctWidth>
+            </wp14:sizeRelH>
+            <wp14:sizeRelV relativeFrom="margin">
+              <wp14:pctHeight>0</wp14:pctHeight>
+            </wp14:sizeRelV>
+          </wp:anchor>
+        </w:drawing>
+      </w:r>
+      <w:r>
+        <w:rPr>
           <w:rFonts w:ascii="Segoe UI" w:eastAsia="Times New Roman" w:hAnsi="Segoe UI" w:cs="Segoe UI"/>
           <w:color w:val="2B2B2B"/>
           <w:kern w:val="0"/>
@@ -591,6 +1032,46 @@
         </w:rPr>
         <w:t>ASK_AMT – Funding amount requested</w:t>
       </w:r>
+    </w:p>
+    <w:p>
+      <w:pPr>
+        <w:pStyle w:val="ListParagraph"/>
+        <w:spacing w:before="100" w:beforeAutospacing="1" w:after="120" w:line="360" w:lineRule="atLeast"/>
+        <w:ind w:left="1080"/>
+        <w:rPr>
+          <w:noProof/>
+          <w:sz w:val="18"/>
+          <w:szCs w:val="18"/>
+        </w:rPr>
+      </w:pPr>
+    </w:p>
+    <w:p>
+      <w:pPr>
+        <w:pStyle w:val="ListParagraph"/>
+        <w:spacing w:before="100" w:beforeAutospacing="1" w:after="120" w:line="360" w:lineRule="atLeast"/>
+        <w:ind w:left="1080"/>
+        <w:jc w:val="center"/>
+        <w:rPr>
+          <w:rFonts w:ascii="Segoe UI" w:eastAsia="Times New Roman" w:hAnsi="Segoe UI" w:cs="Segoe UI"/>
+          <w:color w:val="2B2B2B"/>
+          <w:kern w:val="0"/>
+          <w:sz w:val="16"/>
+          <w:szCs w:val="16"/>
+          <w:lang w:eastAsia="en-GB"/>
+          <w14:ligatures w14:val="none"/>
+        </w:rPr>
+      </w:pPr>
+      <w:hyperlink r:id="rId12" w:history="1">
+        <w:r>
+          <w:rPr>
+            <w:rStyle w:val="Hyperlink"/>
+            <w:noProof/>
+            <w:sz w:val="18"/>
+            <w:szCs w:val="18"/>
+          </w:rPr>
+          <w:t>iStock 2020</w:t>
+        </w:r>
+      </w:hyperlink>
     </w:p>
     <w:p>
       <w:pPr>
@@ -838,21 +1319,54 @@
           <w:kern w:val="0"/>
           <w:sz w:val="20"/>
           <w:szCs w:val="20"/>
-          <w:lang w:eastAsia="en-GB"/>
-          <w14:ligatures w14:val="none"/>
-        </w:rPr>
-      </w:pPr>
-      <w:r>
-        <w:rPr>
-          <w:rFonts w:ascii="Segoe UI" w:eastAsia="Times New Roman" w:hAnsi="Segoe UI" w:cs="Segoe UI"/>
-          <w:color w:val="2B2B2B"/>
-          <w:kern w:val="0"/>
-          <w:sz w:val="20"/>
-          <w:szCs w:val="20"/>
           <w:u w:val="single"/>
           <w:lang w:eastAsia="en-GB"/>
           <w14:ligatures w14:val="none"/>
         </w:rPr>
+      </w:pPr>
+    </w:p>
+    <w:p>
+      <w:pPr>
+        <w:spacing w:before="100" w:beforeAutospacing="1" w:after="120" w:line="360" w:lineRule="atLeast"/>
+        <w:ind w:firstLine="720"/>
+        <w:rPr>
+          <w:rFonts w:ascii="Segoe UI" w:eastAsia="Times New Roman" w:hAnsi="Segoe UI" w:cs="Segoe UI"/>
+          <w:color w:val="2B2B2B"/>
+          <w:kern w:val="0"/>
+          <w:sz w:val="20"/>
+          <w:szCs w:val="20"/>
+          <w:u w:val="single"/>
+          <w:lang w:eastAsia="en-GB"/>
+          <w14:ligatures w14:val="none"/>
+        </w:rPr>
+      </w:pPr>
+    </w:p>
+    <w:p>
+      <w:pPr>
+        <w:spacing w:before="100" w:beforeAutospacing="1" w:after="120" w:line="360" w:lineRule="atLeast"/>
+        <w:ind w:firstLine="720"/>
+        <w:rPr>
+          <w:rFonts w:ascii="Segoe UI" w:eastAsia="Times New Roman" w:hAnsi="Segoe UI" w:cs="Segoe UI"/>
+          <w:color w:val="2B2B2B"/>
+          <w:kern w:val="0"/>
+          <w:sz w:val="20"/>
+          <w:szCs w:val="20"/>
+          <w:lang w:eastAsia="en-GB"/>
+          <w14:ligatures w14:val="none"/>
+        </w:rPr>
+      </w:pPr>
+      <w:r>
+        <w:rPr>
+          <w:rFonts w:ascii="Segoe UI" w:eastAsia="Times New Roman" w:hAnsi="Segoe UI" w:cs="Segoe UI"/>
+          <w:color w:val="2B2B2B"/>
+          <w:kern w:val="0"/>
+          <w:sz w:val="20"/>
+          <w:szCs w:val="20"/>
+          <w:u w:val="single"/>
+          <w:lang w:eastAsia="en-GB"/>
+          <w14:ligatures w14:val="none"/>
+        </w:rPr>
+        <w:lastRenderedPageBreak/>
         <w:t>Compiling, Training, and Evaluating the Model</w:t>
       </w:r>
     </w:p>
@@ -1022,7 +1536,33 @@
           <w:lang w:eastAsia="en-GB"/>
           <w14:ligatures w14:val="none"/>
         </w:rPr>
-        <w:t xml:space="preserve"> keras auto tuner was ran which trialled the possible hyperparameter combinations on the original model created. The </w:t>
+        <w:t xml:space="preserve"> </w:t>
+      </w:r>
+      <w:proofErr w:type="spellStart"/>
+      <w:r>
+        <w:rPr>
+          <w:rFonts w:ascii="Segoe UI" w:eastAsia="Times New Roman" w:hAnsi="Segoe UI" w:cs="Segoe UI"/>
+          <w:color w:val="2B2B2B"/>
+          <w:kern w:val="0"/>
+          <w:sz w:val="20"/>
+          <w:szCs w:val="20"/>
+          <w:lang w:eastAsia="en-GB"/>
+          <w14:ligatures w14:val="none"/>
+        </w:rPr>
+        <w:t>keras</w:t>
+      </w:r>
+      <w:proofErr w:type="spellEnd"/>
+      <w:r>
+        <w:rPr>
+          <w:rFonts w:ascii="Segoe UI" w:eastAsia="Times New Roman" w:hAnsi="Segoe UI" w:cs="Segoe UI"/>
+          <w:color w:val="2B2B2B"/>
+          <w:kern w:val="0"/>
+          <w:sz w:val="20"/>
+          <w:szCs w:val="20"/>
+          <w:lang w:eastAsia="en-GB"/>
+          <w14:ligatures w14:val="none"/>
+        </w:rPr>
+        <w:t xml:space="preserve"> auto tuner was ran which trialled the possible hyperparameter combinations on the original model created. The </w:t>
       </w:r>
       <w:r>
         <w:rPr>
@@ -1077,7 +1617,6 @@
           <w:lang w:eastAsia="en-GB"/>
           <w14:ligatures w14:val="none"/>
         </w:rPr>
-        <w:lastRenderedPageBreak/>
         <w:t>However</w:t>
       </w:r>
       <w:r>
@@ -1150,7 +1689,59 @@
           <w:lang w:eastAsia="en-GB"/>
           <w14:ligatures w14:val="none"/>
         </w:rPr>
-        <w:t xml:space="preserve"> and due to time constraints another keras autotuner was not ran</w:t>
+        <w:t xml:space="preserve"> and due to time constraints another </w:t>
+      </w:r>
+      <w:proofErr w:type="spellStart"/>
+      <w:r>
+        <w:rPr>
+          <w:rFonts w:ascii="Segoe UI" w:eastAsia="Times New Roman" w:hAnsi="Segoe UI" w:cs="Segoe UI"/>
+          <w:color w:val="2B2B2B"/>
+          <w:kern w:val="0"/>
+          <w:sz w:val="20"/>
+          <w:szCs w:val="20"/>
+          <w:lang w:eastAsia="en-GB"/>
+          <w14:ligatures w14:val="none"/>
+        </w:rPr>
+        <w:t>keras</w:t>
+      </w:r>
+      <w:proofErr w:type="spellEnd"/>
+      <w:r>
+        <w:rPr>
+          <w:rFonts w:ascii="Segoe UI" w:eastAsia="Times New Roman" w:hAnsi="Segoe UI" w:cs="Segoe UI"/>
+          <w:color w:val="2B2B2B"/>
+          <w:kern w:val="0"/>
+          <w:sz w:val="20"/>
+          <w:szCs w:val="20"/>
+          <w:lang w:eastAsia="en-GB"/>
+          <w14:ligatures w14:val="none"/>
+        </w:rPr>
+        <w:t xml:space="preserve"> </w:t>
+      </w:r>
+      <w:proofErr w:type="spellStart"/>
+      <w:r>
+        <w:rPr>
+          <w:rFonts w:ascii="Segoe UI" w:eastAsia="Times New Roman" w:hAnsi="Segoe UI" w:cs="Segoe UI"/>
+          <w:color w:val="2B2B2B"/>
+          <w:kern w:val="0"/>
+          <w:sz w:val="20"/>
+          <w:szCs w:val="20"/>
+          <w:lang w:eastAsia="en-GB"/>
+          <w14:ligatures w14:val="none"/>
+        </w:rPr>
+        <w:t>autotuner</w:t>
+      </w:r>
+      <w:proofErr w:type="spellEnd"/>
+      <w:r>
+        <w:rPr>
+          <w:rFonts w:ascii="Segoe UI" w:eastAsia="Times New Roman" w:hAnsi="Segoe UI" w:cs="Segoe UI"/>
+          <w:color w:val="2B2B2B"/>
+          <w:kern w:val="0"/>
+          <w:sz w:val="20"/>
+          <w:szCs w:val="20"/>
+          <w:lang w:eastAsia="en-GB"/>
+          <w14:ligatures w14:val="none"/>
+        </w:rPr>
+        <w:t xml:space="preserve"> was not ran</w:t>
       </w:r>
       <w:r>
         <w:rPr>
@@ -1372,7 +1963,59 @@
           <w:lang w:eastAsia="en-GB"/>
           <w14:ligatures w14:val="none"/>
         </w:rPr>
-        <w:t xml:space="preserve">3 was sufficient in considering enough of the interactions between variables. Although some of the Keras autotuner results suggested to use more than 3 layers, with each </w:t>
+        <w:t xml:space="preserve">3 was sufficient in considering enough of the interactions between variables. Although some of the </w:t>
+      </w:r>
+      <w:proofErr w:type="spellStart"/>
+      <w:r>
+        <w:rPr>
+          <w:rFonts w:ascii="Segoe UI" w:eastAsia="Times New Roman" w:hAnsi="Segoe UI" w:cs="Segoe UI"/>
+          <w:color w:val="2B2B2B"/>
+          <w:kern w:val="0"/>
+          <w:sz w:val="20"/>
+          <w:szCs w:val="20"/>
+          <w:lang w:eastAsia="en-GB"/>
+          <w14:ligatures w14:val="none"/>
+        </w:rPr>
+        <w:t>Keras</w:t>
+      </w:r>
+      <w:proofErr w:type="spellEnd"/>
+      <w:r>
+        <w:rPr>
+          <w:rFonts w:ascii="Segoe UI" w:eastAsia="Times New Roman" w:hAnsi="Segoe UI" w:cs="Segoe UI"/>
+          <w:color w:val="2B2B2B"/>
+          <w:kern w:val="0"/>
+          <w:sz w:val="20"/>
+          <w:szCs w:val="20"/>
+          <w:lang w:eastAsia="en-GB"/>
+          <w14:ligatures w14:val="none"/>
+        </w:rPr>
+        <w:t xml:space="preserve"> </w:t>
+      </w:r>
+      <w:proofErr w:type="spellStart"/>
+      <w:r>
+        <w:rPr>
+          <w:rFonts w:ascii="Segoe UI" w:eastAsia="Times New Roman" w:hAnsi="Segoe UI" w:cs="Segoe UI"/>
+          <w:color w:val="2B2B2B"/>
+          <w:kern w:val="0"/>
+          <w:sz w:val="20"/>
+          <w:szCs w:val="20"/>
+          <w:lang w:eastAsia="en-GB"/>
+          <w14:ligatures w14:val="none"/>
+        </w:rPr>
+        <w:t>autotuner</w:t>
+      </w:r>
+      <w:proofErr w:type="spellEnd"/>
+      <w:r>
+        <w:rPr>
+          <w:rFonts w:ascii="Segoe UI" w:eastAsia="Times New Roman" w:hAnsi="Segoe UI" w:cs="Segoe UI"/>
+          <w:color w:val="2B2B2B"/>
+          <w:kern w:val="0"/>
+          <w:sz w:val="20"/>
+          <w:szCs w:val="20"/>
+          <w:lang w:eastAsia="en-GB"/>
+          <w14:ligatures w14:val="none"/>
+        </w:rPr>
+        <w:t xml:space="preserve"> results suggested to use more than 3 layers, with each </w:t>
       </w:r>
       <w:r>
         <w:rPr>
@@ -1523,6 +2166,7 @@
         </w:rPr>
         <w:t xml:space="preserve">, Layer 2 – </w:t>
       </w:r>
+      <w:proofErr w:type="spellStart"/>
       <w:r>
         <w:rPr>
           <w:rFonts w:ascii="Segoe UI" w:eastAsia="Times New Roman" w:hAnsi="Segoe UI" w:cs="Segoe UI"/>
@@ -1536,6 +2180,7 @@
         </w:rPr>
         <w:t>Relu</w:t>
       </w:r>
+      <w:proofErr w:type="spellEnd"/>
       <w:r>
         <w:rPr>
           <w:rFonts w:ascii="Segoe UI" w:eastAsia="Times New Roman" w:hAnsi="Segoe UI" w:cs="Segoe UI"/>
@@ -1705,7 +2350,33 @@
           <w:lang w:eastAsia="en-GB"/>
           <w14:ligatures w14:val="none"/>
         </w:rPr>
-        <w:t xml:space="preserve">Layer 2 – Relu: The rectified linear unit </w:t>
+        <w:t xml:space="preserve">Layer 2 – </w:t>
+      </w:r>
+      <w:proofErr w:type="spellStart"/>
+      <w:r>
+        <w:rPr>
+          <w:rFonts w:ascii="Segoe UI" w:eastAsia="Times New Roman" w:hAnsi="Segoe UI" w:cs="Segoe UI"/>
+          <w:color w:val="2B2B2B"/>
+          <w:kern w:val="0"/>
+          <w:sz w:val="20"/>
+          <w:szCs w:val="20"/>
+          <w:lang w:eastAsia="en-GB"/>
+          <w14:ligatures w14:val="none"/>
+        </w:rPr>
+        <w:t>Relu</w:t>
+      </w:r>
+      <w:proofErr w:type="spellEnd"/>
+      <w:r>
+        <w:rPr>
+          <w:rFonts w:ascii="Segoe UI" w:eastAsia="Times New Roman" w:hAnsi="Segoe UI" w:cs="Segoe UI"/>
+          <w:color w:val="2B2B2B"/>
+          <w:kern w:val="0"/>
+          <w:sz w:val="20"/>
+          <w:szCs w:val="20"/>
+          <w:lang w:eastAsia="en-GB"/>
+          <w14:ligatures w14:val="none"/>
+        </w:rPr>
+        <w:t xml:space="preserve">: The rectified linear unit </w:t>
       </w:r>
       <w:r>
         <w:rPr>
@@ -1741,7 +2412,31 @@
           <w:lang w:eastAsia="en-GB"/>
           <w14:ligatures w14:val="none"/>
         </w:rPr>
-        <w:t>till yielded a accuracy of 75% so this combination seemed to work well with the input features.</w:t>
+        <w:t xml:space="preserve">till yielded </w:t>
+      </w:r>
+      <w:r>
+        <w:rPr>
+          <w:rFonts w:ascii="Segoe UI" w:eastAsia="Times New Roman" w:hAnsi="Segoe UI" w:cs="Segoe UI"/>
+          <w:color w:val="2B2B2B"/>
+          <w:kern w:val="0"/>
+          <w:sz w:val="20"/>
+          <w:szCs w:val="20"/>
+          <w:lang w:eastAsia="en-GB"/>
+          <w14:ligatures w14:val="none"/>
+        </w:rPr>
+        <w:t>an</w:t>
+      </w:r>
+      <w:r>
+        <w:rPr>
+          <w:rFonts w:ascii="Segoe UI" w:eastAsia="Times New Roman" w:hAnsi="Segoe UI" w:cs="Segoe UI"/>
+          <w:color w:val="2B2B2B"/>
+          <w:kern w:val="0"/>
+          <w:sz w:val="20"/>
+          <w:szCs w:val="20"/>
+          <w:lang w:eastAsia="en-GB"/>
+          <w14:ligatures w14:val="none"/>
+        </w:rPr>
+        <w:t xml:space="preserve"> accuracy of 75% so this combination seemed to work well with the input features.</w:t>
       </w:r>
     </w:p>
     <w:p>
@@ -1829,6 +2524,7 @@
           <w:lang w:eastAsia="en-GB"/>
           <w14:ligatures w14:val="none"/>
         </w:rPr>
+        <w:lastRenderedPageBreak/>
         <w:t xml:space="preserve">Model </w:t>
       </w:r>
       <w:r>
@@ -1931,7 +2627,55 @@
           <w:lang w:eastAsia="en-GB"/>
           <w14:ligatures w14:val="none"/>
         </w:rPr>
-        <w:t>The initial model did not reach this 75% accuracy bench mark on the testing data, it instead returned an accuracy of 72.6%. Therefore the following steps were taken to increase model performance:</w:t>
+        <w:t xml:space="preserve">The initial model did not reach this 75% accuracy </w:t>
+      </w:r>
+      <w:r>
+        <w:rPr>
+          <w:rFonts w:ascii="Segoe UI" w:eastAsia="Times New Roman" w:hAnsi="Segoe UI" w:cs="Segoe UI"/>
+          <w:color w:val="2B2B2B"/>
+          <w:kern w:val="0"/>
+          <w:sz w:val="20"/>
+          <w:szCs w:val="20"/>
+          <w:lang w:eastAsia="en-GB"/>
+          <w14:ligatures w14:val="none"/>
+        </w:rPr>
+        <w:t>benchmark</w:t>
+      </w:r>
+      <w:r>
+        <w:rPr>
+          <w:rFonts w:ascii="Segoe UI" w:eastAsia="Times New Roman" w:hAnsi="Segoe UI" w:cs="Segoe UI"/>
+          <w:color w:val="2B2B2B"/>
+          <w:kern w:val="0"/>
+          <w:sz w:val="20"/>
+          <w:szCs w:val="20"/>
+          <w:lang w:eastAsia="en-GB"/>
+          <w14:ligatures w14:val="none"/>
+        </w:rPr>
+        <w:t xml:space="preserve"> on the testing data, it instead returned an accuracy of 72.6%. </w:t>
+      </w:r>
+      <w:r>
+        <w:rPr>
+          <w:rFonts w:ascii="Segoe UI" w:eastAsia="Times New Roman" w:hAnsi="Segoe UI" w:cs="Segoe UI"/>
+          <w:color w:val="2B2B2B"/>
+          <w:kern w:val="0"/>
+          <w:sz w:val="20"/>
+          <w:szCs w:val="20"/>
+          <w:lang w:eastAsia="en-GB"/>
+          <w14:ligatures w14:val="none"/>
+        </w:rPr>
+        <w:t>Therefore,</w:t>
+      </w:r>
+      <w:r>
+        <w:rPr>
+          <w:rFonts w:ascii="Segoe UI" w:eastAsia="Times New Roman" w:hAnsi="Segoe UI" w:cs="Segoe UI"/>
+          <w:color w:val="2B2B2B"/>
+          <w:kern w:val="0"/>
+          <w:sz w:val="20"/>
+          <w:szCs w:val="20"/>
+          <w:lang w:eastAsia="en-GB"/>
+          <w14:ligatures w14:val="none"/>
+        </w:rPr>
+        <w:t xml:space="preserve"> the following steps were taken to increase model performance:</w:t>
       </w:r>
     </w:p>
     <w:p>
@@ -1954,16 +2698,95 @@
       </w:pPr>
       <w:r>
         <w:rPr>
-          <w:rFonts w:ascii="Segoe UI" w:eastAsia="Times New Roman" w:hAnsi="Segoe UI" w:cs="Segoe UI"/>
-          <w:color w:val="2B2B2B"/>
-          <w:kern w:val="0"/>
-          <w:sz w:val="20"/>
-          <w:szCs w:val="20"/>
-          <w:lang w:eastAsia="en-GB"/>
-          <w14:ligatures w14:val="none"/>
-        </w:rPr>
-        <w:t>On the original model, STATUS was considered as a feature. However, this column was dropped upon optimization to reduce noise as the machine learning algorithm appeared to be learning bad habits from this feature.</w:t>
-      </w:r>
+          <w:noProof/>
+        </w:rPr>
+        <w:drawing>
+          <wp:anchor distT="0" distB="0" distL="114300" distR="114300" simplePos="0" relativeHeight="251658240" behindDoc="0" locked="0" layoutInCell="1" allowOverlap="1" wp14:anchorId="546D8C6A" wp14:editId="4857BB05">
+            <wp:simplePos x="0" y="0"/>
+            <wp:positionH relativeFrom="column">
+              <wp:posOffset>2074794</wp:posOffset>
+            </wp:positionH>
+            <wp:positionV relativeFrom="paragraph">
+              <wp:posOffset>1314644</wp:posOffset>
+            </wp:positionV>
+            <wp:extent cx="2854325" cy="2246630"/>
+            <wp:effectExtent l="0" t="0" r="3175" b="1270"/>
+            <wp:wrapTopAndBottom/>
+            <wp:docPr id="411685232" name="Picture 1" descr="A screen shot of a graph&#10;&#10;Description automatically generated"/>
+            <wp:cNvGraphicFramePr>
+              <a:graphicFrameLocks xmlns:a="http://schemas.openxmlformats.org/drawingml/2006/main" noChangeAspect="1"/>
+            </wp:cNvGraphicFramePr>
+            <a:graphic xmlns:a="http://schemas.openxmlformats.org/drawingml/2006/main">
+              <a:graphicData uri="http://schemas.openxmlformats.org/drawingml/2006/picture">
+                <pic:pic xmlns:pic="http://schemas.openxmlformats.org/drawingml/2006/picture">
+                  <pic:nvPicPr>
+                    <pic:cNvPr id="411685232" name="Picture 1" descr="A screen shot of a graph&#10;&#10;Description automatically generated"/>
+                    <pic:cNvPicPr/>
+                  </pic:nvPicPr>
+                  <pic:blipFill>
+                    <a:blip r:embed="rId13" cstate="print">
+                      <a:extLst>
+                        <a:ext uri="{28A0092B-C50C-407E-A947-70E740481C1C}">
+                          <a14:useLocalDpi xmlns:a14="http://schemas.microsoft.com/office/drawing/2010/main" val="0"/>
+                        </a:ext>
+                      </a:extLst>
+                    </a:blip>
+                    <a:stretch>
+                      <a:fillRect/>
+                    </a:stretch>
+                  </pic:blipFill>
+                  <pic:spPr>
+                    <a:xfrm>
+                      <a:off x="0" y="0"/>
+                      <a:ext cx="2854325" cy="2246630"/>
+                    </a:xfrm>
+                    <a:prstGeom prst="rect">
+                      <a:avLst/>
+                    </a:prstGeom>
+                  </pic:spPr>
+                </pic:pic>
+              </a:graphicData>
+            </a:graphic>
+            <wp14:sizeRelH relativeFrom="margin">
+              <wp14:pctWidth>0</wp14:pctWidth>
+            </wp14:sizeRelH>
+            <wp14:sizeRelV relativeFrom="margin">
+              <wp14:pctHeight>0</wp14:pctHeight>
+            </wp14:sizeRelV>
+          </wp:anchor>
+        </w:drawing>
+      </w:r>
+      <w:r>
+        <w:rPr>
+          <w:rFonts w:ascii="Segoe UI" w:eastAsia="Times New Roman" w:hAnsi="Segoe UI" w:cs="Segoe UI"/>
+          <w:color w:val="2B2B2B"/>
+          <w:kern w:val="0"/>
+          <w:sz w:val="20"/>
+          <w:szCs w:val="20"/>
+          <w:lang w:eastAsia="en-GB"/>
+          <w14:ligatures w14:val="none"/>
+        </w:rPr>
+        <w:t xml:space="preserve">After plotting a box plot of all the ask amounts in the dataset, it was apparent that there were some potential outliers which could have been hindering the models ability to accurately predict whether an application would be successful. Therefore, any data points which exceeded the computer upper and lower bound were removed from the dataset. </w:t>
+      </w:r>
+    </w:p>
+    <w:p>
+      <w:pPr>
+        <w:pStyle w:val="ListParagraph"/>
+        <w:numPr>
+          <w:ilvl w:val="1"/>
+          <w:numId w:val="9"/>
+        </w:numPr>
+        <w:spacing w:before="100" w:beforeAutospacing="1" w:after="120" w:line="360" w:lineRule="atLeast"/>
+        <w:rPr>
+          <w:rFonts w:ascii="Segoe UI" w:eastAsia="Times New Roman" w:hAnsi="Segoe UI" w:cs="Segoe UI"/>
+          <w:color w:val="2B2B2B"/>
+          <w:kern w:val="0"/>
+          <w:sz w:val="20"/>
+          <w:szCs w:val="20"/>
+          <w:lang w:eastAsia="en-GB"/>
+          <w14:ligatures w14:val="none"/>
+        </w:rPr>
+      </w:pPr>
     </w:p>
     <w:p>
       <w:pPr>
@@ -1993,56 +2816,7 @@
           <w:lang w:eastAsia="en-GB"/>
           <w14:ligatures w14:val="none"/>
         </w:rPr>
-        <w:t>The number of values in the ‘other’ bin was increased</w:t>
-      </w:r>
-      <w:r>
-        <w:rPr>
-          <w:rFonts w:ascii="Segoe UI" w:eastAsia="Times New Roman" w:hAnsi="Segoe UI" w:cs="Segoe UI"/>
-          <w:color w:val="2B2B2B"/>
-          <w:kern w:val="0"/>
-          <w:sz w:val="20"/>
-          <w:szCs w:val="20"/>
-          <w:lang w:eastAsia="en-GB"/>
-          <w14:ligatures w14:val="none"/>
-        </w:rPr>
-        <w:t xml:space="preserve"> for the CLASSIFICATION feature</w:t>
-      </w:r>
-      <w:r>
-        <w:rPr>
-          <w:rFonts w:ascii="Segoe UI" w:eastAsia="Times New Roman" w:hAnsi="Segoe UI" w:cs="Segoe UI"/>
-          <w:color w:val="2B2B2B"/>
-          <w:kern w:val="0"/>
-          <w:sz w:val="20"/>
-          <w:szCs w:val="20"/>
-          <w:lang w:eastAsia="en-GB"/>
-          <w14:ligatures w14:val="none"/>
-        </w:rPr>
-        <w:t xml:space="preserve">. On the original model, any values which </w:t>
-      </w:r>
-      <w:r>
-        <w:rPr>
-          <w:rFonts w:ascii="Segoe UI" w:eastAsia="Times New Roman" w:hAnsi="Segoe UI" w:cs="Segoe UI"/>
-          <w:color w:val="2B2B2B"/>
-          <w:kern w:val="0"/>
-          <w:sz w:val="20"/>
-          <w:szCs w:val="20"/>
-          <w:lang w:eastAsia="en-GB"/>
-          <w14:ligatures w14:val="none"/>
-        </w:rPr>
-        <w:lastRenderedPageBreak/>
-        <w:t xml:space="preserve">represented less than 1% of all applications were </w:t>
-      </w:r>
-      <w:r>
-        <w:rPr>
-          <w:rFonts w:ascii="Segoe UI" w:eastAsia="Times New Roman" w:hAnsi="Segoe UI" w:cs="Segoe UI"/>
-          <w:color w:val="2B2B2B"/>
-          <w:kern w:val="0"/>
-          <w:sz w:val="20"/>
-          <w:szCs w:val="20"/>
-          <w:lang w:eastAsia="en-GB"/>
-          <w14:ligatures w14:val="none"/>
-        </w:rPr>
-        <w:t>binned into an ‘Other’ bin. However, this was increased to 3% in the optimized model.</w:t>
+        <w:t>On the original model, STATUS was considered as a feature. However, this column was dropped upon optimization to reduce noise as the machine learning algorithm appeared to be learning bad habits from this feature.</w:t>
       </w:r>
     </w:p>
     <w:p>
@@ -2073,7 +2847,43 @@
           <w:lang w:eastAsia="en-GB"/>
           <w14:ligatures w14:val="none"/>
         </w:rPr>
-        <w:t xml:space="preserve">The unoptimized model has 21 neurons in the second hidden layer, this was increased to 28 in the optimized model. </w:t>
+        <w:t>The number of values in the ‘other’ bin was increased</w:t>
+      </w:r>
+      <w:r>
+        <w:rPr>
+          <w:rFonts w:ascii="Segoe UI" w:eastAsia="Times New Roman" w:hAnsi="Segoe UI" w:cs="Segoe UI"/>
+          <w:color w:val="2B2B2B"/>
+          <w:kern w:val="0"/>
+          <w:sz w:val="20"/>
+          <w:szCs w:val="20"/>
+          <w:lang w:eastAsia="en-GB"/>
+          <w14:ligatures w14:val="none"/>
+        </w:rPr>
+        <w:t xml:space="preserve"> for the CLASSIFICATION feature</w:t>
+      </w:r>
+      <w:r>
+        <w:rPr>
+          <w:rFonts w:ascii="Segoe UI" w:eastAsia="Times New Roman" w:hAnsi="Segoe UI" w:cs="Segoe UI"/>
+          <w:color w:val="2B2B2B"/>
+          <w:kern w:val="0"/>
+          <w:sz w:val="20"/>
+          <w:szCs w:val="20"/>
+          <w:lang w:eastAsia="en-GB"/>
+          <w14:ligatures w14:val="none"/>
+        </w:rPr>
+        <w:t xml:space="preserve">. On the original model, any values which represented less than 1% of all applications were </w:t>
+      </w:r>
+      <w:r>
+        <w:rPr>
+          <w:rFonts w:ascii="Segoe UI" w:eastAsia="Times New Roman" w:hAnsi="Segoe UI" w:cs="Segoe UI"/>
+          <w:color w:val="2B2B2B"/>
+          <w:kern w:val="0"/>
+          <w:sz w:val="20"/>
+          <w:szCs w:val="20"/>
+          <w:lang w:eastAsia="en-GB"/>
+          <w14:ligatures w14:val="none"/>
+        </w:rPr>
+        <w:t>binned into an ‘Other’ bin. However, this was increased to 3% in the optimized model.</w:t>
       </w:r>
     </w:p>
     <w:p>
@@ -2104,31 +2914,7 @@
           <w:lang w:eastAsia="en-GB"/>
           <w14:ligatures w14:val="none"/>
         </w:rPr>
-        <w:t xml:space="preserve">Within the unoptimized model, the first layer has an activation of relu, however, this was changed to tanh in the first layer of </w:t>
-      </w:r>
-      <w:r>
-        <w:rPr>
-          <w:rFonts w:ascii="Segoe UI" w:eastAsia="Times New Roman" w:hAnsi="Segoe UI" w:cs="Segoe UI"/>
-          <w:color w:val="2B2B2B"/>
-          <w:kern w:val="0"/>
-          <w:sz w:val="20"/>
-          <w:szCs w:val="20"/>
-          <w:lang w:eastAsia="en-GB"/>
-          <w14:ligatures w14:val="none"/>
-        </w:rPr>
-        <w:t>the optimized model</w:t>
-      </w:r>
-      <w:r>
-        <w:rPr>
-          <w:rFonts w:ascii="Segoe UI" w:eastAsia="Times New Roman" w:hAnsi="Segoe UI" w:cs="Segoe UI"/>
-          <w:color w:val="2B2B2B"/>
-          <w:kern w:val="0"/>
-          <w:sz w:val="20"/>
-          <w:szCs w:val="20"/>
-          <w:lang w:eastAsia="en-GB"/>
-          <w14:ligatures w14:val="none"/>
-        </w:rPr>
-        <w:t>.</w:t>
+        <w:t xml:space="preserve">The unoptimized model has 21 neurons in the second hidden layer, this was increased to 28 in the optimized model. </w:t>
       </w:r>
     </w:p>
     <w:p>
@@ -2159,6 +2945,87 @@
           <w:lang w:eastAsia="en-GB"/>
           <w14:ligatures w14:val="none"/>
         </w:rPr>
+        <w:t xml:space="preserve">Within the unoptimized model, the first layer has an activation of </w:t>
+      </w:r>
+      <w:proofErr w:type="spellStart"/>
+      <w:r>
+        <w:rPr>
+          <w:rFonts w:ascii="Segoe UI" w:eastAsia="Times New Roman" w:hAnsi="Segoe UI" w:cs="Segoe UI"/>
+          <w:color w:val="2B2B2B"/>
+          <w:kern w:val="0"/>
+          <w:sz w:val="20"/>
+          <w:szCs w:val="20"/>
+          <w:lang w:eastAsia="en-GB"/>
+          <w14:ligatures w14:val="none"/>
+        </w:rPr>
+        <w:t>relu</w:t>
+      </w:r>
+      <w:proofErr w:type="spellEnd"/>
+      <w:r>
+        <w:rPr>
+          <w:rFonts w:ascii="Segoe UI" w:eastAsia="Times New Roman" w:hAnsi="Segoe UI" w:cs="Segoe UI"/>
+          <w:color w:val="2B2B2B"/>
+          <w:kern w:val="0"/>
+          <w:sz w:val="20"/>
+          <w:szCs w:val="20"/>
+          <w:lang w:eastAsia="en-GB"/>
+          <w14:ligatures w14:val="none"/>
+        </w:rPr>
+        <w:t xml:space="preserve">, however, this was changed to tanh in the first layer of </w:t>
+      </w:r>
+      <w:r>
+        <w:rPr>
+          <w:rFonts w:ascii="Segoe UI" w:eastAsia="Times New Roman" w:hAnsi="Segoe UI" w:cs="Segoe UI"/>
+          <w:color w:val="2B2B2B"/>
+          <w:kern w:val="0"/>
+          <w:sz w:val="20"/>
+          <w:szCs w:val="20"/>
+          <w:lang w:eastAsia="en-GB"/>
+          <w14:ligatures w14:val="none"/>
+        </w:rPr>
+        <w:t>the optimized model</w:t>
+      </w:r>
+      <w:r>
+        <w:rPr>
+          <w:rFonts w:ascii="Segoe UI" w:eastAsia="Times New Roman" w:hAnsi="Segoe UI" w:cs="Segoe UI"/>
+          <w:color w:val="2B2B2B"/>
+          <w:kern w:val="0"/>
+          <w:sz w:val="20"/>
+          <w:szCs w:val="20"/>
+          <w:lang w:eastAsia="en-GB"/>
+          <w14:ligatures w14:val="none"/>
+        </w:rPr>
+        <w:t>.</w:t>
+      </w:r>
+    </w:p>
+    <w:p>
+      <w:pPr>
+        <w:pStyle w:val="ListParagraph"/>
+        <w:numPr>
+          <w:ilvl w:val="2"/>
+          <w:numId w:val="9"/>
+        </w:numPr>
+        <w:spacing w:before="100" w:beforeAutospacing="1" w:after="120" w:line="360" w:lineRule="atLeast"/>
+        <w:rPr>
+          <w:rFonts w:ascii="Segoe UI" w:eastAsia="Times New Roman" w:hAnsi="Segoe UI" w:cs="Segoe UI"/>
+          <w:color w:val="2B2B2B"/>
+          <w:kern w:val="0"/>
+          <w:sz w:val="20"/>
+          <w:szCs w:val="20"/>
+          <w:lang w:eastAsia="en-GB"/>
+          <w14:ligatures w14:val="none"/>
+        </w:rPr>
+      </w:pPr>
+      <w:r>
+        <w:rPr>
+          <w:rFonts w:ascii="Segoe UI" w:eastAsia="Times New Roman" w:hAnsi="Segoe UI" w:cs="Segoe UI"/>
+          <w:color w:val="2B2B2B"/>
+          <w:kern w:val="0"/>
+          <w:sz w:val="20"/>
+          <w:szCs w:val="20"/>
+          <w:lang w:eastAsia="en-GB"/>
+          <w14:ligatures w14:val="none"/>
+        </w:rPr>
         <w:t xml:space="preserve">The number of epochs was deliberately not increased </w:t>
       </w:r>
       <w:r>
@@ -2225,6 +3092,7 @@
           <w:lang w:eastAsia="en-GB"/>
           <w14:ligatures w14:val="none"/>
         </w:rPr>
+        <w:lastRenderedPageBreak/>
         <w:t>Summary</w:t>
       </w:r>
       <w:r>
@@ -3832,6 +4700,29 @@
       <w:contextualSpacing/>
     </w:pPr>
   </w:style>
+  <w:style w:type="character" w:styleId="Hyperlink">
+    <w:name w:val="Hyperlink"/>
+    <w:basedOn w:val="DefaultParagraphFont"/>
+    <w:uiPriority w:val="99"/>
+    <w:unhideWhenUsed/>
+    <w:rsid w:val="00D13518"/>
+    <w:rPr>
+      <w:color w:val="0563C1" w:themeColor="hyperlink"/>
+      <w:u w:val="single"/>
+    </w:rPr>
+  </w:style>
+  <w:style w:type="character" w:styleId="UnresolvedMention">
+    <w:name w:val="Unresolved Mention"/>
+    <w:basedOn w:val="DefaultParagraphFont"/>
+    <w:uiPriority w:val="99"/>
+    <w:semiHidden/>
+    <w:unhideWhenUsed/>
+    <w:rsid w:val="00D13518"/>
+    <w:rPr>
+      <w:color w:val="605E5C"/>
+      <w:shd w:val="clear" w:color="auto" w:fill="E1DFDD"/>
+    </w:rPr>
+  </w:style>
 </w:styles>
 </file>
 

</xml_diff>

<commit_message>
Image references added to report
</commit_message>
<xml_diff>
--- a/Deep Learning Model Report.docx
+++ b/Deep Learning Model Report.docx
@@ -110,7 +110,7 @@
           <w:noProof/>
         </w:rPr>
         <w:drawing>
-          <wp:anchor distT="0" distB="0" distL="114300" distR="114300" simplePos="0" relativeHeight="251659264" behindDoc="0" locked="0" layoutInCell="1" allowOverlap="1" wp14:anchorId="5F9DA73E" wp14:editId="5F007E0A">
+          <wp:anchor distT="0" distB="0" distL="114300" distR="114300" simplePos="0" relativeHeight="251659264" behindDoc="0" locked="0" layoutInCell="1" allowOverlap="1" wp14:anchorId="5F9DA73E" wp14:editId="27251896">
             <wp:simplePos x="0" y="0"/>
             <wp:positionH relativeFrom="column">
               <wp:posOffset>1088500</wp:posOffset>
@@ -283,7 +283,7 @@
             <w:lang w:eastAsia="en-GB"/>
             <w14:ligatures w14:val="none"/>
           </w:rPr>
-          <w:t>Programmers 2023</w:t>
+          <w:t>(Ardis 2023)</w:t>
         </w:r>
       </w:hyperlink>
     </w:p>
@@ -345,18 +345,18 @@
           <w:noProof/>
         </w:rPr>
         <w:drawing>
-          <wp:anchor distT="0" distB="0" distL="114300" distR="114300" simplePos="0" relativeHeight="251660288" behindDoc="0" locked="0" layoutInCell="1" allowOverlap="1" wp14:anchorId="0A866FD1" wp14:editId="620B1A65">
+          <wp:anchor distT="0" distB="0" distL="114300" distR="114300" simplePos="0" relativeHeight="251664384" behindDoc="0" locked="0" layoutInCell="1" allowOverlap="1" wp14:anchorId="6464721B" wp14:editId="1F8AB3EC">
             <wp:simplePos x="0" y="0"/>
             <wp:positionH relativeFrom="column">
-              <wp:posOffset>2035010</wp:posOffset>
+              <wp:posOffset>1033559</wp:posOffset>
             </wp:positionH>
             <wp:positionV relativeFrom="paragraph">
-              <wp:posOffset>564515</wp:posOffset>
+              <wp:posOffset>532572</wp:posOffset>
             </wp:positionV>
-            <wp:extent cx="1820545" cy="1023620"/>
-            <wp:effectExtent l="0" t="0" r="8255" b="5080"/>
+            <wp:extent cx="3768725" cy="2020570"/>
+            <wp:effectExtent l="0" t="0" r="3175" b="0"/>
             <wp:wrapTopAndBottom/>
-            <wp:docPr id="1670312671" name="Picture 2" descr="25 Reasons You Are Not as Successful as You Should Be | Inc.com"/>
+            <wp:docPr id="1452723139" name="Picture 1" descr="One Size Does Not Fit All - MacuLogix Academy"/>
             <wp:cNvGraphicFramePr>
               <a:graphicFrameLocks xmlns:a="http://schemas.openxmlformats.org/drawingml/2006/main" noChangeAspect="1"/>
             </wp:cNvGraphicFramePr>
@@ -364,7 +364,7 @@
               <a:graphicData uri="http://schemas.openxmlformats.org/drawingml/2006/picture">
                 <pic:pic xmlns:pic="http://schemas.openxmlformats.org/drawingml/2006/picture">
                   <pic:nvPicPr>
-                    <pic:cNvPr id="0" name="Picture 3" descr="25 Reasons You Are Not as Successful as You Should Be | Inc.com"/>
+                    <pic:cNvPr id="0" name="Picture 1" descr="One Size Does Not Fit All - MacuLogix Academy"/>
                     <pic:cNvPicPr>
                       <a:picLocks noChangeAspect="1" noChangeArrowheads="1"/>
                     </pic:cNvPicPr>
@@ -385,7 +385,7 @@
                   <pic:spPr bwMode="auto">
                     <a:xfrm>
                       <a:off x="0" y="0"/>
-                      <a:ext cx="1820545" cy="1023620"/>
+                      <a:ext cx="3768725" cy="2020570"/>
                     </a:xfrm>
                     <a:prstGeom prst="rect">
                       <a:avLst/>
@@ -398,12 +398,6 @@
                 </pic:pic>
               </a:graphicData>
             </a:graphic>
-            <wp14:sizeRelH relativeFrom="margin">
-              <wp14:pctWidth>0</wp14:pctWidth>
-            </wp14:sizeRelH>
-            <wp14:sizeRelV relativeFrom="margin">
-              <wp14:pctHeight>0</wp14:pctHeight>
-            </wp14:sizeRelV>
           </wp:anchor>
         </w:drawing>
       </w:r>
@@ -419,6 +413,9 @@
           <w14:ligatures w14:val="none"/>
         </w:rPr>
         <w:t>Data Preprocessing</w:t>
+      </w:r>
+      <w:r>
+        <w:t xml:space="preserve"> </w:t>
       </w:r>
     </w:p>
     <w:p>
@@ -448,7 +445,7 @@
             <w:lang w:eastAsia="en-GB"/>
             <w14:ligatures w14:val="none"/>
           </w:rPr>
-          <w:t>Inc. 2016</w:t>
+          <w:t>(Admin 2023)</w:t>
         </w:r>
       </w:hyperlink>
     </w:p>
@@ -562,50 +559,20 @@
     <w:p>
       <w:pPr>
         <w:spacing w:before="100" w:beforeAutospacing="1" w:after="120" w:line="360" w:lineRule="atLeast"/>
-        <w:rPr>
-          <w:rFonts w:ascii="Segoe UI" w:eastAsia="Times New Roman" w:hAnsi="Segoe UI" w:cs="Segoe UI"/>
-          <w:color w:val="2B2B2B"/>
-          <w:kern w:val="0"/>
-          <w:sz w:val="20"/>
-          <w:szCs w:val="20"/>
-          <w:lang w:eastAsia="en-GB"/>
-          <w14:ligatures w14:val="none"/>
-        </w:rPr>
-      </w:pPr>
-    </w:p>
-    <w:p>
-      <w:pPr>
-        <w:spacing w:before="100" w:beforeAutospacing="1" w:after="120" w:line="360" w:lineRule="atLeast"/>
-        <w:rPr>
-          <w:rFonts w:ascii="Segoe UI" w:eastAsia="Times New Roman" w:hAnsi="Segoe UI" w:cs="Segoe UI"/>
-          <w:color w:val="2B2B2B"/>
-          <w:kern w:val="0"/>
-          <w:sz w:val="20"/>
-          <w:szCs w:val="20"/>
-          <w:lang w:eastAsia="en-GB"/>
-          <w14:ligatures w14:val="none"/>
-        </w:rPr>
-      </w:pPr>
-    </w:p>
-    <w:p>
-      <w:pPr>
-        <w:spacing w:before="100" w:beforeAutospacing="1" w:after="120" w:line="360" w:lineRule="atLeast"/>
         <w:jc w:val="center"/>
         <w:rPr>
-          <w:rFonts w:ascii="Segoe UI" w:eastAsia="Times New Roman" w:hAnsi="Segoe UI" w:cs="Segoe UI"/>
-          <w:color w:val="2B2B2B"/>
+          <w:rStyle w:val="Hyperlink"/>
+        </w:rPr>
+      </w:pPr>
+      <w:r>
+        <w:rPr>
+          <w:rStyle w:val="Hyperlink"/>
+          <w:rFonts w:ascii="Segoe UI" w:eastAsia="Times New Roman" w:hAnsi="Segoe UI" w:cs="Segoe UI"/>
           <w:kern w:val="0"/>
           <w:sz w:val="16"/>
           <w:szCs w:val="16"/>
           <w:lang w:eastAsia="en-GB"/>
           <w14:ligatures w14:val="none"/>
-        </w:rPr>
-      </w:pPr>
-      <w:r>
-        <w:rPr>
-          <w:noProof/>
-          <w:sz w:val="18"/>
-          <w:szCs w:val="18"/>
         </w:rPr>
         <w:lastRenderedPageBreak/>
         <w:drawing>
@@ -676,7 +643,7 @@
             <w:lang w:eastAsia="en-GB"/>
             <w14:ligatures w14:val="none"/>
           </w:rPr>
-          <w:t>Obviously AI 2023</w:t>
+          <w:t>(Barkved 2022)</w:t>
         </w:r>
       </w:hyperlink>
     </w:p>
@@ -1052,26 +1019,107 @@
         <w:ind w:left="1080"/>
         <w:jc w:val="center"/>
         <w:rPr>
-          <w:rFonts w:ascii="Segoe UI" w:eastAsia="Times New Roman" w:hAnsi="Segoe UI" w:cs="Segoe UI"/>
-          <w:color w:val="2B2B2B"/>
-          <w:kern w:val="0"/>
-          <w:sz w:val="16"/>
-          <w:szCs w:val="16"/>
-          <w:lang w:eastAsia="en-GB"/>
-          <w14:ligatures w14:val="none"/>
-        </w:rPr>
-      </w:pPr>
+          <w:rStyle w:val="Hyperlink"/>
+          <w:noProof/>
+          <w:sz w:val="18"/>
+          <w:szCs w:val="18"/>
+        </w:rPr>
+      </w:pPr>
+      <w:r>
+        <w:rPr>
+          <w:rStyle w:val="Hyperlink"/>
+          <w:noProof/>
+          <w:sz w:val="18"/>
+          <w:szCs w:val="18"/>
+        </w:rPr>
+        <w:t>(</w:t>
+      </w:r>
       <w:hyperlink r:id="rId12" w:history="1">
         <w:r>
           <w:rPr>
             <w:rStyle w:val="Hyperlink"/>
-            <w:noProof/>
-            <w:sz w:val="18"/>
-            <w:szCs w:val="18"/>
+            <w:rFonts w:ascii="Segoe UI" w:eastAsia="Times New Roman" w:hAnsi="Segoe UI" w:cs="Segoe UI"/>
+            <w:kern w:val="0"/>
+            <w:sz w:val="16"/>
+            <w:szCs w:val="16"/>
+            <w:lang w:eastAsia="en-GB"/>
+            <w14:ligatures w14:val="none"/>
           </w:rPr>
-          <w:t>iStock 2020</w:t>
+          <w:t>iS</w:t>
+        </w:r>
+        <w:r>
+          <w:rPr>
+            <w:rStyle w:val="Hyperlink"/>
+            <w:rFonts w:ascii="Segoe UI" w:eastAsia="Times New Roman" w:hAnsi="Segoe UI" w:cs="Segoe UI"/>
+            <w:kern w:val="0"/>
+            <w:sz w:val="16"/>
+            <w:szCs w:val="16"/>
+            <w:lang w:eastAsia="en-GB"/>
+            <w14:ligatures w14:val="none"/>
+          </w:rPr>
+          <w:t>t</w:t>
+        </w:r>
+        <w:r>
+          <w:rPr>
+            <w:rStyle w:val="Hyperlink"/>
+            <w:rFonts w:ascii="Segoe UI" w:eastAsia="Times New Roman" w:hAnsi="Segoe UI" w:cs="Segoe UI"/>
+            <w:kern w:val="0"/>
+            <w:sz w:val="16"/>
+            <w:szCs w:val="16"/>
+            <w:lang w:eastAsia="en-GB"/>
+            <w14:ligatures w14:val="none"/>
+          </w:rPr>
+          <w:t>ock</w:t>
+        </w:r>
+        <w:r>
+          <w:rPr>
+            <w:rStyle w:val="Hyperlink"/>
+            <w:rFonts w:ascii="Segoe UI" w:eastAsia="Times New Roman" w:hAnsi="Segoe UI" w:cs="Segoe UI"/>
+            <w:kern w:val="0"/>
+            <w:sz w:val="16"/>
+            <w:szCs w:val="16"/>
+            <w:lang w:eastAsia="en-GB"/>
+            <w14:ligatures w14:val="none"/>
+          </w:rPr>
+          <w:t xml:space="preserve"> </w:t>
+        </w:r>
+        <w:r>
+          <w:rPr>
+            <w:rStyle w:val="Hyperlink"/>
+            <w:rFonts w:ascii="Segoe UI" w:eastAsia="Times New Roman" w:hAnsi="Segoe UI" w:cs="Segoe UI"/>
+            <w:kern w:val="0"/>
+            <w:sz w:val="16"/>
+            <w:szCs w:val="16"/>
+            <w:lang w:eastAsia="en-GB"/>
+            <w14:ligatures w14:val="none"/>
+          </w:rPr>
+          <w:t>2</w:t>
+        </w:r>
+        <w:r>
+          <w:rPr>
+            <w:rStyle w:val="Hyperlink"/>
+            <w:rFonts w:ascii="Segoe UI" w:eastAsia="Times New Roman" w:hAnsi="Segoe UI" w:cs="Segoe UI"/>
+            <w:kern w:val="0"/>
+            <w:sz w:val="16"/>
+            <w:szCs w:val="16"/>
+            <w:lang w:eastAsia="en-GB"/>
+            <w14:ligatures w14:val="none"/>
+          </w:rPr>
+          <w:t>020</w:t>
         </w:r>
       </w:hyperlink>
+      <w:r>
+        <w:rPr>
+          <w:rStyle w:val="Hyperlink"/>
+          <w:rFonts w:ascii="Segoe UI" w:eastAsia="Times New Roman" w:hAnsi="Segoe UI" w:cs="Segoe UI"/>
+          <w:kern w:val="0"/>
+          <w:sz w:val="16"/>
+          <w:szCs w:val="16"/>
+          <w:lang w:eastAsia="en-GB"/>
+          <w14:ligatures w14:val="none"/>
+        </w:rPr>
+        <w:t>)</w:t>
+      </w:r>
     </w:p>
     <w:p>
       <w:pPr>
@@ -2971,31 +3019,7 @@
           <w:lang w:eastAsia="en-GB"/>
           <w14:ligatures w14:val="none"/>
         </w:rPr>
-        <w:t xml:space="preserve">, however, this was changed to tanh in the first layer of </w:t>
-      </w:r>
-      <w:r>
-        <w:rPr>
-          <w:rFonts w:ascii="Segoe UI" w:eastAsia="Times New Roman" w:hAnsi="Segoe UI" w:cs="Segoe UI"/>
-          <w:color w:val="2B2B2B"/>
-          <w:kern w:val="0"/>
-          <w:sz w:val="20"/>
-          <w:szCs w:val="20"/>
-          <w:lang w:eastAsia="en-GB"/>
-          <w14:ligatures w14:val="none"/>
-        </w:rPr>
-        <w:t>the optimized model</w:t>
-      </w:r>
-      <w:r>
-        <w:rPr>
-          <w:rFonts w:ascii="Segoe UI" w:eastAsia="Times New Roman" w:hAnsi="Segoe UI" w:cs="Segoe UI"/>
-          <w:color w:val="2B2B2B"/>
-          <w:kern w:val="0"/>
-          <w:sz w:val="20"/>
-          <w:szCs w:val="20"/>
-          <w:lang w:eastAsia="en-GB"/>
-          <w14:ligatures w14:val="none"/>
-        </w:rPr>
-        <w:t>.</w:t>
+        <w:t>, however, this was changed to tanh in the first layer of the optimized model.</w:t>
       </w:r>
     </w:p>
     <w:p>
@@ -3576,16 +3600,553 @@
       <w:pPr>
         <w:jc w:val="center"/>
         <w:rPr>
-          <w:rFonts w:ascii="Segoe UI" w:eastAsia="Times New Roman" w:hAnsi="Segoe UI" w:cs="Segoe UI"/>
-          <w:color w:val="2B2B2B"/>
-          <w:kern w:val="0"/>
-          <w:sz w:val="20"/>
-          <w:szCs w:val="20"/>
-          <w:lang w:eastAsia="en-GB"/>
-          <w14:ligatures w14:val="none"/>
+          <w:rStyle w:val="Hyperlink"/>
+          <w:noProof/>
+          <w:sz w:val="18"/>
+          <w:szCs w:val="18"/>
         </w:rPr>
       </w:pPr>
       <w:hyperlink r:id="rId15" w:history="1">
+        <w:r>
+          <w:rPr>
+            <w:rStyle w:val="Hyperlink"/>
+            <w:noProof/>
+            <w:sz w:val="18"/>
+            <w:szCs w:val="18"/>
+          </w:rPr>
+          <w:t xml:space="preserve"> (</w:t>
+        </w:r>
+        <w:r>
+          <w:rPr>
+            <w:rStyle w:val="Hyperlink"/>
+            <w:noProof/>
+            <w:sz w:val="18"/>
+            <w:szCs w:val="18"/>
+          </w:rPr>
+          <w:t>Yehoshua</w:t>
+        </w:r>
+        <w:r>
+          <w:rPr>
+            <w:rStyle w:val="Hyperlink"/>
+            <w:noProof/>
+            <w:sz w:val="18"/>
+            <w:szCs w:val="18"/>
+          </w:rPr>
+          <w:t xml:space="preserve"> </w:t>
+        </w:r>
+        <w:r>
+          <w:rPr>
+            <w:rStyle w:val="Hyperlink"/>
+            <w:noProof/>
+            <w:sz w:val="18"/>
+            <w:szCs w:val="18"/>
+          </w:rPr>
+          <w:t>2023</w:t>
+        </w:r>
+        <w:r>
+          <w:rPr>
+            <w:rStyle w:val="Hyperlink"/>
+            <w:noProof/>
+            <w:sz w:val="18"/>
+            <w:szCs w:val="18"/>
+          </w:rPr>
+          <w:t>)</w:t>
+        </w:r>
+      </w:hyperlink>
+    </w:p>
+    <w:p>
+      <w:pPr>
+        <w:pStyle w:val="ListParagraph"/>
+        <w:numPr>
+          <w:ilvl w:val="0"/>
+          <w:numId w:val="9"/>
+        </w:numPr>
+        <w:rPr>
+          <w:rFonts w:ascii="Segoe UI" w:eastAsia="Times New Roman" w:hAnsi="Segoe UI" w:cs="Segoe UI"/>
+          <w:color w:val="2B2B2B"/>
+          <w:kern w:val="0"/>
+          <w:sz w:val="20"/>
+          <w:szCs w:val="20"/>
+          <w:lang w:eastAsia="en-GB"/>
+          <w14:ligatures w14:val="none"/>
+        </w:rPr>
+      </w:pPr>
+      <w:r>
+        <w:rPr>
+          <w:rFonts w:ascii="Segoe UI" w:eastAsia="Times New Roman" w:hAnsi="Segoe UI" w:cs="Segoe UI"/>
+          <w:color w:val="2B2B2B"/>
+          <w:kern w:val="0"/>
+          <w:sz w:val="20"/>
+          <w:szCs w:val="20"/>
+          <w:lang w:eastAsia="en-GB"/>
+          <w14:ligatures w14:val="none"/>
+        </w:rPr>
+        <w:t xml:space="preserve">An alternative to the </w:t>
+      </w:r>
+      <w:r>
+        <w:rPr>
+          <w:rFonts w:ascii="Segoe UI" w:eastAsia="Times New Roman" w:hAnsi="Segoe UI" w:cs="Segoe UI"/>
+          <w:color w:val="2B2B2B"/>
+          <w:kern w:val="0"/>
+          <w:sz w:val="20"/>
+          <w:szCs w:val="20"/>
+          <w:lang w:eastAsia="en-GB"/>
+          <w14:ligatures w14:val="none"/>
+        </w:rPr>
+        <w:t>produced deep learning model</w:t>
+      </w:r>
+      <w:r>
+        <w:rPr>
+          <w:rFonts w:ascii="Segoe UI" w:eastAsia="Times New Roman" w:hAnsi="Segoe UI" w:cs="Segoe UI"/>
+          <w:color w:val="2B2B2B"/>
+          <w:kern w:val="0"/>
+          <w:sz w:val="20"/>
+          <w:szCs w:val="20"/>
+          <w:lang w:eastAsia="en-GB"/>
+          <w14:ligatures w14:val="none"/>
+        </w:rPr>
+        <w:t xml:space="preserve"> would be the utilisation of</w:t>
+      </w:r>
+      <w:r>
+        <w:rPr>
+          <w:rFonts w:ascii="Segoe UI" w:eastAsia="Times New Roman" w:hAnsi="Segoe UI" w:cs="Segoe UI"/>
+          <w:color w:val="2B2B2B"/>
+          <w:kern w:val="0"/>
+          <w:sz w:val="20"/>
+          <w:szCs w:val="20"/>
+          <w:lang w:eastAsia="en-GB"/>
+          <w14:ligatures w14:val="none"/>
+        </w:rPr>
+        <w:t xml:space="preserve"> the random forests supervised machine learning ensemble method. </w:t>
+      </w:r>
+    </w:p>
+    <w:p>
+      <w:pPr>
+        <w:pStyle w:val="ListParagraph"/>
+        <w:numPr>
+          <w:ilvl w:val="1"/>
+          <w:numId w:val="9"/>
+        </w:numPr>
+        <w:rPr>
+          <w:rFonts w:ascii="Segoe UI" w:eastAsia="Times New Roman" w:hAnsi="Segoe UI" w:cs="Segoe UI"/>
+          <w:color w:val="2B2B2B"/>
+          <w:kern w:val="0"/>
+          <w:sz w:val="20"/>
+          <w:szCs w:val="20"/>
+          <w:lang w:eastAsia="en-GB"/>
+          <w14:ligatures w14:val="none"/>
+        </w:rPr>
+      </w:pPr>
+      <w:r>
+        <w:rPr>
+          <w:rFonts w:ascii="Segoe UI" w:eastAsia="Times New Roman" w:hAnsi="Segoe UI" w:cs="Segoe UI"/>
+          <w:color w:val="2B2B2B"/>
+          <w:kern w:val="0"/>
+          <w:sz w:val="20"/>
+          <w:szCs w:val="20"/>
+          <w:lang w:eastAsia="en-GB"/>
+          <w14:ligatures w14:val="none"/>
+        </w:rPr>
+        <w:t>Firstly, as the data set is labelled, this supervised technique would be beneficial.</w:t>
+      </w:r>
+    </w:p>
+    <w:p>
+      <w:pPr>
+        <w:pStyle w:val="ListParagraph"/>
+        <w:numPr>
+          <w:ilvl w:val="1"/>
+          <w:numId w:val="9"/>
+        </w:numPr>
+        <w:rPr>
+          <w:rFonts w:ascii="Segoe UI" w:eastAsia="Times New Roman" w:hAnsi="Segoe UI" w:cs="Segoe UI"/>
+          <w:color w:val="2B2B2B"/>
+          <w:kern w:val="0"/>
+          <w:sz w:val="20"/>
+          <w:szCs w:val="20"/>
+          <w:lang w:eastAsia="en-GB"/>
+          <w14:ligatures w14:val="none"/>
+        </w:rPr>
+      </w:pPr>
+      <w:r>
+        <w:rPr>
+          <w:rFonts w:ascii="Segoe UI" w:eastAsia="Times New Roman" w:hAnsi="Segoe UI" w:cs="Segoe UI"/>
+          <w:color w:val="2B2B2B"/>
+          <w:kern w:val="0"/>
+          <w:sz w:val="20"/>
+          <w:szCs w:val="20"/>
+          <w:lang w:eastAsia="en-GB"/>
+          <w14:ligatures w14:val="none"/>
+        </w:rPr>
+        <w:t>Our data had 42 input features, r</w:t>
+      </w:r>
+      <w:r>
+        <w:rPr>
+          <w:rFonts w:ascii="Segoe UI" w:eastAsia="Times New Roman" w:hAnsi="Segoe UI" w:cs="Segoe UI"/>
+          <w:color w:val="2B2B2B"/>
+          <w:kern w:val="0"/>
+          <w:sz w:val="20"/>
+          <w:szCs w:val="20"/>
+          <w:lang w:eastAsia="en-GB"/>
+          <w14:ligatures w14:val="none"/>
+        </w:rPr>
+        <w:t xml:space="preserve">andom forests could help solve this </w:t>
+      </w:r>
+      <w:r>
+        <w:rPr>
+          <w:rFonts w:ascii="Segoe UI" w:eastAsia="Times New Roman" w:hAnsi="Segoe UI" w:cs="Segoe UI"/>
+          <w:color w:val="2B2B2B"/>
+          <w:kern w:val="0"/>
+          <w:sz w:val="20"/>
+          <w:szCs w:val="20"/>
+          <w:lang w:eastAsia="en-GB"/>
+          <w14:ligatures w14:val="none"/>
+        </w:rPr>
+        <w:t>classification</w:t>
+      </w:r>
+      <w:r>
+        <w:rPr>
+          <w:rFonts w:ascii="Segoe UI" w:eastAsia="Times New Roman" w:hAnsi="Segoe UI" w:cs="Segoe UI"/>
+          <w:color w:val="2B2B2B"/>
+          <w:kern w:val="0"/>
+          <w:sz w:val="20"/>
+          <w:szCs w:val="20"/>
+          <w:lang w:eastAsia="en-GB"/>
+          <w14:ligatures w14:val="none"/>
+        </w:rPr>
+        <w:t xml:space="preserve"> problem because of it’s ability to </w:t>
+      </w:r>
+      <w:r>
+        <w:rPr>
+          <w:rFonts w:ascii="Segoe UI" w:eastAsia="Times New Roman" w:hAnsi="Segoe UI" w:cs="Segoe UI"/>
+          <w:color w:val="2B2B2B"/>
+          <w:kern w:val="0"/>
+          <w:sz w:val="20"/>
+          <w:szCs w:val="20"/>
+          <w:lang w:eastAsia="en-GB"/>
+          <w14:ligatures w14:val="none"/>
+        </w:rPr>
+        <w:t xml:space="preserve">sample the data and build several smaller, simpler decision trees. Although each tree is a weak learner as it is only trained on a small piece of original data, together, they can form a strong classifier. </w:t>
+      </w:r>
+    </w:p>
+    <w:p>
+      <w:pPr>
+        <w:pStyle w:val="ListParagraph"/>
+        <w:numPr>
+          <w:ilvl w:val="1"/>
+          <w:numId w:val="9"/>
+        </w:numPr>
+        <w:rPr>
+          <w:rFonts w:ascii="Segoe UI" w:eastAsia="Times New Roman" w:hAnsi="Segoe UI" w:cs="Segoe UI"/>
+          <w:color w:val="2B2B2B"/>
+          <w:kern w:val="0"/>
+          <w:sz w:val="20"/>
+          <w:szCs w:val="20"/>
+          <w:lang w:eastAsia="en-GB"/>
+          <w14:ligatures w14:val="none"/>
+        </w:rPr>
+      </w:pPr>
+      <w:r>
+        <w:rPr>
+          <w:rFonts w:ascii="Segoe UI" w:eastAsia="Times New Roman" w:hAnsi="Segoe UI" w:cs="Segoe UI"/>
+          <w:color w:val="2B2B2B"/>
+          <w:kern w:val="0"/>
+          <w:sz w:val="20"/>
+          <w:szCs w:val="20"/>
+          <w:lang w:eastAsia="en-GB"/>
+          <w14:ligatures w14:val="none"/>
+        </w:rPr>
+        <w:t>T</w:t>
+      </w:r>
+      <w:r>
+        <w:rPr>
+          <w:rFonts w:ascii="Segoe UI" w:eastAsia="Times New Roman" w:hAnsi="Segoe UI" w:cs="Segoe UI"/>
+          <w:color w:val="2B2B2B"/>
+          <w:kern w:val="0"/>
+          <w:sz w:val="20"/>
+          <w:szCs w:val="20"/>
+          <w:lang w:eastAsia="en-GB"/>
+          <w14:ligatures w14:val="none"/>
+        </w:rPr>
+        <w:t>his model could be</w:t>
+      </w:r>
+      <w:r>
+        <w:rPr>
+          <w:rFonts w:ascii="Segoe UI" w:eastAsia="Times New Roman" w:hAnsi="Segoe UI" w:cs="Segoe UI"/>
+          <w:color w:val="2B2B2B"/>
+          <w:kern w:val="0"/>
+          <w:sz w:val="20"/>
+          <w:szCs w:val="20"/>
+          <w:lang w:eastAsia="en-GB"/>
+          <w14:ligatures w14:val="none"/>
+        </w:rPr>
+        <w:t xml:space="preserve"> good at </w:t>
+      </w:r>
+      <w:r>
+        <w:rPr>
+          <w:rFonts w:ascii="Segoe UI" w:eastAsia="Times New Roman" w:hAnsi="Segoe UI" w:cs="Segoe UI"/>
+          <w:color w:val="2B2B2B"/>
+          <w:kern w:val="0"/>
+          <w:sz w:val="20"/>
+          <w:szCs w:val="20"/>
+          <w:lang w:eastAsia="en-GB"/>
+          <w14:ligatures w14:val="none"/>
+        </w:rPr>
+        <w:t>predict</w:t>
+      </w:r>
+      <w:r>
+        <w:rPr>
+          <w:rFonts w:ascii="Segoe UI" w:eastAsia="Times New Roman" w:hAnsi="Segoe UI" w:cs="Segoe UI"/>
+          <w:color w:val="2B2B2B"/>
+          <w:kern w:val="0"/>
+          <w:sz w:val="20"/>
+          <w:szCs w:val="20"/>
+          <w:lang w:eastAsia="en-GB"/>
+          <w14:ligatures w14:val="none"/>
+        </w:rPr>
+        <w:t>ing</w:t>
+      </w:r>
+      <w:r>
+        <w:rPr>
+          <w:rFonts w:ascii="Segoe UI" w:eastAsia="Times New Roman" w:hAnsi="Segoe UI" w:cs="Segoe UI"/>
+          <w:color w:val="2B2B2B"/>
+          <w:kern w:val="0"/>
+          <w:sz w:val="20"/>
+          <w:szCs w:val="20"/>
+          <w:lang w:eastAsia="en-GB"/>
+          <w14:ligatures w14:val="none"/>
+        </w:rPr>
+        <w:t xml:space="preserve"> success because it is robust</w:t>
+      </w:r>
+      <w:r>
+        <w:rPr>
+          <w:rFonts w:ascii="Segoe UI" w:eastAsia="Times New Roman" w:hAnsi="Segoe UI" w:cs="Segoe UI"/>
+          <w:color w:val="2B2B2B"/>
+          <w:kern w:val="0"/>
+          <w:sz w:val="20"/>
+          <w:szCs w:val="20"/>
+          <w:lang w:eastAsia="en-GB"/>
+          <w14:ligatures w14:val="none"/>
+        </w:rPr>
+        <w:t>ness</w:t>
+      </w:r>
+      <w:r>
+        <w:rPr>
+          <w:rFonts w:ascii="Segoe UI" w:eastAsia="Times New Roman" w:hAnsi="Segoe UI" w:cs="Segoe UI"/>
+          <w:color w:val="2B2B2B"/>
+          <w:kern w:val="0"/>
+          <w:sz w:val="20"/>
+          <w:szCs w:val="20"/>
+          <w:lang w:eastAsia="en-GB"/>
+          <w14:ligatures w14:val="none"/>
+        </w:rPr>
+        <w:t xml:space="preserve"> to outliers which this data set wa</w:t>
+      </w:r>
+      <w:r>
+        <w:rPr>
+          <w:rFonts w:ascii="Segoe UI" w:eastAsia="Times New Roman" w:hAnsi="Segoe UI" w:cs="Segoe UI"/>
+          <w:color w:val="2B2B2B"/>
+          <w:kern w:val="0"/>
+          <w:sz w:val="20"/>
+          <w:szCs w:val="20"/>
+          <w:lang w:eastAsia="en-GB"/>
+          <w14:ligatures w14:val="none"/>
+        </w:rPr>
+        <w:t xml:space="preserve">s found to have </w:t>
+      </w:r>
+      <w:r>
+        <w:rPr>
+          <w:rFonts w:ascii="Segoe UI" w:eastAsia="Times New Roman" w:hAnsi="Segoe UI" w:cs="Segoe UI"/>
+          <w:color w:val="2B2B2B"/>
+          <w:kern w:val="0"/>
+          <w:sz w:val="20"/>
+          <w:szCs w:val="20"/>
+          <w:lang w:eastAsia="en-GB"/>
+          <w14:ligatures w14:val="none"/>
+        </w:rPr>
+        <w:t xml:space="preserve">and also </w:t>
+      </w:r>
+      <w:r>
+        <w:rPr>
+          <w:rFonts w:ascii="Segoe UI" w:eastAsia="Times New Roman" w:hAnsi="Segoe UI" w:cs="Segoe UI"/>
+          <w:color w:val="2B2B2B"/>
+          <w:kern w:val="0"/>
+          <w:sz w:val="20"/>
+          <w:szCs w:val="20"/>
+          <w:lang w:eastAsia="en-GB"/>
+          <w14:ligatures w14:val="none"/>
+        </w:rPr>
+        <w:t>to nonlinear</w:t>
+      </w:r>
+      <w:r>
+        <w:rPr>
+          <w:rFonts w:ascii="Segoe UI" w:eastAsia="Times New Roman" w:hAnsi="Segoe UI" w:cs="Segoe UI"/>
+          <w:color w:val="2B2B2B"/>
+          <w:kern w:val="0"/>
+          <w:sz w:val="20"/>
+          <w:szCs w:val="20"/>
+          <w:lang w:eastAsia="en-GB"/>
+          <w14:ligatures w14:val="none"/>
+        </w:rPr>
+        <w:t xml:space="preserve"> data.</w:t>
+      </w:r>
+      <w:r>
+        <w:rPr>
+          <w:rFonts w:ascii="Segoe UI" w:eastAsia="Times New Roman" w:hAnsi="Segoe UI" w:cs="Segoe UI"/>
+          <w:color w:val="2B2B2B"/>
+          <w:kern w:val="0"/>
+          <w:sz w:val="20"/>
+          <w:szCs w:val="20"/>
+          <w:lang w:eastAsia="en-GB"/>
+          <w14:ligatures w14:val="none"/>
+        </w:rPr>
+        <w:t xml:space="preserve"> </w:t>
+      </w:r>
+    </w:p>
+    <w:p>
+      <w:pPr>
+        <w:pStyle w:val="ListParagraph"/>
+        <w:numPr>
+          <w:ilvl w:val="1"/>
+          <w:numId w:val="9"/>
+        </w:numPr>
+        <w:rPr>
+          <w:rFonts w:ascii="Segoe UI" w:eastAsia="Times New Roman" w:hAnsi="Segoe UI" w:cs="Segoe UI"/>
+          <w:color w:val="2B2B2B"/>
+          <w:kern w:val="0"/>
+          <w:sz w:val="20"/>
+          <w:szCs w:val="20"/>
+          <w:lang w:eastAsia="en-GB"/>
+          <w14:ligatures w14:val="none"/>
+        </w:rPr>
+      </w:pPr>
+      <w:r>
+        <w:rPr>
+          <w:rFonts w:ascii="Segoe UI" w:eastAsia="Times New Roman" w:hAnsi="Segoe UI" w:cs="Segoe UI"/>
+          <w:color w:val="2B2B2B"/>
+          <w:kern w:val="0"/>
+          <w:sz w:val="20"/>
+          <w:szCs w:val="20"/>
+          <w:lang w:eastAsia="en-GB"/>
+          <w14:ligatures w14:val="none"/>
+        </w:rPr>
+        <w:t xml:space="preserve">Random forests can run efficiently on large databases </w:t>
+      </w:r>
+      <w:r>
+        <w:rPr>
+          <w:rFonts w:ascii="Segoe UI" w:eastAsia="Times New Roman" w:hAnsi="Segoe UI" w:cs="Segoe UI"/>
+          <w:color w:val="2B2B2B"/>
+          <w:kern w:val="0"/>
+          <w:sz w:val="20"/>
+          <w:szCs w:val="20"/>
+          <w:lang w:eastAsia="en-GB"/>
+          <w14:ligatures w14:val="none"/>
+        </w:rPr>
+        <w:t xml:space="preserve">where it can keep 000’s of input variables. </w:t>
+      </w:r>
+      <w:r>
+        <w:rPr>
+          <w:rFonts w:ascii="Segoe UI" w:eastAsia="Times New Roman" w:hAnsi="Segoe UI" w:cs="Segoe UI"/>
+          <w:color w:val="2B2B2B"/>
+          <w:kern w:val="0"/>
+          <w:sz w:val="20"/>
+          <w:szCs w:val="20"/>
+          <w:lang w:eastAsia="en-GB"/>
+          <w14:ligatures w14:val="none"/>
+        </w:rPr>
+        <w:t xml:space="preserve">However, to help aid the model, it is possible to obtain feature importance which could really help when creating the model as the less important features could be omitted. </w:t>
+      </w:r>
+    </w:p>
+    <w:p>
+      <w:pPr>
+        <w:rPr>
+          <w:rFonts w:ascii="Segoe UI" w:eastAsia="Times New Roman" w:hAnsi="Segoe UI" w:cs="Segoe UI"/>
+          <w:b/>
+          <w:bCs/>
+          <w:color w:val="2B2B2B"/>
+          <w:kern w:val="0"/>
+          <w:u w:val="single"/>
+          <w:lang w:eastAsia="en-GB"/>
+          <w14:ligatures w14:val="none"/>
+        </w:rPr>
+      </w:pPr>
+      <w:r>
+        <w:rPr>
+          <w:rFonts w:ascii="Segoe UI" w:eastAsia="Times New Roman" w:hAnsi="Segoe UI" w:cs="Segoe UI"/>
+          <w:color w:val="2B2B2B"/>
+          <w:kern w:val="0"/>
+          <w:sz w:val="20"/>
+          <w:szCs w:val="20"/>
+          <w:lang w:eastAsia="en-GB"/>
+          <w14:ligatures w14:val="none"/>
+        </w:rPr>
+        <w:br w:type="page"/>
+      </w:r>
+      <w:r>
+        <w:rPr>
+          <w:rFonts w:ascii="Segoe UI" w:eastAsia="Times New Roman" w:hAnsi="Segoe UI" w:cs="Segoe UI"/>
+          <w:b/>
+          <w:bCs/>
+          <w:color w:val="2B2B2B"/>
+          <w:kern w:val="0"/>
+          <w:u w:val="single"/>
+          <w:lang w:eastAsia="en-GB"/>
+          <w14:ligatures w14:val="none"/>
+        </w:rPr>
+        <w:lastRenderedPageBreak/>
+        <w:t>References</w:t>
+      </w:r>
+    </w:p>
+    <w:p>
+      <w:pPr>
+        <w:rPr>
+          <w:rFonts w:ascii="Segoe UI" w:eastAsia="Times New Roman" w:hAnsi="Segoe UI" w:cs="Segoe UI"/>
+          <w:color w:val="2B2B2B"/>
+          <w:kern w:val="0"/>
+          <w:sz w:val="20"/>
+          <w:szCs w:val="20"/>
+          <w:lang w:eastAsia="en-GB"/>
+          <w14:ligatures w14:val="none"/>
+        </w:rPr>
+      </w:pPr>
+      <w:r>
+        <w:rPr>
+          <w:rFonts w:ascii="Segoe UI" w:eastAsia="Times New Roman" w:hAnsi="Segoe UI" w:cs="Segoe UI"/>
+          <w:color w:val="2B2B2B"/>
+          <w:kern w:val="0"/>
+          <w:sz w:val="20"/>
+          <w:szCs w:val="20"/>
+          <w:lang w:eastAsia="en-GB"/>
+          <w14:ligatures w14:val="none"/>
+        </w:rPr>
+        <w:t xml:space="preserve">Ardis, J. (2023, August 15). 8 Benefits of Application Modernization. </w:t>
+      </w:r>
+      <w:proofErr w:type="spellStart"/>
+      <w:r>
+        <w:rPr>
+          <w:rFonts w:ascii="Segoe UI" w:eastAsia="Times New Roman" w:hAnsi="Segoe UI" w:cs="Segoe UI"/>
+          <w:color w:val="2B2B2B"/>
+          <w:kern w:val="0"/>
+          <w:sz w:val="20"/>
+          <w:szCs w:val="20"/>
+          <w:lang w:eastAsia="en-GB"/>
+          <w14:ligatures w14:val="none"/>
+        </w:rPr>
+        <w:t>Programmersinc</w:t>
+      </w:r>
+      <w:proofErr w:type="spellEnd"/>
+      <w:r>
+        <w:rPr>
+          <w:rFonts w:ascii="Segoe UI" w:eastAsia="Times New Roman" w:hAnsi="Segoe UI" w:cs="Segoe UI"/>
+          <w:color w:val="2B2B2B"/>
+          <w:kern w:val="0"/>
+          <w:sz w:val="20"/>
+          <w:szCs w:val="20"/>
+          <w:lang w:eastAsia="en-GB"/>
+          <w14:ligatures w14:val="none"/>
+        </w:rPr>
+        <w:t xml:space="preserve">. </w:t>
+      </w:r>
+      <w:hyperlink r:id="rId16" w:history="1">
         <w:r>
           <w:rPr>
             <w:rStyle w:val="Hyperlink"/>
@@ -3596,411 +4157,497 @@
             <w:lang w:eastAsia="en-GB"/>
             <w14:ligatures w14:val="none"/>
           </w:rPr>
-          <w:t>Medium 2023</w:t>
+          <w:t>https://www.programmer</w:t>
+        </w:r>
+        <w:r>
+          <w:rPr>
+            <w:rStyle w:val="Hyperlink"/>
+            <w:rFonts w:ascii="Segoe UI" w:eastAsia="Times New Roman" w:hAnsi="Segoe UI" w:cs="Segoe UI"/>
+            <w:kern w:val="0"/>
+            <w:sz w:val="20"/>
+            <w:szCs w:val="20"/>
+            <w:lang w:eastAsia="en-GB"/>
+            <w14:ligatures w14:val="none"/>
+          </w:rPr>
+          <w:t>s</w:t>
+        </w:r>
+        <w:r>
+          <w:rPr>
+            <w:rStyle w:val="Hyperlink"/>
+            <w:rFonts w:ascii="Segoe UI" w:eastAsia="Times New Roman" w:hAnsi="Segoe UI" w:cs="Segoe UI"/>
+            <w:kern w:val="0"/>
+            <w:sz w:val="20"/>
+            <w:szCs w:val="20"/>
+            <w:lang w:eastAsia="en-GB"/>
+            <w14:ligatures w14:val="none"/>
+          </w:rPr>
+          <w:t>inc.com/application-mode</w:t>
+        </w:r>
+        <w:r>
+          <w:rPr>
+            <w:rStyle w:val="Hyperlink"/>
+            <w:rFonts w:ascii="Segoe UI" w:eastAsia="Times New Roman" w:hAnsi="Segoe UI" w:cs="Segoe UI"/>
+            <w:kern w:val="0"/>
+            <w:sz w:val="20"/>
+            <w:szCs w:val="20"/>
+            <w:lang w:eastAsia="en-GB"/>
+            <w14:ligatures w14:val="none"/>
+          </w:rPr>
+          <w:t>r</w:t>
+        </w:r>
+        <w:r>
+          <w:rPr>
+            <w:rStyle w:val="Hyperlink"/>
+            <w:rFonts w:ascii="Segoe UI" w:eastAsia="Times New Roman" w:hAnsi="Segoe UI" w:cs="Segoe UI"/>
+            <w:kern w:val="0"/>
+            <w:sz w:val="20"/>
+            <w:szCs w:val="20"/>
+            <w:lang w:eastAsia="en-GB"/>
+            <w14:ligatures w14:val="none"/>
+          </w:rPr>
+          <w:t>nization-benefits/</w:t>
         </w:r>
       </w:hyperlink>
     </w:p>
     <w:p>
       <w:pPr>
-        <w:pStyle w:val="ListParagraph"/>
-        <w:numPr>
-          <w:ilvl w:val="0"/>
-          <w:numId w:val="9"/>
-        </w:numPr>
-        <w:rPr>
-          <w:rFonts w:ascii="Segoe UI" w:eastAsia="Times New Roman" w:hAnsi="Segoe UI" w:cs="Segoe UI"/>
-          <w:color w:val="2B2B2B"/>
-          <w:kern w:val="0"/>
-          <w:sz w:val="20"/>
-          <w:szCs w:val="20"/>
-          <w:lang w:eastAsia="en-GB"/>
-          <w14:ligatures w14:val="none"/>
-        </w:rPr>
-      </w:pPr>
-      <w:r>
-        <w:rPr>
-          <w:rFonts w:ascii="Segoe UI" w:eastAsia="Times New Roman" w:hAnsi="Segoe UI" w:cs="Segoe UI"/>
-          <w:color w:val="2B2B2B"/>
-          <w:kern w:val="0"/>
-          <w:sz w:val="20"/>
-          <w:szCs w:val="20"/>
-          <w:lang w:eastAsia="en-GB"/>
-          <w14:ligatures w14:val="none"/>
-        </w:rPr>
-        <w:t xml:space="preserve">An alternative to the </w:t>
-      </w:r>
-      <w:r>
-        <w:rPr>
-          <w:rFonts w:ascii="Segoe UI" w:eastAsia="Times New Roman" w:hAnsi="Segoe UI" w:cs="Segoe UI"/>
-          <w:color w:val="2B2B2B"/>
-          <w:kern w:val="0"/>
-          <w:sz w:val="20"/>
-          <w:szCs w:val="20"/>
-          <w:lang w:eastAsia="en-GB"/>
-          <w14:ligatures w14:val="none"/>
-        </w:rPr>
-        <w:t>produced deep learning model</w:t>
-      </w:r>
-      <w:r>
-        <w:rPr>
-          <w:rFonts w:ascii="Segoe UI" w:eastAsia="Times New Roman" w:hAnsi="Segoe UI" w:cs="Segoe UI"/>
-          <w:color w:val="2B2B2B"/>
-          <w:kern w:val="0"/>
-          <w:sz w:val="20"/>
-          <w:szCs w:val="20"/>
-          <w:lang w:eastAsia="en-GB"/>
-          <w14:ligatures w14:val="none"/>
-        </w:rPr>
-        <w:t xml:space="preserve"> would be the utilisation of</w:t>
-      </w:r>
-      <w:r>
-        <w:rPr>
-          <w:rFonts w:ascii="Segoe UI" w:eastAsia="Times New Roman" w:hAnsi="Segoe UI" w:cs="Segoe UI"/>
-          <w:color w:val="2B2B2B"/>
-          <w:kern w:val="0"/>
-          <w:sz w:val="20"/>
-          <w:szCs w:val="20"/>
-          <w:lang w:eastAsia="en-GB"/>
-          <w14:ligatures w14:val="none"/>
-        </w:rPr>
-        <w:t xml:space="preserve"> the random forests supervised machine learning ensemble method. </w:t>
-      </w:r>
-    </w:p>
-    <w:p>
-      <w:pPr>
-        <w:pStyle w:val="ListParagraph"/>
-        <w:numPr>
-          <w:ilvl w:val="1"/>
-          <w:numId w:val="9"/>
-        </w:numPr>
-        <w:rPr>
-          <w:rFonts w:ascii="Segoe UI" w:eastAsia="Times New Roman" w:hAnsi="Segoe UI" w:cs="Segoe UI"/>
-          <w:color w:val="2B2B2B"/>
-          <w:kern w:val="0"/>
-          <w:sz w:val="20"/>
-          <w:szCs w:val="20"/>
-          <w:lang w:eastAsia="en-GB"/>
-          <w14:ligatures w14:val="none"/>
-        </w:rPr>
-      </w:pPr>
-      <w:r>
-        <w:rPr>
-          <w:rFonts w:ascii="Segoe UI" w:eastAsia="Times New Roman" w:hAnsi="Segoe UI" w:cs="Segoe UI"/>
-          <w:color w:val="2B2B2B"/>
-          <w:kern w:val="0"/>
-          <w:sz w:val="20"/>
-          <w:szCs w:val="20"/>
-          <w:lang w:eastAsia="en-GB"/>
-          <w14:ligatures w14:val="none"/>
-        </w:rPr>
-        <w:t>Firstly, as the data set is labelled, this supervised technique would be beneficial.</w:t>
-      </w:r>
-    </w:p>
-    <w:p>
-      <w:pPr>
-        <w:pStyle w:val="ListParagraph"/>
-        <w:numPr>
-          <w:ilvl w:val="1"/>
-          <w:numId w:val="9"/>
-        </w:numPr>
-        <w:rPr>
-          <w:rFonts w:ascii="Segoe UI" w:eastAsia="Times New Roman" w:hAnsi="Segoe UI" w:cs="Segoe UI"/>
-          <w:color w:val="2B2B2B"/>
-          <w:kern w:val="0"/>
-          <w:sz w:val="20"/>
-          <w:szCs w:val="20"/>
-          <w:lang w:eastAsia="en-GB"/>
-          <w14:ligatures w14:val="none"/>
-        </w:rPr>
-      </w:pPr>
-      <w:r>
-        <w:rPr>
-          <w:rFonts w:ascii="Segoe UI" w:eastAsia="Times New Roman" w:hAnsi="Segoe UI" w:cs="Segoe UI"/>
-          <w:color w:val="2B2B2B"/>
-          <w:kern w:val="0"/>
-          <w:sz w:val="20"/>
-          <w:szCs w:val="20"/>
-          <w:lang w:eastAsia="en-GB"/>
-          <w14:ligatures w14:val="none"/>
-        </w:rPr>
-        <w:t>Our data had 42 input features, r</w:t>
-      </w:r>
-      <w:r>
-        <w:rPr>
-          <w:rFonts w:ascii="Segoe UI" w:eastAsia="Times New Roman" w:hAnsi="Segoe UI" w:cs="Segoe UI"/>
-          <w:color w:val="2B2B2B"/>
-          <w:kern w:val="0"/>
-          <w:sz w:val="20"/>
-          <w:szCs w:val="20"/>
-          <w:lang w:eastAsia="en-GB"/>
-          <w14:ligatures w14:val="none"/>
-        </w:rPr>
-        <w:t xml:space="preserve">andom forests could help solve this </w:t>
-      </w:r>
-      <w:r>
-        <w:rPr>
-          <w:rFonts w:ascii="Segoe UI" w:eastAsia="Times New Roman" w:hAnsi="Segoe UI" w:cs="Segoe UI"/>
-          <w:color w:val="2B2B2B"/>
-          <w:kern w:val="0"/>
-          <w:sz w:val="20"/>
-          <w:szCs w:val="20"/>
-          <w:lang w:eastAsia="en-GB"/>
-          <w14:ligatures w14:val="none"/>
-        </w:rPr>
-        <w:t>classification</w:t>
-      </w:r>
-      <w:r>
-        <w:rPr>
-          <w:rFonts w:ascii="Segoe UI" w:eastAsia="Times New Roman" w:hAnsi="Segoe UI" w:cs="Segoe UI"/>
-          <w:color w:val="2B2B2B"/>
-          <w:kern w:val="0"/>
-          <w:sz w:val="20"/>
-          <w:szCs w:val="20"/>
-          <w:lang w:eastAsia="en-GB"/>
-          <w14:ligatures w14:val="none"/>
-        </w:rPr>
-        <w:t xml:space="preserve"> problem because of it’s ability to </w:t>
-      </w:r>
-      <w:r>
-        <w:rPr>
-          <w:rFonts w:ascii="Segoe UI" w:eastAsia="Times New Roman" w:hAnsi="Segoe UI" w:cs="Segoe UI"/>
-          <w:color w:val="2B2B2B"/>
-          <w:kern w:val="0"/>
-          <w:sz w:val="20"/>
-          <w:szCs w:val="20"/>
-          <w:lang w:eastAsia="en-GB"/>
-          <w14:ligatures w14:val="none"/>
-        </w:rPr>
-        <w:t xml:space="preserve">sample the data and build several smaller, simpler decision trees. Although each tree is a weak learner as it is only trained on a small piece of original data, together, they can form a strong classifier. </w:t>
-      </w:r>
-    </w:p>
-    <w:p>
-      <w:pPr>
-        <w:pStyle w:val="ListParagraph"/>
-        <w:numPr>
-          <w:ilvl w:val="1"/>
-          <w:numId w:val="9"/>
-        </w:numPr>
-        <w:rPr>
-          <w:rFonts w:ascii="Segoe UI" w:eastAsia="Times New Roman" w:hAnsi="Segoe UI" w:cs="Segoe UI"/>
-          <w:color w:val="2B2B2B"/>
-          <w:kern w:val="0"/>
-          <w:sz w:val="20"/>
-          <w:szCs w:val="20"/>
-          <w:lang w:eastAsia="en-GB"/>
-          <w14:ligatures w14:val="none"/>
-        </w:rPr>
-      </w:pPr>
-      <w:r>
-        <w:rPr>
-          <w:rFonts w:ascii="Segoe UI" w:eastAsia="Times New Roman" w:hAnsi="Segoe UI" w:cs="Segoe UI"/>
-          <w:color w:val="2B2B2B"/>
-          <w:kern w:val="0"/>
-          <w:sz w:val="20"/>
-          <w:szCs w:val="20"/>
-          <w:lang w:eastAsia="en-GB"/>
-          <w14:ligatures w14:val="none"/>
-        </w:rPr>
-        <w:t>T</w:t>
-      </w:r>
-      <w:r>
-        <w:rPr>
-          <w:rFonts w:ascii="Segoe UI" w:eastAsia="Times New Roman" w:hAnsi="Segoe UI" w:cs="Segoe UI"/>
-          <w:color w:val="2B2B2B"/>
-          <w:kern w:val="0"/>
-          <w:sz w:val="20"/>
-          <w:szCs w:val="20"/>
-          <w:lang w:eastAsia="en-GB"/>
-          <w14:ligatures w14:val="none"/>
-        </w:rPr>
-        <w:t>his model could be</w:t>
-      </w:r>
-      <w:r>
-        <w:rPr>
-          <w:rFonts w:ascii="Segoe UI" w:eastAsia="Times New Roman" w:hAnsi="Segoe UI" w:cs="Segoe UI"/>
-          <w:color w:val="2B2B2B"/>
-          <w:kern w:val="0"/>
-          <w:sz w:val="20"/>
-          <w:szCs w:val="20"/>
-          <w:lang w:eastAsia="en-GB"/>
-          <w14:ligatures w14:val="none"/>
-        </w:rPr>
-        <w:t xml:space="preserve"> good at </w:t>
-      </w:r>
-      <w:r>
-        <w:rPr>
-          <w:rFonts w:ascii="Segoe UI" w:eastAsia="Times New Roman" w:hAnsi="Segoe UI" w:cs="Segoe UI"/>
-          <w:color w:val="2B2B2B"/>
-          <w:kern w:val="0"/>
-          <w:sz w:val="20"/>
-          <w:szCs w:val="20"/>
-          <w:lang w:eastAsia="en-GB"/>
-          <w14:ligatures w14:val="none"/>
-        </w:rPr>
-        <w:t>predict</w:t>
-      </w:r>
-      <w:r>
-        <w:rPr>
-          <w:rFonts w:ascii="Segoe UI" w:eastAsia="Times New Roman" w:hAnsi="Segoe UI" w:cs="Segoe UI"/>
-          <w:color w:val="2B2B2B"/>
-          <w:kern w:val="0"/>
-          <w:sz w:val="20"/>
-          <w:szCs w:val="20"/>
-          <w:lang w:eastAsia="en-GB"/>
-          <w14:ligatures w14:val="none"/>
-        </w:rPr>
-        <w:t>ing</w:t>
-      </w:r>
-      <w:r>
-        <w:rPr>
-          <w:rFonts w:ascii="Segoe UI" w:eastAsia="Times New Roman" w:hAnsi="Segoe UI" w:cs="Segoe UI"/>
-          <w:color w:val="2B2B2B"/>
-          <w:kern w:val="0"/>
-          <w:sz w:val="20"/>
-          <w:szCs w:val="20"/>
-          <w:lang w:eastAsia="en-GB"/>
-          <w14:ligatures w14:val="none"/>
-        </w:rPr>
-        <w:t xml:space="preserve"> success because it is robust</w:t>
-      </w:r>
-      <w:r>
-        <w:rPr>
-          <w:rFonts w:ascii="Segoe UI" w:eastAsia="Times New Roman" w:hAnsi="Segoe UI" w:cs="Segoe UI"/>
-          <w:color w:val="2B2B2B"/>
-          <w:kern w:val="0"/>
-          <w:sz w:val="20"/>
-          <w:szCs w:val="20"/>
-          <w:lang w:eastAsia="en-GB"/>
-          <w14:ligatures w14:val="none"/>
-        </w:rPr>
-        <w:t>ness</w:t>
-      </w:r>
-      <w:r>
-        <w:rPr>
-          <w:rFonts w:ascii="Segoe UI" w:eastAsia="Times New Roman" w:hAnsi="Segoe UI" w:cs="Segoe UI"/>
-          <w:color w:val="2B2B2B"/>
-          <w:kern w:val="0"/>
-          <w:sz w:val="20"/>
-          <w:szCs w:val="20"/>
-          <w:lang w:eastAsia="en-GB"/>
-          <w14:ligatures w14:val="none"/>
-        </w:rPr>
-        <w:t xml:space="preserve"> to outliers which this data set wa</w:t>
-      </w:r>
-      <w:r>
-        <w:rPr>
-          <w:rFonts w:ascii="Segoe UI" w:eastAsia="Times New Roman" w:hAnsi="Segoe UI" w:cs="Segoe UI"/>
-          <w:color w:val="2B2B2B"/>
-          <w:kern w:val="0"/>
-          <w:sz w:val="20"/>
-          <w:szCs w:val="20"/>
-          <w:lang w:eastAsia="en-GB"/>
-          <w14:ligatures w14:val="none"/>
-        </w:rPr>
-        <w:t xml:space="preserve">s found to have </w:t>
-      </w:r>
-      <w:r>
-        <w:rPr>
-          <w:rFonts w:ascii="Segoe UI" w:eastAsia="Times New Roman" w:hAnsi="Segoe UI" w:cs="Segoe UI"/>
-          <w:color w:val="2B2B2B"/>
-          <w:kern w:val="0"/>
-          <w:sz w:val="20"/>
-          <w:szCs w:val="20"/>
-          <w:lang w:eastAsia="en-GB"/>
-          <w14:ligatures w14:val="none"/>
-        </w:rPr>
-        <w:t xml:space="preserve">and also </w:t>
-      </w:r>
-      <w:r>
-        <w:rPr>
-          <w:rFonts w:ascii="Segoe UI" w:eastAsia="Times New Roman" w:hAnsi="Segoe UI" w:cs="Segoe UI"/>
-          <w:color w:val="2B2B2B"/>
-          <w:kern w:val="0"/>
-          <w:sz w:val="20"/>
-          <w:szCs w:val="20"/>
-          <w:lang w:eastAsia="en-GB"/>
-          <w14:ligatures w14:val="none"/>
-        </w:rPr>
-        <w:t>to nonlinear</w:t>
-      </w:r>
-      <w:r>
-        <w:rPr>
-          <w:rFonts w:ascii="Segoe UI" w:eastAsia="Times New Roman" w:hAnsi="Segoe UI" w:cs="Segoe UI"/>
-          <w:color w:val="2B2B2B"/>
-          <w:kern w:val="0"/>
-          <w:sz w:val="20"/>
-          <w:szCs w:val="20"/>
-          <w:lang w:eastAsia="en-GB"/>
-          <w14:ligatures w14:val="none"/>
-        </w:rPr>
-        <w:t xml:space="preserve"> data.</w:t>
-      </w:r>
-      <w:r>
-        <w:rPr>
-          <w:rFonts w:ascii="Segoe UI" w:eastAsia="Times New Roman" w:hAnsi="Segoe UI" w:cs="Segoe UI"/>
-          <w:color w:val="2B2B2B"/>
-          <w:kern w:val="0"/>
-          <w:sz w:val="20"/>
-          <w:szCs w:val="20"/>
-          <w:lang w:eastAsia="en-GB"/>
-          <w14:ligatures w14:val="none"/>
-        </w:rPr>
-        <w:t xml:space="preserve"> </w:t>
-      </w:r>
-    </w:p>
-    <w:p>
-      <w:pPr>
-        <w:pStyle w:val="ListParagraph"/>
-        <w:numPr>
-          <w:ilvl w:val="1"/>
-          <w:numId w:val="9"/>
-        </w:numPr>
-        <w:rPr>
-          <w:rFonts w:ascii="Segoe UI" w:eastAsia="Times New Roman" w:hAnsi="Segoe UI" w:cs="Segoe UI"/>
-          <w:color w:val="2B2B2B"/>
-          <w:kern w:val="0"/>
-          <w:sz w:val="20"/>
-          <w:szCs w:val="20"/>
-          <w:lang w:eastAsia="en-GB"/>
-          <w14:ligatures w14:val="none"/>
-        </w:rPr>
-      </w:pPr>
-      <w:r>
-        <w:rPr>
-          <w:rFonts w:ascii="Segoe UI" w:eastAsia="Times New Roman" w:hAnsi="Segoe UI" w:cs="Segoe UI"/>
-          <w:color w:val="2B2B2B"/>
-          <w:kern w:val="0"/>
-          <w:sz w:val="20"/>
-          <w:szCs w:val="20"/>
-          <w:lang w:eastAsia="en-GB"/>
-          <w14:ligatures w14:val="none"/>
-        </w:rPr>
-        <w:t xml:space="preserve">Random forests can run efficiently on large databases </w:t>
-      </w:r>
-      <w:r>
-        <w:rPr>
-          <w:rFonts w:ascii="Segoe UI" w:eastAsia="Times New Roman" w:hAnsi="Segoe UI" w:cs="Segoe UI"/>
-          <w:color w:val="2B2B2B"/>
-          <w:kern w:val="0"/>
-          <w:sz w:val="20"/>
-          <w:szCs w:val="20"/>
-          <w:lang w:eastAsia="en-GB"/>
-          <w14:ligatures w14:val="none"/>
-        </w:rPr>
-        <w:t xml:space="preserve">where it can keep 000’s of input variables. </w:t>
-      </w:r>
-      <w:r>
-        <w:rPr>
-          <w:rFonts w:ascii="Segoe UI" w:eastAsia="Times New Roman" w:hAnsi="Segoe UI" w:cs="Segoe UI"/>
-          <w:color w:val="2B2B2B"/>
-          <w:kern w:val="0"/>
-          <w:sz w:val="20"/>
-          <w:szCs w:val="20"/>
-          <w:lang w:eastAsia="en-GB"/>
-          <w14:ligatures w14:val="none"/>
-        </w:rPr>
-        <w:t xml:space="preserve">However, to help aid the model, it is possible to obtain feature importance which could really help when creating the model as the less important features could be omitted. </w:t>
-      </w:r>
+        <w:rPr>
+          <w:rFonts w:ascii="Segoe UI" w:eastAsia="Times New Roman" w:hAnsi="Segoe UI" w:cs="Segoe UI"/>
+          <w:color w:val="2B2B2B"/>
+          <w:kern w:val="0"/>
+          <w:sz w:val="20"/>
+          <w:szCs w:val="20"/>
+          <w:lang w:eastAsia="en-GB"/>
+          <w14:ligatures w14:val="none"/>
+        </w:rPr>
+      </w:pPr>
+      <w:r>
+        <w:rPr>
+          <w:rFonts w:ascii="Segoe UI" w:eastAsia="Times New Roman" w:hAnsi="Segoe UI" w:cs="Segoe UI"/>
+          <w:color w:val="2B2B2B"/>
+          <w:kern w:val="0"/>
+          <w:sz w:val="20"/>
+          <w:szCs w:val="20"/>
+          <w:lang w:eastAsia="en-GB"/>
+          <w14:ligatures w14:val="none"/>
+        </w:rPr>
+        <w:t xml:space="preserve">Admin, J. P. L. (2018, August 31). One Size Does Not Fit All - What Raising Kids and Practice Workflow Have in Common. </w:t>
+      </w:r>
+      <w:proofErr w:type="spellStart"/>
+      <w:r>
+        <w:rPr>
+          <w:rFonts w:ascii="Segoe UI" w:eastAsia="Times New Roman" w:hAnsi="Segoe UI" w:cs="Segoe UI"/>
+          <w:color w:val="2B2B2B"/>
+          <w:kern w:val="0"/>
+          <w:sz w:val="20"/>
+          <w:szCs w:val="20"/>
+          <w:lang w:eastAsia="en-GB"/>
+          <w14:ligatures w14:val="none"/>
+        </w:rPr>
+        <w:t>MacuLogix</w:t>
+      </w:r>
+      <w:proofErr w:type="spellEnd"/>
+      <w:r>
+        <w:rPr>
+          <w:rFonts w:ascii="Segoe UI" w:eastAsia="Times New Roman" w:hAnsi="Segoe UI" w:cs="Segoe UI"/>
+          <w:color w:val="2B2B2B"/>
+          <w:kern w:val="0"/>
+          <w:sz w:val="20"/>
+          <w:szCs w:val="20"/>
+          <w:lang w:eastAsia="en-GB"/>
+          <w14:ligatures w14:val="none"/>
+        </w:rPr>
+        <w:t xml:space="preserve"> Academy. </w:t>
+      </w:r>
+      <w:hyperlink r:id="rId17" w:history="1">
+        <w:r>
+          <w:rPr>
+            <w:rStyle w:val="Hyperlink"/>
+            <w:rFonts w:ascii="Segoe UI" w:eastAsia="Times New Roman" w:hAnsi="Segoe UI" w:cs="Segoe UI"/>
+            <w:kern w:val="0"/>
+            <w:sz w:val="20"/>
+            <w:szCs w:val="20"/>
+            <w:lang w:eastAsia="en-GB"/>
+            <w14:ligatures w14:val="none"/>
+          </w:rPr>
+          <w:t>https://academy.</w:t>
+        </w:r>
+        <w:r>
+          <w:rPr>
+            <w:rStyle w:val="Hyperlink"/>
+            <w:rFonts w:ascii="Segoe UI" w:eastAsia="Times New Roman" w:hAnsi="Segoe UI" w:cs="Segoe UI"/>
+            <w:kern w:val="0"/>
+            <w:sz w:val="20"/>
+            <w:szCs w:val="20"/>
+            <w:lang w:eastAsia="en-GB"/>
+            <w14:ligatures w14:val="none"/>
+          </w:rPr>
+          <w:t>m</w:t>
+        </w:r>
+        <w:r>
+          <w:rPr>
+            <w:rStyle w:val="Hyperlink"/>
+            <w:rFonts w:ascii="Segoe UI" w:eastAsia="Times New Roman" w:hAnsi="Segoe UI" w:cs="Segoe UI"/>
+            <w:kern w:val="0"/>
+            <w:sz w:val="20"/>
+            <w:szCs w:val="20"/>
+            <w:lang w:eastAsia="en-GB"/>
+            <w14:ligatures w14:val="none"/>
+          </w:rPr>
+          <w:t>aculogix.com/news-events/one-size-does-not-fit-all/</w:t>
+        </w:r>
+      </w:hyperlink>
+    </w:p>
+    <w:p>
+      <w:pPr>
+        <w:rPr>
+          <w:rFonts w:ascii="Segoe UI" w:eastAsia="Times New Roman" w:hAnsi="Segoe UI" w:cs="Segoe UI"/>
+          <w:color w:val="2B2B2B"/>
+          <w:kern w:val="0"/>
+          <w:sz w:val="20"/>
+          <w:szCs w:val="20"/>
+          <w:lang w:eastAsia="en-GB"/>
+          <w14:ligatures w14:val="none"/>
+        </w:rPr>
+      </w:pPr>
+      <w:r>
+        <w:rPr>
+          <w:rFonts w:ascii="Segoe UI" w:eastAsia="Times New Roman" w:hAnsi="Segoe UI" w:cs="Segoe UI"/>
+          <w:color w:val="2B2B2B"/>
+          <w:kern w:val="0"/>
+          <w:sz w:val="20"/>
+          <w:szCs w:val="20"/>
+          <w:lang w:eastAsia="en-GB"/>
+          <w14:ligatures w14:val="none"/>
+        </w:rPr>
+        <w:t>Inc</w:t>
+      </w:r>
+      <w:r>
+        <w:rPr>
+          <w:rFonts w:ascii="Segoe UI" w:eastAsia="Times New Roman" w:hAnsi="Segoe UI" w:cs="Segoe UI"/>
+          <w:color w:val="2B2B2B"/>
+          <w:kern w:val="0"/>
+          <w:sz w:val="20"/>
+          <w:szCs w:val="20"/>
+          <w:lang w:eastAsia="en-GB"/>
+          <w14:ligatures w14:val="none"/>
+        </w:rPr>
+        <w:t>. (</w:t>
+      </w:r>
+      <w:r>
+        <w:rPr>
+          <w:rFonts w:ascii="Segoe UI" w:eastAsia="Times New Roman" w:hAnsi="Segoe UI" w:cs="Segoe UI"/>
+          <w:color w:val="2B2B2B"/>
+          <w:kern w:val="0"/>
+          <w:sz w:val="20"/>
+          <w:szCs w:val="20"/>
+          <w:lang w:eastAsia="en-GB"/>
+          <w14:ligatures w14:val="none"/>
+        </w:rPr>
+        <w:t>2020</w:t>
+      </w:r>
+      <w:r>
+        <w:rPr>
+          <w:rFonts w:ascii="Segoe UI" w:eastAsia="Times New Roman" w:hAnsi="Segoe UI" w:cs="Segoe UI"/>
+          <w:color w:val="2B2B2B"/>
+          <w:kern w:val="0"/>
+          <w:sz w:val="20"/>
+          <w:szCs w:val="20"/>
+          <w:lang w:eastAsia="en-GB"/>
+          <w14:ligatures w14:val="none"/>
+        </w:rPr>
+        <w:t xml:space="preserve">). </w:t>
+      </w:r>
+      <w:proofErr w:type="spellStart"/>
+      <w:r>
+        <w:rPr>
+          <w:rFonts w:ascii="Segoe UI" w:eastAsia="Times New Roman" w:hAnsi="Segoe UI" w:cs="Segoe UI"/>
+          <w:color w:val="2B2B2B"/>
+          <w:kern w:val="0"/>
+          <w:sz w:val="20"/>
+          <w:szCs w:val="20"/>
+          <w:lang w:eastAsia="en-GB"/>
+          <w14:ligatures w14:val="none"/>
+        </w:rPr>
+        <w:t>IStock</w:t>
+      </w:r>
+      <w:proofErr w:type="spellEnd"/>
+      <w:r>
+        <w:rPr>
+          <w:rFonts w:ascii="Segoe UI" w:eastAsia="Times New Roman" w:hAnsi="Segoe UI" w:cs="Segoe UI"/>
+          <w:color w:val="2B2B2B"/>
+          <w:kern w:val="0"/>
+          <w:sz w:val="20"/>
+          <w:szCs w:val="20"/>
+          <w:lang w:eastAsia="en-GB"/>
+          <w14:ligatures w14:val="none"/>
+        </w:rPr>
+        <w:t xml:space="preserve">. </w:t>
+      </w:r>
+      <w:hyperlink r:id="rId18" w:history="1">
+        <w:r>
+          <w:rPr>
+            <w:rStyle w:val="Hyperlink"/>
+            <w:rFonts w:ascii="Segoe UI" w:eastAsia="Times New Roman" w:hAnsi="Segoe UI" w:cs="Segoe UI"/>
+            <w:kern w:val="0"/>
+            <w:sz w:val="20"/>
+            <w:szCs w:val="20"/>
+            <w:lang w:eastAsia="en-GB"/>
+            <w14:ligatures w14:val="none"/>
+          </w:rPr>
+          <w:t>https://www.istockphoto.com/photo/white-puzzle-with-piece-that-does-not-fit-on-a-green-background-gm</w:t>
+        </w:r>
+        <w:r>
+          <w:rPr>
+            <w:rStyle w:val="Hyperlink"/>
+            <w:rFonts w:ascii="Segoe UI" w:eastAsia="Times New Roman" w:hAnsi="Segoe UI" w:cs="Segoe UI"/>
+            <w:kern w:val="0"/>
+            <w:sz w:val="20"/>
+            <w:szCs w:val="20"/>
+            <w:lang w:eastAsia="en-GB"/>
+            <w14:ligatures w14:val="none"/>
+          </w:rPr>
+          <w:t>1</w:t>
+        </w:r>
+        <w:r>
+          <w:rPr>
+            <w:rStyle w:val="Hyperlink"/>
+            <w:rFonts w:ascii="Segoe UI" w:eastAsia="Times New Roman" w:hAnsi="Segoe UI" w:cs="Segoe UI"/>
+            <w:kern w:val="0"/>
+            <w:sz w:val="20"/>
+            <w:szCs w:val="20"/>
+            <w:lang w:eastAsia="en-GB"/>
+            <w14:ligatures w14:val="none"/>
+          </w:rPr>
+          <w:t>278321226-377300039</w:t>
+        </w:r>
+      </w:hyperlink>
+    </w:p>
+    <w:p>
+      <w:pPr>
+        <w:rPr>
+          <w:rFonts w:ascii="Segoe UI" w:eastAsia="Times New Roman" w:hAnsi="Segoe UI" w:cs="Segoe UI"/>
+          <w:color w:val="2B2B2B"/>
+          <w:kern w:val="0"/>
+          <w:sz w:val="20"/>
+          <w:szCs w:val="20"/>
+          <w:lang w:eastAsia="en-GB"/>
+          <w14:ligatures w14:val="none"/>
+        </w:rPr>
+      </w:pPr>
+      <w:r>
+        <w:rPr>
+          <w:rFonts w:ascii="Segoe UI" w:eastAsia="Times New Roman" w:hAnsi="Segoe UI" w:cs="Segoe UI"/>
+          <w:color w:val="2B2B2B"/>
+          <w:kern w:val="0"/>
+          <w:sz w:val="20"/>
+          <w:szCs w:val="20"/>
+          <w:lang w:eastAsia="en-GB"/>
+          <w14:ligatures w14:val="none"/>
+        </w:rPr>
+        <w:t>Barkved, K</w:t>
+      </w:r>
+      <w:r>
+        <w:rPr>
+          <w:rFonts w:ascii="Segoe UI" w:eastAsia="Times New Roman" w:hAnsi="Segoe UI" w:cs="Segoe UI"/>
+          <w:color w:val="2B2B2B"/>
+          <w:kern w:val="0"/>
+          <w:sz w:val="20"/>
+          <w:szCs w:val="20"/>
+          <w:lang w:eastAsia="en-GB"/>
+          <w14:ligatures w14:val="none"/>
+        </w:rPr>
+        <w:t>. (</w:t>
+      </w:r>
+      <w:r>
+        <w:rPr>
+          <w:rFonts w:ascii="Segoe UI" w:eastAsia="Times New Roman" w:hAnsi="Segoe UI" w:cs="Segoe UI"/>
+          <w:color w:val="2B2B2B"/>
+          <w:kern w:val="0"/>
+          <w:sz w:val="20"/>
+          <w:szCs w:val="20"/>
+          <w:lang w:eastAsia="en-GB"/>
+          <w14:ligatures w14:val="none"/>
+        </w:rPr>
+        <w:t>2022</w:t>
+      </w:r>
+      <w:r>
+        <w:rPr>
+          <w:rFonts w:ascii="Segoe UI" w:eastAsia="Times New Roman" w:hAnsi="Segoe UI" w:cs="Segoe UI"/>
+          <w:color w:val="2B2B2B"/>
+          <w:kern w:val="0"/>
+          <w:sz w:val="20"/>
+          <w:szCs w:val="20"/>
+          <w:lang w:eastAsia="en-GB"/>
+          <w14:ligatures w14:val="none"/>
+        </w:rPr>
+        <w:t xml:space="preserve">). Wwobviously.ai. </w:t>
+      </w:r>
+      <w:hyperlink r:id="rId19" w:history="1">
+        <w:r>
+          <w:rPr>
+            <w:rStyle w:val="Hyperlink"/>
+            <w:rFonts w:ascii="Segoe UI" w:eastAsia="Times New Roman" w:hAnsi="Segoe UI" w:cs="Segoe UI"/>
+            <w:kern w:val="0"/>
+            <w:sz w:val="20"/>
+            <w:szCs w:val="20"/>
+            <w:lang w:eastAsia="en-GB"/>
+            <w14:ligatures w14:val="none"/>
+          </w:rPr>
+          <w:t>https://www.obviously.ai/po</w:t>
+        </w:r>
+        <w:r>
+          <w:rPr>
+            <w:rStyle w:val="Hyperlink"/>
+            <w:rFonts w:ascii="Segoe UI" w:eastAsia="Times New Roman" w:hAnsi="Segoe UI" w:cs="Segoe UI"/>
+            <w:kern w:val="0"/>
+            <w:sz w:val="20"/>
+            <w:szCs w:val="20"/>
+            <w:lang w:eastAsia="en-GB"/>
+            <w14:ligatures w14:val="none"/>
+          </w:rPr>
+          <w:t>s</w:t>
+        </w:r>
+        <w:r>
+          <w:rPr>
+            <w:rStyle w:val="Hyperlink"/>
+            <w:rFonts w:ascii="Segoe UI" w:eastAsia="Times New Roman" w:hAnsi="Segoe UI" w:cs="Segoe UI"/>
+            <w:kern w:val="0"/>
+            <w:sz w:val="20"/>
+            <w:szCs w:val="20"/>
+            <w:lang w:eastAsia="en-GB"/>
+            <w14:ligatures w14:val="none"/>
+          </w:rPr>
+          <w:t>t/the-difference-between-training-data-vs-test-data-in-machine-learning</w:t>
+        </w:r>
+      </w:hyperlink>
+    </w:p>
+    <w:p>
+      <w:pPr>
+        <w:rPr>
+          <w:rFonts w:ascii="Segoe UI" w:eastAsia="Times New Roman" w:hAnsi="Segoe UI" w:cs="Segoe UI"/>
+          <w:color w:val="2B2B2B"/>
+          <w:kern w:val="0"/>
+          <w:sz w:val="20"/>
+          <w:szCs w:val="20"/>
+          <w:lang w:eastAsia="en-GB"/>
+          <w14:ligatures w14:val="none"/>
+        </w:rPr>
+      </w:pPr>
+      <w:r>
+        <w:rPr>
+          <w:rFonts w:ascii="Segoe UI" w:eastAsia="Times New Roman" w:hAnsi="Segoe UI" w:cs="Segoe UI"/>
+          <w:color w:val="2B2B2B"/>
+          <w:kern w:val="0"/>
+          <w:sz w:val="20"/>
+          <w:szCs w:val="20"/>
+          <w:lang w:eastAsia="en-GB"/>
+          <w14:ligatures w14:val="none"/>
+        </w:rPr>
+        <w:t xml:space="preserve">Yehoshua, D. R. (2023, July 17). Random Forests. Medium. </w:t>
+      </w:r>
+      <w:hyperlink r:id="rId20" w:history="1">
+        <w:r>
+          <w:rPr>
+            <w:rStyle w:val="Hyperlink"/>
+            <w:rFonts w:ascii="Segoe UI" w:eastAsia="Times New Roman" w:hAnsi="Segoe UI" w:cs="Segoe UI"/>
+            <w:kern w:val="0"/>
+            <w:sz w:val="20"/>
+            <w:szCs w:val="20"/>
+            <w:lang w:eastAsia="en-GB"/>
+            <w14:ligatures w14:val="none"/>
+          </w:rPr>
+          <w:t>https://m</w:t>
+        </w:r>
+        <w:r>
+          <w:rPr>
+            <w:rStyle w:val="Hyperlink"/>
+            <w:rFonts w:ascii="Segoe UI" w:eastAsia="Times New Roman" w:hAnsi="Segoe UI" w:cs="Segoe UI"/>
+            <w:kern w:val="0"/>
+            <w:sz w:val="20"/>
+            <w:szCs w:val="20"/>
+            <w:lang w:eastAsia="en-GB"/>
+            <w14:ligatures w14:val="none"/>
+          </w:rPr>
+          <w:t>e</w:t>
+        </w:r>
+        <w:r>
+          <w:rPr>
+            <w:rStyle w:val="Hyperlink"/>
+            <w:rFonts w:ascii="Segoe UI" w:eastAsia="Times New Roman" w:hAnsi="Segoe UI" w:cs="Segoe UI"/>
+            <w:kern w:val="0"/>
+            <w:sz w:val="20"/>
+            <w:szCs w:val="20"/>
+            <w:lang w:eastAsia="en-GB"/>
+            <w14:ligatures w14:val="none"/>
+          </w:rPr>
+          <w:t>dium.com/@roiyeho/random-forests-98892261dc49</w:t>
+        </w:r>
+      </w:hyperlink>
+    </w:p>
+    <w:p>
+      <w:pPr>
+        <w:rPr>
+          <w:rFonts w:ascii="Segoe UI" w:eastAsia="Times New Roman" w:hAnsi="Segoe UI" w:cs="Segoe UI"/>
+          <w:color w:val="2B2B2B"/>
+          <w:kern w:val="0"/>
+          <w:sz w:val="20"/>
+          <w:szCs w:val="20"/>
+          <w:lang w:eastAsia="en-GB"/>
+          <w14:ligatures w14:val="none"/>
+        </w:rPr>
+      </w:pPr>
+    </w:p>
+    <w:p>
+      <w:pPr>
+        <w:rPr>
+          <w:rFonts w:ascii="Segoe UI" w:eastAsia="Times New Roman" w:hAnsi="Segoe UI" w:cs="Segoe UI"/>
+          <w:color w:val="2B2B2B"/>
+          <w:kern w:val="0"/>
+          <w:sz w:val="20"/>
+          <w:szCs w:val="20"/>
+          <w:lang w:eastAsia="en-GB"/>
+          <w14:ligatures w14:val="none"/>
+        </w:rPr>
+      </w:pPr>
+    </w:p>
+    <w:p>
+      <w:pPr>
+        <w:rPr>
+          <w:rFonts w:ascii="Segoe UI" w:eastAsia="Times New Roman" w:hAnsi="Segoe UI" w:cs="Segoe UI"/>
+          <w:color w:val="2B2B2B"/>
+          <w:kern w:val="0"/>
+          <w:sz w:val="20"/>
+          <w:szCs w:val="20"/>
+          <w:lang w:eastAsia="en-GB"/>
+          <w14:ligatures w14:val="none"/>
+        </w:rPr>
+      </w:pPr>
+      <w:r>
+        <w:rPr>
+          <w:rFonts w:ascii="Segoe UI" w:eastAsia="Times New Roman" w:hAnsi="Segoe UI" w:cs="Segoe UI"/>
+          <w:color w:val="2B2B2B"/>
+          <w:kern w:val="0"/>
+          <w:sz w:val="20"/>
+          <w:szCs w:val="20"/>
+          <w:lang w:eastAsia="en-GB"/>
+          <w14:ligatures w14:val="none"/>
+        </w:rPr>
+        <w:t>‌</w:t>
+      </w:r>
+    </w:p>
+    <w:p>
+      <w:pPr>
+        <w:rPr>
+          <w:rFonts w:ascii="Segoe UI" w:eastAsia="Times New Roman" w:hAnsi="Segoe UI" w:cs="Segoe UI"/>
+          <w:color w:val="2B2B2B"/>
+          <w:kern w:val="0"/>
+          <w:sz w:val="20"/>
+          <w:szCs w:val="20"/>
+          <w:lang w:eastAsia="en-GB"/>
+          <w14:ligatures w14:val="none"/>
+        </w:rPr>
+      </w:pPr>
     </w:p>
     <w:sectPr>
       <w:pgSz w:w="11906" w:h="16838"/>
@@ -5683,6 +6330,18 @@
       <w:shd w:val="clear" w:color="auto" w:fill="E1DFDD"/>
     </w:rPr>
   </w:style>
+  <w:style w:type="character" w:styleId="FollowedHyperlink">
+    <w:name w:val="FollowedHyperlink"/>
+    <w:basedOn w:val="DefaultParagraphFont"/>
+    <w:uiPriority w:val="99"/>
+    <w:semiHidden/>
+    <w:unhideWhenUsed/>
+    <w:rsid w:val="00852938"/>
+    <w:rPr>
+      <w:color w:val="954F72" w:themeColor="followedHyperlink"/>
+      <w:u w:val="single"/>
+    </w:rPr>
+  </w:style>
 </w:styles>
 </file>
 

</xml_diff>

<commit_message>
Images of hyperparameter and outlier corrections added and markdown cells added
</commit_message>
<xml_diff>
--- a/Deep Learning Model Report.docx
+++ b/Deep Learning Model Report.docx
@@ -110,7 +110,7 @@
           <w:noProof/>
         </w:rPr>
         <w:drawing>
-          <wp:anchor distT="0" distB="0" distL="114300" distR="114300" simplePos="0" relativeHeight="251659264" behindDoc="0" locked="0" layoutInCell="1" allowOverlap="1" wp14:anchorId="5F9DA73E" wp14:editId="27251896">
+          <wp:anchor distT="0" distB="0" distL="114300" distR="114300" simplePos="0" relativeHeight="251659264" behindDoc="0" locked="0" layoutInCell="1" allowOverlap="1" wp14:anchorId="5F9DA73E" wp14:editId="1CE638C9">
             <wp:simplePos x="0" y="0"/>
             <wp:positionH relativeFrom="column">
               <wp:posOffset>1088500</wp:posOffset>
@@ -568,6 +568,7 @@
         <w:rPr>
           <w:rStyle w:val="Hyperlink"/>
           <w:rFonts w:ascii="Segoe UI" w:eastAsia="Times New Roman" w:hAnsi="Segoe UI" w:cs="Segoe UI"/>
+          <w:noProof/>
           <w:kern w:val="0"/>
           <w:sz w:val="16"/>
           <w:szCs w:val="16"/>
@@ -1045,67 +1046,7 @@
             <w:lang w:eastAsia="en-GB"/>
             <w14:ligatures w14:val="none"/>
           </w:rPr>
-          <w:t>iS</w:t>
-        </w:r>
-        <w:r>
-          <w:rPr>
-            <w:rStyle w:val="Hyperlink"/>
-            <w:rFonts w:ascii="Segoe UI" w:eastAsia="Times New Roman" w:hAnsi="Segoe UI" w:cs="Segoe UI"/>
-            <w:kern w:val="0"/>
-            <w:sz w:val="16"/>
-            <w:szCs w:val="16"/>
-            <w:lang w:eastAsia="en-GB"/>
-            <w14:ligatures w14:val="none"/>
-          </w:rPr>
-          <w:t>t</w:t>
-        </w:r>
-        <w:r>
-          <w:rPr>
-            <w:rStyle w:val="Hyperlink"/>
-            <w:rFonts w:ascii="Segoe UI" w:eastAsia="Times New Roman" w:hAnsi="Segoe UI" w:cs="Segoe UI"/>
-            <w:kern w:val="0"/>
-            <w:sz w:val="16"/>
-            <w:szCs w:val="16"/>
-            <w:lang w:eastAsia="en-GB"/>
-            <w14:ligatures w14:val="none"/>
-          </w:rPr>
-          <w:t>ock</w:t>
-        </w:r>
-        <w:r>
-          <w:rPr>
-            <w:rStyle w:val="Hyperlink"/>
-            <w:rFonts w:ascii="Segoe UI" w:eastAsia="Times New Roman" w:hAnsi="Segoe UI" w:cs="Segoe UI"/>
-            <w:kern w:val="0"/>
-            <w:sz w:val="16"/>
-            <w:szCs w:val="16"/>
-            <w:lang w:eastAsia="en-GB"/>
-            <w14:ligatures w14:val="none"/>
-          </w:rPr>
-          <w:t xml:space="preserve"> </w:t>
-        </w:r>
-        <w:r>
-          <w:rPr>
-            <w:rStyle w:val="Hyperlink"/>
-            <w:rFonts w:ascii="Segoe UI" w:eastAsia="Times New Roman" w:hAnsi="Segoe UI" w:cs="Segoe UI"/>
-            <w:kern w:val="0"/>
-            <w:sz w:val="16"/>
-            <w:szCs w:val="16"/>
-            <w:lang w:eastAsia="en-GB"/>
-            <w14:ligatures w14:val="none"/>
-          </w:rPr>
-          <w:t>2</w:t>
-        </w:r>
-        <w:r>
-          <w:rPr>
-            <w:rStyle w:val="Hyperlink"/>
-            <w:rFonts w:ascii="Segoe UI" w:eastAsia="Times New Roman" w:hAnsi="Segoe UI" w:cs="Segoe UI"/>
-            <w:kern w:val="0"/>
-            <w:sz w:val="16"/>
-            <w:szCs w:val="16"/>
-            <w:lang w:eastAsia="en-GB"/>
-            <w14:ligatures w14:val="none"/>
-          </w:rPr>
-          <w:t>020</w:t>
+          <w:t>iStock 2020</w:t>
         </w:r>
       </w:hyperlink>
       <w:r>
@@ -1586,31 +1527,29 @@
         </w:rPr>
         <w:t xml:space="preserve"> </w:t>
       </w:r>
-      <w:proofErr w:type="spellStart"/>
-      <w:r>
-        <w:rPr>
-          <w:rFonts w:ascii="Segoe UI" w:eastAsia="Times New Roman" w:hAnsi="Segoe UI" w:cs="Segoe UI"/>
-          <w:color w:val="2B2B2B"/>
-          <w:kern w:val="0"/>
-          <w:sz w:val="20"/>
-          <w:szCs w:val="20"/>
-          <w:lang w:eastAsia="en-GB"/>
-          <w14:ligatures w14:val="none"/>
-        </w:rPr>
-        <w:t>keras</w:t>
-      </w:r>
-      <w:proofErr w:type="spellEnd"/>
-      <w:r>
-        <w:rPr>
-          <w:rFonts w:ascii="Segoe UI" w:eastAsia="Times New Roman" w:hAnsi="Segoe UI" w:cs="Segoe UI"/>
-          <w:color w:val="2B2B2B"/>
-          <w:kern w:val="0"/>
-          <w:sz w:val="20"/>
-          <w:szCs w:val="20"/>
-          <w:lang w:eastAsia="en-GB"/>
-          <w14:ligatures w14:val="none"/>
-        </w:rPr>
-        <w:t xml:space="preserve"> auto tuner was ran which trialled the possible hyperparameter combinations on the original model created. The </w:t>
+      <w:r>
+        <w:rPr>
+          <w:rFonts w:ascii="Segoe UI" w:eastAsia="Times New Roman" w:hAnsi="Segoe UI" w:cs="Segoe UI"/>
+          <w:color w:val="2B2B2B"/>
+          <w:kern w:val="0"/>
+          <w:sz w:val="20"/>
+          <w:szCs w:val="20"/>
+          <w:lang w:eastAsia="en-GB"/>
+          <w14:ligatures w14:val="none"/>
+        </w:rPr>
+        <w:t>K</w:t>
+      </w:r>
+      <w:r>
+        <w:rPr>
+          <w:rFonts w:ascii="Segoe UI" w:eastAsia="Times New Roman" w:hAnsi="Segoe UI" w:cs="Segoe UI"/>
+          <w:color w:val="2B2B2B"/>
+          <w:kern w:val="0"/>
+          <w:sz w:val="20"/>
+          <w:szCs w:val="20"/>
+          <w:lang w:eastAsia="en-GB"/>
+          <w14:ligatures w14:val="none"/>
+        </w:rPr>
+        <w:t xml:space="preserve">eras auto tuner was ran which trialled the possible hyperparameter combinations on the original model created. The </w:t>
       </w:r>
       <w:r>
         <w:rPr>
@@ -1739,57 +1678,29 @@
         </w:rPr>
         <w:t xml:space="preserve"> and due to time constraints another </w:t>
       </w:r>
-      <w:proofErr w:type="spellStart"/>
-      <w:r>
-        <w:rPr>
-          <w:rFonts w:ascii="Segoe UI" w:eastAsia="Times New Roman" w:hAnsi="Segoe UI" w:cs="Segoe UI"/>
-          <w:color w:val="2B2B2B"/>
-          <w:kern w:val="0"/>
-          <w:sz w:val="20"/>
-          <w:szCs w:val="20"/>
-          <w:lang w:eastAsia="en-GB"/>
-          <w14:ligatures w14:val="none"/>
-        </w:rPr>
-        <w:t>keras</w:t>
-      </w:r>
-      <w:proofErr w:type="spellEnd"/>
-      <w:r>
-        <w:rPr>
-          <w:rFonts w:ascii="Segoe UI" w:eastAsia="Times New Roman" w:hAnsi="Segoe UI" w:cs="Segoe UI"/>
-          <w:color w:val="2B2B2B"/>
-          <w:kern w:val="0"/>
-          <w:sz w:val="20"/>
-          <w:szCs w:val="20"/>
-          <w:lang w:eastAsia="en-GB"/>
-          <w14:ligatures w14:val="none"/>
-        </w:rPr>
-        <w:t xml:space="preserve"> </w:t>
-      </w:r>
-      <w:proofErr w:type="spellStart"/>
-      <w:r>
-        <w:rPr>
-          <w:rFonts w:ascii="Segoe UI" w:eastAsia="Times New Roman" w:hAnsi="Segoe UI" w:cs="Segoe UI"/>
-          <w:color w:val="2B2B2B"/>
-          <w:kern w:val="0"/>
-          <w:sz w:val="20"/>
-          <w:szCs w:val="20"/>
-          <w:lang w:eastAsia="en-GB"/>
-          <w14:ligatures w14:val="none"/>
-        </w:rPr>
-        <w:t>autotuner</w:t>
-      </w:r>
-      <w:proofErr w:type="spellEnd"/>
-      <w:r>
-        <w:rPr>
-          <w:rFonts w:ascii="Segoe UI" w:eastAsia="Times New Roman" w:hAnsi="Segoe UI" w:cs="Segoe UI"/>
-          <w:color w:val="2B2B2B"/>
-          <w:kern w:val="0"/>
-          <w:sz w:val="20"/>
-          <w:szCs w:val="20"/>
-          <w:lang w:eastAsia="en-GB"/>
-          <w14:ligatures w14:val="none"/>
-        </w:rPr>
-        <w:t xml:space="preserve"> was not ran</w:t>
+      <w:r>
+        <w:rPr>
+          <w:rFonts w:ascii="Segoe UI" w:eastAsia="Times New Roman" w:hAnsi="Segoe UI" w:cs="Segoe UI"/>
+          <w:color w:val="2B2B2B"/>
+          <w:kern w:val="0"/>
+          <w:sz w:val="20"/>
+          <w:szCs w:val="20"/>
+          <w:lang w:eastAsia="en-GB"/>
+          <w14:ligatures w14:val="none"/>
+        </w:rPr>
+        <w:t>K</w:t>
+      </w:r>
+      <w:r>
+        <w:rPr>
+          <w:rFonts w:ascii="Segoe UI" w:eastAsia="Times New Roman" w:hAnsi="Segoe UI" w:cs="Segoe UI"/>
+          <w:color w:val="2B2B2B"/>
+          <w:kern w:val="0"/>
+          <w:sz w:val="20"/>
+          <w:szCs w:val="20"/>
+          <w:lang w:eastAsia="en-GB"/>
+          <w14:ligatures w14:val="none"/>
+        </w:rPr>
+        <w:t>eras autotuner was not ran</w:t>
       </w:r>
       <w:r>
         <w:rPr>
@@ -2011,59 +1922,7 @@
           <w:lang w:eastAsia="en-GB"/>
           <w14:ligatures w14:val="none"/>
         </w:rPr>
-        <w:t xml:space="preserve">3 was sufficient in considering enough of the interactions between variables. Although some of the </w:t>
-      </w:r>
-      <w:proofErr w:type="spellStart"/>
-      <w:r>
-        <w:rPr>
-          <w:rFonts w:ascii="Segoe UI" w:eastAsia="Times New Roman" w:hAnsi="Segoe UI" w:cs="Segoe UI"/>
-          <w:color w:val="2B2B2B"/>
-          <w:kern w:val="0"/>
-          <w:sz w:val="20"/>
-          <w:szCs w:val="20"/>
-          <w:lang w:eastAsia="en-GB"/>
-          <w14:ligatures w14:val="none"/>
-        </w:rPr>
-        <w:t>Keras</w:t>
-      </w:r>
-      <w:proofErr w:type="spellEnd"/>
-      <w:r>
-        <w:rPr>
-          <w:rFonts w:ascii="Segoe UI" w:eastAsia="Times New Roman" w:hAnsi="Segoe UI" w:cs="Segoe UI"/>
-          <w:color w:val="2B2B2B"/>
-          <w:kern w:val="0"/>
-          <w:sz w:val="20"/>
-          <w:szCs w:val="20"/>
-          <w:lang w:eastAsia="en-GB"/>
-          <w14:ligatures w14:val="none"/>
-        </w:rPr>
-        <w:t xml:space="preserve"> </w:t>
-      </w:r>
-      <w:proofErr w:type="spellStart"/>
-      <w:r>
-        <w:rPr>
-          <w:rFonts w:ascii="Segoe UI" w:eastAsia="Times New Roman" w:hAnsi="Segoe UI" w:cs="Segoe UI"/>
-          <w:color w:val="2B2B2B"/>
-          <w:kern w:val="0"/>
-          <w:sz w:val="20"/>
-          <w:szCs w:val="20"/>
-          <w:lang w:eastAsia="en-GB"/>
-          <w14:ligatures w14:val="none"/>
-        </w:rPr>
-        <w:t>autotuner</w:t>
-      </w:r>
-      <w:proofErr w:type="spellEnd"/>
-      <w:r>
-        <w:rPr>
-          <w:rFonts w:ascii="Segoe UI" w:eastAsia="Times New Roman" w:hAnsi="Segoe UI" w:cs="Segoe UI"/>
-          <w:color w:val="2B2B2B"/>
-          <w:kern w:val="0"/>
-          <w:sz w:val="20"/>
-          <w:szCs w:val="20"/>
-          <w:lang w:eastAsia="en-GB"/>
-          <w14:ligatures w14:val="none"/>
-        </w:rPr>
-        <w:t xml:space="preserve"> results suggested to use more than 3 layers, with each </w:t>
+        <w:t xml:space="preserve">3 was sufficient in considering enough of the interactions between variables. Although some of the Keras autotuner results suggested to use more than 3 layers, with each </w:t>
       </w:r>
       <w:r>
         <w:rPr>
@@ -2214,7 +2073,6 @@
         </w:rPr>
         <w:t xml:space="preserve">, Layer 2 – </w:t>
       </w:r>
-      <w:proofErr w:type="spellStart"/>
       <w:r>
         <w:rPr>
           <w:rFonts w:ascii="Segoe UI" w:eastAsia="Times New Roman" w:hAnsi="Segoe UI" w:cs="Segoe UI"/>
@@ -2228,7 +2086,6 @@
         </w:rPr>
         <w:t>Relu</w:t>
       </w:r>
-      <w:proofErr w:type="spellEnd"/>
       <w:r>
         <w:rPr>
           <w:rFonts w:ascii="Segoe UI" w:eastAsia="Times New Roman" w:hAnsi="Segoe UI" w:cs="Segoe UI"/>
@@ -2398,33 +2255,7 @@
           <w:lang w:eastAsia="en-GB"/>
           <w14:ligatures w14:val="none"/>
         </w:rPr>
-        <w:t xml:space="preserve">Layer 2 – </w:t>
-      </w:r>
-      <w:proofErr w:type="spellStart"/>
-      <w:r>
-        <w:rPr>
-          <w:rFonts w:ascii="Segoe UI" w:eastAsia="Times New Roman" w:hAnsi="Segoe UI" w:cs="Segoe UI"/>
-          <w:color w:val="2B2B2B"/>
-          <w:kern w:val="0"/>
-          <w:sz w:val="20"/>
-          <w:szCs w:val="20"/>
-          <w:lang w:eastAsia="en-GB"/>
-          <w14:ligatures w14:val="none"/>
-        </w:rPr>
-        <w:t>Relu</w:t>
-      </w:r>
-      <w:proofErr w:type="spellEnd"/>
-      <w:r>
-        <w:rPr>
-          <w:rFonts w:ascii="Segoe UI" w:eastAsia="Times New Roman" w:hAnsi="Segoe UI" w:cs="Segoe UI"/>
-          <w:color w:val="2B2B2B"/>
-          <w:kern w:val="0"/>
-          <w:sz w:val="20"/>
-          <w:szCs w:val="20"/>
-          <w:lang w:eastAsia="en-GB"/>
-          <w14:ligatures w14:val="none"/>
-        </w:rPr>
-        <w:t xml:space="preserve">: The rectified linear unit </w:t>
+        <w:t xml:space="preserve">Layer 2 – Relu: The rectified linear unit </w:t>
       </w:r>
       <w:r>
         <w:rPr>
@@ -2744,6 +2575,449 @@
           <w14:ligatures w14:val="none"/>
         </w:rPr>
       </w:pPr>
+      <w:r>
+        <w:rPr>
+          <w:rFonts w:ascii="Segoe UI" w:eastAsia="Times New Roman" w:hAnsi="Segoe UI" w:cs="Segoe UI"/>
+          <w:noProof/>
+          <w:color w:val="2B2B2B"/>
+          <w:kern w:val="0"/>
+          <w:sz w:val="20"/>
+          <w:szCs w:val="20"/>
+          <w:lang w:eastAsia="en-GB"/>
+        </w:rPr>
+        <mc:AlternateContent>
+          <mc:Choice Requires="wps">
+            <w:drawing>
+              <wp:anchor distT="0" distB="0" distL="114300" distR="114300" simplePos="0" relativeHeight="251670528" behindDoc="0" locked="0" layoutInCell="1" allowOverlap="1" wp14:anchorId="70DBD8AD" wp14:editId="5AEA9574">
+                <wp:simplePos x="0" y="0"/>
+                <wp:positionH relativeFrom="column">
+                  <wp:posOffset>3722859</wp:posOffset>
+                </wp:positionH>
+                <wp:positionV relativeFrom="paragraph">
+                  <wp:posOffset>2534592</wp:posOffset>
+                </wp:positionV>
+                <wp:extent cx="609223" cy="423627"/>
+                <wp:effectExtent l="38100" t="38100" r="19685" b="33655"/>
+                <wp:wrapNone/>
+                <wp:docPr id="201063521" name="Straight Arrow Connector 2"/>
+                <wp:cNvGraphicFramePr/>
+                <a:graphic xmlns:a="http://schemas.openxmlformats.org/drawingml/2006/main">
+                  <a:graphicData uri="http://schemas.microsoft.com/office/word/2010/wordprocessingShape">
+                    <wps:wsp>
+                      <wps:cNvCnPr/>
+                      <wps:spPr>
+                        <a:xfrm flipH="1" flipV="1">
+                          <a:off x="0" y="0"/>
+                          <a:ext cx="609223" cy="423627"/>
+                        </a:xfrm>
+                        <a:prstGeom prst="straightConnector1">
+                          <a:avLst/>
+                        </a:prstGeom>
+                        <a:ln>
+                          <a:solidFill>
+                            <a:srgbClr val="FF0000"/>
+                          </a:solidFill>
+                          <a:tailEnd type="triangle"/>
+                        </a:ln>
+                      </wps:spPr>
+                      <wps:style>
+                        <a:lnRef idx="1">
+                          <a:schemeClr val="accent1"/>
+                        </a:lnRef>
+                        <a:fillRef idx="0">
+                          <a:schemeClr val="accent1"/>
+                        </a:fillRef>
+                        <a:effectRef idx="0">
+                          <a:schemeClr val="accent1"/>
+                        </a:effectRef>
+                        <a:fontRef idx="minor">
+                          <a:schemeClr val="tx1"/>
+                        </a:fontRef>
+                      </wps:style>
+                      <wps:bodyPr/>
+                    </wps:wsp>
+                  </a:graphicData>
+                </a:graphic>
+                <wp14:sizeRelH relativeFrom="margin">
+                  <wp14:pctWidth>0</wp14:pctWidth>
+                </wp14:sizeRelH>
+                <wp14:sizeRelV relativeFrom="margin">
+                  <wp14:pctHeight>0</wp14:pctHeight>
+                </wp14:sizeRelV>
+              </wp:anchor>
+            </w:drawing>
+          </mc:Choice>
+          <mc:Fallback>
+            <w:pict>
+              <v:shapetype w14:anchorId="776B089F" id="_x0000_t32" coordsize="21600,21600" o:spt="32" o:oned="t" path="m,l21600,21600e" filled="f">
+                <v:path arrowok="t" fillok="f" o:connecttype="none"/>
+                <o:lock v:ext="edit" shapetype="t"/>
+              </v:shapetype>
+              <v:shape id="Straight Arrow Connector 2" o:spid="_x0000_s1026" type="#_x0000_t32" style="position:absolute;margin-left:293.15pt;margin-top:199.55pt;width:47.95pt;height:33.35pt;flip:x y;z-index:251670528;visibility:visible;mso-wrap-style:square;mso-width-percent:0;mso-height-percent:0;mso-wrap-distance-left:9pt;mso-wrap-distance-top:0;mso-wrap-distance-right:9pt;mso-wrap-distance-bottom:0;mso-position-horizontal:absolute;mso-position-horizontal-relative:text;mso-position-vertical:absolute;mso-position-vertical-relative:text;mso-width-percent:0;mso-height-percent:0;mso-width-relative:margin;mso-height-relative:margin" o:gfxdata="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" strokecolor="red" strokeweight=".5pt">
+                <v:stroke endarrow="block" joinstyle="miter"/>
+              </v:shape>
+            </w:pict>
+          </mc:Fallback>
+        </mc:AlternateContent>
+      </w:r>
+      <w:r>
+        <w:rPr>
+          <w:rFonts w:ascii="Segoe UI" w:eastAsia="Times New Roman" w:hAnsi="Segoe UI" w:cs="Segoe UI"/>
+          <w:noProof/>
+          <w:color w:val="2B2B2B"/>
+          <w:kern w:val="0"/>
+          <w:sz w:val="20"/>
+          <w:szCs w:val="20"/>
+          <w:lang w:eastAsia="en-GB"/>
+        </w:rPr>
+        <mc:AlternateContent>
+          <mc:Choice Requires="wps">
+            <w:drawing>
+              <wp:anchor distT="0" distB="0" distL="114300" distR="114300" simplePos="0" relativeHeight="251672576" behindDoc="0" locked="0" layoutInCell="1" allowOverlap="1" wp14:anchorId="0E1BA32E" wp14:editId="3A772BE0">
+                <wp:simplePos x="0" y="0"/>
+                <wp:positionH relativeFrom="column">
+                  <wp:posOffset>3722859</wp:posOffset>
+                </wp:positionH>
+                <wp:positionV relativeFrom="paragraph">
+                  <wp:posOffset>3094022</wp:posOffset>
+                </wp:positionV>
+                <wp:extent cx="690704" cy="280318"/>
+                <wp:effectExtent l="38100" t="0" r="14605" b="62865"/>
+                <wp:wrapNone/>
+                <wp:docPr id="1682960545" name="Straight Arrow Connector 2"/>
+                <wp:cNvGraphicFramePr/>
+                <a:graphic xmlns:a="http://schemas.openxmlformats.org/drawingml/2006/main">
+                  <a:graphicData uri="http://schemas.microsoft.com/office/word/2010/wordprocessingShape">
+                    <wps:wsp>
+                      <wps:cNvCnPr/>
+                      <wps:spPr>
+                        <a:xfrm flipH="1">
+                          <a:off x="0" y="0"/>
+                          <a:ext cx="690704" cy="280318"/>
+                        </a:xfrm>
+                        <a:prstGeom prst="straightConnector1">
+                          <a:avLst/>
+                        </a:prstGeom>
+                        <a:ln>
+                          <a:solidFill>
+                            <a:srgbClr val="FF0000"/>
+                          </a:solidFill>
+                          <a:tailEnd type="triangle"/>
+                        </a:ln>
+                      </wps:spPr>
+                      <wps:style>
+                        <a:lnRef idx="1">
+                          <a:schemeClr val="accent1"/>
+                        </a:lnRef>
+                        <a:fillRef idx="0">
+                          <a:schemeClr val="accent1"/>
+                        </a:fillRef>
+                        <a:effectRef idx="0">
+                          <a:schemeClr val="accent1"/>
+                        </a:effectRef>
+                        <a:fontRef idx="minor">
+                          <a:schemeClr val="tx1"/>
+                        </a:fontRef>
+                      </wps:style>
+                      <wps:bodyPr/>
+                    </wps:wsp>
+                  </a:graphicData>
+                </a:graphic>
+                <wp14:sizeRelH relativeFrom="margin">
+                  <wp14:pctWidth>0</wp14:pctWidth>
+                </wp14:sizeRelH>
+                <wp14:sizeRelV relativeFrom="margin">
+                  <wp14:pctHeight>0</wp14:pctHeight>
+                </wp14:sizeRelV>
+              </wp:anchor>
+            </w:drawing>
+          </mc:Choice>
+          <mc:Fallback>
+            <w:pict>
+              <v:shape w14:anchorId="0AB598B9" id="Straight Arrow Connector 2" o:spid="_x0000_s1026" type="#_x0000_t32" style="position:absolute;margin-left:293.15pt;margin-top:243.6pt;width:54.4pt;height:22.05pt;flip:x;z-index:251672576;visibility:visible;mso-wrap-style:square;mso-width-percent:0;mso-height-percent:0;mso-wrap-distance-left:9pt;mso-wrap-distance-top:0;mso-wrap-distance-right:9pt;mso-wrap-distance-bottom:0;mso-position-horizontal:absolute;mso-position-horizontal-relative:text;mso-position-vertical:absolute;mso-position-vertical-relative:text;mso-width-percent:0;mso-height-percent:0;mso-width-relative:margin;mso-height-relative:margin" o:gfxdata="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" strokecolor="red" strokeweight=".5pt">
+                <v:stroke endarrow="block" joinstyle="miter"/>
+              </v:shape>
+            </w:pict>
+          </mc:Fallback>
+        </mc:AlternateContent>
+      </w:r>
+      <w:r>
+        <w:rPr>
+          <w:rFonts w:ascii="Segoe UI" w:eastAsia="Times New Roman" w:hAnsi="Segoe UI" w:cs="Segoe UI"/>
+          <w:noProof/>
+          <w:color w:val="2B2B2B"/>
+          <w:kern w:val="0"/>
+          <w:sz w:val="20"/>
+          <w:szCs w:val="20"/>
+          <w:lang w:eastAsia="en-GB"/>
+          <w14:ligatures w14:val="none"/>
+        </w:rPr>
+        <mc:AlternateContent>
+          <mc:Choice Requires="wps">
+            <w:drawing>
+              <wp:anchor distT="45720" distB="45720" distL="114300" distR="114300" simplePos="0" relativeHeight="251669504" behindDoc="0" locked="0" layoutInCell="1" allowOverlap="1" wp14:anchorId="2EA45408" wp14:editId="250C492A">
+                <wp:simplePos x="0" y="0"/>
+                <wp:positionH relativeFrom="column">
+                  <wp:posOffset>4087495</wp:posOffset>
+                </wp:positionH>
+                <wp:positionV relativeFrom="paragraph">
+                  <wp:posOffset>2899410</wp:posOffset>
+                </wp:positionV>
+                <wp:extent cx="742315" cy="280035"/>
+                <wp:effectExtent l="0" t="0" r="635" b="5715"/>
+                <wp:wrapSquare wrapText="bothSides"/>
+                <wp:docPr id="217" name="Text Box 2"/>
+                <wp:cNvGraphicFramePr>
+                  <a:graphicFrameLocks xmlns:a="http://schemas.openxmlformats.org/drawingml/2006/main"/>
+                </wp:cNvGraphicFramePr>
+                <a:graphic xmlns:a="http://schemas.openxmlformats.org/drawingml/2006/main">
+                  <a:graphicData uri="http://schemas.microsoft.com/office/word/2010/wordprocessingShape">
+                    <wps:wsp>
+                      <wps:cNvSpPr txBox="1">
+                        <a:spLocks noChangeArrowheads="1"/>
+                      </wps:cNvSpPr>
+                      <wps:spPr bwMode="auto">
+                        <a:xfrm>
+                          <a:off x="0" y="0"/>
+                          <a:ext cx="742315" cy="280035"/>
+                        </a:xfrm>
+                        <a:prstGeom prst="rect">
+                          <a:avLst/>
+                        </a:prstGeom>
+                        <a:solidFill>
+                          <a:srgbClr val="FFFFFF"/>
+                        </a:solidFill>
+                        <a:ln w="9525">
+                          <a:noFill/>
+                          <a:miter lim="800000"/>
+                          <a:headEnd/>
+                          <a:tailEnd/>
+                        </a:ln>
+                      </wps:spPr>
+                      <wps:txbx>
+                        <w:txbxContent>
+                          <w:p>
+                            <w:pPr>
+                              <w:rPr>
+                                <w:color w:val="FF0000"/>
+                                <w:sz w:val="16"/>
+                                <w:szCs w:val="16"/>
+                              </w:rPr>
+                            </w:pPr>
+                            <w:r>
+                              <w:rPr>
+                                <w:color w:val="FF0000"/>
+                                <w:sz w:val="16"/>
+                                <w:szCs w:val="16"/>
+                              </w:rPr>
+                              <w:t>Removed</w:t>
+                            </w:r>
+                          </w:p>
+                        </w:txbxContent>
+                      </wps:txbx>
+                      <wps:bodyPr rot="0" vert="horz" wrap="square" lIns="91440" tIns="45720" rIns="91440" bIns="45720" anchor="t" anchorCtr="0">
+                        <a:noAutofit/>
+                      </wps:bodyPr>
+                    </wps:wsp>
+                  </a:graphicData>
+                </a:graphic>
+                <wp14:sizeRelH relativeFrom="margin">
+                  <wp14:pctWidth>0</wp14:pctWidth>
+                </wp14:sizeRelH>
+                <wp14:sizeRelV relativeFrom="margin">
+                  <wp14:pctHeight>0</wp14:pctHeight>
+                </wp14:sizeRelV>
+              </wp:anchor>
+            </w:drawing>
+          </mc:Choice>
+          <mc:Fallback>
+            <w:pict>
+              <v:shapetype w14:anchorId="2EA45408" id="_x0000_t202" coordsize="21600,21600" o:spt="202" path="m,l,21600r21600,l21600,xe">
+                <v:stroke joinstyle="miter"/>
+                <v:path gradientshapeok="t" o:connecttype="rect"/>
+              </v:shapetype>
+              <v:shape id="Text Box 2" o:spid="_x0000_s1026" type="#_x0000_t202" style="position:absolute;left:0;text-align:left;margin-left:321.85pt;margin-top:228.3pt;width:58.45pt;height:22.05pt;z-index:251669504;visibility:visible;mso-wrap-style:square;mso-width-percent:0;mso-height-percent:0;mso-wrap-distance-left:9pt;mso-wrap-distance-top:3.6pt;mso-wrap-distance-right:9pt;mso-wrap-distance-bottom:3.6pt;mso-position-horizontal:absolute;mso-position-horizontal-relative:text;mso-position-vertical:absolute;mso-position-vertical-relative:text;mso-width-percent:0;mso-height-percent:0;mso-width-relative:margin;mso-height-relative:margin;v-text-anchor:top" o:gfxdata="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" stroked="f">
+                <v:textbox>
+                  <w:txbxContent>
+                    <w:p>
+                      <w:pPr>
+                        <w:rPr>
+                          <w:color w:val="FF0000"/>
+                          <w:sz w:val="16"/>
+                          <w:szCs w:val="16"/>
+                        </w:rPr>
+                      </w:pPr>
+                      <w:r>
+                        <w:rPr>
+                          <w:color w:val="FF0000"/>
+                          <w:sz w:val="16"/>
+                          <w:szCs w:val="16"/>
+                        </w:rPr>
+                        <w:t>Removed</w:t>
+                      </w:r>
+                    </w:p>
+                  </w:txbxContent>
+                </v:textbox>
+                <w10:wrap type="square"/>
+              </v:shape>
+            </w:pict>
+          </mc:Fallback>
+        </mc:AlternateContent>
+      </w:r>
+      <w:r>
+        <w:rPr>
+          <w:noProof/>
+        </w:rPr>
+        <mc:AlternateContent>
+          <mc:Choice Requires="wps">
+            <w:drawing>
+              <wp:anchor distT="0" distB="0" distL="114300" distR="114300" simplePos="0" relativeHeight="251667456" behindDoc="0" locked="0" layoutInCell="1" allowOverlap="1" wp14:anchorId="5901DBDC" wp14:editId="30CBF74B">
+                <wp:simplePos x="0" y="0"/>
+                <wp:positionH relativeFrom="column">
+                  <wp:posOffset>3498215</wp:posOffset>
+                </wp:positionH>
+                <wp:positionV relativeFrom="paragraph">
+                  <wp:posOffset>3331292</wp:posOffset>
+                </wp:positionV>
+                <wp:extent cx="182880" cy="45719"/>
+                <wp:effectExtent l="0" t="0" r="26670" b="12065"/>
+                <wp:wrapNone/>
+                <wp:docPr id="177360954" name="Rectangle 1"/>
+                <wp:cNvGraphicFramePr/>
+                <a:graphic xmlns:a="http://schemas.openxmlformats.org/drawingml/2006/main">
+                  <a:graphicData uri="http://schemas.microsoft.com/office/word/2010/wordprocessingShape">
+                    <wps:wsp>
+                      <wps:cNvSpPr/>
+                      <wps:spPr>
+                        <a:xfrm>
+                          <a:off x="0" y="0"/>
+                          <a:ext cx="182880" cy="45719"/>
+                        </a:xfrm>
+                        <a:prstGeom prst="rect">
+                          <a:avLst/>
+                        </a:prstGeom>
+                        <a:noFill/>
+                        <a:ln>
+                          <a:solidFill>
+                            <a:srgbClr val="FF0000"/>
+                          </a:solidFill>
+                        </a:ln>
+                      </wps:spPr>
+                      <wps:style>
+                        <a:lnRef idx="2">
+                          <a:schemeClr val="accent1">
+                            <a:shade val="15000"/>
+                          </a:schemeClr>
+                        </a:lnRef>
+                        <a:fillRef idx="1">
+                          <a:schemeClr val="accent1"/>
+                        </a:fillRef>
+                        <a:effectRef idx="0">
+                          <a:schemeClr val="accent1"/>
+                        </a:effectRef>
+                        <a:fontRef idx="minor">
+                          <a:schemeClr val="lt1"/>
+                        </a:fontRef>
+                      </wps:style>
+                      <wps:bodyPr rot="0" spcFirstLastPara="0" vertOverflow="overflow" horzOverflow="overflow" vert="horz" wrap="square" lIns="91440" tIns="45720" rIns="91440" bIns="45720" numCol="1" spcCol="0" rtlCol="0" fromWordArt="0" anchor="ctr" anchorCtr="0" forceAA="0" compatLnSpc="1">
+                        <a:prstTxWarp prst="textNoShape">
+                          <a:avLst/>
+                        </a:prstTxWarp>
+                        <a:noAutofit/>
+                      </wps:bodyPr>
+                    </wps:wsp>
+                  </a:graphicData>
+                </a:graphic>
+                <wp14:sizeRelV relativeFrom="margin">
+                  <wp14:pctHeight>0</wp14:pctHeight>
+                </wp14:sizeRelV>
+              </wp:anchor>
+            </w:drawing>
+          </mc:Choice>
+          <mc:Fallback>
+            <w:pict>
+              <v:rect w14:anchorId="754C4431" id="Rectangle 1" o:spid="_x0000_s1026" style="position:absolute;margin-left:275.45pt;margin-top:262.3pt;width:14.4pt;height:3.6pt;z-index:251667456;visibility:visible;mso-wrap-style:square;mso-height-percent:0;mso-wrap-distance-left:9pt;mso-wrap-distance-top:0;mso-wrap-distance-right:9pt;mso-wrap-distance-bottom:0;mso-position-horizontal:absolute;mso-position-horizontal-relative:text;mso-position-vertical:absolute;mso-position-vertical-relative:text;mso-height-percent:0;mso-height-relative:margin;v-text-anchor:middle" o:gfxdata="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" filled="f" strokecolor="red" strokeweight="1pt"/>
+            </w:pict>
+          </mc:Fallback>
+        </mc:AlternateContent>
+      </w:r>
+      <w:r>
+        <w:rPr>
+          <w:noProof/>
+        </w:rPr>
+        <mc:AlternateContent>
+          <mc:Choice Requires="wps">
+            <w:drawing>
+              <wp:anchor distT="0" distB="0" distL="114300" distR="114300" simplePos="0" relativeHeight="251665408" behindDoc="0" locked="0" layoutInCell="1" allowOverlap="1" wp14:anchorId="22B89E57" wp14:editId="3ADF88C3">
+                <wp:simplePos x="0" y="0"/>
+                <wp:positionH relativeFrom="column">
+                  <wp:posOffset>3498215</wp:posOffset>
+                </wp:positionH>
+                <wp:positionV relativeFrom="paragraph">
+                  <wp:posOffset>1519886</wp:posOffset>
+                </wp:positionV>
+                <wp:extent cx="182880" cy="1781092"/>
+                <wp:effectExtent l="0" t="0" r="26670" b="10160"/>
+                <wp:wrapNone/>
+                <wp:docPr id="810077926" name="Rectangle 1"/>
+                <wp:cNvGraphicFramePr/>
+                <a:graphic xmlns:a="http://schemas.openxmlformats.org/drawingml/2006/main">
+                  <a:graphicData uri="http://schemas.microsoft.com/office/word/2010/wordprocessingShape">
+                    <wps:wsp>
+                      <wps:cNvSpPr/>
+                      <wps:spPr>
+                        <a:xfrm>
+                          <a:off x="0" y="0"/>
+                          <a:ext cx="182880" cy="1781092"/>
+                        </a:xfrm>
+                        <a:prstGeom prst="rect">
+                          <a:avLst/>
+                        </a:prstGeom>
+                        <a:noFill/>
+                        <a:ln>
+                          <a:solidFill>
+                            <a:srgbClr val="FF0000"/>
+                          </a:solidFill>
+                        </a:ln>
+                      </wps:spPr>
+                      <wps:style>
+                        <a:lnRef idx="2">
+                          <a:schemeClr val="accent1">
+                            <a:shade val="15000"/>
+                          </a:schemeClr>
+                        </a:lnRef>
+                        <a:fillRef idx="1">
+                          <a:schemeClr val="accent1"/>
+                        </a:fillRef>
+                        <a:effectRef idx="0">
+                          <a:schemeClr val="accent1"/>
+                        </a:effectRef>
+                        <a:fontRef idx="minor">
+                          <a:schemeClr val="lt1"/>
+                        </a:fontRef>
+                      </wps:style>
+                      <wps:bodyPr rot="0" spcFirstLastPara="0" vertOverflow="overflow" horzOverflow="overflow" vert="horz" wrap="square" lIns="91440" tIns="45720" rIns="91440" bIns="45720" numCol="1" spcCol="0" rtlCol="0" fromWordArt="0" anchor="ctr" anchorCtr="0" forceAA="0" compatLnSpc="1">
+                        <a:prstTxWarp prst="textNoShape">
+                          <a:avLst/>
+                        </a:prstTxWarp>
+                        <a:noAutofit/>
+                      </wps:bodyPr>
+                    </wps:wsp>
+                  </a:graphicData>
+                </a:graphic>
+                <wp14:sizeRelV relativeFrom="margin">
+                  <wp14:pctHeight>0</wp14:pctHeight>
+                </wp14:sizeRelV>
+              </wp:anchor>
+            </w:drawing>
+          </mc:Choice>
+          <mc:Fallback>
+            <w:pict>
+              <v:rect w14:anchorId="35A60EB3" id="Rectangle 1" o:spid="_x0000_s1026" style="position:absolute;margin-left:275.45pt;margin-top:119.7pt;width:14.4pt;height:140.25pt;z-index:251665408;visibility:visible;mso-wrap-style:square;mso-height-percent:0;mso-wrap-distance-left:9pt;mso-wrap-distance-top:0;mso-wrap-distance-right:9pt;mso-wrap-distance-bottom:0;mso-position-horizontal:absolute;mso-position-horizontal-relative:text;mso-position-vertical:absolute;mso-position-vertical-relative:text;mso-height-percent:0;mso-height-relative:margin;v-text-anchor:middle" o:gfxdata="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" filled="f" strokecolor="red" strokeweight="1pt"/>
+            </w:pict>
+          </mc:Fallback>
+        </mc:AlternateContent>
+      </w:r>
       <w:r>
         <w:rPr>
           <w:noProof/>
@@ -2814,27 +3088,32 @@
           <w:lang w:eastAsia="en-GB"/>
           <w14:ligatures w14:val="none"/>
         </w:rPr>
-        <w:t xml:space="preserve">After plotting a box plot of all the ask amounts in the dataset, it was apparent that there were some potential outliers which could have been hindering the models ability to accurately predict whether an application would be successful. Therefore, any data points which exceeded the computer upper and lower bound were removed from the dataset. </w:t>
-      </w:r>
-    </w:p>
-    <w:p>
-      <w:pPr>
-        <w:pStyle w:val="ListParagraph"/>
-        <w:numPr>
-          <w:ilvl w:val="1"/>
-          <w:numId w:val="9"/>
-        </w:numPr>
-        <w:spacing w:before="100" w:beforeAutospacing="1" w:after="120" w:line="360" w:lineRule="atLeast"/>
-        <w:rPr>
-          <w:rFonts w:ascii="Segoe UI" w:eastAsia="Times New Roman" w:hAnsi="Segoe UI" w:cs="Segoe UI"/>
-          <w:color w:val="2B2B2B"/>
-          <w:kern w:val="0"/>
-          <w:sz w:val="20"/>
-          <w:szCs w:val="20"/>
-          <w:lang w:eastAsia="en-GB"/>
-          <w14:ligatures w14:val="none"/>
-        </w:rPr>
-      </w:pPr>
+        <w:t>After plotting a box plot of all the ask amounts in the dataset, it was apparent that there were some potential outliers which could have been hindering the models ability to accurately predict whether an application would be successful. Therefore, any data points which exceeded the compute</w:t>
+      </w:r>
+      <w:r>
+        <w:rPr>
+          <w:rFonts w:ascii="Segoe UI" w:eastAsia="Times New Roman" w:hAnsi="Segoe UI" w:cs="Segoe UI"/>
+          <w:color w:val="2B2B2B"/>
+          <w:kern w:val="0"/>
+          <w:sz w:val="20"/>
+          <w:szCs w:val="20"/>
+          <w:lang w:eastAsia="en-GB"/>
+          <w14:ligatures w14:val="none"/>
+        </w:rPr>
+        <w:t>d</w:t>
+      </w:r>
+      <w:r>
+        <w:rPr>
+          <w:rFonts w:ascii="Segoe UI" w:eastAsia="Times New Roman" w:hAnsi="Segoe UI" w:cs="Segoe UI"/>
+          <w:color w:val="2B2B2B"/>
+          <w:kern w:val="0"/>
+          <w:sz w:val="20"/>
+          <w:szCs w:val="20"/>
+          <w:lang w:eastAsia="en-GB"/>
+          <w14:ligatures w14:val="none"/>
+        </w:rPr>
+        <w:t xml:space="preserve"> upper and lower bound were removed from the dataset. </w:t>
+      </w:r>
     </w:p>
     <w:p>
       <w:pPr>
@@ -2856,6 +3135,440 @@
       </w:pPr>
       <w:r>
         <w:rPr>
+          <w:noProof/>
+        </w:rPr>
+        <mc:AlternateContent>
+          <mc:Choice Requires="wps">
+            <w:drawing>
+              <wp:anchor distT="0" distB="0" distL="114300" distR="114300" simplePos="0" relativeHeight="251683840" behindDoc="0" locked="0" layoutInCell="1" allowOverlap="1" wp14:anchorId="7AF56426" wp14:editId="7A6744E1">
+                <wp:simplePos x="0" y="0"/>
+                <wp:positionH relativeFrom="column">
+                  <wp:posOffset>3543300</wp:posOffset>
+                </wp:positionH>
+                <wp:positionV relativeFrom="paragraph">
+                  <wp:posOffset>3213100</wp:posOffset>
+                </wp:positionV>
+                <wp:extent cx="298450" cy="880745"/>
+                <wp:effectExtent l="0" t="0" r="25400" b="14605"/>
+                <wp:wrapNone/>
+                <wp:docPr id="1987546678" name="Rectangle 1"/>
+                <wp:cNvGraphicFramePr/>
+                <a:graphic xmlns:a="http://schemas.openxmlformats.org/drawingml/2006/main">
+                  <a:graphicData uri="http://schemas.microsoft.com/office/word/2010/wordprocessingShape">
+                    <wps:wsp>
+                      <wps:cNvSpPr/>
+                      <wps:spPr>
+                        <a:xfrm>
+                          <a:off x="0" y="0"/>
+                          <a:ext cx="298450" cy="880745"/>
+                        </a:xfrm>
+                        <a:prstGeom prst="rect">
+                          <a:avLst/>
+                        </a:prstGeom>
+                        <a:noFill/>
+                        <a:ln>
+                          <a:solidFill>
+                            <a:srgbClr val="FF0000"/>
+                          </a:solidFill>
+                        </a:ln>
+                      </wps:spPr>
+                      <wps:style>
+                        <a:lnRef idx="2">
+                          <a:schemeClr val="accent1">
+                            <a:shade val="15000"/>
+                          </a:schemeClr>
+                        </a:lnRef>
+                        <a:fillRef idx="1">
+                          <a:schemeClr val="accent1"/>
+                        </a:fillRef>
+                        <a:effectRef idx="0">
+                          <a:schemeClr val="accent1"/>
+                        </a:effectRef>
+                        <a:fontRef idx="minor">
+                          <a:schemeClr val="lt1"/>
+                        </a:fontRef>
+                      </wps:style>
+                      <wps:bodyPr rot="0" spcFirstLastPara="0" vertOverflow="overflow" horzOverflow="overflow" vert="horz" wrap="square" lIns="91440" tIns="45720" rIns="91440" bIns="45720" numCol="1" spcCol="0" rtlCol="0" fromWordArt="0" anchor="ctr" anchorCtr="0" forceAA="0" compatLnSpc="1">
+                        <a:prstTxWarp prst="textNoShape">
+                          <a:avLst/>
+                        </a:prstTxWarp>
+                        <a:noAutofit/>
+                      </wps:bodyPr>
+                    </wps:wsp>
+                  </a:graphicData>
+                </a:graphic>
+                <wp14:sizeRelH relativeFrom="margin">
+                  <wp14:pctWidth>0</wp14:pctWidth>
+                </wp14:sizeRelH>
+                <wp14:sizeRelV relativeFrom="margin">
+                  <wp14:pctHeight>0</wp14:pctHeight>
+                </wp14:sizeRelV>
+              </wp:anchor>
+            </w:drawing>
+          </mc:Choice>
+          <mc:Fallback>
+            <w:pict>
+              <v:rect w14:anchorId="004E6400" id="Rectangle 1" o:spid="_x0000_s1026" style="position:absolute;margin-left:279pt;margin-top:253pt;width:23.5pt;height:69.35pt;z-index:251683840;visibility:visible;mso-wrap-style:square;mso-width-percent:0;mso-height-percent:0;mso-wrap-distance-left:9pt;mso-wrap-distance-top:0;mso-wrap-distance-right:9pt;mso-wrap-distance-bottom:0;mso-position-horizontal:absolute;mso-position-horizontal-relative:text;mso-position-vertical:absolute;mso-position-vertical-relative:text;mso-width-percent:0;mso-height-percent:0;mso-width-relative:margin;mso-height-relative:margin;v-text-anchor:middle" o:gfxdata="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" filled="f" strokecolor="red" strokeweight="1pt"/>
+            </w:pict>
+          </mc:Fallback>
+        </mc:AlternateContent>
+      </w:r>
+      <w:r>
+        <w:rPr>
+          <w:rFonts w:ascii="Segoe UI" w:eastAsia="Times New Roman" w:hAnsi="Segoe UI" w:cs="Segoe UI"/>
+          <w:noProof/>
+          <w:color w:val="2B2B2B"/>
+          <w:kern w:val="0"/>
+          <w:sz w:val="20"/>
+          <w:szCs w:val="20"/>
+          <w:lang w:eastAsia="en-GB"/>
+          <w14:ligatures w14:val="none"/>
+        </w:rPr>
+        <mc:AlternateContent>
+          <mc:Choice Requires="wps">
+            <w:drawing>
+              <wp:anchor distT="45720" distB="45720" distL="114300" distR="114300" simplePos="0" relativeHeight="251681792" behindDoc="0" locked="0" layoutInCell="1" allowOverlap="1" wp14:anchorId="350DEA96" wp14:editId="14A79E01">
+                <wp:simplePos x="0" y="0"/>
+                <wp:positionH relativeFrom="column">
+                  <wp:posOffset>590550</wp:posOffset>
+                </wp:positionH>
+                <wp:positionV relativeFrom="paragraph">
+                  <wp:posOffset>4140200</wp:posOffset>
+                </wp:positionV>
+                <wp:extent cx="742315" cy="280035"/>
+                <wp:effectExtent l="0" t="0" r="0" b="5715"/>
+                <wp:wrapSquare wrapText="bothSides"/>
+                <wp:docPr id="817468179" name="Text Box 2"/>
+                <wp:cNvGraphicFramePr>
+                  <a:graphicFrameLocks xmlns:a="http://schemas.openxmlformats.org/drawingml/2006/main"/>
+                </wp:cNvGraphicFramePr>
+                <a:graphic xmlns:a="http://schemas.openxmlformats.org/drawingml/2006/main">
+                  <a:graphicData uri="http://schemas.microsoft.com/office/word/2010/wordprocessingShape">
+                    <wps:wsp>
+                      <wps:cNvSpPr txBox="1">
+                        <a:spLocks noChangeArrowheads="1"/>
+                      </wps:cNvSpPr>
+                      <wps:spPr bwMode="auto">
+                        <a:xfrm>
+                          <a:off x="0" y="0"/>
+                          <a:ext cx="742315" cy="280035"/>
+                        </a:xfrm>
+                        <a:prstGeom prst="rect">
+                          <a:avLst/>
+                        </a:prstGeom>
+                        <a:noFill/>
+                        <a:ln w="9525">
+                          <a:noFill/>
+                          <a:miter lim="800000"/>
+                          <a:headEnd/>
+                          <a:tailEnd/>
+                        </a:ln>
+                      </wps:spPr>
+                      <wps:txbx>
+                        <w:txbxContent>
+                          <w:p>
+                            <w:pPr>
+                              <w:rPr>
+                                <w:color w:val="FF0000"/>
+                                <w:sz w:val="16"/>
+                                <w:szCs w:val="16"/>
+                              </w:rPr>
+                            </w:pPr>
+                            <w:r>
+                              <w:rPr>
+                                <w:color w:val="FF0000"/>
+                                <w:sz w:val="16"/>
+                                <w:szCs w:val="16"/>
+                              </w:rPr>
+                              <w:t>OPTIMIZED</w:t>
+                            </w:r>
+                          </w:p>
+                        </w:txbxContent>
+                      </wps:txbx>
+                      <wps:bodyPr rot="0" vert="horz" wrap="square" lIns="91440" tIns="45720" rIns="91440" bIns="45720" anchor="t" anchorCtr="0">
+                        <a:noAutofit/>
+                      </wps:bodyPr>
+                    </wps:wsp>
+                  </a:graphicData>
+                </a:graphic>
+                <wp14:sizeRelH relativeFrom="margin">
+                  <wp14:pctWidth>0</wp14:pctWidth>
+                </wp14:sizeRelH>
+                <wp14:sizeRelV relativeFrom="margin">
+                  <wp14:pctHeight>0</wp14:pctHeight>
+                </wp14:sizeRelV>
+              </wp:anchor>
+            </w:drawing>
+          </mc:Choice>
+          <mc:Fallback>
+            <w:pict>
+              <v:shape w14:anchorId="350DEA96" id="_x0000_s1027" type="#_x0000_t202" style="position:absolute;left:0;text-align:left;margin-left:46.5pt;margin-top:326pt;width:58.45pt;height:22.05pt;z-index:251681792;visibility:visible;mso-wrap-style:square;mso-width-percent:0;mso-height-percent:0;mso-wrap-distance-left:9pt;mso-wrap-distance-top:3.6pt;mso-wrap-distance-right:9pt;mso-wrap-distance-bottom:3.6pt;mso-position-horizontal:absolute;mso-position-horizontal-relative:text;mso-position-vertical:absolute;mso-position-vertical-relative:text;mso-width-percent:0;mso-height-percent:0;mso-width-relative:margin;mso-height-relative:margin;v-text-anchor:top" o:gfxdata="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" filled="f" stroked="f">
+                <v:textbox>
+                  <w:txbxContent>
+                    <w:p>
+                      <w:pPr>
+                        <w:rPr>
+                          <w:color w:val="FF0000"/>
+                          <w:sz w:val="16"/>
+                          <w:szCs w:val="16"/>
+                        </w:rPr>
+                      </w:pPr>
+                      <w:r>
+                        <w:rPr>
+                          <w:color w:val="FF0000"/>
+                          <w:sz w:val="16"/>
+                          <w:szCs w:val="16"/>
+                        </w:rPr>
+                        <w:t>OPTIMIZED</w:t>
+                      </w:r>
+                    </w:p>
+                  </w:txbxContent>
+                </v:textbox>
+                <w10:wrap type="square"/>
+              </v:shape>
+            </w:pict>
+          </mc:Fallback>
+        </mc:AlternateContent>
+      </w:r>
+      <w:r>
+        <w:rPr>
+          <w:noProof/>
+        </w:rPr>
+        <w:drawing>
+          <wp:anchor distT="0" distB="0" distL="114300" distR="114300" simplePos="0" relativeHeight="251677696" behindDoc="0" locked="0" layoutInCell="1" allowOverlap="1" wp14:anchorId="4394D62C" wp14:editId="3BF1E3B9">
+            <wp:simplePos x="0" y="0"/>
+            <wp:positionH relativeFrom="column">
+              <wp:posOffset>641350</wp:posOffset>
+            </wp:positionH>
+            <wp:positionV relativeFrom="paragraph">
+              <wp:posOffset>4293235</wp:posOffset>
+            </wp:positionV>
+            <wp:extent cx="5149850" cy="872490"/>
+            <wp:effectExtent l="0" t="0" r="0" b="3810"/>
+            <wp:wrapTopAndBottom/>
+            <wp:docPr id="1136845022" name="Picture 1" descr="A screenshot of a computer&#10;&#10;Description automatically generated"/>
+            <wp:cNvGraphicFramePr>
+              <a:graphicFrameLocks xmlns:a="http://schemas.openxmlformats.org/drawingml/2006/main" noChangeAspect="1"/>
+            </wp:cNvGraphicFramePr>
+            <a:graphic xmlns:a="http://schemas.openxmlformats.org/drawingml/2006/main">
+              <a:graphicData uri="http://schemas.openxmlformats.org/drawingml/2006/picture">
+                <pic:pic xmlns:pic="http://schemas.openxmlformats.org/drawingml/2006/picture">
+                  <pic:nvPicPr>
+                    <pic:cNvPr id="1136845022" name="Picture 1" descr="A screenshot of a computer&#10;&#10;Description automatically generated"/>
+                    <pic:cNvPicPr/>
+                  </pic:nvPicPr>
+                  <pic:blipFill>
+                    <a:blip r:embed="rId14">
+                      <a:extLst>
+                        <a:ext uri="{28A0092B-C50C-407E-A947-70E740481C1C}">
+                          <a14:useLocalDpi xmlns:a14="http://schemas.microsoft.com/office/drawing/2010/main" val="0"/>
+                        </a:ext>
+                      </a:extLst>
+                    </a:blip>
+                    <a:stretch>
+                      <a:fillRect/>
+                    </a:stretch>
+                  </pic:blipFill>
+                  <pic:spPr>
+                    <a:xfrm>
+                      <a:off x="0" y="0"/>
+                      <a:ext cx="5149850" cy="872490"/>
+                    </a:xfrm>
+                    <a:prstGeom prst="rect">
+                      <a:avLst/>
+                    </a:prstGeom>
+                  </pic:spPr>
+                </pic:pic>
+              </a:graphicData>
+            </a:graphic>
+            <wp14:sizeRelH relativeFrom="margin">
+              <wp14:pctWidth>0</wp14:pctWidth>
+            </wp14:sizeRelH>
+            <wp14:sizeRelV relativeFrom="margin">
+              <wp14:pctHeight>0</wp14:pctHeight>
+            </wp14:sizeRelV>
+          </wp:anchor>
+        </w:drawing>
+      </w:r>
+      <w:r>
+        <w:rPr>
+          <w:rFonts w:ascii="Segoe UI" w:eastAsia="Times New Roman" w:hAnsi="Segoe UI" w:cs="Segoe UI"/>
+          <w:noProof/>
+          <w:color w:val="2B2B2B"/>
+          <w:kern w:val="0"/>
+          <w:sz w:val="20"/>
+          <w:szCs w:val="20"/>
+          <w:lang w:eastAsia="en-GB"/>
+          <w14:ligatures w14:val="none"/>
+        </w:rPr>
+        <mc:AlternateContent>
+          <mc:Choice Requires="wps">
+            <w:drawing>
+              <wp:anchor distT="45720" distB="45720" distL="114300" distR="114300" simplePos="0" relativeHeight="251679744" behindDoc="0" locked="0" layoutInCell="1" allowOverlap="1" wp14:anchorId="205E1B30" wp14:editId="4B889122">
+                <wp:simplePos x="0" y="0"/>
+                <wp:positionH relativeFrom="column">
+                  <wp:posOffset>588010</wp:posOffset>
+                </wp:positionH>
+                <wp:positionV relativeFrom="paragraph">
+                  <wp:posOffset>3052445</wp:posOffset>
+                </wp:positionV>
+                <wp:extent cx="742315" cy="280035"/>
+                <wp:effectExtent l="0" t="0" r="0" b="5715"/>
+                <wp:wrapSquare wrapText="bothSides"/>
+                <wp:docPr id="1234179225" name="Text Box 2"/>
+                <wp:cNvGraphicFramePr>
+                  <a:graphicFrameLocks xmlns:a="http://schemas.openxmlformats.org/drawingml/2006/main"/>
+                </wp:cNvGraphicFramePr>
+                <a:graphic xmlns:a="http://schemas.openxmlformats.org/drawingml/2006/main">
+                  <a:graphicData uri="http://schemas.microsoft.com/office/word/2010/wordprocessingShape">
+                    <wps:wsp>
+                      <wps:cNvSpPr txBox="1">
+                        <a:spLocks noChangeArrowheads="1"/>
+                      </wps:cNvSpPr>
+                      <wps:spPr bwMode="auto">
+                        <a:xfrm>
+                          <a:off x="0" y="0"/>
+                          <a:ext cx="742315" cy="280035"/>
+                        </a:xfrm>
+                        <a:prstGeom prst="rect">
+                          <a:avLst/>
+                        </a:prstGeom>
+                        <a:noFill/>
+                        <a:ln w="9525">
+                          <a:noFill/>
+                          <a:miter lim="800000"/>
+                          <a:headEnd/>
+                          <a:tailEnd/>
+                        </a:ln>
+                      </wps:spPr>
+                      <wps:txbx>
+                        <w:txbxContent>
+                          <w:p>
+                            <w:pPr>
+                              <w:rPr>
+                                <w:color w:val="FF0000"/>
+                                <w:sz w:val="16"/>
+                                <w:szCs w:val="16"/>
+                              </w:rPr>
+                            </w:pPr>
+                            <w:r>
+                              <w:rPr>
+                                <w:color w:val="FF0000"/>
+                                <w:sz w:val="16"/>
+                                <w:szCs w:val="16"/>
+                              </w:rPr>
+                              <w:t>ORIGINAL</w:t>
+                            </w:r>
+                          </w:p>
+                        </w:txbxContent>
+                      </wps:txbx>
+                      <wps:bodyPr rot="0" vert="horz" wrap="square" lIns="91440" tIns="45720" rIns="91440" bIns="45720" anchor="t" anchorCtr="0">
+                        <a:noAutofit/>
+                      </wps:bodyPr>
+                    </wps:wsp>
+                  </a:graphicData>
+                </a:graphic>
+                <wp14:sizeRelH relativeFrom="margin">
+                  <wp14:pctWidth>0</wp14:pctWidth>
+                </wp14:sizeRelH>
+                <wp14:sizeRelV relativeFrom="margin">
+                  <wp14:pctHeight>0</wp14:pctHeight>
+                </wp14:sizeRelV>
+              </wp:anchor>
+            </w:drawing>
+          </mc:Choice>
+          <mc:Fallback>
+            <w:pict>
+              <v:shape w14:anchorId="205E1B30" id="_x0000_s1028" type="#_x0000_t202" style="position:absolute;left:0;text-align:left;margin-left:46.3pt;margin-top:240.35pt;width:58.45pt;height:22.05pt;z-index:251679744;visibility:visible;mso-wrap-style:square;mso-width-percent:0;mso-height-percent:0;mso-wrap-distance-left:9pt;mso-wrap-distance-top:3.6pt;mso-wrap-distance-right:9pt;mso-wrap-distance-bottom:3.6pt;mso-position-horizontal:absolute;mso-position-horizontal-relative:text;mso-position-vertical:absolute;mso-position-vertical-relative:text;mso-width-percent:0;mso-height-percent:0;mso-width-relative:margin;mso-height-relative:margin;v-text-anchor:top" o:gfxdata="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" filled="f" stroked="f">
+                <v:textbox>
+                  <w:txbxContent>
+                    <w:p>
+                      <w:pPr>
+                        <w:rPr>
+                          <w:color w:val="FF0000"/>
+                          <w:sz w:val="16"/>
+                          <w:szCs w:val="16"/>
+                        </w:rPr>
+                      </w:pPr>
+                      <w:r>
+                        <w:rPr>
+                          <w:color w:val="FF0000"/>
+                          <w:sz w:val="16"/>
+                          <w:szCs w:val="16"/>
+                        </w:rPr>
+                        <w:t>ORIGINAL</w:t>
+                      </w:r>
+                    </w:p>
+                  </w:txbxContent>
+                </v:textbox>
+                <w10:wrap type="square"/>
+              </v:shape>
+            </w:pict>
+          </mc:Fallback>
+        </mc:AlternateContent>
+      </w:r>
+      <w:r>
+        <w:rPr>
+          <w:noProof/>
+        </w:rPr>
+        <w:drawing>
+          <wp:anchor distT="0" distB="0" distL="114300" distR="114300" simplePos="0" relativeHeight="251676672" behindDoc="0" locked="0" layoutInCell="1" allowOverlap="1" wp14:anchorId="11893BD1" wp14:editId="62FB9CAD">
+            <wp:simplePos x="0" y="0"/>
+            <wp:positionH relativeFrom="column">
+              <wp:posOffset>590550</wp:posOffset>
+            </wp:positionH>
+            <wp:positionV relativeFrom="paragraph">
+              <wp:posOffset>3216910</wp:posOffset>
+            </wp:positionV>
+            <wp:extent cx="5433060" cy="880745"/>
+            <wp:effectExtent l="0" t="0" r="0" b="0"/>
+            <wp:wrapTopAndBottom/>
+            <wp:docPr id="1728387166" name="Picture 1" descr="A screenshot of a computer&#10;&#10;Description automatically generated"/>
+            <wp:cNvGraphicFramePr>
+              <a:graphicFrameLocks xmlns:a="http://schemas.openxmlformats.org/drawingml/2006/main" noChangeAspect="1"/>
+            </wp:cNvGraphicFramePr>
+            <a:graphic xmlns:a="http://schemas.openxmlformats.org/drawingml/2006/main">
+              <a:graphicData uri="http://schemas.openxmlformats.org/drawingml/2006/picture">
+                <pic:pic xmlns:pic="http://schemas.openxmlformats.org/drawingml/2006/picture">
+                  <pic:nvPicPr>
+                    <pic:cNvPr id="1728387166" name="Picture 1" descr="A screenshot of a computer&#10;&#10;Description automatically generated"/>
+                    <pic:cNvPicPr/>
+                  </pic:nvPicPr>
+                  <pic:blipFill>
+                    <a:blip r:embed="rId15">
+                      <a:extLst>
+                        <a:ext uri="{28A0092B-C50C-407E-A947-70E740481C1C}">
+                          <a14:useLocalDpi xmlns:a14="http://schemas.microsoft.com/office/drawing/2010/main" val="0"/>
+                        </a:ext>
+                      </a:extLst>
+                    </a:blip>
+                    <a:stretch>
+                      <a:fillRect/>
+                    </a:stretch>
+                  </pic:blipFill>
+                  <pic:spPr>
+                    <a:xfrm>
+                      <a:off x="0" y="0"/>
+                      <a:ext cx="5433060" cy="880745"/>
+                    </a:xfrm>
+                    <a:prstGeom prst="rect">
+                      <a:avLst/>
+                    </a:prstGeom>
+                  </pic:spPr>
+                </pic:pic>
+              </a:graphicData>
+            </a:graphic>
+            <wp14:sizeRelH relativeFrom="margin">
+              <wp14:pctWidth>0</wp14:pctWidth>
+            </wp14:sizeRelH>
+            <wp14:sizeRelV relativeFrom="margin">
+              <wp14:pctHeight>0</wp14:pctHeight>
+            </wp14:sizeRelV>
+          </wp:anchor>
+        </w:drawing>
+      </w:r>
+      <w:r>
+        <w:rPr>
           <w:rFonts w:ascii="Segoe UI" w:eastAsia="Times New Roman" w:hAnsi="Segoe UI" w:cs="Segoe UI"/>
           <w:color w:val="2B2B2B"/>
           <w:kern w:val="0"/>
@@ -2866,6 +3579,20 @@
         </w:rPr>
         <w:t>On the original model, STATUS was considered as a feature. However, this column was dropped upon optimization to reduce noise as the machine learning algorithm appeared to be learning bad habits from this feature.</w:t>
       </w:r>
+    </w:p>
+    <w:p>
+      <w:pPr>
+        <w:spacing w:before="100" w:beforeAutospacing="1" w:after="120" w:line="360" w:lineRule="atLeast"/>
+        <w:rPr>
+          <w:rFonts w:ascii="Segoe UI" w:eastAsia="Times New Roman" w:hAnsi="Segoe UI" w:cs="Segoe UI"/>
+          <w:color w:val="2B2B2B"/>
+          <w:kern w:val="0"/>
+          <w:sz w:val="20"/>
+          <w:szCs w:val="20"/>
+          <w:lang w:eastAsia="en-GB"/>
+          <w14:ligatures w14:val="none"/>
+        </w:rPr>
+      </w:pPr>
     </w:p>
     <w:p>
       <w:pPr>
@@ -2888,14 +3615,393 @@
       <w:r>
         <w:rPr>
           <w:rFonts w:ascii="Segoe UI" w:eastAsia="Times New Roman" w:hAnsi="Segoe UI" w:cs="Segoe UI"/>
-          <w:color w:val="2B2B2B"/>
-          <w:kern w:val="0"/>
-          <w:sz w:val="20"/>
-          <w:szCs w:val="20"/>
-          <w:lang w:eastAsia="en-GB"/>
-          <w14:ligatures w14:val="none"/>
-        </w:rPr>
-        <w:t>The number of values in the ‘other’ bin was increased</w:t>
+          <w:noProof/>
+          <w:color w:val="2B2B2B"/>
+          <w:kern w:val="0"/>
+          <w:sz w:val="20"/>
+          <w:szCs w:val="20"/>
+          <w:lang w:eastAsia="en-GB"/>
+          <w14:ligatures w14:val="none"/>
+        </w:rPr>
+        <w:lastRenderedPageBreak/>
+        <mc:AlternateContent>
+          <mc:Choice Requires="wps">
+            <w:drawing>
+              <wp:anchor distT="45720" distB="45720" distL="114300" distR="114300" simplePos="0" relativeHeight="251688960" behindDoc="0" locked="0" layoutInCell="1" allowOverlap="1" wp14:anchorId="09D6D61C" wp14:editId="2879E984">
+                <wp:simplePos x="0" y="0"/>
+                <wp:positionH relativeFrom="column">
+                  <wp:posOffset>3105150</wp:posOffset>
+                </wp:positionH>
+                <wp:positionV relativeFrom="paragraph">
+                  <wp:posOffset>985520</wp:posOffset>
+                </wp:positionV>
+                <wp:extent cx="742315" cy="280035"/>
+                <wp:effectExtent l="0" t="0" r="0" b="5715"/>
+                <wp:wrapSquare wrapText="bothSides"/>
+                <wp:docPr id="27095425" name="Text Box 2"/>
+                <wp:cNvGraphicFramePr>
+                  <a:graphicFrameLocks xmlns:a="http://schemas.openxmlformats.org/drawingml/2006/main"/>
+                </wp:cNvGraphicFramePr>
+                <a:graphic xmlns:a="http://schemas.openxmlformats.org/drawingml/2006/main">
+                  <a:graphicData uri="http://schemas.microsoft.com/office/word/2010/wordprocessingShape">
+                    <wps:wsp>
+                      <wps:cNvSpPr txBox="1">
+                        <a:spLocks noChangeArrowheads="1"/>
+                      </wps:cNvSpPr>
+                      <wps:spPr bwMode="auto">
+                        <a:xfrm>
+                          <a:off x="0" y="0"/>
+                          <a:ext cx="742315" cy="280035"/>
+                        </a:xfrm>
+                        <a:prstGeom prst="rect">
+                          <a:avLst/>
+                        </a:prstGeom>
+                        <a:noFill/>
+                        <a:ln w="9525">
+                          <a:noFill/>
+                          <a:miter lim="800000"/>
+                          <a:headEnd/>
+                          <a:tailEnd/>
+                        </a:ln>
+                      </wps:spPr>
+                      <wps:txbx>
+                        <w:txbxContent>
+                          <w:p>
+                            <w:pPr>
+                              <w:rPr>
+                                <w:color w:val="FF0000"/>
+                                <w:sz w:val="16"/>
+                                <w:szCs w:val="16"/>
+                              </w:rPr>
+                            </w:pPr>
+                            <w:r>
+                              <w:rPr>
+                                <w:color w:val="FF0000"/>
+                                <w:sz w:val="16"/>
+                                <w:szCs w:val="16"/>
+                              </w:rPr>
+                              <w:t>OPTIMIZED</w:t>
+                            </w:r>
+                          </w:p>
+                        </w:txbxContent>
+                      </wps:txbx>
+                      <wps:bodyPr rot="0" vert="horz" wrap="square" lIns="91440" tIns="45720" rIns="91440" bIns="45720" anchor="t" anchorCtr="0">
+                        <a:noAutofit/>
+                      </wps:bodyPr>
+                    </wps:wsp>
+                  </a:graphicData>
+                </a:graphic>
+                <wp14:sizeRelH relativeFrom="margin">
+                  <wp14:pctWidth>0</wp14:pctWidth>
+                </wp14:sizeRelH>
+                <wp14:sizeRelV relativeFrom="margin">
+                  <wp14:pctHeight>0</wp14:pctHeight>
+                </wp14:sizeRelV>
+              </wp:anchor>
+            </w:drawing>
+          </mc:Choice>
+          <mc:Fallback>
+            <w:pict>
+              <v:shape w14:anchorId="09D6D61C" id="_x0000_s1029" type="#_x0000_t202" style="position:absolute;left:0;text-align:left;margin-left:244.5pt;margin-top:77.6pt;width:58.45pt;height:22.05pt;z-index:251688960;visibility:visible;mso-wrap-style:square;mso-width-percent:0;mso-height-percent:0;mso-wrap-distance-left:9pt;mso-wrap-distance-top:3.6pt;mso-wrap-distance-right:9pt;mso-wrap-distance-bottom:3.6pt;mso-position-horizontal:absolute;mso-position-horizontal-relative:text;mso-position-vertical:absolute;mso-position-vertical-relative:text;mso-width-percent:0;mso-height-percent:0;mso-width-relative:margin;mso-height-relative:margin;v-text-anchor:top" o:gfxdata="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" filled="f" stroked="f">
+                <v:textbox>
+                  <w:txbxContent>
+                    <w:p>
+                      <w:pPr>
+                        <w:rPr>
+                          <w:color w:val="FF0000"/>
+                          <w:sz w:val="16"/>
+                          <w:szCs w:val="16"/>
+                        </w:rPr>
+                      </w:pPr>
+                      <w:r>
+                        <w:rPr>
+                          <w:color w:val="FF0000"/>
+                          <w:sz w:val="16"/>
+                          <w:szCs w:val="16"/>
+                        </w:rPr>
+                        <w:t>OPTIMIZED</w:t>
+                      </w:r>
+                    </w:p>
+                  </w:txbxContent>
+                </v:textbox>
+                <w10:wrap type="square"/>
+              </v:shape>
+            </w:pict>
+          </mc:Fallback>
+        </mc:AlternateContent>
+      </w:r>
+      <w:r>
+        <w:rPr>
+          <w:noProof/>
+        </w:rPr>
+        <w:drawing>
+          <wp:anchor distT="0" distB="0" distL="114300" distR="114300" simplePos="0" relativeHeight="251674624" behindDoc="0" locked="0" layoutInCell="1" allowOverlap="1" wp14:anchorId="20D6E9CA" wp14:editId="603A4F9F">
+            <wp:simplePos x="0" y="0"/>
+            <wp:positionH relativeFrom="column">
+              <wp:posOffset>3181350</wp:posOffset>
+            </wp:positionH>
+            <wp:positionV relativeFrom="paragraph">
+              <wp:posOffset>1174750</wp:posOffset>
+            </wp:positionV>
+            <wp:extent cx="1642110" cy="869950"/>
+            <wp:effectExtent l="0" t="0" r="0" b="6350"/>
+            <wp:wrapTopAndBottom/>
+            <wp:docPr id="99647219" name="Picture 1" descr="A screenshot of a computer code&#10;&#10;Description automatically generated"/>
+            <wp:cNvGraphicFramePr>
+              <a:graphicFrameLocks xmlns:a="http://schemas.openxmlformats.org/drawingml/2006/main" noChangeAspect="1"/>
+            </wp:cNvGraphicFramePr>
+            <a:graphic xmlns:a="http://schemas.openxmlformats.org/drawingml/2006/main">
+              <a:graphicData uri="http://schemas.openxmlformats.org/drawingml/2006/picture">
+                <pic:pic xmlns:pic="http://schemas.openxmlformats.org/drawingml/2006/picture">
+                  <pic:nvPicPr>
+                    <pic:cNvPr id="99647219" name="Picture 1" descr="A screenshot of a computer code&#10;&#10;Description automatically generated"/>
+                    <pic:cNvPicPr/>
+                  </pic:nvPicPr>
+                  <pic:blipFill>
+                    <a:blip r:embed="rId16">
+                      <a:extLst>
+                        <a:ext uri="{28A0092B-C50C-407E-A947-70E740481C1C}">
+                          <a14:useLocalDpi xmlns:a14="http://schemas.microsoft.com/office/drawing/2010/main" val="0"/>
+                        </a:ext>
+                      </a:extLst>
+                    </a:blip>
+                    <a:stretch>
+                      <a:fillRect/>
+                    </a:stretch>
+                  </pic:blipFill>
+                  <pic:spPr>
+                    <a:xfrm>
+                      <a:off x="0" y="0"/>
+                      <a:ext cx="1642110" cy="869950"/>
+                    </a:xfrm>
+                    <a:prstGeom prst="rect">
+                      <a:avLst/>
+                    </a:prstGeom>
+                  </pic:spPr>
+                </pic:pic>
+              </a:graphicData>
+            </a:graphic>
+            <wp14:sizeRelH relativeFrom="margin">
+              <wp14:pctWidth>0</wp14:pctWidth>
+            </wp14:sizeRelH>
+            <wp14:sizeRelV relativeFrom="margin">
+              <wp14:pctHeight>0</wp14:pctHeight>
+            </wp14:sizeRelV>
+          </wp:anchor>
+        </w:drawing>
+      </w:r>
+      <w:r>
+        <w:rPr>
+          <w:noProof/>
+        </w:rPr>
+        <w:drawing>
+          <wp:anchor distT="0" distB="0" distL="114300" distR="114300" simplePos="0" relativeHeight="251686912" behindDoc="0" locked="0" layoutInCell="1" allowOverlap="1" wp14:anchorId="4AC150A4" wp14:editId="5C2072BA">
+            <wp:simplePos x="0" y="0"/>
+            <wp:positionH relativeFrom="column">
+              <wp:posOffset>1333500</wp:posOffset>
+            </wp:positionH>
+            <wp:positionV relativeFrom="paragraph">
+              <wp:posOffset>1174750</wp:posOffset>
+            </wp:positionV>
+            <wp:extent cx="1485900" cy="799465"/>
+            <wp:effectExtent l="0" t="0" r="0" b="635"/>
+            <wp:wrapTopAndBottom/>
+            <wp:docPr id="1242958964" name="Picture 1" descr="A screenshot of a computer&#10;&#10;Description automatically generated"/>
+            <wp:cNvGraphicFramePr>
+              <a:graphicFrameLocks xmlns:a="http://schemas.openxmlformats.org/drawingml/2006/main" noChangeAspect="1"/>
+            </wp:cNvGraphicFramePr>
+            <a:graphic xmlns:a="http://schemas.openxmlformats.org/drawingml/2006/main">
+              <a:graphicData uri="http://schemas.openxmlformats.org/drawingml/2006/picture">
+                <pic:pic xmlns:pic="http://schemas.openxmlformats.org/drawingml/2006/picture">
+                  <pic:nvPicPr>
+                    <pic:cNvPr id="1242958964" name="Picture 1" descr="A screenshot of a computer&#10;&#10;Description automatically generated"/>
+                    <pic:cNvPicPr/>
+                  </pic:nvPicPr>
+                  <pic:blipFill>
+                    <a:blip r:embed="rId17">
+                      <a:extLst>
+                        <a:ext uri="{28A0092B-C50C-407E-A947-70E740481C1C}">
+                          <a14:useLocalDpi xmlns:a14="http://schemas.microsoft.com/office/drawing/2010/main" val="0"/>
+                        </a:ext>
+                      </a:extLst>
+                    </a:blip>
+                    <a:stretch>
+                      <a:fillRect/>
+                    </a:stretch>
+                  </pic:blipFill>
+                  <pic:spPr>
+                    <a:xfrm>
+                      <a:off x="0" y="0"/>
+                      <a:ext cx="1485900" cy="799465"/>
+                    </a:xfrm>
+                    <a:prstGeom prst="rect">
+                      <a:avLst/>
+                    </a:prstGeom>
+                  </pic:spPr>
+                </pic:pic>
+              </a:graphicData>
+            </a:graphic>
+            <wp14:sizeRelH relativeFrom="margin">
+              <wp14:pctWidth>0</wp14:pctWidth>
+            </wp14:sizeRelH>
+            <wp14:sizeRelV relativeFrom="margin">
+              <wp14:pctHeight>0</wp14:pctHeight>
+            </wp14:sizeRelV>
+          </wp:anchor>
+        </w:drawing>
+      </w:r>
+      <w:r>
+        <w:rPr>
+          <w:rFonts w:ascii="Segoe UI" w:eastAsia="Times New Roman" w:hAnsi="Segoe UI" w:cs="Segoe UI"/>
+          <w:noProof/>
+          <w:color w:val="2B2B2B"/>
+          <w:kern w:val="0"/>
+          <w:sz w:val="20"/>
+          <w:szCs w:val="20"/>
+          <w:lang w:eastAsia="en-GB"/>
+          <w14:ligatures w14:val="none"/>
+        </w:rPr>
+        <mc:AlternateContent>
+          <mc:Choice Requires="wps">
+            <w:drawing>
+              <wp:anchor distT="45720" distB="45720" distL="114300" distR="114300" simplePos="0" relativeHeight="251685888" behindDoc="0" locked="0" layoutInCell="1" allowOverlap="1" wp14:anchorId="29545DEB" wp14:editId="2EC11B8A">
+                <wp:simplePos x="0" y="0"/>
+                <wp:positionH relativeFrom="column">
+                  <wp:posOffset>1263650</wp:posOffset>
+                </wp:positionH>
+                <wp:positionV relativeFrom="paragraph">
+                  <wp:posOffset>984885</wp:posOffset>
+                </wp:positionV>
+                <wp:extent cx="742315" cy="280035"/>
+                <wp:effectExtent l="0" t="0" r="0" b="5715"/>
+                <wp:wrapSquare wrapText="bothSides"/>
+                <wp:docPr id="1694913570" name="Text Box 2"/>
+                <wp:cNvGraphicFramePr>
+                  <a:graphicFrameLocks xmlns:a="http://schemas.openxmlformats.org/drawingml/2006/main"/>
+                </wp:cNvGraphicFramePr>
+                <a:graphic xmlns:a="http://schemas.openxmlformats.org/drawingml/2006/main">
+                  <a:graphicData uri="http://schemas.microsoft.com/office/word/2010/wordprocessingShape">
+                    <wps:wsp>
+                      <wps:cNvSpPr txBox="1">
+                        <a:spLocks noChangeArrowheads="1"/>
+                      </wps:cNvSpPr>
+                      <wps:spPr bwMode="auto">
+                        <a:xfrm>
+                          <a:off x="0" y="0"/>
+                          <a:ext cx="742315" cy="280035"/>
+                        </a:xfrm>
+                        <a:prstGeom prst="rect">
+                          <a:avLst/>
+                        </a:prstGeom>
+                        <a:noFill/>
+                        <a:ln w="9525">
+                          <a:noFill/>
+                          <a:miter lim="800000"/>
+                          <a:headEnd/>
+                          <a:tailEnd/>
+                        </a:ln>
+                      </wps:spPr>
+                      <wps:txbx>
+                        <w:txbxContent>
+                          <w:p>
+                            <w:pPr>
+                              <w:rPr>
+                                <w:color w:val="FF0000"/>
+                                <w:sz w:val="16"/>
+                                <w:szCs w:val="16"/>
+                              </w:rPr>
+                            </w:pPr>
+                            <w:r>
+                              <w:rPr>
+                                <w:color w:val="FF0000"/>
+                                <w:sz w:val="16"/>
+                                <w:szCs w:val="16"/>
+                              </w:rPr>
+                              <w:t>ORIGINAL</w:t>
+                            </w:r>
+                          </w:p>
+                        </w:txbxContent>
+                      </wps:txbx>
+                      <wps:bodyPr rot="0" vert="horz" wrap="square" lIns="91440" tIns="45720" rIns="91440" bIns="45720" anchor="t" anchorCtr="0">
+                        <a:noAutofit/>
+                      </wps:bodyPr>
+                    </wps:wsp>
+                  </a:graphicData>
+                </a:graphic>
+                <wp14:sizeRelH relativeFrom="margin">
+                  <wp14:pctWidth>0</wp14:pctWidth>
+                </wp14:sizeRelH>
+                <wp14:sizeRelV relativeFrom="margin">
+                  <wp14:pctHeight>0</wp14:pctHeight>
+                </wp14:sizeRelV>
+              </wp:anchor>
+            </w:drawing>
+          </mc:Choice>
+          <mc:Fallback>
+            <w:pict>
+              <v:shape w14:anchorId="29545DEB" id="_x0000_s1030" type="#_x0000_t202" style="position:absolute;left:0;text-align:left;margin-left:99.5pt;margin-top:77.55pt;width:58.45pt;height:22.05pt;z-index:251685888;visibility:visible;mso-wrap-style:square;mso-width-percent:0;mso-height-percent:0;mso-wrap-distance-left:9pt;mso-wrap-distance-top:3.6pt;mso-wrap-distance-right:9pt;mso-wrap-distance-bottom:3.6pt;mso-position-horizontal:absolute;mso-position-horizontal-relative:text;mso-position-vertical:absolute;mso-position-vertical-relative:text;mso-width-percent:0;mso-height-percent:0;mso-width-relative:margin;mso-height-relative:margin;v-text-anchor:top" o:gfxdata="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" filled="f" stroked="f">
+                <v:textbox>
+                  <w:txbxContent>
+                    <w:p>
+                      <w:pPr>
+                        <w:rPr>
+                          <w:color w:val="FF0000"/>
+                          <w:sz w:val="16"/>
+                          <w:szCs w:val="16"/>
+                        </w:rPr>
+                      </w:pPr>
+                      <w:r>
+                        <w:rPr>
+                          <w:color w:val="FF0000"/>
+                          <w:sz w:val="16"/>
+                          <w:szCs w:val="16"/>
+                        </w:rPr>
+                        <w:t>ORIGINAL</w:t>
+                      </w:r>
+                    </w:p>
+                  </w:txbxContent>
+                </v:textbox>
+                <w10:wrap type="square"/>
+              </v:shape>
+            </w:pict>
+          </mc:Fallback>
+        </mc:AlternateContent>
+      </w:r>
+      <w:r>
+        <w:rPr>
+          <w:rFonts w:ascii="Segoe UI" w:eastAsia="Times New Roman" w:hAnsi="Segoe UI" w:cs="Segoe UI"/>
+          <w:color w:val="2B2B2B"/>
+          <w:kern w:val="0"/>
+          <w:sz w:val="20"/>
+          <w:szCs w:val="20"/>
+          <w:lang w:eastAsia="en-GB"/>
+          <w14:ligatures w14:val="none"/>
+        </w:rPr>
+        <w:t>The number of values in the ‘other’ bin was</w:t>
+      </w:r>
+      <w:r>
+        <w:rPr>
+          <w:rFonts w:ascii="Segoe UI" w:eastAsia="Times New Roman" w:hAnsi="Segoe UI" w:cs="Segoe UI"/>
+          <w:color w:val="2B2B2B"/>
+          <w:kern w:val="0"/>
+          <w:sz w:val="20"/>
+          <w:szCs w:val="20"/>
+          <w:lang w:eastAsia="en-GB"/>
+          <w14:ligatures w14:val="none"/>
+        </w:rPr>
+        <w:t xml:space="preserve"> proportionately</w:t>
+      </w:r>
+      <w:r>
+        <w:rPr>
+          <w:rFonts w:ascii="Segoe UI" w:eastAsia="Times New Roman" w:hAnsi="Segoe UI" w:cs="Segoe UI"/>
+          <w:color w:val="2B2B2B"/>
+          <w:kern w:val="0"/>
+          <w:sz w:val="20"/>
+          <w:szCs w:val="20"/>
+          <w:lang w:eastAsia="en-GB"/>
+          <w14:ligatures w14:val="none"/>
+        </w:rPr>
+        <w:t xml:space="preserve"> increased</w:t>
       </w:r>
       <w:r>
         <w:rPr>
@@ -2932,6 +4038,96 @@
           <w14:ligatures w14:val="none"/>
         </w:rPr>
         <w:t>binned into an ‘Other’ bin. However, this was increased to 3% in the optimized model.</w:t>
+      </w:r>
+    </w:p>
+    <w:p>
+      <w:pPr>
+        <w:pStyle w:val="ListParagraph"/>
+        <w:rPr>
+          <w:rFonts w:ascii="Segoe UI" w:eastAsia="Times New Roman" w:hAnsi="Segoe UI" w:cs="Segoe UI"/>
+          <w:color w:val="2B2B2B"/>
+          <w:kern w:val="0"/>
+          <w:sz w:val="16"/>
+          <w:szCs w:val="16"/>
+          <w:lang w:eastAsia="en-GB"/>
+          <w14:ligatures w14:val="none"/>
+        </w:rPr>
+      </w:pPr>
+    </w:p>
+    <w:p>
+      <w:pPr>
+        <w:pStyle w:val="ListParagraph"/>
+        <w:spacing w:after="0" w:line="240" w:lineRule="auto"/>
+        <w:ind w:left="2160"/>
+        <w:rPr>
+          <w:rFonts w:ascii="Segoe UI" w:eastAsia="Times New Roman" w:hAnsi="Segoe UI" w:cs="Segoe UI"/>
+          <w:color w:val="2B2B2B"/>
+          <w:kern w:val="0"/>
+          <w:sz w:val="16"/>
+          <w:szCs w:val="16"/>
+          <w:lang w:eastAsia="en-GB"/>
+          <w14:ligatures w14:val="none"/>
+        </w:rPr>
+      </w:pPr>
+      <w:r>
+        <w:rPr>
+          <w:rFonts w:ascii="Segoe UI" w:eastAsia="Times New Roman" w:hAnsi="Segoe UI" w:cs="Segoe UI"/>
+          <w:color w:val="2B2B2B"/>
+          <w:kern w:val="0"/>
+          <w:sz w:val="16"/>
+          <w:szCs w:val="16"/>
+          <w:lang w:eastAsia="en-GB"/>
+          <w14:ligatures w14:val="none"/>
+        </w:rPr>
+        <w:t xml:space="preserve">Please note that as the ask amount outliers were dropped, the </w:t>
+      </w:r>
+      <w:r>
+        <w:rPr>
+          <w:rFonts w:ascii="Segoe UI" w:eastAsia="Times New Roman" w:hAnsi="Segoe UI" w:cs="Segoe UI"/>
+          <w:color w:val="2B2B2B"/>
+          <w:kern w:val="0"/>
+          <w:sz w:val="16"/>
+          <w:szCs w:val="16"/>
+          <w:lang w:eastAsia="en-GB"/>
+          <w14:ligatures w14:val="none"/>
+        </w:rPr>
+        <w:t>total</w:t>
+      </w:r>
+      <w:r>
+        <w:rPr>
+          <w:rFonts w:ascii="Segoe UI" w:eastAsia="Times New Roman" w:hAnsi="Segoe UI" w:cs="Segoe UI"/>
+          <w:color w:val="2B2B2B"/>
+          <w:kern w:val="0"/>
+          <w:sz w:val="16"/>
+          <w:szCs w:val="16"/>
+          <w:lang w:eastAsia="en-GB"/>
+          <w14:ligatures w14:val="none"/>
+        </w:rPr>
+        <w:t xml:space="preserve"> number of applications classified as ‘other’ reduced</w:t>
+      </w:r>
+      <w:r>
+        <w:rPr>
+          <w:rFonts w:ascii="Segoe UI" w:eastAsia="Times New Roman" w:hAnsi="Segoe UI" w:cs="Segoe UI"/>
+          <w:color w:val="2B2B2B"/>
+          <w:kern w:val="0"/>
+          <w:sz w:val="16"/>
+          <w:szCs w:val="16"/>
+          <w:lang w:eastAsia="en-GB"/>
+          <w14:ligatures w14:val="none"/>
+        </w:rPr>
+        <w:t xml:space="preserve"> in the optimized model but proportionally was increased by 2% from the original model</w:t>
+      </w:r>
+      <w:r>
+        <w:rPr>
+          <w:rFonts w:ascii="Segoe UI" w:eastAsia="Times New Roman" w:hAnsi="Segoe UI" w:cs="Segoe UI"/>
+          <w:color w:val="2B2B2B"/>
+          <w:kern w:val="0"/>
+          <w:sz w:val="16"/>
+          <w:szCs w:val="16"/>
+          <w:lang w:eastAsia="en-GB"/>
+          <w14:ligatures w14:val="none"/>
+        </w:rPr>
+        <w:t xml:space="preserve">. </w:t>
       </w:r>
     </w:p>
     <w:p>
@@ -2985,41 +4181,677 @@
       </w:pPr>
       <w:r>
         <w:rPr>
-          <w:rFonts w:ascii="Segoe UI" w:eastAsia="Times New Roman" w:hAnsi="Segoe UI" w:cs="Segoe UI"/>
-          <w:color w:val="2B2B2B"/>
-          <w:kern w:val="0"/>
-          <w:sz w:val="20"/>
-          <w:szCs w:val="20"/>
-          <w:lang w:eastAsia="en-GB"/>
-          <w14:ligatures w14:val="none"/>
-        </w:rPr>
-        <w:t xml:space="preserve">Within the unoptimized model, the first layer has an activation of </w:t>
-      </w:r>
-      <w:proofErr w:type="spellStart"/>
-      <w:r>
-        <w:rPr>
-          <w:rFonts w:ascii="Segoe UI" w:eastAsia="Times New Roman" w:hAnsi="Segoe UI" w:cs="Segoe UI"/>
-          <w:color w:val="2B2B2B"/>
-          <w:kern w:val="0"/>
-          <w:sz w:val="20"/>
-          <w:szCs w:val="20"/>
-          <w:lang w:eastAsia="en-GB"/>
-          <w14:ligatures w14:val="none"/>
-        </w:rPr>
-        <w:t>relu</w:t>
-      </w:r>
-      <w:proofErr w:type="spellEnd"/>
-      <w:r>
-        <w:rPr>
-          <w:rFonts w:ascii="Segoe UI" w:eastAsia="Times New Roman" w:hAnsi="Segoe UI" w:cs="Segoe UI"/>
-          <w:color w:val="2B2B2B"/>
-          <w:kern w:val="0"/>
-          <w:sz w:val="20"/>
-          <w:szCs w:val="20"/>
-          <w:lang w:eastAsia="en-GB"/>
-          <w14:ligatures w14:val="none"/>
-        </w:rPr>
-        <w:t>, however, this was changed to tanh in the first layer of the optimized model.</w:t>
+          <w:noProof/>
+        </w:rPr>
+        <mc:AlternateContent>
+          <mc:Choice Requires="wps">
+            <w:drawing>
+              <wp:anchor distT="0" distB="0" distL="114300" distR="114300" simplePos="0" relativeHeight="251703296" behindDoc="0" locked="0" layoutInCell="1" allowOverlap="1" wp14:anchorId="13E750A8" wp14:editId="319AA39C">
+                <wp:simplePos x="0" y="0"/>
+                <wp:positionH relativeFrom="column">
+                  <wp:posOffset>5346700</wp:posOffset>
+                </wp:positionH>
+                <wp:positionV relativeFrom="paragraph">
+                  <wp:posOffset>3442970</wp:posOffset>
+                </wp:positionV>
+                <wp:extent cx="228600" cy="114300"/>
+                <wp:effectExtent l="0" t="0" r="19050" b="19050"/>
+                <wp:wrapNone/>
+                <wp:docPr id="22353383" name="Rectangle 1"/>
+                <wp:cNvGraphicFramePr/>
+                <a:graphic xmlns:a="http://schemas.openxmlformats.org/drawingml/2006/main">
+                  <a:graphicData uri="http://schemas.microsoft.com/office/word/2010/wordprocessingShape">
+                    <wps:wsp>
+                      <wps:cNvSpPr/>
+                      <wps:spPr>
+                        <a:xfrm>
+                          <a:off x="0" y="0"/>
+                          <a:ext cx="228600" cy="114300"/>
+                        </a:xfrm>
+                        <a:prstGeom prst="rect">
+                          <a:avLst/>
+                        </a:prstGeom>
+                        <a:noFill/>
+                        <a:ln>
+                          <a:solidFill>
+                            <a:srgbClr val="FF0000"/>
+                          </a:solidFill>
+                        </a:ln>
+                      </wps:spPr>
+                      <wps:style>
+                        <a:lnRef idx="2">
+                          <a:schemeClr val="accent1">
+                            <a:shade val="15000"/>
+                          </a:schemeClr>
+                        </a:lnRef>
+                        <a:fillRef idx="1">
+                          <a:schemeClr val="accent1"/>
+                        </a:fillRef>
+                        <a:effectRef idx="0">
+                          <a:schemeClr val="accent1"/>
+                        </a:effectRef>
+                        <a:fontRef idx="minor">
+                          <a:schemeClr val="lt1"/>
+                        </a:fontRef>
+                      </wps:style>
+                      <wps:bodyPr rot="0" spcFirstLastPara="0" vertOverflow="overflow" horzOverflow="overflow" vert="horz" wrap="square" lIns="91440" tIns="45720" rIns="91440" bIns="45720" numCol="1" spcCol="0" rtlCol="0" fromWordArt="0" anchor="ctr" anchorCtr="0" forceAA="0" compatLnSpc="1">
+                        <a:prstTxWarp prst="textNoShape">
+                          <a:avLst/>
+                        </a:prstTxWarp>
+                        <a:noAutofit/>
+                      </wps:bodyPr>
+                    </wps:wsp>
+                  </a:graphicData>
+                </a:graphic>
+                <wp14:sizeRelH relativeFrom="margin">
+                  <wp14:pctWidth>0</wp14:pctWidth>
+                </wp14:sizeRelH>
+                <wp14:sizeRelV relativeFrom="margin">
+                  <wp14:pctHeight>0</wp14:pctHeight>
+                </wp14:sizeRelV>
+              </wp:anchor>
+            </w:drawing>
+          </mc:Choice>
+          <mc:Fallback>
+            <w:pict>
+              <v:rect w14:anchorId="167D25E5" id="Rectangle 1" o:spid="_x0000_s1026" style="position:absolute;margin-left:421pt;margin-top:271.1pt;width:18pt;height:9pt;z-index:251703296;visibility:visible;mso-wrap-style:square;mso-width-percent:0;mso-height-percent:0;mso-wrap-distance-left:9pt;mso-wrap-distance-top:0;mso-wrap-distance-right:9pt;mso-wrap-distance-bottom:0;mso-position-horizontal:absolute;mso-position-horizontal-relative:text;mso-position-vertical:absolute;mso-position-vertical-relative:text;mso-width-percent:0;mso-height-percent:0;mso-width-relative:margin;mso-height-relative:margin;v-text-anchor:middle" o:gfxdata="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" filled="f" strokecolor="red" strokeweight="1pt"/>
+            </w:pict>
+          </mc:Fallback>
+        </mc:AlternateContent>
+      </w:r>
+      <w:r>
+        <w:rPr>
+          <w:noProof/>
+        </w:rPr>
+        <mc:AlternateContent>
+          <mc:Choice Requires="wps">
+            <w:drawing>
+              <wp:anchor distT="0" distB="0" distL="114300" distR="114300" simplePos="0" relativeHeight="251701248" behindDoc="0" locked="0" layoutInCell="1" allowOverlap="1" wp14:anchorId="3C6B6459" wp14:editId="59967503">
+                <wp:simplePos x="0" y="0"/>
+                <wp:positionH relativeFrom="column">
+                  <wp:posOffset>2063750</wp:posOffset>
+                </wp:positionH>
+                <wp:positionV relativeFrom="paragraph">
+                  <wp:posOffset>2814320</wp:posOffset>
+                </wp:positionV>
+                <wp:extent cx="101600" cy="114300"/>
+                <wp:effectExtent l="0" t="0" r="12700" b="19050"/>
+                <wp:wrapNone/>
+                <wp:docPr id="1392992649" name="Rectangle 1"/>
+                <wp:cNvGraphicFramePr/>
+                <a:graphic xmlns:a="http://schemas.openxmlformats.org/drawingml/2006/main">
+                  <a:graphicData uri="http://schemas.microsoft.com/office/word/2010/wordprocessingShape">
+                    <wps:wsp>
+                      <wps:cNvSpPr/>
+                      <wps:spPr>
+                        <a:xfrm>
+                          <a:off x="0" y="0"/>
+                          <a:ext cx="101600" cy="114300"/>
+                        </a:xfrm>
+                        <a:prstGeom prst="rect">
+                          <a:avLst/>
+                        </a:prstGeom>
+                        <a:noFill/>
+                        <a:ln>
+                          <a:solidFill>
+                            <a:srgbClr val="FF0000"/>
+                          </a:solidFill>
+                        </a:ln>
+                      </wps:spPr>
+                      <wps:style>
+                        <a:lnRef idx="2">
+                          <a:schemeClr val="accent1">
+                            <a:shade val="15000"/>
+                          </a:schemeClr>
+                        </a:lnRef>
+                        <a:fillRef idx="1">
+                          <a:schemeClr val="accent1"/>
+                        </a:fillRef>
+                        <a:effectRef idx="0">
+                          <a:schemeClr val="accent1"/>
+                        </a:effectRef>
+                        <a:fontRef idx="minor">
+                          <a:schemeClr val="lt1"/>
+                        </a:fontRef>
+                      </wps:style>
+                      <wps:bodyPr rot="0" spcFirstLastPara="0" vertOverflow="overflow" horzOverflow="overflow" vert="horz" wrap="square" lIns="91440" tIns="45720" rIns="91440" bIns="45720" numCol="1" spcCol="0" rtlCol="0" fromWordArt="0" anchor="ctr" anchorCtr="0" forceAA="0" compatLnSpc="1">
+                        <a:prstTxWarp prst="textNoShape">
+                          <a:avLst/>
+                        </a:prstTxWarp>
+                        <a:noAutofit/>
+                      </wps:bodyPr>
+                    </wps:wsp>
+                  </a:graphicData>
+                </a:graphic>
+                <wp14:sizeRelH relativeFrom="margin">
+                  <wp14:pctWidth>0</wp14:pctWidth>
+                </wp14:sizeRelH>
+                <wp14:sizeRelV relativeFrom="margin">
+                  <wp14:pctHeight>0</wp14:pctHeight>
+                </wp14:sizeRelV>
+              </wp:anchor>
+            </w:drawing>
+          </mc:Choice>
+          <mc:Fallback>
+            <w:pict>
+              <v:rect w14:anchorId="384FCC5E" id="Rectangle 1" o:spid="_x0000_s1026" style="position:absolute;margin-left:162.5pt;margin-top:221.6pt;width:8pt;height:9pt;z-index:251701248;visibility:visible;mso-wrap-style:square;mso-width-percent:0;mso-height-percent:0;mso-wrap-distance-left:9pt;mso-wrap-distance-top:0;mso-wrap-distance-right:9pt;mso-wrap-distance-bottom:0;mso-position-horizontal:absolute;mso-position-horizontal-relative:text;mso-position-vertical:absolute;mso-position-vertical-relative:text;mso-width-percent:0;mso-height-percent:0;mso-width-relative:margin;mso-height-relative:margin;v-text-anchor:middle" o:gfxdata="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" filled="f" strokecolor="red" strokeweight="1pt"/>
+            </w:pict>
+          </mc:Fallback>
+        </mc:AlternateContent>
+      </w:r>
+      <w:r>
+        <w:rPr>
+          <w:noProof/>
+        </w:rPr>
+        <w:drawing>
+          <wp:anchor distT="0" distB="0" distL="114300" distR="114300" simplePos="0" relativeHeight="251697152" behindDoc="0" locked="0" layoutInCell="1" allowOverlap="1" wp14:anchorId="7806751E" wp14:editId="0A302BFB">
+            <wp:simplePos x="0" y="0"/>
+            <wp:positionH relativeFrom="column">
+              <wp:posOffset>1066800</wp:posOffset>
+            </wp:positionH>
+            <wp:positionV relativeFrom="paragraph">
+              <wp:posOffset>2503170</wp:posOffset>
+            </wp:positionV>
+            <wp:extent cx="4614424" cy="1704975"/>
+            <wp:effectExtent l="0" t="0" r="0" b="0"/>
+            <wp:wrapTopAndBottom/>
+            <wp:docPr id="1631845599" name="Picture 1" descr="A screen shot of a computer&#10;&#10;Description automatically generated"/>
+            <wp:cNvGraphicFramePr>
+              <a:graphicFrameLocks xmlns:a="http://schemas.openxmlformats.org/drawingml/2006/main" noChangeAspect="1"/>
+            </wp:cNvGraphicFramePr>
+            <a:graphic xmlns:a="http://schemas.openxmlformats.org/drawingml/2006/main">
+              <a:graphicData uri="http://schemas.openxmlformats.org/drawingml/2006/picture">
+                <pic:pic xmlns:pic="http://schemas.openxmlformats.org/drawingml/2006/picture">
+                  <pic:nvPicPr>
+                    <pic:cNvPr id="1631845599" name="Picture 1" descr="A screen shot of a computer&#10;&#10;Description automatically generated"/>
+                    <pic:cNvPicPr/>
+                  </pic:nvPicPr>
+                  <pic:blipFill>
+                    <a:blip r:embed="rId18">
+                      <a:extLst>
+                        <a:ext uri="{28A0092B-C50C-407E-A947-70E740481C1C}">
+                          <a14:useLocalDpi xmlns:a14="http://schemas.microsoft.com/office/drawing/2010/main" val="0"/>
+                        </a:ext>
+                      </a:extLst>
+                    </a:blip>
+                    <a:stretch>
+                      <a:fillRect/>
+                    </a:stretch>
+                  </pic:blipFill>
+                  <pic:spPr>
+                    <a:xfrm>
+                      <a:off x="0" y="0"/>
+                      <a:ext cx="4614424" cy="1704975"/>
+                    </a:xfrm>
+                    <a:prstGeom prst="rect">
+                      <a:avLst/>
+                    </a:prstGeom>
+                  </pic:spPr>
+                </pic:pic>
+              </a:graphicData>
+            </a:graphic>
+          </wp:anchor>
+        </w:drawing>
+      </w:r>
+      <w:r>
+        <w:rPr>
+          <w:rFonts w:ascii="Segoe UI" w:eastAsia="Times New Roman" w:hAnsi="Segoe UI" w:cs="Segoe UI"/>
+          <w:noProof/>
+          <w:color w:val="2B2B2B"/>
+          <w:kern w:val="0"/>
+          <w:sz w:val="20"/>
+          <w:szCs w:val="20"/>
+          <w:lang w:eastAsia="en-GB"/>
+          <w14:ligatures w14:val="none"/>
+        </w:rPr>
+        <mc:AlternateContent>
+          <mc:Choice Requires="wps">
+            <w:drawing>
+              <wp:anchor distT="45720" distB="45720" distL="114300" distR="114300" simplePos="0" relativeHeight="251699200" behindDoc="0" locked="0" layoutInCell="1" allowOverlap="1" wp14:anchorId="63516617" wp14:editId="6DBFFA52">
+                <wp:simplePos x="0" y="0"/>
+                <wp:positionH relativeFrom="column">
+                  <wp:posOffset>1035050</wp:posOffset>
+                </wp:positionH>
+                <wp:positionV relativeFrom="paragraph">
+                  <wp:posOffset>2326640</wp:posOffset>
+                </wp:positionV>
+                <wp:extent cx="742315" cy="280035"/>
+                <wp:effectExtent l="0" t="0" r="0" b="5715"/>
+                <wp:wrapSquare wrapText="bothSides"/>
+                <wp:docPr id="1209388275" name="Text Box 2"/>
+                <wp:cNvGraphicFramePr>
+                  <a:graphicFrameLocks xmlns:a="http://schemas.openxmlformats.org/drawingml/2006/main"/>
+                </wp:cNvGraphicFramePr>
+                <a:graphic xmlns:a="http://schemas.openxmlformats.org/drawingml/2006/main">
+                  <a:graphicData uri="http://schemas.microsoft.com/office/word/2010/wordprocessingShape">
+                    <wps:wsp>
+                      <wps:cNvSpPr txBox="1">
+                        <a:spLocks noChangeArrowheads="1"/>
+                      </wps:cNvSpPr>
+                      <wps:spPr bwMode="auto">
+                        <a:xfrm>
+                          <a:off x="0" y="0"/>
+                          <a:ext cx="742315" cy="280035"/>
+                        </a:xfrm>
+                        <a:prstGeom prst="rect">
+                          <a:avLst/>
+                        </a:prstGeom>
+                        <a:noFill/>
+                        <a:ln w="9525">
+                          <a:noFill/>
+                          <a:miter lim="800000"/>
+                          <a:headEnd/>
+                          <a:tailEnd/>
+                        </a:ln>
+                      </wps:spPr>
+                      <wps:txbx>
+                        <w:txbxContent>
+                          <w:p>
+                            <w:pPr>
+                              <w:rPr>
+                                <w:color w:val="FF0000"/>
+                                <w:sz w:val="16"/>
+                                <w:szCs w:val="16"/>
+                              </w:rPr>
+                            </w:pPr>
+                            <w:r>
+                              <w:rPr>
+                                <w:color w:val="FF0000"/>
+                                <w:sz w:val="16"/>
+                                <w:szCs w:val="16"/>
+                              </w:rPr>
+                              <w:t>OPTIMIZED</w:t>
+                            </w:r>
+                          </w:p>
+                        </w:txbxContent>
+                      </wps:txbx>
+                      <wps:bodyPr rot="0" vert="horz" wrap="square" lIns="91440" tIns="45720" rIns="91440" bIns="45720" anchor="t" anchorCtr="0">
+                        <a:noAutofit/>
+                      </wps:bodyPr>
+                    </wps:wsp>
+                  </a:graphicData>
+                </a:graphic>
+                <wp14:sizeRelH relativeFrom="margin">
+                  <wp14:pctWidth>0</wp14:pctWidth>
+                </wp14:sizeRelH>
+                <wp14:sizeRelV relativeFrom="margin">
+                  <wp14:pctHeight>0</wp14:pctHeight>
+                </wp14:sizeRelV>
+              </wp:anchor>
+            </w:drawing>
+          </mc:Choice>
+          <mc:Fallback>
+            <w:pict>
+              <v:shape w14:anchorId="63516617" id="_x0000_s1031" type="#_x0000_t202" style="position:absolute;left:0;text-align:left;margin-left:81.5pt;margin-top:183.2pt;width:58.45pt;height:22.05pt;z-index:251699200;visibility:visible;mso-wrap-style:square;mso-width-percent:0;mso-height-percent:0;mso-wrap-distance-left:9pt;mso-wrap-distance-top:3.6pt;mso-wrap-distance-right:9pt;mso-wrap-distance-bottom:3.6pt;mso-position-horizontal:absolute;mso-position-horizontal-relative:text;mso-position-vertical:absolute;mso-position-vertical-relative:text;mso-width-percent:0;mso-height-percent:0;mso-width-relative:margin;mso-height-relative:margin;v-text-anchor:top" o:gfxdata="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" filled="f" stroked="f">
+                <v:textbox>
+                  <w:txbxContent>
+                    <w:p>
+                      <w:pPr>
+                        <w:rPr>
+                          <w:color w:val="FF0000"/>
+                          <w:sz w:val="16"/>
+                          <w:szCs w:val="16"/>
+                        </w:rPr>
+                      </w:pPr>
+                      <w:r>
+                        <w:rPr>
+                          <w:color w:val="FF0000"/>
+                          <w:sz w:val="16"/>
+                          <w:szCs w:val="16"/>
+                        </w:rPr>
+                        <w:t>OPTIMIZED</w:t>
+                      </w:r>
+                    </w:p>
+                  </w:txbxContent>
+                </v:textbox>
+                <w10:wrap type="square"/>
+              </v:shape>
+            </w:pict>
+          </mc:Fallback>
+        </mc:AlternateContent>
+      </w:r>
+      <w:r>
+        <w:rPr>
+          <w:noProof/>
+        </w:rPr>
+        <mc:AlternateContent>
+          <mc:Choice Requires="wps">
+            <w:drawing>
+              <wp:anchor distT="0" distB="0" distL="114300" distR="114300" simplePos="0" relativeHeight="251696128" behindDoc="0" locked="0" layoutInCell="1" allowOverlap="1" wp14:anchorId="67B780A3" wp14:editId="7A16CA28">
+                <wp:simplePos x="0" y="0"/>
+                <wp:positionH relativeFrom="column">
+                  <wp:posOffset>4965700</wp:posOffset>
+                </wp:positionH>
+                <wp:positionV relativeFrom="paragraph">
+                  <wp:posOffset>1614170</wp:posOffset>
+                </wp:positionV>
+                <wp:extent cx="228600" cy="114300"/>
+                <wp:effectExtent l="0" t="0" r="19050" b="19050"/>
+                <wp:wrapNone/>
+                <wp:docPr id="999011631" name="Rectangle 1"/>
+                <wp:cNvGraphicFramePr/>
+                <a:graphic xmlns:a="http://schemas.openxmlformats.org/drawingml/2006/main">
+                  <a:graphicData uri="http://schemas.microsoft.com/office/word/2010/wordprocessingShape">
+                    <wps:wsp>
+                      <wps:cNvSpPr/>
+                      <wps:spPr>
+                        <a:xfrm>
+                          <a:off x="0" y="0"/>
+                          <a:ext cx="228600" cy="114300"/>
+                        </a:xfrm>
+                        <a:prstGeom prst="rect">
+                          <a:avLst/>
+                        </a:prstGeom>
+                        <a:noFill/>
+                        <a:ln>
+                          <a:solidFill>
+                            <a:srgbClr val="FF0000"/>
+                          </a:solidFill>
+                        </a:ln>
+                      </wps:spPr>
+                      <wps:style>
+                        <a:lnRef idx="2">
+                          <a:schemeClr val="accent1">
+                            <a:shade val="15000"/>
+                          </a:schemeClr>
+                        </a:lnRef>
+                        <a:fillRef idx="1">
+                          <a:schemeClr val="accent1"/>
+                        </a:fillRef>
+                        <a:effectRef idx="0">
+                          <a:schemeClr val="accent1"/>
+                        </a:effectRef>
+                        <a:fontRef idx="minor">
+                          <a:schemeClr val="lt1"/>
+                        </a:fontRef>
+                      </wps:style>
+                      <wps:bodyPr rot="0" spcFirstLastPara="0" vertOverflow="overflow" horzOverflow="overflow" vert="horz" wrap="square" lIns="91440" tIns="45720" rIns="91440" bIns="45720" numCol="1" spcCol="0" rtlCol="0" fromWordArt="0" anchor="ctr" anchorCtr="0" forceAA="0" compatLnSpc="1">
+                        <a:prstTxWarp prst="textNoShape">
+                          <a:avLst/>
+                        </a:prstTxWarp>
+                        <a:noAutofit/>
+                      </wps:bodyPr>
+                    </wps:wsp>
+                  </a:graphicData>
+                </a:graphic>
+                <wp14:sizeRelH relativeFrom="margin">
+                  <wp14:pctWidth>0</wp14:pctWidth>
+                </wp14:sizeRelH>
+                <wp14:sizeRelV relativeFrom="margin">
+                  <wp14:pctHeight>0</wp14:pctHeight>
+                </wp14:sizeRelV>
+              </wp:anchor>
+            </w:drawing>
+          </mc:Choice>
+          <mc:Fallback>
+            <w:pict>
+              <v:rect w14:anchorId="46043CF0" id="Rectangle 1" o:spid="_x0000_s1026" style="position:absolute;margin-left:391pt;margin-top:127.1pt;width:18pt;height:9pt;z-index:251696128;visibility:visible;mso-wrap-style:square;mso-width-percent:0;mso-height-percent:0;mso-wrap-distance-left:9pt;mso-wrap-distance-top:0;mso-wrap-distance-right:9pt;mso-wrap-distance-bottom:0;mso-position-horizontal:absolute;mso-position-horizontal-relative:text;mso-position-vertical:absolute;mso-position-vertical-relative:text;mso-width-percent:0;mso-height-percent:0;mso-width-relative:margin;mso-height-relative:margin;v-text-anchor:middle" o:gfxdata="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" filled="f" strokecolor="red" strokeweight="1pt"/>
+            </w:pict>
+          </mc:Fallback>
+        </mc:AlternateContent>
+      </w:r>
+      <w:r>
+        <w:rPr>
+          <w:noProof/>
+        </w:rPr>
+        <mc:AlternateContent>
+          <mc:Choice Requires="wps">
+            <w:drawing>
+              <wp:anchor distT="0" distB="0" distL="114300" distR="114300" simplePos="0" relativeHeight="251694080" behindDoc="0" locked="0" layoutInCell="1" allowOverlap="1" wp14:anchorId="70B651A1" wp14:editId="0E01A754">
+                <wp:simplePos x="0" y="0"/>
+                <wp:positionH relativeFrom="column">
+                  <wp:posOffset>1967865</wp:posOffset>
+                </wp:positionH>
+                <wp:positionV relativeFrom="paragraph">
+                  <wp:posOffset>1042670</wp:posOffset>
+                </wp:positionV>
+                <wp:extent cx="101600" cy="114300"/>
+                <wp:effectExtent l="0" t="0" r="12700" b="19050"/>
+                <wp:wrapNone/>
+                <wp:docPr id="56409075" name="Rectangle 1"/>
+                <wp:cNvGraphicFramePr/>
+                <a:graphic xmlns:a="http://schemas.openxmlformats.org/drawingml/2006/main">
+                  <a:graphicData uri="http://schemas.microsoft.com/office/word/2010/wordprocessingShape">
+                    <wps:wsp>
+                      <wps:cNvSpPr/>
+                      <wps:spPr>
+                        <a:xfrm>
+                          <a:off x="0" y="0"/>
+                          <a:ext cx="101600" cy="114300"/>
+                        </a:xfrm>
+                        <a:prstGeom prst="rect">
+                          <a:avLst/>
+                        </a:prstGeom>
+                        <a:noFill/>
+                        <a:ln>
+                          <a:solidFill>
+                            <a:srgbClr val="FF0000"/>
+                          </a:solidFill>
+                        </a:ln>
+                      </wps:spPr>
+                      <wps:style>
+                        <a:lnRef idx="2">
+                          <a:schemeClr val="accent1">
+                            <a:shade val="15000"/>
+                          </a:schemeClr>
+                        </a:lnRef>
+                        <a:fillRef idx="1">
+                          <a:schemeClr val="accent1"/>
+                        </a:fillRef>
+                        <a:effectRef idx="0">
+                          <a:schemeClr val="accent1"/>
+                        </a:effectRef>
+                        <a:fontRef idx="minor">
+                          <a:schemeClr val="lt1"/>
+                        </a:fontRef>
+                      </wps:style>
+                      <wps:bodyPr rot="0" spcFirstLastPara="0" vertOverflow="overflow" horzOverflow="overflow" vert="horz" wrap="square" lIns="91440" tIns="45720" rIns="91440" bIns="45720" numCol="1" spcCol="0" rtlCol="0" fromWordArt="0" anchor="ctr" anchorCtr="0" forceAA="0" compatLnSpc="1">
+                        <a:prstTxWarp prst="textNoShape">
+                          <a:avLst/>
+                        </a:prstTxWarp>
+                        <a:noAutofit/>
+                      </wps:bodyPr>
+                    </wps:wsp>
+                  </a:graphicData>
+                </a:graphic>
+                <wp14:sizeRelH relativeFrom="margin">
+                  <wp14:pctWidth>0</wp14:pctWidth>
+                </wp14:sizeRelH>
+                <wp14:sizeRelV relativeFrom="margin">
+                  <wp14:pctHeight>0</wp14:pctHeight>
+                </wp14:sizeRelV>
+              </wp:anchor>
+            </w:drawing>
+          </mc:Choice>
+          <mc:Fallback>
+            <w:pict>
+              <v:rect w14:anchorId="2D33D93F" id="Rectangle 1" o:spid="_x0000_s1026" style="position:absolute;margin-left:154.95pt;margin-top:82.1pt;width:8pt;height:9pt;z-index:251694080;visibility:visible;mso-wrap-style:square;mso-width-percent:0;mso-height-percent:0;mso-wrap-distance-left:9pt;mso-wrap-distance-top:0;mso-wrap-distance-right:9pt;mso-wrap-distance-bottom:0;mso-position-horizontal:absolute;mso-position-horizontal-relative:text;mso-position-vertical:absolute;mso-position-vertical-relative:text;mso-width-percent:0;mso-height-percent:0;mso-width-relative:margin;mso-height-relative:margin;v-text-anchor:middle" o:gfxdata="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" filled="f" strokecolor="red" strokeweight="1pt"/>
+            </w:pict>
+          </mc:Fallback>
+        </mc:AlternateContent>
+      </w:r>
+      <w:r>
+        <w:rPr>
+          <w:rFonts w:ascii="Segoe UI" w:eastAsia="Times New Roman" w:hAnsi="Segoe UI" w:cs="Segoe UI"/>
+          <w:noProof/>
+          <w:color w:val="2B2B2B"/>
+          <w:kern w:val="0"/>
+          <w:sz w:val="20"/>
+          <w:szCs w:val="20"/>
+          <w:lang w:eastAsia="en-GB"/>
+          <w14:ligatures w14:val="none"/>
+        </w:rPr>
+        <mc:AlternateContent>
+          <mc:Choice Requires="wps">
+            <w:drawing>
+              <wp:anchor distT="45720" distB="45720" distL="114300" distR="114300" simplePos="0" relativeHeight="251692032" behindDoc="0" locked="0" layoutInCell="1" allowOverlap="1" wp14:anchorId="116D4369" wp14:editId="60BE6B67">
+                <wp:simplePos x="0" y="0"/>
+                <wp:positionH relativeFrom="column">
+                  <wp:posOffset>1035050</wp:posOffset>
+                </wp:positionH>
+                <wp:positionV relativeFrom="paragraph">
+                  <wp:posOffset>515620</wp:posOffset>
+                </wp:positionV>
+                <wp:extent cx="742315" cy="280035"/>
+                <wp:effectExtent l="0" t="0" r="0" b="5715"/>
+                <wp:wrapSquare wrapText="bothSides"/>
+                <wp:docPr id="859448810" name="Text Box 2"/>
+                <wp:cNvGraphicFramePr>
+                  <a:graphicFrameLocks xmlns:a="http://schemas.openxmlformats.org/drawingml/2006/main"/>
+                </wp:cNvGraphicFramePr>
+                <a:graphic xmlns:a="http://schemas.openxmlformats.org/drawingml/2006/main">
+                  <a:graphicData uri="http://schemas.microsoft.com/office/word/2010/wordprocessingShape">
+                    <wps:wsp>
+                      <wps:cNvSpPr txBox="1">
+                        <a:spLocks noChangeArrowheads="1"/>
+                      </wps:cNvSpPr>
+                      <wps:spPr bwMode="auto">
+                        <a:xfrm>
+                          <a:off x="0" y="0"/>
+                          <a:ext cx="742315" cy="280035"/>
+                        </a:xfrm>
+                        <a:prstGeom prst="rect">
+                          <a:avLst/>
+                        </a:prstGeom>
+                        <a:noFill/>
+                        <a:ln w="9525">
+                          <a:noFill/>
+                          <a:miter lim="800000"/>
+                          <a:headEnd/>
+                          <a:tailEnd/>
+                        </a:ln>
+                      </wps:spPr>
+                      <wps:txbx>
+                        <w:txbxContent>
+                          <w:p>
+                            <w:pPr>
+                              <w:rPr>
+                                <w:color w:val="FF0000"/>
+                                <w:sz w:val="16"/>
+                                <w:szCs w:val="16"/>
+                              </w:rPr>
+                            </w:pPr>
+                            <w:r>
+                              <w:rPr>
+                                <w:color w:val="FF0000"/>
+                                <w:sz w:val="16"/>
+                                <w:szCs w:val="16"/>
+                              </w:rPr>
+                              <w:t>ORIGINAL</w:t>
+                            </w:r>
+                          </w:p>
+                        </w:txbxContent>
+                      </wps:txbx>
+                      <wps:bodyPr rot="0" vert="horz" wrap="square" lIns="91440" tIns="45720" rIns="91440" bIns="45720" anchor="t" anchorCtr="0">
+                        <a:noAutofit/>
+                      </wps:bodyPr>
+                    </wps:wsp>
+                  </a:graphicData>
+                </a:graphic>
+                <wp14:sizeRelH relativeFrom="margin">
+                  <wp14:pctWidth>0</wp14:pctWidth>
+                </wp14:sizeRelH>
+                <wp14:sizeRelV relativeFrom="margin">
+                  <wp14:pctHeight>0</wp14:pctHeight>
+                </wp14:sizeRelV>
+              </wp:anchor>
+            </w:drawing>
+          </mc:Choice>
+          <mc:Fallback>
+            <w:pict>
+              <v:shape w14:anchorId="116D4369" id="_x0000_s1032" type="#_x0000_t202" style="position:absolute;left:0;text-align:left;margin-left:81.5pt;margin-top:40.6pt;width:58.45pt;height:22.05pt;z-index:251692032;visibility:visible;mso-wrap-style:square;mso-width-percent:0;mso-height-percent:0;mso-wrap-distance-left:9pt;mso-wrap-distance-top:3.6pt;mso-wrap-distance-right:9pt;mso-wrap-distance-bottom:3.6pt;mso-position-horizontal:absolute;mso-position-horizontal-relative:text;mso-position-vertical:absolute;mso-position-vertical-relative:text;mso-width-percent:0;mso-height-percent:0;mso-width-relative:margin;mso-height-relative:margin;v-text-anchor:top" o:gfxdata="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" filled="f" stroked="f">
+                <v:textbox>
+                  <w:txbxContent>
+                    <w:p>
+                      <w:pPr>
+                        <w:rPr>
+                          <w:color w:val="FF0000"/>
+                          <w:sz w:val="16"/>
+                          <w:szCs w:val="16"/>
+                        </w:rPr>
+                      </w:pPr>
+                      <w:r>
+                        <w:rPr>
+                          <w:color w:val="FF0000"/>
+                          <w:sz w:val="16"/>
+                          <w:szCs w:val="16"/>
+                        </w:rPr>
+                        <w:t>ORIGINAL</w:t>
+                      </w:r>
+                    </w:p>
+                  </w:txbxContent>
+                </v:textbox>
+                <w10:wrap type="square"/>
+              </v:shape>
+            </w:pict>
+          </mc:Fallback>
+        </mc:AlternateContent>
+      </w:r>
+      <w:r>
+        <w:rPr>
+          <w:noProof/>
+        </w:rPr>
+        <w:drawing>
+          <wp:anchor distT="0" distB="0" distL="114300" distR="114300" simplePos="0" relativeHeight="251689984" behindDoc="0" locked="0" layoutInCell="1" allowOverlap="1" wp14:anchorId="6C586B1E" wp14:editId="28BB94EF">
+            <wp:simplePos x="0" y="0"/>
+            <wp:positionH relativeFrom="column">
+              <wp:posOffset>1111411</wp:posOffset>
+            </wp:positionH>
+            <wp:positionV relativeFrom="paragraph">
+              <wp:posOffset>744220</wp:posOffset>
+            </wp:positionV>
+            <wp:extent cx="4222750" cy="1569145"/>
+            <wp:effectExtent l="0" t="0" r="6350" b="0"/>
+            <wp:wrapTopAndBottom/>
+            <wp:docPr id="2038064748" name="Picture 1"/>
+            <wp:cNvGraphicFramePr>
+              <a:graphicFrameLocks xmlns:a="http://schemas.openxmlformats.org/drawingml/2006/main" noChangeAspect="1"/>
+            </wp:cNvGraphicFramePr>
+            <a:graphic xmlns:a="http://schemas.openxmlformats.org/drawingml/2006/main">
+              <a:graphicData uri="http://schemas.openxmlformats.org/drawingml/2006/picture">
+                <pic:pic xmlns:pic="http://schemas.openxmlformats.org/drawingml/2006/picture">
+                  <pic:nvPicPr>
+                    <pic:cNvPr id="2038064748" name=""/>
+                    <pic:cNvPicPr/>
+                  </pic:nvPicPr>
+                  <pic:blipFill>
+                    <a:blip r:embed="rId19">
+                      <a:extLst>
+                        <a:ext uri="{28A0092B-C50C-407E-A947-70E740481C1C}">
+                          <a14:useLocalDpi xmlns:a14="http://schemas.microsoft.com/office/drawing/2010/main" val="0"/>
+                        </a:ext>
+                      </a:extLst>
+                    </a:blip>
+                    <a:stretch>
+                      <a:fillRect/>
+                    </a:stretch>
+                  </pic:blipFill>
+                  <pic:spPr>
+                    <a:xfrm>
+                      <a:off x="0" y="0"/>
+                      <a:ext cx="4222750" cy="1569145"/>
+                    </a:xfrm>
+                    <a:prstGeom prst="rect">
+                      <a:avLst/>
+                    </a:prstGeom>
+                  </pic:spPr>
+                </pic:pic>
+              </a:graphicData>
+            </a:graphic>
+          </wp:anchor>
+        </w:drawing>
+      </w:r>
+      <w:r>
+        <w:rPr>
+          <w:rFonts w:ascii="Segoe UI" w:eastAsia="Times New Roman" w:hAnsi="Segoe UI" w:cs="Segoe UI"/>
+          <w:color w:val="2B2B2B"/>
+          <w:kern w:val="0"/>
+          <w:sz w:val="20"/>
+          <w:szCs w:val="20"/>
+          <w:lang w:eastAsia="en-GB"/>
+          <w14:ligatures w14:val="none"/>
+        </w:rPr>
+        <w:t>Within the unoptimized model, the first layer has an activation of relu, however, this was changed to tanh in the first layer of the optimized model.</w:t>
       </w:r>
     </w:p>
     <w:p>
@@ -3040,57 +4872,14 @@
           <w14:ligatures w14:val="none"/>
         </w:rPr>
       </w:pPr>
-      <w:r>
-        <w:rPr>
-          <w:rFonts w:ascii="Segoe UI" w:eastAsia="Times New Roman" w:hAnsi="Segoe UI" w:cs="Segoe UI"/>
-          <w:color w:val="2B2B2B"/>
-          <w:kern w:val="0"/>
-          <w:sz w:val="20"/>
-          <w:szCs w:val="20"/>
-          <w:lang w:eastAsia="en-GB"/>
-          <w14:ligatures w14:val="none"/>
-        </w:rPr>
-        <w:t xml:space="preserve">The number of epochs was deliberately not increased </w:t>
-      </w:r>
-      <w:r>
-        <w:rPr>
-          <w:rFonts w:ascii="Segoe UI" w:eastAsia="Times New Roman" w:hAnsi="Segoe UI" w:cs="Segoe UI"/>
-          <w:color w:val="2B2B2B"/>
-          <w:kern w:val="0"/>
-          <w:sz w:val="20"/>
-          <w:szCs w:val="20"/>
-          <w:lang w:eastAsia="en-GB"/>
-          <w14:ligatures w14:val="none"/>
-        </w:rPr>
-        <w:t>due to the amount of input</w:t>
-      </w:r>
-      <w:r>
-        <w:rPr>
-          <w:rFonts w:ascii="Segoe UI" w:eastAsia="Times New Roman" w:hAnsi="Segoe UI" w:cs="Segoe UI"/>
-          <w:color w:val="2B2B2B"/>
-          <w:kern w:val="0"/>
-          <w:sz w:val="20"/>
-          <w:szCs w:val="20"/>
-          <w:lang w:eastAsia="en-GB"/>
-          <w14:ligatures w14:val="none"/>
-        </w:rPr>
-        <w:t xml:space="preserve"> features</w:t>
-      </w:r>
-      <w:r>
-        <w:rPr>
-          <w:rFonts w:ascii="Segoe UI" w:eastAsia="Times New Roman" w:hAnsi="Segoe UI" w:cs="Segoe UI"/>
-          <w:color w:val="2B2B2B"/>
-          <w:kern w:val="0"/>
-          <w:sz w:val="20"/>
-          <w:szCs w:val="20"/>
-          <w:lang w:eastAsia="en-GB"/>
-          <w14:ligatures w14:val="none"/>
-        </w:rPr>
-        <w:t xml:space="preserve">, if the epochs was significantly increased, it ran the risk of overfitting. </w:t>
-      </w:r>
     </w:p>
     <w:p>
       <w:pPr>
+        <w:pStyle w:val="ListParagraph"/>
+        <w:numPr>
+          <w:ilvl w:val="2"/>
+          <w:numId w:val="9"/>
+        </w:numPr>
         <w:spacing w:before="100" w:beforeAutospacing="1" w:after="120" w:line="360" w:lineRule="atLeast"/>
         <w:rPr>
           <w:rFonts w:ascii="Segoe UI" w:eastAsia="Times New Roman" w:hAnsi="Segoe UI" w:cs="Segoe UI"/>
@@ -3102,6 +4891,402 @@
           <w14:ligatures w14:val="none"/>
         </w:rPr>
       </w:pPr>
+      <w:r>
+        <w:rPr>
+          <w:noProof/>
+        </w:rPr>
+        <w:drawing>
+          <wp:anchor distT="0" distB="0" distL="114300" distR="114300" simplePos="0" relativeHeight="251704320" behindDoc="0" locked="0" layoutInCell="1" allowOverlap="1" wp14:anchorId="1DDEF260" wp14:editId="54E5BE33">
+            <wp:simplePos x="0" y="0"/>
+            <wp:positionH relativeFrom="column">
+              <wp:posOffset>1174750</wp:posOffset>
+            </wp:positionH>
+            <wp:positionV relativeFrom="paragraph">
+              <wp:posOffset>4865370</wp:posOffset>
+            </wp:positionV>
+            <wp:extent cx="4368800" cy="312420"/>
+            <wp:effectExtent l="0" t="0" r="0" b="0"/>
+            <wp:wrapTopAndBottom/>
+            <wp:docPr id="822142584" name="Picture 1"/>
+            <wp:cNvGraphicFramePr>
+              <a:graphicFrameLocks xmlns:a="http://schemas.openxmlformats.org/drawingml/2006/main" noChangeAspect="1"/>
+            </wp:cNvGraphicFramePr>
+            <a:graphic xmlns:a="http://schemas.openxmlformats.org/drawingml/2006/main">
+              <a:graphicData uri="http://schemas.openxmlformats.org/drawingml/2006/picture">
+                <pic:pic xmlns:pic="http://schemas.openxmlformats.org/drawingml/2006/picture">
+                  <pic:nvPicPr>
+                    <pic:cNvPr id="822142584" name=""/>
+                    <pic:cNvPicPr/>
+                  </pic:nvPicPr>
+                  <pic:blipFill>
+                    <a:blip r:embed="rId20">
+                      <a:extLst>
+                        <a:ext uri="{28A0092B-C50C-407E-A947-70E740481C1C}">
+                          <a14:useLocalDpi xmlns:a14="http://schemas.microsoft.com/office/drawing/2010/main" val="0"/>
+                        </a:ext>
+                      </a:extLst>
+                    </a:blip>
+                    <a:stretch>
+                      <a:fillRect/>
+                    </a:stretch>
+                  </pic:blipFill>
+                  <pic:spPr>
+                    <a:xfrm>
+                      <a:off x="0" y="0"/>
+                      <a:ext cx="4368800" cy="312420"/>
+                    </a:xfrm>
+                    <a:prstGeom prst="rect">
+                      <a:avLst/>
+                    </a:prstGeom>
+                  </pic:spPr>
+                </pic:pic>
+              </a:graphicData>
+            </a:graphic>
+            <wp14:sizeRelH relativeFrom="margin">
+              <wp14:pctWidth>0</wp14:pctWidth>
+            </wp14:sizeRelH>
+            <wp14:sizeRelV relativeFrom="margin">
+              <wp14:pctHeight>0</wp14:pctHeight>
+            </wp14:sizeRelV>
+          </wp:anchor>
+        </w:drawing>
+      </w:r>
+      <w:r>
+        <w:rPr>
+          <w:rFonts w:ascii="Segoe UI" w:eastAsia="Times New Roman" w:hAnsi="Segoe UI" w:cs="Segoe UI"/>
+          <w:noProof/>
+          <w:color w:val="2B2B2B"/>
+          <w:kern w:val="0"/>
+          <w:sz w:val="20"/>
+          <w:szCs w:val="20"/>
+          <w:lang w:eastAsia="en-GB"/>
+          <w14:ligatures w14:val="none"/>
+        </w:rPr>
+        <mc:AlternateContent>
+          <mc:Choice Requires="wps">
+            <w:drawing>
+              <wp:anchor distT="45720" distB="45720" distL="114300" distR="114300" simplePos="0" relativeHeight="251709440" behindDoc="0" locked="0" layoutInCell="1" allowOverlap="1" wp14:anchorId="017357AC" wp14:editId="58D5CEA3">
+                <wp:simplePos x="0" y="0"/>
+                <wp:positionH relativeFrom="column">
+                  <wp:posOffset>1111250</wp:posOffset>
+                </wp:positionH>
+                <wp:positionV relativeFrom="paragraph">
+                  <wp:posOffset>4681220</wp:posOffset>
+                </wp:positionV>
+                <wp:extent cx="742315" cy="280035"/>
+                <wp:effectExtent l="0" t="0" r="0" b="5715"/>
+                <wp:wrapSquare wrapText="bothSides"/>
+                <wp:docPr id="579257630" name="Text Box 2"/>
+                <wp:cNvGraphicFramePr>
+                  <a:graphicFrameLocks xmlns:a="http://schemas.openxmlformats.org/drawingml/2006/main"/>
+                </wp:cNvGraphicFramePr>
+                <a:graphic xmlns:a="http://schemas.openxmlformats.org/drawingml/2006/main">
+                  <a:graphicData uri="http://schemas.microsoft.com/office/word/2010/wordprocessingShape">
+                    <wps:wsp>
+                      <wps:cNvSpPr txBox="1">
+                        <a:spLocks noChangeArrowheads="1"/>
+                      </wps:cNvSpPr>
+                      <wps:spPr bwMode="auto">
+                        <a:xfrm>
+                          <a:off x="0" y="0"/>
+                          <a:ext cx="742315" cy="280035"/>
+                        </a:xfrm>
+                        <a:prstGeom prst="rect">
+                          <a:avLst/>
+                        </a:prstGeom>
+                        <a:noFill/>
+                        <a:ln w="9525">
+                          <a:noFill/>
+                          <a:miter lim="800000"/>
+                          <a:headEnd/>
+                          <a:tailEnd/>
+                        </a:ln>
+                      </wps:spPr>
+                      <wps:txbx>
+                        <w:txbxContent>
+                          <w:p>
+                            <w:pPr>
+                              <w:rPr>
+                                <w:color w:val="FF0000"/>
+                                <w:sz w:val="16"/>
+                                <w:szCs w:val="16"/>
+                              </w:rPr>
+                            </w:pPr>
+                            <w:r>
+                              <w:rPr>
+                                <w:color w:val="FF0000"/>
+                                <w:sz w:val="16"/>
+                                <w:szCs w:val="16"/>
+                              </w:rPr>
+                              <w:t>OPTIMIZED</w:t>
+                            </w:r>
+                          </w:p>
+                        </w:txbxContent>
+                      </wps:txbx>
+                      <wps:bodyPr rot="0" vert="horz" wrap="square" lIns="91440" tIns="45720" rIns="91440" bIns="45720" anchor="t" anchorCtr="0">
+                        <a:noAutofit/>
+                      </wps:bodyPr>
+                    </wps:wsp>
+                  </a:graphicData>
+                </a:graphic>
+                <wp14:sizeRelH relativeFrom="margin">
+                  <wp14:pctWidth>0</wp14:pctWidth>
+                </wp14:sizeRelH>
+                <wp14:sizeRelV relativeFrom="margin">
+                  <wp14:pctHeight>0</wp14:pctHeight>
+                </wp14:sizeRelV>
+              </wp:anchor>
+            </w:drawing>
+          </mc:Choice>
+          <mc:Fallback>
+            <w:pict>
+              <v:shape w14:anchorId="017357AC" id="_x0000_s1033" type="#_x0000_t202" style="position:absolute;left:0;text-align:left;margin-left:87.5pt;margin-top:368.6pt;width:58.45pt;height:22.05pt;z-index:251709440;visibility:visible;mso-wrap-style:square;mso-width-percent:0;mso-height-percent:0;mso-wrap-distance-left:9pt;mso-wrap-distance-top:3.6pt;mso-wrap-distance-right:9pt;mso-wrap-distance-bottom:3.6pt;mso-position-horizontal:absolute;mso-position-horizontal-relative:text;mso-position-vertical:absolute;mso-position-vertical-relative:text;mso-width-percent:0;mso-height-percent:0;mso-width-relative:margin;mso-height-relative:margin;v-text-anchor:top" o:gfxdata="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" filled="f" stroked="f">
+                <v:textbox>
+                  <w:txbxContent>
+                    <w:p>
+                      <w:pPr>
+                        <w:rPr>
+                          <w:color w:val="FF0000"/>
+                          <w:sz w:val="16"/>
+                          <w:szCs w:val="16"/>
+                        </w:rPr>
+                      </w:pPr>
+                      <w:r>
+                        <w:rPr>
+                          <w:color w:val="FF0000"/>
+                          <w:sz w:val="16"/>
+                          <w:szCs w:val="16"/>
+                        </w:rPr>
+                        <w:t>OPTIMIZED</w:t>
+                      </w:r>
+                    </w:p>
+                  </w:txbxContent>
+                </v:textbox>
+                <w10:wrap type="square"/>
+              </v:shape>
+            </w:pict>
+          </mc:Fallback>
+        </mc:AlternateContent>
+      </w:r>
+      <w:r>
+        <w:rPr>
+          <w:noProof/>
+        </w:rPr>
+        <w:drawing>
+          <wp:anchor distT="0" distB="0" distL="114300" distR="114300" simplePos="0" relativeHeight="251705344" behindDoc="0" locked="0" layoutInCell="1" allowOverlap="1" wp14:anchorId="7AA0C092" wp14:editId="5F24EA95">
+            <wp:simplePos x="0" y="0"/>
+            <wp:positionH relativeFrom="column">
+              <wp:posOffset>1155065</wp:posOffset>
+            </wp:positionH>
+            <wp:positionV relativeFrom="paragraph">
+              <wp:posOffset>4432300</wp:posOffset>
+            </wp:positionV>
+            <wp:extent cx="4512310" cy="295910"/>
+            <wp:effectExtent l="0" t="0" r="2540" b="8890"/>
+            <wp:wrapTopAndBottom/>
+            <wp:docPr id="1206583165" name="Picture 1"/>
+            <wp:cNvGraphicFramePr>
+              <a:graphicFrameLocks xmlns:a="http://schemas.openxmlformats.org/drawingml/2006/main" noChangeAspect="1"/>
+            </wp:cNvGraphicFramePr>
+            <a:graphic xmlns:a="http://schemas.openxmlformats.org/drawingml/2006/main">
+              <a:graphicData uri="http://schemas.openxmlformats.org/drawingml/2006/picture">
+                <pic:pic xmlns:pic="http://schemas.openxmlformats.org/drawingml/2006/picture">
+                  <pic:nvPicPr>
+                    <pic:cNvPr id="1206583165" name=""/>
+                    <pic:cNvPicPr/>
+                  </pic:nvPicPr>
+                  <pic:blipFill>
+                    <a:blip r:embed="rId21">
+                      <a:extLst>
+                        <a:ext uri="{28A0092B-C50C-407E-A947-70E740481C1C}">
+                          <a14:useLocalDpi xmlns:a14="http://schemas.microsoft.com/office/drawing/2010/main" val="0"/>
+                        </a:ext>
+                      </a:extLst>
+                    </a:blip>
+                    <a:stretch>
+                      <a:fillRect/>
+                    </a:stretch>
+                  </pic:blipFill>
+                  <pic:spPr>
+                    <a:xfrm>
+                      <a:off x="0" y="0"/>
+                      <a:ext cx="4512310" cy="295910"/>
+                    </a:xfrm>
+                    <a:prstGeom prst="rect">
+                      <a:avLst/>
+                    </a:prstGeom>
+                  </pic:spPr>
+                </pic:pic>
+              </a:graphicData>
+            </a:graphic>
+          </wp:anchor>
+        </w:drawing>
+      </w:r>
+      <w:r>
+        <w:rPr>
+          <w:rFonts w:ascii="Segoe UI" w:eastAsia="Times New Roman" w:hAnsi="Segoe UI" w:cs="Segoe UI"/>
+          <w:noProof/>
+          <w:color w:val="2B2B2B"/>
+          <w:kern w:val="0"/>
+          <w:sz w:val="20"/>
+          <w:szCs w:val="20"/>
+          <w:lang w:eastAsia="en-GB"/>
+          <w14:ligatures w14:val="none"/>
+        </w:rPr>
+        <mc:AlternateContent>
+          <mc:Choice Requires="wps">
+            <w:drawing>
+              <wp:anchor distT="45720" distB="45720" distL="114300" distR="114300" simplePos="0" relativeHeight="251707392" behindDoc="0" locked="0" layoutInCell="1" allowOverlap="1" wp14:anchorId="21305614" wp14:editId="3F44511C">
+                <wp:simplePos x="0" y="0"/>
+                <wp:positionH relativeFrom="column">
+                  <wp:posOffset>1111250</wp:posOffset>
+                </wp:positionH>
+                <wp:positionV relativeFrom="paragraph">
+                  <wp:posOffset>4255770</wp:posOffset>
+                </wp:positionV>
+                <wp:extent cx="742315" cy="222250"/>
+                <wp:effectExtent l="0" t="0" r="0" b="6350"/>
+                <wp:wrapSquare wrapText="bothSides"/>
+                <wp:docPr id="2036058513" name="Text Box 2"/>
+                <wp:cNvGraphicFramePr>
+                  <a:graphicFrameLocks xmlns:a="http://schemas.openxmlformats.org/drawingml/2006/main"/>
+                </wp:cNvGraphicFramePr>
+                <a:graphic xmlns:a="http://schemas.openxmlformats.org/drawingml/2006/main">
+                  <a:graphicData uri="http://schemas.microsoft.com/office/word/2010/wordprocessingShape">
+                    <wps:wsp>
+                      <wps:cNvSpPr txBox="1">
+                        <a:spLocks noChangeArrowheads="1"/>
+                      </wps:cNvSpPr>
+                      <wps:spPr bwMode="auto">
+                        <a:xfrm>
+                          <a:off x="0" y="0"/>
+                          <a:ext cx="742315" cy="222250"/>
+                        </a:xfrm>
+                        <a:prstGeom prst="rect">
+                          <a:avLst/>
+                        </a:prstGeom>
+                        <a:noFill/>
+                        <a:ln w="9525">
+                          <a:noFill/>
+                          <a:miter lim="800000"/>
+                          <a:headEnd/>
+                          <a:tailEnd/>
+                        </a:ln>
+                      </wps:spPr>
+                      <wps:txbx>
+                        <w:txbxContent>
+                          <w:p>
+                            <w:pPr>
+                              <w:rPr>
+                                <w:color w:val="FF0000"/>
+                                <w:sz w:val="16"/>
+                                <w:szCs w:val="16"/>
+                              </w:rPr>
+                            </w:pPr>
+                            <w:r>
+                              <w:rPr>
+                                <w:color w:val="FF0000"/>
+                                <w:sz w:val="16"/>
+                                <w:szCs w:val="16"/>
+                              </w:rPr>
+                              <w:t>ORIGINAL</w:t>
+                            </w:r>
+                          </w:p>
+                        </w:txbxContent>
+                      </wps:txbx>
+                      <wps:bodyPr rot="0" vert="horz" wrap="square" lIns="91440" tIns="45720" rIns="91440" bIns="45720" anchor="t" anchorCtr="0">
+                        <a:noAutofit/>
+                      </wps:bodyPr>
+                    </wps:wsp>
+                  </a:graphicData>
+                </a:graphic>
+                <wp14:sizeRelH relativeFrom="margin">
+                  <wp14:pctWidth>0</wp14:pctWidth>
+                </wp14:sizeRelH>
+                <wp14:sizeRelV relativeFrom="margin">
+                  <wp14:pctHeight>0</wp14:pctHeight>
+                </wp14:sizeRelV>
+              </wp:anchor>
+            </w:drawing>
+          </mc:Choice>
+          <mc:Fallback>
+            <w:pict>
+              <v:shape w14:anchorId="21305614" id="_x0000_s1034" type="#_x0000_t202" style="position:absolute;left:0;text-align:left;margin-left:87.5pt;margin-top:335.1pt;width:58.45pt;height:17.5pt;z-index:251707392;visibility:visible;mso-wrap-style:square;mso-width-percent:0;mso-height-percent:0;mso-wrap-distance-left:9pt;mso-wrap-distance-top:3.6pt;mso-wrap-distance-right:9pt;mso-wrap-distance-bottom:3.6pt;mso-position-horizontal:absolute;mso-position-horizontal-relative:text;mso-position-vertical:absolute;mso-position-vertical-relative:text;mso-width-percent:0;mso-height-percent:0;mso-width-relative:margin;mso-height-relative:margin;v-text-anchor:top" o:gfxdata="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" filled="f" stroked="f">
+                <v:textbox>
+                  <w:txbxContent>
+                    <w:p>
+                      <w:pPr>
+                        <w:rPr>
+                          <w:color w:val="FF0000"/>
+                          <w:sz w:val="16"/>
+                          <w:szCs w:val="16"/>
+                        </w:rPr>
+                      </w:pPr>
+                      <w:r>
+                        <w:rPr>
+                          <w:color w:val="FF0000"/>
+                          <w:sz w:val="16"/>
+                          <w:szCs w:val="16"/>
+                        </w:rPr>
+                        <w:t>ORIGINAL</w:t>
+                      </w:r>
+                    </w:p>
+                  </w:txbxContent>
+                </v:textbox>
+                <w10:wrap type="square"/>
+              </v:shape>
+            </w:pict>
+          </mc:Fallback>
+        </mc:AlternateContent>
+      </w:r>
+      <w:r>
+        <w:rPr>
+          <w:rFonts w:ascii="Segoe UI" w:eastAsia="Times New Roman" w:hAnsi="Segoe UI" w:cs="Segoe UI"/>
+          <w:color w:val="2B2B2B"/>
+          <w:kern w:val="0"/>
+          <w:sz w:val="20"/>
+          <w:szCs w:val="20"/>
+          <w:lang w:eastAsia="en-GB"/>
+          <w14:ligatures w14:val="none"/>
+        </w:rPr>
+        <w:t xml:space="preserve">The number of epochs was deliberately not increased </w:t>
+      </w:r>
+      <w:r>
+        <w:rPr>
+          <w:rFonts w:ascii="Segoe UI" w:eastAsia="Times New Roman" w:hAnsi="Segoe UI" w:cs="Segoe UI"/>
+          <w:color w:val="2B2B2B"/>
+          <w:kern w:val="0"/>
+          <w:sz w:val="20"/>
+          <w:szCs w:val="20"/>
+          <w:lang w:eastAsia="en-GB"/>
+          <w14:ligatures w14:val="none"/>
+        </w:rPr>
+        <w:t>due to the amount of input</w:t>
+      </w:r>
+      <w:r>
+        <w:rPr>
+          <w:rFonts w:ascii="Segoe UI" w:eastAsia="Times New Roman" w:hAnsi="Segoe UI" w:cs="Segoe UI"/>
+          <w:color w:val="2B2B2B"/>
+          <w:kern w:val="0"/>
+          <w:sz w:val="20"/>
+          <w:szCs w:val="20"/>
+          <w:lang w:eastAsia="en-GB"/>
+          <w14:ligatures w14:val="none"/>
+        </w:rPr>
+        <w:t xml:space="preserve"> features</w:t>
+      </w:r>
+      <w:r>
+        <w:rPr>
+          <w:rFonts w:ascii="Segoe UI" w:eastAsia="Times New Roman" w:hAnsi="Segoe UI" w:cs="Segoe UI"/>
+          <w:color w:val="2B2B2B"/>
+          <w:kern w:val="0"/>
+          <w:sz w:val="20"/>
+          <w:szCs w:val="20"/>
+          <w:lang w:eastAsia="en-GB"/>
+          <w14:ligatures w14:val="none"/>
+        </w:rPr>
+        <w:t xml:space="preserve">, if the epochs was significantly increased, it ran the risk of overfitting. </w:t>
+      </w:r>
     </w:p>
     <w:p>
       <w:pPr>
@@ -3147,6 +5332,34 @@
     </w:p>
     <w:p>
       <w:pPr>
+        <w:spacing w:before="100" w:beforeAutospacing="1" w:after="100" w:afterAutospacing="1" w:line="360" w:lineRule="atLeast"/>
+        <w:rPr>
+          <w:rFonts w:ascii="Segoe UI" w:eastAsia="Times New Roman" w:hAnsi="Segoe UI" w:cs="Segoe UI"/>
+          <w:color w:val="2B2B2B"/>
+          <w:kern w:val="0"/>
+          <w:sz w:val="20"/>
+          <w:szCs w:val="20"/>
+          <w:u w:val="single"/>
+          <w:lang w:eastAsia="en-GB"/>
+          <w14:ligatures w14:val="none"/>
+        </w:rPr>
+      </w:pPr>
+      <w:r>
+        <w:rPr>
+          <w:rFonts w:ascii="Segoe UI" w:eastAsia="Times New Roman" w:hAnsi="Segoe UI" w:cs="Segoe UI"/>
+          <w:color w:val="2B2B2B"/>
+          <w:kern w:val="0"/>
+          <w:sz w:val="20"/>
+          <w:szCs w:val="20"/>
+          <w:u w:val="single"/>
+          <w:lang w:eastAsia="en-GB"/>
+          <w14:ligatures w14:val="none"/>
+        </w:rPr>
+        <w:t>Overall results</w:t>
+      </w:r>
+    </w:p>
+    <w:p>
+      <w:pPr>
         <w:numPr>
           <w:ilvl w:val="0"/>
           <w:numId w:val="9"/>
@@ -3524,19 +5737,58 @@
       </w:pPr>
       <w:r>
         <w:rPr>
+          <w:rFonts w:ascii="Segoe UI" w:eastAsia="Times New Roman" w:hAnsi="Segoe UI" w:cs="Segoe UI"/>
+          <w:color w:val="2B2B2B"/>
+          <w:kern w:val="0"/>
+          <w:sz w:val="20"/>
+          <w:szCs w:val="20"/>
+          <w:lang w:eastAsia="en-GB"/>
+          <w14:ligatures w14:val="none"/>
+        </w:rPr>
+        <w:t>Further features may be required, for example a breakdown of how the funding budget will be used may be much more insightful whilst training the model compared to the some of the current features.</w:t>
+      </w:r>
+      <w:r>
+        <w:rPr>
+          <w:rFonts w:ascii="Segoe UI" w:eastAsia="Times New Roman" w:hAnsi="Segoe UI" w:cs="Segoe UI"/>
+          <w:color w:val="2B2B2B"/>
+          <w:kern w:val="0"/>
+          <w:sz w:val="20"/>
+          <w:szCs w:val="20"/>
+          <w:lang w:eastAsia="en-GB"/>
+          <w14:ligatures w14:val="none"/>
+        </w:rPr>
+        <w:t xml:space="preserve"> </w:t>
+      </w:r>
+    </w:p>
+    <w:p>
+      <w:pPr>
+        <w:rPr>
+          <w:rFonts w:ascii="Segoe UI" w:eastAsia="Times New Roman" w:hAnsi="Segoe UI" w:cs="Segoe UI"/>
+          <w:color w:val="2B2B2B"/>
+          <w:kern w:val="0"/>
+          <w:sz w:val="20"/>
+          <w:szCs w:val="20"/>
+          <w:u w:val="single"/>
+          <w:lang w:eastAsia="en-GB"/>
+          <w14:ligatures w14:val="none"/>
+        </w:rPr>
+      </w:pPr>
+      <w:r>
+        <w:rPr>
           <w:noProof/>
+          <w:u w:val="single"/>
         </w:rPr>
         <w:drawing>
-          <wp:anchor distT="0" distB="0" distL="114300" distR="114300" simplePos="0" relativeHeight="251663360" behindDoc="0" locked="0" layoutInCell="1" allowOverlap="1" wp14:anchorId="21845B0E" wp14:editId="4162E37B">
+          <wp:anchor distT="0" distB="0" distL="114300" distR="114300" simplePos="0" relativeHeight="251663360" behindDoc="0" locked="0" layoutInCell="1" allowOverlap="1" wp14:anchorId="21845B0E" wp14:editId="28480B84">
             <wp:simplePos x="0" y="0"/>
             <wp:positionH relativeFrom="column">
-              <wp:posOffset>850789</wp:posOffset>
+              <wp:posOffset>1343771</wp:posOffset>
             </wp:positionH>
             <wp:positionV relativeFrom="paragraph">
-              <wp:posOffset>694773</wp:posOffset>
+              <wp:posOffset>196215</wp:posOffset>
             </wp:positionV>
-            <wp:extent cx="4078929" cy="2512613"/>
-            <wp:effectExtent l="0" t="0" r="0" b="2540"/>
+            <wp:extent cx="3097530" cy="1908175"/>
+            <wp:effectExtent l="0" t="0" r="7620" b="0"/>
             <wp:wrapTopAndBottom/>
             <wp:docPr id="1848071998" name="Picture 5" descr="Random Forests. Random forests is a powerful machine… | by Dr. Roi Yehoshua  | Medium"/>
             <wp:cNvGraphicFramePr>
@@ -3552,7 +5804,7 @@
                     </pic:cNvPicPr>
                   </pic:nvPicPr>
                   <pic:blipFill>
-                    <a:blip r:embed="rId14" cstate="print">
+                    <a:blip r:embed="rId22" cstate="print">
                       <a:extLst>
                         <a:ext uri="{28A0092B-C50C-407E-A947-70E740481C1C}">
                           <a14:useLocalDpi xmlns:a14="http://schemas.microsoft.com/office/drawing/2010/main" val="0"/>
@@ -3567,7 +5819,7 @@
                   <pic:spPr bwMode="auto">
                     <a:xfrm>
                       <a:off x="0" y="0"/>
-                      <a:ext cx="4078929" cy="2512613"/>
+                      <a:ext cx="3097530" cy="1908175"/>
                     </a:xfrm>
                     <a:prstGeom prst="rect">
                       <a:avLst/>
@@ -3580,6 +5832,12 @@
                 </pic:pic>
               </a:graphicData>
             </a:graphic>
+            <wp14:sizeRelH relativeFrom="margin">
+              <wp14:pctWidth>0</wp14:pctWidth>
+            </wp14:sizeRelH>
+            <wp14:sizeRelV relativeFrom="margin">
+              <wp14:pctHeight>0</wp14:pctHeight>
+            </wp14:sizeRelV>
           </wp:anchor>
         </w:drawing>
       </w:r>
@@ -3590,10 +5848,11 @@
           <w:kern w:val="0"/>
           <w:sz w:val="20"/>
           <w:szCs w:val="20"/>
-          <w:lang w:eastAsia="en-GB"/>
-          <w14:ligatures w14:val="none"/>
-        </w:rPr>
-        <w:t>Further features may be required, for example a breakdown of how the funding budget will be used may be much more insightful whilst training the model compared to the some of the current features.</w:t>
+          <w:u w:val="single"/>
+          <w:lang w:eastAsia="en-GB"/>
+          <w14:ligatures w14:val="none"/>
+        </w:rPr>
+        <w:t>Recommendation</w:t>
       </w:r>
     </w:p>
     <w:p>
@@ -3604,17 +5863,19 @@
           <w:noProof/>
           <w:sz w:val="18"/>
           <w:szCs w:val="18"/>
-        </w:rPr>
-      </w:pPr>
-      <w:hyperlink r:id="rId15" w:history="1">
+          <w:u w:val="none"/>
+        </w:rPr>
+      </w:pPr>
+      <w:hyperlink r:id="rId23" w:history="1">
         <w:r>
           <w:rPr>
             <w:rStyle w:val="Hyperlink"/>
             <w:noProof/>
             <w:sz w:val="18"/>
             <w:szCs w:val="18"/>
+            <w:u w:val="none"/>
           </w:rPr>
-          <w:t xml:space="preserve"> (</w:t>
+          <w:t xml:space="preserve"> (Yehoshua </w:t>
         </w:r>
         <w:r>
           <w:rPr>
@@ -3622,24 +5883,7 @@
             <w:noProof/>
             <w:sz w:val="18"/>
             <w:szCs w:val="18"/>
-          </w:rPr>
-          <w:t>Yehoshua</w:t>
-        </w:r>
-        <w:r>
-          <w:rPr>
-            <w:rStyle w:val="Hyperlink"/>
-            <w:noProof/>
-            <w:sz w:val="18"/>
-            <w:szCs w:val="18"/>
-          </w:rPr>
-          <w:t xml:space="preserve"> </w:t>
-        </w:r>
-        <w:r>
-          <w:rPr>
-            <w:rStyle w:val="Hyperlink"/>
-            <w:noProof/>
-            <w:sz w:val="18"/>
-            <w:szCs w:val="18"/>
+            <w:u w:val="none"/>
           </w:rPr>
           <w:t>2023</w:t>
         </w:r>
@@ -3649,6 +5893,7 @@
             <w:noProof/>
             <w:sz w:val="18"/>
             <w:szCs w:val="18"/>
+            <w:u w:val="none"/>
           </w:rPr>
           <w:t>)</w:t>
         </w:r>
@@ -4118,35 +6363,9 @@
           <w:lang w:eastAsia="en-GB"/>
           <w14:ligatures w14:val="none"/>
         </w:rPr>
-        <w:t xml:space="preserve">Ardis, J. (2023, August 15). 8 Benefits of Application Modernization. </w:t>
-      </w:r>
-      <w:proofErr w:type="spellStart"/>
-      <w:r>
-        <w:rPr>
-          <w:rFonts w:ascii="Segoe UI" w:eastAsia="Times New Roman" w:hAnsi="Segoe UI" w:cs="Segoe UI"/>
-          <w:color w:val="2B2B2B"/>
-          <w:kern w:val="0"/>
-          <w:sz w:val="20"/>
-          <w:szCs w:val="20"/>
-          <w:lang w:eastAsia="en-GB"/>
-          <w14:ligatures w14:val="none"/>
-        </w:rPr>
-        <w:t>Programmersinc</w:t>
-      </w:r>
-      <w:proofErr w:type="spellEnd"/>
-      <w:r>
-        <w:rPr>
-          <w:rFonts w:ascii="Segoe UI" w:eastAsia="Times New Roman" w:hAnsi="Segoe UI" w:cs="Segoe UI"/>
-          <w:color w:val="2B2B2B"/>
-          <w:kern w:val="0"/>
-          <w:sz w:val="20"/>
-          <w:szCs w:val="20"/>
-          <w:lang w:eastAsia="en-GB"/>
-          <w14:ligatures w14:val="none"/>
-        </w:rPr>
-        <w:t xml:space="preserve">. </w:t>
-      </w:r>
-      <w:hyperlink r:id="rId16" w:history="1">
+        <w:t xml:space="preserve">Ardis, J. (2023, August 15). 8 Benefits of Application Modernization. Programmersinc. </w:t>
+      </w:r>
+      <w:hyperlink r:id="rId24" w:history="1">
         <w:r>
           <w:rPr>
             <w:rStyle w:val="Hyperlink"/>
@@ -4157,8 +6376,35 @@
             <w:lang w:eastAsia="en-GB"/>
             <w14:ligatures w14:val="none"/>
           </w:rPr>
-          <w:t>https://www.programmer</w:t>
+          <w:t>https://www.programmersinc.com/application-modernization-benefits/</w:t>
         </w:r>
+      </w:hyperlink>
+    </w:p>
+    <w:p>
+      <w:pPr>
+        <w:rPr>
+          <w:rFonts w:ascii="Segoe UI" w:eastAsia="Times New Roman" w:hAnsi="Segoe UI" w:cs="Segoe UI"/>
+          <w:color w:val="2B2B2B"/>
+          <w:kern w:val="0"/>
+          <w:sz w:val="20"/>
+          <w:szCs w:val="20"/>
+          <w:lang w:eastAsia="en-GB"/>
+          <w14:ligatures w14:val="none"/>
+        </w:rPr>
+      </w:pPr>
+      <w:r>
+        <w:rPr>
+          <w:rFonts w:ascii="Segoe UI" w:eastAsia="Times New Roman" w:hAnsi="Segoe UI" w:cs="Segoe UI"/>
+          <w:color w:val="2B2B2B"/>
+          <w:kern w:val="0"/>
+          <w:sz w:val="20"/>
+          <w:szCs w:val="20"/>
+          <w:lang w:eastAsia="en-GB"/>
+          <w14:ligatures w14:val="none"/>
+        </w:rPr>
+        <w:t xml:space="preserve">Admin, J. P. L. (2018, August 31). One Size Does Not Fit All - What Raising Kids and Practice Workflow Have in Common. MacuLogix Academy. </w:t>
+      </w:r>
+      <w:hyperlink r:id="rId25" w:history="1">
         <w:r>
           <w:rPr>
             <w:rStyle w:val="Hyperlink"/>
@@ -4169,8 +6415,47 @@
             <w:lang w:eastAsia="en-GB"/>
             <w14:ligatures w14:val="none"/>
           </w:rPr>
-          <w:t>s</w:t>
+          <w:t>https://academy.maculogix.com/news-events/one-size-does-not-fit-all/</w:t>
         </w:r>
+      </w:hyperlink>
+    </w:p>
+    <w:p>
+      <w:pPr>
+        <w:rPr>
+          <w:rFonts w:ascii="Segoe UI" w:eastAsia="Times New Roman" w:hAnsi="Segoe UI" w:cs="Segoe UI"/>
+          <w:color w:val="2B2B2B"/>
+          <w:kern w:val="0"/>
+          <w:sz w:val="20"/>
+          <w:szCs w:val="20"/>
+          <w:lang w:eastAsia="en-GB"/>
+          <w14:ligatures w14:val="none"/>
+        </w:rPr>
+      </w:pPr>
+      <w:r>
+        <w:rPr>
+          <w:rFonts w:ascii="Segoe UI" w:eastAsia="Times New Roman" w:hAnsi="Segoe UI" w:cs="Segoe UI"/>
+          <w:color w:val="2B2B2B"/>
+          <w:kern w:val="0"/>
+          <w:sz w:val="20"/>
+          <w:szCs w:val="20"/>
+          <w:lang w:eastAsia="en-GB"/>
+          <w14:ligatures w14:val="none"/>
+        </w:rPr>
+        <w:t>Inc</w:t>
+      </w:r>
+      <w:r>
+        <w:rPr>
+          <w:rFonts w:ascii="Segoe UI" w:eastAsia="Times New Roman" w:hAnsi="Segoe UI" w:cs="Segoe UI"/>
+          <w:color w:val="2B2B2B"/>
+          <w:kern w:val="0"/>
+          <w:sz w:val="20"/>
+          <w:szCs w:val="20"/>
+          <w:lang w:eastAsia="en-GB"/>
+          <w14:ligatures w14:val="none"/>
+        </w:rPr>
+        <w:t xml:space="preserve">. (2020). IStock. </w:t>
+      </w:r>
+      <w:hyperlink r:id="rId26" w:history="1">
         <w:r>
           <w:rPr>
             <w:rStyle w:val="Hyperlink"/>
@@ -4181,8 +6466,71 @@
             <w:lang w:eastAsia="en-GB"/>
             <w14:ligatures w14:val="none"/>
           </w:rPr>
-          <w:t>inc.com/application-mode</w:t>
+          <w:t>https://www.istockphoto.com/photo/white-puzzle-with-piece-that-does-not-fit-on-a-green-background-gm1278321226-377300039</w:t>
         </w:r>
+      </w:hyperlink>
+    </w:p>
+    <w:p>
+      <w:pPr>
+        <w:rPr>
+          <w:rFonts w:ascii="Segoe UI" w:eastAsia="Times New Roman" w:hAnsi="Segoe UI" w:cs="Segoe UI"/>
+          <w:color w:val="2B2B2B"/>
+          <w:kern w:val="0"/>
+          <w:sz w:val="20"/>
+          <w:szCs w:val="20"/>
+          <w:lang w:eastAsia="en-GB"/>
+          <w14:ligatures w14:val="none"/>
+        </w:rPr>
+      </w:pPr>
+      <w:r>
+        <w:rPr>
+          <w:rFonts w:ascii="Segoe UI" w:eastAsia="Times New Roman" w:hAnsi="Segoe UI" w:cs="Segoe UI"/>
+          <w:color w:val="2B2B2B"/>
+          <w:kern w:val="0"/>
+          <w:sz w:val="20"/>
+          <w:szCs w:val="20"/>
+          <w:lang w:eastAsia="en-GB"/>
+          <w14:ligatures w14:val="none"/>
+        </w:rPr>
+        <w:t>Barkved, K</w:t>
+      </w:r>
+      <w:r>
+        <w:rPr>
+          <w:rFonts w:ascii="Segoe UI" w:eastAsia="Times New Roman" w:hAnsi="Segoe UI" w:cs="Segoe UI"/>
+          <w:color w:val="2B2B2B"/>
+          <w:kern w:val="0"/>
+          <w:sz w:val="20"/>
+          <w:szCs w:val="20"/>
+          <w:lang w:eastAsia="en-GB"/>
+          <w14:ligatures w14:val="none"/>
+        </w:rPr>
+        <w:t>. (</w:t>
+      </w:r>
+      <w:r>
+        <w:rPr>
+          <w:rFonts w:ascii="Segoe UI" w:eastAsia="Times New Roman" w:hAnsi="Segoe UI" w:cs="Segoe UI"/>
+          <w:color w:val="2B2B2B"/>
+          <w:kern w:val="0"/>
+          <w:sz w:val="20"/>
+          <w:szCs w:val="20"/>
+          <w:lang w:eastAsia="en-GB"/>
+          <w14:ligatures w14:val="none"/>
+        </w:rPr>
+        <w:t>2022</w:t>
+      </w:r>
+      <w:r>
+        <w:rPr>
+          <w:rFonts w:ascii="Segoe UI" w:eastAsia="Times New Roman" w:hAnsi="Segoe UI" w:cs="Segoe UI"/>
+          <w:color w:val="2B2B2B"/>
+          <w:kern w:val="0"/>
+          <w:sz w:val="20"/>
+          <w:szCs w:val="20"/>
+          <w:lang w:eastAsia="en-GB"/>
+          <w14:ligatures w14:val="none"/>
+        </w:rPr>
+        <w:t xml:space="preserve">). Wwobviously.ai. </w:t>
+      </w:r>
+      <w:hyperlink r:id="rId27" w:history="1">
         <w:r>
           <w:rPr>
             <w:rStyle w:val="Hyperlink"/>
@@ -4193,8 +6541,35 @@
             <w:lang w:eastAsia="en-GB"/>
             <w14:ligatures w14:val="none"/>
           </w:rPr>
-          <w:t>r</w:t>
+          <w:t>https://www.obviously.ai/post/the-difference-between-training-data-vs-test-data-in-machine-learning</w:t>
         </w:r>
+      </w:hyperlink>
+    </w:p>
+    <w:p>
+      <w:pPr>
+        <w:rPr>
+          <w:rFonts w:ascii="Segoe UI" w:eastAsia="Times New Roman" w:hAnsi="Segoe UI" w:cs="Segoe UI"/>
+          <w:color w:val="2B2B2B"/>
+          <w:kern w:val="0"/>
+          <w:sz w:val="20"/>
+          <w:szCs w:val="20"/>
+          <w:lang w:eastAsia="en-GB"/>
+          <w14:ligatures w14:val="none"/>
+        </w:rPr>
+      </w:pPr>
+      <w:r>
+        <w:rPr>
+          <w:rFonts w:ascii="Segoe UI" w:eastAsia="Times New Roman" w:hAnsi="Segoe UI" w:cs="Segoe UI"/>
+          <w:color w:val="2B2B2B"/>
+          <w:kern w:val="0"/>
+          <w:sz w:val="20"/>
+          <w:szCs w:val="20"/>
+          <w:lang w:eastAsia="en-GB"/>
+          <w14:ligatures w14:val="none"/>
+        </w:rPr>
+        <w:t xml:space="preserve">Yehoshua, D. R. (2023, July 17). Random Forests. Medium. </w:t>
+      </w:r>
+      <w:hyperlink r:id="rId28" w:history="1">
         <w:r>
           <w:rPr>
             <w:rStyle w:val="Hyperlink"/>
@@ -4205,383 +6580,7 @@
             <w:lang w:eastAsia="en-GB"/>
             <w14:ligatures w14:val="none"/>
           </w:rPr>
-          <w:t>nization-benefits/</w:t>
-        </w:r>
-      </w:hyperlink>
-    </w:p>
-    <w:p>
-      <w:pPr>
-        <w:rPr>
-          <w:rFonts w:ascii="Segoe UI" w:eastAsia="Times New Roman" w:hAnsi="Segoe UI" w:cs="Segoe UI"/>
-          <w:color w:val="2B2B2B"/>
-          <w:kern w:val="0"/>
-          <w:sz w:val="20"/>
-          <w:szCs w:val="20"/>
-          <w:lang w:eastAsia="en-GB"/>
-          <w14:ligatures w14:val="none"/>
-        </w:rPr>
-      </w:pPr>
-      <w:r>
-        <w:rPr>
-          <w:rFonts w:ascii="Segoe UI" w:eastAsia="Times New Roman" w:hAnsi="Segoe UI" w:cs="Segoe UI"/>
-          <w:color w:val="2B2B2B"/>
-          <w:kern w:val="0"/>
-          <w:sz w:val="20"/>
-          <w:szCs w:val="20"/>
-          <w:lang w:eastAsia="en-GB"/>
-          <w14:ligatures w14:val="none"/>
-        </w:rPr>
-        <w:t xml:space="preserve">Admin, J. P. L. (2018, August 31). One Size Does Not Fit All - What Raising Kids and Practice Workflow Have in Common. </w:t>
-      </w:r>
-      <w:proofErr w:type="spellStart"/>
-      <w:r>
-        <w:rPr>
-          <w:rFonts w:ascii="Segoe UI" w:eastAsia="Times New Roman" w:hAnsi="Segoe UI" w:cs="Segoe UI"/>
-          <w:color w:val="2B2B2B"/>
-          <w:kern w:val="0"/>
-          <w:sz w:val="20"/>
-          <w:szCs w:val="20"/>
-          <w:lang w:eastAsia="en-GB"/>
-          <w14:ligatures w14:val="none"/>
-        </w:rPr>
-        <w:t>MacuLogix</w:t>
-      </w:r>
-      <w:proofErr w:type="spellEnd"/>
-      <w:r>
-        <w:rPr>
-          <w:rFonts w:ascii="Segoe UI" w:eastAsia="Times New Roman" w:hAnsi="Segoe UI" w:cs="Segoe UI"/>
-          <w:color w:val="2B2B2B"/>
-          <w:kern w:val="0"/>
-          <w:sz w:val="20"/>
-          <w:szCs w:val="20"/>
-          <w:lang w:eastAsia="en-GB"/>
-          <w14:ligatures w14:val="none"/>
-        </w:rPr>
-        <w:t xml:space="preserve"> Academy. </w:t>
-      </w:r>
-      <w:hyperlink r:id="rId17" w:history="1">
-        <w:r>
-          <w:rPr>
-            <w:rStyle w:val="Hyperlink"/>
-            <w:rFonts w:ascii="Segoe UI" w:eastAsia="Times New Roman" w:hAnsi="Segoe UI" w:cs="Segoe UI"/>
-            <w:kern w:val="0"/>
-            <w:sz w:val="20"/>
-            <w:szCs w:val="20"/>
-            <w:lang w:eastAsia="en-GB"/>
-            <w14:ligatures w14:val="none"/>
-          </w:rPr>
-          <w:t>https://academy.</w:t>
-        </w:r>
-        <w:r>
-          <w:rPr>
-            <w:rStyle w:val="Hyperlink"/>
-            <w:rFonts w:ascii="Segoe UI" w:eastAsia="Times New Roman" w:hAnsi="Segoe UI" w:cs="Segoe UI"/>
-            <w:kern w:val="0"/>
-            <w:sz w:val="20"/>
-            <w:szCs w:val="20"/>
-            <w:lang w:eastAsia="en-GB"/>
-            <w14:ligatures w14:val="none"/>
-          </w:rPr>
-          <w:t>m</w:t>
-        </w:r>
-        <w:r>
-          <w:rPr>
-            <w:rStyle w:val="Hyperlink"/>
-            <w:rFonts w:ascii="Segoe UI" w:eastAsia="Times New Roman" w:hAnsi="Segoe UI" w:cs="Segoe UI"/>
-            <w:kern w:val="0"/>
-            <w:sz w:val="20"/>
-            <w:szCs w:val="20"/>
-            <w:lang w:eastAsia="en-GB"/>
-            <w14:ligatures w14:val="none"/>
-          </w:rPr>
-          <w:t>aculogix.com/news-events/one-size-does-not-fit-all/</w:t>
-        </w:r>
-      </w:hyperlink>
-    </w:p>
-    <w:p>
-      <w:pPr>
-        <w:rPr>
-          <w:rFonts w:ascii="Segoe UI" w:eastAsia="Times New Roman" w:hAnsi="Segoe UI" w:cs="Segoe UI"/>
-          <w:color w:val="2B2B2B"/>
-          <w:kern w:val="0"/>
-          <w:sz w:val="20"/>
-          <w:szCs w:val="20"/>
-          <w:lang w:eastAsia="en-GB"/>
-          <w14:ligatures w14:val="none"/>
-        </w:rPr>
-      </w:pPr>
-      <w:r>
-        <w:rPr>
-          <w:rFonts w:ascii="Segoe UI" w:eastAsia="Times New Roman" w:hAnsi="Segoe UI" w:cs="Segoe UI"/>
-          <w:color w:val="2B2B2B"/>
-          <w:kern w:val="0"/>
-          <w:sz w:val="20"/>
-          <w:szCs w:val="20"/>
-          <w:lang w:eastAsia="en-GB"/>
-          <w14:ligatures w14:val="none"/>
-        </w:rPr>
-        <w:t>Inc</w:t>
-      </w:r>
-      <w:r>
-        <w:rPr>
-          <w:rFonts w:ascii="Segoe UI" w:eastAsia="Times New Roman" w:hAnsi="Segoe UI" w:cs="Segoe UI"/>
-          <w:color w:val="2B2B2B"/>
-          <w:kern w:val="0"/>
-          <w:sz w:val="20"/>
-          <w:szCs w:val="20"/>
-          <w:lang w:eastAsia="en-GB"/>
-          <w14:ligatures w14:val="none"/>
-        </w:rPr>
-        <w:t>. (</w:t>
-      </w:r>
-      <w:r>
-        <w:rPr>
-          <w:rFonts w:ascii="Segoe UI" w:eastAsia="Times New Roman" w:hAnsi="Segoe UI" w:cs="Segoe UI"/>
-          <w:color w:val="2B2B2B"/>
-          <w:kern w:val="0"/>
-          <w:sz w:val="20"/>
-          <w:szCs w:val="20"/>
-          <w:lang w:eastAsia="en-GB"/>
-          <w14:ligatures w14:val="none"/>
-        </w:rPr>
-        <w:t>2020</w:t>
-      </w:r>
-      <w:r>
-        <w:rPr>
-          <w:rFonts w:ascii="Segoe UI" w:eastAsia="Times New Roman" w:hAnsi="Segoe UI" w:cs="Segoe UI"/>
-          <w:color w:val="2B2B2B"/>
-          <w:kern w:val="0"/>
-          <w:sz w:val="20"/>
-          <w:szCs w:val="20"/>
-          <w:lang w:eastAsia="en-GB"/>
-          <w14:ligatures w14:val="none"/>
-        </w:rPr>
-        <w:t xml:space="preserve">). </w:t>
-      </w:r>
-      <w:proofErr w:type="spellStart"/>
-      <w:r>
-        <w:rPr>
-          <w:rFonts w:ascii="Segoe UI" w:eastAsia="Times New Roman" w:hAnsi="Segoe UI" w:cs="Segoe UI"/>
-          <w:color w:val="2B2B2B"/>
-          <w:kern w:val="0"/>
-          <w:sz w:val="20"/>
-          <w:szCs w:val="20"/>
-          <w:lang w:eastAsia="en-GB"/>
-          <w14:ligatures w14:val="none"/>
-        </w:rPr>
-        <w:t>IStock</w:t>
-      </w:r>
-      <w:proofErr w:type="spellEnd"/>
-      <w:r>
-        <w:rPr>
-          <w:rFonts w:ascii="Segoe UI" w:eastAsia="Times New Roman" w:hAnsi="Segoe UI" w:cs="Segoe UI"/>
-          <w:color w:val="2B2B2B"/>
-          <w:kern w:val="0"/>
-          <w:sz w:val="20"/>
-          <w:szCs w:val="20"/>
-          <w:lang w:eastAsia="en-GB"/>
-          <w14:ligatures w14:val="none"/>
-        </w:rPr>
-        <w:t xml:space="preserve">. </w:t>
-      </w:r>
-      <w:hyperlink r:id="rId18" w:history="1">
-        <w:r>
-          <w:rPr>
-            <w:rStyle w:val="Hyperlink"/>
-            <w:rFonts w:ascii="Segoe UI" w:eastAsia="Times New Roman" w:hAnsi="Segoe UI" w:cs="Segoe UI"/>
-            <w:kern w:val="0"/>
-            <w:sz w:val="20"/>
-            <w:szCs w:val="20"/>
-            <w:lang w:eastAsia="en-GB"/>
-            <w14:ligatures w14:val="none"/>
-          </w:rPr>
-          <w:t>https://www.istockphoto.com/photo/white-puzzle-with-piece-that-does-not-fit-on-a-green-background-gm</w:t>
-        </w:r>
-        <w:r>
-          <w:rPr>
-            <w:rStyle w:val="Hyperlink"/>
-            <w:rFonts w:ascii="Segoe UI" w:eastAsia="Times New Roman" w:hAnsi="Segoe UI" w:cs="Segoe UI"/>
-            <w:kern w:val="0"/>
-            <w:sz w:val="20"/>
-            <w:szCs w:val="20"/>
-            <w:lang w:eastAsia="en-GB"/>
-            <w14:ligatures w14:val="none"/>
-          </w:rPr>
-          <w:t>1</w:t>
-        </w:r>
-        <w:r>
-          <w:rPr>
-            <w:rStyle w:val="Hyperlink"/>
-            <w:rFonts w:ascii="Segoe UI" w:eastAsia="Times New Roman" w:hAnsi="Segoe UI" w:cs="Segoe UI"/>
-            <w:kern w:val="0"/>
-            <w:sz w:val="20"/>
-            <w:szCs w:val="20"/>
-            <w:lang w:eastAsia="en-GB"/>
-            <w14:ligatures w14:val="none"/>
-          </w:rPr>
-          <w:t>278321226-377300039</w:t>
-        </w:r>
-      </w:hyperlink>
-    </w:p>
-    <w:p>
-      <w:pPr>
-        <w:rPr>
-          <w:rFonts w:ascii="Segoe UI" w:eastAsia="Times New Roman" w:hAnsi="Segoe UI" w:cs="Segoe UI"/>
-          <w:color w:val="2B2B2B"/>
-          <w:kern w:val="0"/>
-          <w:sz w:val="20"/>
-          <w:szCs w:val="20"/>
-          <w:lang w:eastAsia="en-GB"/>
-          <w14:ligatures w14:val="none"/>
-        </w:rPr>
-      </w:pPr>
-      <w:r>
-        <w:rPr>
-          <w:rFonts w:ascii="Segoe UI" w:eastAsia="Times New Roman" w:hAnsi="Segoe UI" w:cs="Segoe UI"/>
-          <w:color w:val="2B2B2B"/>
-          <w:kern w:val="0"/>
-          <w:sz w:val="20"/>
-          <w:szCs w:val="20"/>
-          <w:lang w:eastAsia="en-GB"/>
-          <w14:ligatures w14:val="none"/>
-        </w:rPr>
-        <w:t>Barkved, K</w:t>
-      </w:r>
-      <w:r>
-        <w:rPr>
-          <w:rFonts w:ascii="Segoe UI" w:eastAsia="Times New Roman" w:hAnsi="Segoe UI" w:cs="Segoe UI"/>
-          <w:color w:val="2B2B2B"/>
-          <w:kern w:val="0"/>
-          <w:sz w:val="20"/>
-          <w:szCs w:val="20"/>
-          <w:lang w:eastAsia="en-GB"/>
-          <w14:ligatures w14:val="none"/>
-        </w:rPr>
-        <w:t>. (</w:t>
-      </w:r>
-      <w:r>
-        <w:rPr>
-          <w:rFonts w:ascii="Segoe UI" w:eastAsia="Times New Roman" w:hAnsi="Segoe UI" w:cs="Segoe UI"/>
-          <w:color w:val="2B2B2B"/>
-          <w:kern w:val="0"/>
-          <w:sz w:val="20"/>
-          <w:szCs w:val="20"/>
-          <w:lang w:eastAsia="en-GB"/>
-          <w14:ligatures w14:val="none"/>
-        </w:rPr>
-        <w:t>2022</w:t>
-      </w:r>
-      <w:r>
-        <w:rPr>
-          <w:rFonts w:ascii="Segoe UI" w:eastAsia="Times New Roman" w:hAnsi="Segoe UI" w:cs="Segoe UI"/>
-          <w:color w:val="2B2B2B"/>
-          <w:kern w:val="0"/>
-          <w:sz w:val="20"/>
-          <w:szCs w:val="20"/>
-          <w:lang w:eastAsia="en-GB"/>
-          <w14:ligatures w14:val="none"/>
-        </w:rPr>
-        <w:t xml:space="preserve">). Wwobviously.ai. </w:t>
-      </w:r>
-      <w:hyperlink r:id="rId19" w:history="1">
-        <w:r>
-          <w:rPr>
-            <w:rStyle w:val="Hyperlink"/>
-            <w:rFonts w:ascii="Segoe UI" w:eastAsia="Times New Roman" w:hAnsi="Segoe UI" w:cs="Segoe UI"/>
-            <w:kern w:val="0"/>
-            <w:sz w:val="20"/>
-            <w:szCs w:val="20"/>
-            <w:lang w:eastAsia="en-GB"/>
-            <w14:ligatures w14:val="none"/>
-          </w:rPr>
-          <w:t>https://www.obviously.ai/po</w:t>
-        </w:r>
-        <w:r>
-          <w:rPr>
-            <w:rStyle w:val="Hyperlink"/>
-            <w:rFonts w:ascii="Segoe UI" w:eastAsia="Times New Roman" w:hAnsi="Segoe UI" w:cs="Segoe UI"/>
-            <w:kern w:val="0"/>
-            <w:sz w:val="20"/>
-            <w:szCs w:val="20"/>
-            <w:lang w:eastAsia="en-GB"/>
-            <w14:ligatures w14:val="none"/>
-          </w:rPr>
-          <w:t>s</w:t>
-        </w:r>
-        <w:r>
-          <w:rPr>
-            <w:rStyle w:val="Hyperlink"/>
-            <w:rFonts w:ascii="Segoe UI" w:eastAsia="Times New Roman" w:hAnsi="Segoe UI" w:cs="Segoe UI"/>
-            <w:kern w:val="0"/>
-            <w:sz w:val="20"/>
-            <w:szCs w:val="20"/>
-            <w:lang w:eastAsia="en-GB"/>
-            <w14:ligatures w14:val="none"/>
-          </w:rPr>
-          <w:t>t/the-difference-between-training-data-vs-test-data-in-machine-learning</w:t>
-        </w:r>
-      </w:hyperlink>
-    </w:p>
-    <w:p>
-      <w:pPr>
-        <w:rPr>
-          <w:rFonts w:ascii="Segoe UI" w:eastAsia="Times New Roman" w:hAnsi="Segoe UI" w:cs="Segoe UI"/>
-          <w:color w:val="2B2B2B"/>
-          <w:kern w:val="0"/>
-          <w:sz w:val="20"/>
-          <w:szCs w:val="20"/>
-          <w:lang w:eastAsia="en-GB"/>
-          <w14:ligatures w14:val="none"/>
-        </w:rPr>
-      </w:pPr>
-      <w:r>
-        <w:rPr>
-          <w:rFonts w:ascii="Segoe UI" w:eastAsia="Times New Roman" w:hAnsi="Segoe UI" w:cs="Segoe UI"/>
-          <w:color w:val="2B2B2B"/>
-          <w:kern w:val="0"/>
-          <w:sz w:val="20"/>
-          <w:szCs w:val="20"/>
-          <w:lang w:eastAsia="en-GB"/>
-          <w14:ligatures w14:val="none"/>
-        </w:rPr>
-        <w:t xml:space="preserve">Yehoshua, D. R. (2023, July 17). Random Forests. Medium. </w:t>
-      </w:r>
-      <w:hyperlink r:id="rId20" w:history="1">
-        <w:r>
-          <w:rPr>
-            <w:rStyle w:val="Hyperlink"/>
-            <w:rFonts w:ascii="Segoe UI" w:eastAsia="Times New Roman" w:hAnsi="Segoe UI" w:cs="Segoe UI"/>
-            <w:kern w:val="0"/>
-            <w:sz w:val="20"/>
-            <w:szCs w:val="20"/>
-            <w:lang w:eastAsia="en-GB"/>
-            <w14:ligatures w14:val="none"/>
-          </w:rPr>
-          <w:t>https://m</w:t>
-        </w:r>
-        <w:r>
-          <w:rPr>
-            <w:rStyle w:val="Hyperlink"/>
-            <w:rFonts w:ascii="Segoe UI" w:eastAsia="Times New Roman" w:hAnsi="Segoe UI" w:cs="Segoe UI"/>
-            <w:kern w:val="0"/>
-            <w:sz w:val="20"/>
-            <w:szCs w:val="20"/>
-            <w:lang w:eastAsia="en-GB"/>
-            <w14:ligatures w14:val="none"/>
-          </w:rPr>
-          <w:t>e</w:t>
-        </w:r>
-        <w:r>
-          <w:rPr>
-            <w:rStyle w:val="Hyperlink"/>
-            <w:rFonts w:ascii="Segoe UI" w:eastAsia="Times New Roman" w:hAnsi="Segoe UI" w:cs="Segoe UI"/>
-            <w:kern w:val="0"/>
-            <w:sz w:val="20"/>
-            <w:szCs w:val="20"/>
-            <w:lang w:eastAsia="en-GB"/>
-            <w14:ligatures w14:val="none"/>
-          </w:rPr>
-          <w:t>dium.com/@roiyeho/random-forests-98892261dc49</w:t>
+          <w:t>https://medium.com/@roiyeho/random-forests-98892261dc49</w:t>
         </w:r>
       </w:hyperlink>
     </w:p>

</xml_diff>